<commit_message>
Update PGC.docx and jean_ramos branch
</commit_message>
<xml_diff>
--- a/Desarrollo/Documentos/PGC.docx
+++ b/Desarrollo/Documentos/PGC.docx
@@ -431,6 +431,74 @@
           <w:t>. Introducción</w:t>
         </w:r>
         <w:r>
+          <w:fldChar w:fldCharType="begin"/>
+        </w:r>
+        <w:r/>
+        <w:r>
+          <w:fldChar w:fldCharType="separate"/>
+        </w:r>
+        <w:bookmarkStart w:id="1" w:name="__Fieldmark__19_974323697"/>
+        <w:r>
+          <w:rPr>
+            <w:rStyle w:val="Enlacedelndice"/>
+            <w:rFonts w:eastAsia="Arial" w:cs="Times New Roman" w:ascii="Times New Roman" w:hAnsi="Times New Roman"/>
+            <w:bCs/>
+            <w:position w:val="0"/>
+            <w:sz w:val="22"/>
+            <w:sz w:val="22"/>
+            <w:szCs w:val="24"/>
+            <w:vertAlign w:val="baseline"/>
+          </w:rPr>
+        </w:r>
+        <w:r>
+          <w:rPr>
+            <w:rStyle w:val="Enlacedelndice"/>
+            <w:rFonts w:eastAsia="Arial" w:cs="Times New Roman" w:ascii="Times New Roman" w:hAnsi="Times New Roman"/>
+            <w:bCs/>
+            <w:position w:val="0"/>
+            <w:sz w:val="22"/>
+            <w:sz w:val="22"/>
+            <w:szCs w:val="24"/>
+            <w:vertAlign w:val="baseline"/>
+          </w:rPr>
+        </w:r>
+        <w:r>
+          <w:fldChar w:fldCharType="begin"/>
+        </w:r>
+        <w:r/>
+        <w:r>
+          <w:fldChar w:fldCharType="separate"/>
+        </w:r>
+        <w:bookmarkStart w:id="2" w:name="__Fieldmark__25_974323697"/>
+        <w:bookmarkStart w:id="3" w:name="__Fieldmark__20_930818066"/>
+        <w:bookmarkEnd w:id="1"/>
+        <w:bookmarkEnd w:id="3"/>
+        <w:r>
+          <w:rPr>
+            <w:rStyle w:val="Enlacedelndice"/>
+            <w:rFonts w:eastAsia="Arial" w:cs="Times New Roman" w:ascii="Times New Roman" w:hAnsi="Times New Roman"/>
+            <w:bCs/>
+            <w:position w:val="0"/>
+            <w:sz w:val="22"/>
+            <w:sz w:val="22"/>
+            <w:szCs w:val="24"/>
+            <w:vertAlign w:val="baseline"/>
+          </w:rPr>
+        </w:r>
+        <w:r>
+          <w:rPr>
+            <w:rStyle w:val="Enlacedelndice"/>
+            <w:rFonts w:eastAsia="Arial" w:cs="Times New Roman" w:ascii="Times New Roman" w:hAnsi="Times New Roman"/>
+            <w:bCs/>
+            <w:position w:val="0"/>
+            <w:sz w:val="22"/>
+            <w:sz w:val="22"/>
+            <w:szCs w:val="24"/>
+            <w:vertAlign w:val="baseline"/>
+          </w:rPr>
+        </w:r>
+        <w:bookmarkEnd w:id="2"/>
+        <w:r>
           <w:rPr>
             <w:webHidden/>
           </w:rPr>
@@ -453,7 +521,6 @@
             <w:rStyle w:val="Enlacedelndice"/>
             <w:rFonts w:eastAsia="Arial" w:cs="Times New Roman" w:ascii="Times New Roman" w:hAnsi="Times New Roman"/>
             <w:bCs/>
-            <w:vanish/>
             <w:position w:val="0"/>
             <w:sz w:val="22"/>
             <w:sz w:val="22"/>
@@ -480,7 +547,13 @@
         <w:r>
           <w:fldChar w:fldCharType="end"/>
         </w:r>
+        <w:r>
+          <w:fldChar w:fldCharType="end"/>
+        </w:r>
       </w:hyperlink>
+      <w:r>
+        <w:fldChar w:fldCharType="end"/>
+      </w:r>
     </w:p>
     <w:p>
       <w:pPr>
@@ -520,6 +593,74 @@
           <w:t>.1. Propósito</w:t>
         </w:r>
         <w:r>
+          <w:fldChar w:fldCharType="begin"/>
+        </w:r>
+        <w:r/>
+        <w:r>
+          <w:fldChar w:fldCharType="separate"/>
+        </w:r>
+        <w:bookmarkStart w:id="4" w:name="__Fieldmark__32_974323697"/>
+        <w:r>
+          <w:rPr>
+            <w:rStyle w:val="Enlacedelndice"/>
+            <w:rFonts w:eastAsia="Arial" w:cs="Times New Roman" w:ascii="Times New Roman" w:hAnsi="Times New Roman"/>
+            <w:bCs/>
+            <w:position w:val="0"/>
+            <w:sz w:val="22"/>
+            <w:sz w:val="22"/>
+            <w:szCs w:val="24"/>
+            <w:vertAlign w:val="baseline"/>
+          </w:rPr>
+        </w:r>
+        <w:r>
+          <w:rPr>
+            <w:rStyle w:val="Enlacedelndice"/>
+            <w:rFonts w:eastAsia="Arial" w:cs="Times New Roman" w:ascii="Times New Roman" w:hAnsi="Times New Roman"/>
+            <w:bCs/>
+            <w:position w:val="0"/>
+            <w:sz w:val="22"/>
+            <w:sz w:val="22"/>
+            <w:szCs w:val="24"/>
+            <w:vertAlign w:val="baseline"/>
+          </w:rPr>
+        </w:r>
+        <w:r>
+          <w:fldChar w:fldCharType="begin"/>
+        </w:r>
+        <w:r/>
+        <w:r>
+          <w:fldChar w:fldCharType="separate"/>
+        </w:r>
+        <w:bookmarkStart w:id="5" w:name="__Fieldmark__38_974323697"/>
+        <w:bookmarkStart w:id="6" w:name="__Fieldmark__28_930818066"/>
+        <w:bookmarkEnd w:id="4"/>
+        <w:bookmarkEnd w:id="6"/>
+        <w:r>
+          <w:rPr>
+            <w:rStyle w:val="Enlacedelndice"/>
+            <w:rFonts w:eastAsia="Arial" w:cs="Times New Roman" w:ascii="Times New Roman" w:hAnsi="Times New Roman"/>
+            <w:bCs/>
+            <w:position w:val="0"/>
+            <w:sz w:val="22"/>
+            <w:sz w:val="22"/>
+            <w:szCs w:val="24"/>
+            <w:vertAlign w:val="baseline"/>
+          </w:rPr>
+        </w:r>
+        <w:r>
+          <w:rPr>
+            <w:rStyle w:val="Enlacedelndice"/>
+            <w:rFonts w:eastAsia="Arial" w:cs="Times New Roman" w:ascii="Times New Roman" w:hAnsi="Times New Roman"/>
+            <w:bCs/>
+            <w:position w:val="0"/>
+            <w:sz w:val="22"/>
+            <w:sz w:val="22"/>
+            <w:szCs w:val="24"/>
+            <w:vertAlign w:val="baseline"/>
+          </w:rPr>
+        </w:r>
+        <w:bookmarkEnd w:id="5"/>
+        <w:r>
           <w:rPr>
             <w:webHidden/>
           </w:rPr>
@@ -542,7 +683,6 @@
             <w:rStyle w:val="Enlacedelndice"/>
             <w:rFonts w:eastAsia="Arial" w:cs="Times New Roman" w:ascii="Times New Roman" w:hAnsi="Times New Roman"/>
             <w:bCs/>
-            <w:vanish/>
             <w:position w:val="0"/>
             <w:sz w:val="22"/>
             <w:sz w:val="22"/>
@@ -569,7 +709,13 @@
         <w:r>
           <w:fldChar w:fldCharType="end"/>
         </w:r>
+        <w:r>
+          <w:fldChar w:fldCharType="end"/>
+        </w:r>
       </w:hyperlink>
+      <w:r>
+        <w:fldChar w:fldCharType="end"/>
+      </w:r>
     </w:p>
     <w:p>
       <w:pPr>
@@ -609,6 +755,74 @@
           <w:t>.2. Alcance</w:t>
         </w:r>
         <w:r>
+          <w:fldChar w:fldCharType="begin"/>
+        </w:r>
+        <w:r/>
+        <w:r>
+          <w:fldChar w:fldCharType="separate"/>
+        </w:r>
+        <w:bookmarkStart w:id="7" w:name="__Fieldmark__45_974323697"/>
+        <w:r>
+          <w:rPr>
+            <w:rStyle w:val="Enlacedelndice"/>
+            <w:rFonts w:eastAsia="Arial" w:cs="Times New Roman" w:ascii="Times New Roman" w:hAnsi="Times New Roman"/>
+            <w:bCs/>
+            <w:position w:val="0"/>
+            <w:sz w:val="22"/>
+            <w:sz w:val="22"/>
+            <w:szCs w:val="24"/>
+            <w:vertAlign w:val="baseline"/>
+          </w:rPr>
+        </w:r>
+        <w:r>
+          <w:rPr>
+            <w:rStyle w:val="Enlacedelndice"/>
+            <w:rFonts w:eastAsia="Arial" w:cs="Times New Roman" w:ascii="Times New Roman" w:hAnsi="Times New Roman"/>
+            <w:bCs/>
+            <w:position w:val="0"/>
+            <w:sz w:val="22"/>
+            <w:sz w:val="22"/>
+            <w:szCs w:val="24"/>
+            <w:vertAlign w:val="baseline"/>
+          </w:rPr>
+        </w:r>
+        <w:r>
+          <w:fldChar w:fldCharType="begin"/>
+        </w:r>
+        <w:r/>
+        <w:r>
+          <w:fldChar w:fldCharType="separate"/>
+        </w:r>
+        <w:bookmarkStart w:id="8" w:name="__Fieldmark__51_974323697"/>
+        <w:bookmarkStart w:id="9" w:name="__Fieldmark__36_930818066"/>
+        <w:bookmarkEnd w:id="7"/>
+        <w:bookmarkEnd w:id="9"/>
+        <w:r>
+          <w:rPr>
+            <w:rStyle w:val="Enlacedelndice"/>
+            <w:rFonts w:eastAsia="Arial" w:cs="Times New Roman" w:ascii="Times New Roman" w:hAnsi="Times New Roman"/>
+            <w:bCs/>
+            <w:position w:val="0"/>
+            <w:sz w:val="22"/>
+            <w:sz w:val="22"/>
+            <w:szCs w:val="24"/>
+            <w:vertAlign w:val="baseline"/>
+          </w:rPr>
+        </w:r>
+        <w:r>
+          <w:rPr>
+            <w:rStyle w:val="Enlacedelndice"/>
+            <w:rFonts w:eastAsia="Arial" w:cs="Times New Roman" w:ascii="Times New Roman" w:hAnsi="Times New Roman"/>
+            <w:bCs/>
+            <w:position w:val="0"/>
+            <w:sz w:val="22"/>
+            <w:sz w:val="22"/>
+            <w:szCs w:val="24"/>
+            <w:vertAlign w:val="baseline"/>
+          </w:rPr>
+        </w:r>
+        <w:bookmarkEnd w:id="8"/>
+        <w:r>
           <w:rPr>
             <w:webHidden/>
           </w:rPr>
@@ -631,7 +845,6 @@
             <w:rStyle w:val="Enlacedelndice"/>
             <w:rFonts w:eastAsia="Arial" w:cs="Times New Roman" w:ascii="Times New Roman" w:hAnsi="Times New Roman"/>
             <w:bCs/>
-            <w:vanish/>
             <w:position w:val="0"/>
             <w:sz w:val="22"/>
             <w:sz w:val="22"/>
@@ -658,7 +871,13 @@
         <w:r>
           <w:fldChar w:fldCharType="end"/>
         </w:r>
+        <w:r>
+          <w:fldChar w:fldCharType="end"/>
+        </w:r>
       </w:hyperlink>
+      <w:r>
+        <w:fldChar w:fldCharType="end"/>
+      </w:r>
     </w:p>
     <w:p>
       <w:pPr>
@@ -699,6 +918,78 @@
           <w:t>.3. Abreviaciones</w:t>
         </w:r>
         <w:r>
+          <w:fldChar w:fldCharType="begin"/>
+        </w:r>
+        <w:r/>
+        <w:r>
+          <w:fldChar w:fldCharType="separate"/>
+        </w:r>
+        <w:bookmarkStart w:id="10" w:name="__Fieldmark__58_974323697"/>
+        <w:r>
+          <w:rPr>
+            <w:rStyle w:val="Enlacedelndice"/>
+            <w:rFonts w:eastAsia="Arial" w:cs="Times New Roman" w:ascii="Times New Roman" w:hAnsi="Times New Roman"/>
+            <w:bCs/>
+            <w:position w:val="0"/>
+            <w:sz w:val="22"/>
+            <w:sz w:val="22"/>
+            <w:szCs w:val="24"/>
+            <w:vertAlign w:val="baseline"/>
+            <w:lang w:val="es-PE"/>
+          </w:rPr>
+        </w:r>
+        <w:r>
+          <w:rPr>
+            <w:rStyle w:val="Enlacedelndice"/>
+            <w:rFonts w:eastAsia="Arial" w:cs="Times New Roman" w:ascii="Times New Roman" w:hAnsi="Times New Roman"/>
+            <w:bCs/>
+            <w:position w:val="0"/>
+            <w:sz w:val="22"/>
+            <w:sz w:val="22"/>
+            <w:szCs w:val="24"/>
+            <w:vertAlign w:val="baseline"/>
+            <w:lang w:val="es-PE"/>
+          </w:rPr>
+        </w:r>
+        <w:r>
+          <w:fldChar w:fldCharType="begin"/>
+        </w:r>
+        <w:r/>
+        <w:r>
+          <w:fldChar w:fldCharType="separate"/>
+        </w:r>
+        <w:bookmarkStart w:id="11" w:name="__Fieldmark__64_974323697"/>
+        <w:bookmarkStart w:id="12" w:name="__Fieldmark__44_930818066"/>
+        <w:bookmarkEnd w:id="10"/>
+        <w:bookmarkEnd w:id="12"/>
+        <w:r>
+          <w:rPr>
+            <w:rStyle w:val="Enlacedelndice"/>
+            <w:rFonts w:eastAsia="Arial" w:cs="Times New Roman" w:ascii="Times New Roman" w:hAnsi="Times New Roman"/>
+            <w:bCs/>
+            <w:position w:val="0"/>
+            <w:sz w:val="22"/>
+            <w:sz w:val="22"/>
+            <w:szCs w:val="24"/>
+            <w:vertAlign w:val="baseline"/>
+            <w:lang w:val="es-PE"/>
+          </w:rPr>
+        </w:r>
+        <w:r>
+          <w:rPr>
+            <w:rStyle w:val="Enlacedelndice"/>
+            <w:rFonts w:eastAsia="Arial" w:cs="Times New Roman" w:ascii="Times New Roman" w:hAnsi="Times New Roman"/>
+            <w:bCs/>
+            <w:position w:val="0"/>
+            <w:sz w:val="22"/>
+            <w:sz w:val="22"/>
+            <w:szCs w:val="24"/>
+            <w:vertAlign w:val="baseline"/>
+            <w:lang w:val="es-PE"/>
+          </w:rPr>
+        </w:r>
+        <w:bookmarkEnd w:id="11"/>
+        <w:r>
           <w:rPr>
             <w:webHidden/>
           </w:rPr>
@@ -721,7 +1012,6 @@
             <w:rStyle w:val="Enlacedelndice"/>
             <w:rFonts w:eastAsia="Arial" w:cs="Times New Roman" w:ascii="Times New Roman" w:hAnsi="Times New Roman"/>
             <w:bCs/>
-            <w:vanish/>
             <w:position w:val="0"/>
             <w:sz w:val="22"/>
             <w:sz w:val="22"/>
@@ -749,7 +1039,13 @@
         <w:r>
           <w:fldChar w:fldCharType="end"/>
         </w:r>
+        <w:r>
+          <w:fldChar w:fldCharType="end"/>
+        </w:r>
       </w:hyperlink>
+      <w:r>
+        <w:fldChar w:fldCharType="end"/>
+      </w:r>
     </w:p>
     <w:p>
       <w:pPr>
@@ -789,6 +1085,74 @@
           <w:t>.4. Resumen Ejecutivo</w:t>
         </w:r>
         <w:r>
+          <w:fldChar w:fldCharType="begin"/>
+        </w:r>
+        <w:r/>
+        <w:r>
+          <w:fldChar w:fldCharType="separate"/>
+        </w:r>
+        <w:bookmarkStart w:id="13" w:name="__Fieldmark__71_974323697"/>
+        <w:r>
+          <w:rPr>
+            <w:rStyle w:val="Enlacedelndice"/>
+            <w:rFonts w:eastAsia="Arial" w:cs="Times New Roman" w:ascii="Times New Roman" w:hAnsi="Times New Roman"/>
+            <w:bCs/>
+            <w:position w:val="0"/>
+            <w:sz w:val="22"/>
+            <w:sz w:val="22"/>
+            <w:szCs w:val="24"/>
+            <w:vertAlign w:val="baseline"/>
+          </w:rPr>
+        </w:r>
+        <w:r>
+          <w:rPr>
+            <w:rStyle w:val="Enlacedelndice"/>
+            <w:rFonts w:eastAsia="Arial" w:cs="Times New Roman" w:ascii="Times New Roman" w:hAnsi="Times New Roman"/>
+            <w:bCs/>
+            <w:position w:val="0"/>
+            <w:sz w:val="22"/>
+            <w:sz w:val="22"/>
+            <w:szCs w:val="24"/>
+            <w:vertAlign w:val="baseline"/>
+          </w:rPr>
+        </w:r>
+        <w:r>
+          <w:fldChar w:fldCharType="begin"/>
+        </w:r>
+        <w:r/>
+        <w:r>
+          <w:fldChar w:fldCharType="separate"/>
+        </w:r>
+        <w:bookmarkStart w:id="14" w:name="__Fieldmark__77_974323697"/>
+        <w:bookmarkStart w:id="15" w:name="__Fieldmark__52_930818066"/>
+        <w:bookmarkEnd w:id="13"/>
+        <w:bookmarkEnd w:id="15"/>
+        <w:r>
+          <w:rPr>
+            <w:rStyle w:val="Enlacedelndice"/>
+            <w:rFonts w:eastAsia="Arial" w:cs="Times New Roman" w:ascii="Times New Roman" w:hAnsi="Times New Roman"/>
+            <w:bCs/>
+            <w:position w:val="0"/>
+            <w:sz w:val="22"/>
+            <w:sz w:val="22"/>
+            <w:szCs w:val="24"/>
+            <w:vertAlign w:val="baseline"/>
+          </w:rPr>
+        </w:r>
+        <w:r>
+          <w:rPr>
+            <w:rStyle w:val="Enlacedelndice"/>
+            <w:rFonts w:eastAsia="Arial" w:cs="Times New Roman" w:ascii="Times New Roman" w:hAnsi="Times New Roman"/>
+            <w:bCs/>
+            <w:position w:val="0"/>
+            <w:sz w:val="22"/>
+            <w:sz w:val="22"/>
+            <w:szCs w:val="24"/>
+            <w:vertAlign w:val="baseline"/>
+          </w:rPr>
+        </w:r>
+        <w:bookmarkEnd w:id="14"/>
+        <w:r>
           <w:rPr>
             <w:webHidden/>
           </w:rPr>
@@ -811,7 +1175,6 @@
             <w:rStyle w:val="Enlacedelndice"/>
             <w:rFonts w:eastAsia="Arial" w:cs="Times New Roman" w:ascii="Times New Roman" w:hAnsi="Times New Roman"/>
             <w:bCs/>
-            <w:vanish/>
             <w:position w:val="0"/>
             <w:sz w:val="22"/>
             <w:sz w:val="22"/>
@@ -838,7 +1201,13 @@
         <w:r>
           <w:fldChar w:fldCharType="end"/>
         </w:r>
+        <w:r>
+          <w:fldChar w:fldCharType="end"/>
+        </w:r>
       </w:hyperlink>
+      <w:r>
+        <w:fldChar w:fldCharType="end"/>
+      </w:r>
     </w:p>
     <w:p>
       <w:pPr>
@@ -878,6 +1247,74 @@
           <w:t>. Gestión de la SCM</w:t>
         </w:r>
         <w:r>
+          <w:fldChar w:fldCharType="begin"/>
+        </w:r>
+        <w:r/>
+        <w:r>
+          <w:fldChar w:fldCharType="separate"/>
+        </w:r>
+        <w:bookmarkStart w:id="16" w:name="__Fieldmark__84_974323697"/>
+        <w:r>
+          <w:rPr>
+            <w:rStyle w:val="Enlacedelndice"/>
+            <w:rFonts w:eastAsia="Arial" w:cs="Times New Roman" w:ascii="Times New Roman" w:hAnsi="Times New Roman"/>
+            <w:bCs/>
+            <w:position w:val="0"/>
+            <w:sz w:val="22"/>
+            <w:sz w:val="22"/>
+            <w:szCs w:val="24"/>
+            <w:vertAlign w:val="baseline"/>
+          </w:rPr>
+        </w:r>
+        <w:r>
+          <w:rPr>
+            <w:rStyle w:val="Enlacedelndice"/>
+            <w:rFonts w:eastAsia="Arial" w:cs="Times New Roman" w:ascii="Times New Roman" w:hAnsi="Times New Roman"/>
+            <w:bCs/>
+            <w:position w:val="0"/>
+            <w:sz w:val="22"/>
+            <w:sz w:val="22"/>
+            <w:szCs w:val="24"/>
+            <w:vertAlign w:val="baseline"/>
+          </w:rPr>
+        </w:r>
+        <w:r>
+          <w:fldChar w:fldCharType="begin"/>
+        </w:r>
+        <w:r/>
+        <w:r>
+          <w:fldChar w:fldCharType="separate"/>
+        </w:r>
+        <w:bookmarkStart w:id="17" w:name="__Fieldmark__90_974323697"/>
+        <w:bookmarkStart w:id="18" w:name="__Fieldmark__60_930818066"/>
+        <w:bookmarkEnd w:id="16"/>
+        <w:bookmarkEnd w:id="18"/>
+        <w:r>
+          <w:rPr>
+            <w:rStyle w:val="Enlacedelndice"/>
+            <w:rFonts w:eastAsia="Arial" w:cs="Times New Roman" w:ascii="Times New Roman" w:hAnsi="Times New Roman"/>
+            <w:bCs/>
+            <w:position w:val="0"/>
+            <w:sz w:val="22"/>
+            <w:sz w:val="22"/>
+            <w:szCs w:val="24"/>
+            <w:vertAlign w:val="baseline"/>
+          </w:rPr>
+        </w:r>
+        <w:r>
+          <w:rPr>
+            <w:rStyle w:val="Enlacedelndice"/>
+            <w:rFonts w:eastAsia="Arial" w:cs="Times New Roman" w:ascii="Times New Roman" w:hAnsi="Times New Roman"/>
+            <w:bCs/>
+            <w:position w:val="0"/>
+            <w:sz w:val="22"/>
+            <w:sz w:val="22"/>
+            <w:szCs w:val="24"/>
+            <w:vertAlign w:val="baseline"/>
+          </w:rPr>
+        </w:r>
+        <w:bookmarkEnd w:id="17"/>
+        <w:r>
           <w:rPr>
             <w:webHidden/>
           </w:rPr>
@@ -900,7 +1337,6 @@
             <w:rStyle w:val="Enlacedelndice"/>
             <w:rFonts w:eastAsia="Arial" w:cs="Times New Roman" w:ascii="Times New Roman" w:hAnsi="Times New Roman"/>
             <w:bCs/>
-            <w:vanish/>
             <w:position w:val="0"/>
             <w:sz w:val="22"/>
             <w:sz w:val="22"/>
@@ -927,7 +1363,13 @@
         <w:r>
           <w:fldChar w:fldCharType="end"/>
         </w:r>
+        <w:r>
+          <w:fldChar w:fldCharType="end"/>
+        </w:r>
       </w:hyperlink>
+      <w:r>
+        <w:fldChar w:fldCharType="end"/>
+      </w:r>
     </w:p>
     <w:p>
       <w:pPr>
@@ -967,6 +1409,74 @@
           <w:t>.1. Organización</w:t>
         </w:r>
         <w:r>
+          <w:fldChar w:fldCharType="begin"/>
+        </w:r>
+        <w:r/>
+        <w:r>
+          <w:fldChar w:fldCharType="separate"/>
+        </w:r>
+        <w:bookmarkStart w:id="19" w:name="__Fieldmark__97_974323697"/>
+        <w:r>
+          <w:rPr>
+            <w:rStyle w:val="Enlacedelndice"/>
+            <w:rFonts w:eastAsia="Arial" w:cs="Times New Roman" w:ascii="Times New Roman" w:hAnsi="Times New Roman"/>
+            <w:bCs/>
+            <w:position w:val="0"/>
+            <w:sz w:val="22"/>
+            <w:sz w:val="22"/>
+            <w:szCs w:val="24"/>
+            <w:vertAlign w:val="baseline"/>
+          </w:rPr>
+        </w:r>
+        <w:r>
+          <w:rPr>
+            <w:rStyle w:val="Enlacedelndice"/>
+            <w:rFonts w:eastAsia="Arial" w:cs="Times New Roman" w:ascii="Times New Roman" w:hAnsi="Times New Roman"/>
+            <w:bCs/>
+            <w:position w:val="0"/>
+            <w:sz w:val="22"/>
+            <w:sz w:val="22"/>
+            <w:szCs w:val="24"/>
+            <w:vertAlign w:val="baseline"/>
+          </w:rPr>
+        </w:r>
+        <w:r>
+          <w:fldChar w:fldCharType="begin"/>
+        </w:r>
+        <w:r/>
+        <w:r>
+          <w:fldChar w:fldCharType="separate"/>
+        </w:r>
+        <w:bookmarkStart w:id="20" w:name="__Fieldmark__103_974323697"/>
+        <w:bookmarkStart w:id="21" w:name="__Fieldmark__68_930818066"/>
+        <w:bookmarkEnd w:id="19"/>
+        <w:bookmarkEnd w:id="21"/>
+        <w:r>
+          <w:rPr>
+            <w:rStyle w:val="Enlacedelndice"/>
+            <w:rFonts w:eastAsia="Arial" w:cs="Times New Roman" w:ascii="Times New Roman" w:hAnsi="Times New Roman"/>
+            <w:bCs/>
+            <w:position w:val="0"/>
+            <w:sz w:val="22"/>
+            <w:sz w:val="22"/>
+            <w:szCs w:val="24"/>
+            <w:vertAlign w:val="baseline"/>
+          </w:rPr>
+        </w:r>
+        <w:r>
+          <w:rPr>
+            <w:rStyle w:val="Enlacedelndice"/>
+            <w:rFonts w:eastAsia="Arial" w:cs="Times New Roman" w:ascii="Times New Roman" w:hAnsi="Times New Roman"/>
+            <w:bCs/>
+            <w:position w:val="0"/>
+            <w:sz w:val="22"/>
+            <w:sz w:val="22"/>
+            <w:szCs w:val="24"/>
+            <w:vertAlign w:val="baseline"/>
+          </w:rPr>
+        </w:r>
+        <w:bookmarkEnd w:id="20"/>
+        <w:r>
           <w:rPr>
             <w:webHidden/>
           </w:rPr>
@@ -989,7 +1499,6 @@
             <w:rStyle w:val="Enlacedelndice"/>
             <w:rFonts w:eastAsia="Arial" w:cs="Times New Roman" w:ascii="Times New Roman" w:hAnsi="Times New Roman"/>
             <w:bCs/>
-            <w:vanish/>
             <w:position w:val="0"/>
             <w:sz w:val="22"/>
             <w:sz w:val="22"/>
@@ -1016,7 +1525,13 @@
         <w:r>
           <w:fldChar w:fldCharType="end"/>
         </w:r>
+        <w:r>
+          <w:fldChar w:fldCharType="end"/>
+        </w:r>
       </w:hyperlink>
+      <w:r>
+        <w:fldChar w:fldCharType="end"/>
+      </w:r>
     </w:p>
     <w:p>
       <w:pPr>
@@ -1056,6 +1571,74 @@
           <w:t>.2. Roles y responsabilidades</w:t>
         </w:r>
         <w:r>
+          <w:fldChar w:fldCharType="begin"/>
+        </w:r>
+        <w:r/>
+        <w:r>
+          <w:fldChar w:fldCharType="separate"/>
+        </w:r>
+        <w:bookmarkStart w:id="22" w:name="__Fieldmark__110_974323697"/>
+        <w:r>
+          <w:rPr>
+            <w:rStyle w:val="Enlacedelndice"/>
+            <w:rFonts w:eastAsia="Arial" w:cs="Times New Roman" w:ascii="Times New Roman" w:hAnsi="Times New Roman"/>
+            <w:bCs/>
+            <w:position w:val="0"/>
+            <w:sz w:val="22"/>
+            <w:sz w:val="22"/>
+            <w:szCs w:val="24"/>
+            <w:vertAlign w:val="baseline"/>
+          </w:rPr>
+        </w:r>
+        <w:r>
+          <w:rPr>
+            <w:rStyle w:val="Enlacedelndice"/>
+            <w:rFonts w:eastAsia="Arial" w:cs="Times New Roman" w:ascii="Times New Roman" w:hAnsi="Times New Roman"/>
+            <w:bCs/>
+            <w:position w:val="0"/>
+            <w:sz w:val="22"/>
+            <w:sz w:val="22"/>
+            <w:szCs w:val="24"/>
+            <w:vertAlign w:val="baseline"/>
+          </w:rPr>
+        </w:r>
+        <w:r>
+          <w:fldChar w:fldCharType="begin"/>
+        </w:r>
+        <w:r/>
+        <w:r>
+          <w:fldChar w:fldCharType="separate"/>
+        </w:r>
+        <w:bookmarkStart w:id="23" w:name="__Fieldmark__116_974323697"/>
+        <w:bookmarkStart w:id="24" w:name="__Fieldmark__76_930818066"/>
+        <w:bookmarkEnd w:id="22"/>
+        <w:bookmarkEnd w:id="24"/>
+        <w:r>
+          <w:rPr>
+            <w:rStyle w:val="Enlacedelndice"/>
+            <w:rFonts w:eastAsia="Arial" w:cs="Times New Roman" w:ascii="Times New Roman" w:hAnsi="Times New Roman"/>
+            <w:bCs/>
+            <w:position w:val="0"/>
+            <w:sz w:val="22"/>
+            <w:sz w:val="22"/>
+            <w:szCs w:val="24"/>
+            <w:vertAlign w:val="baseline"/>
+          </w:rPr>
+        </w:r>
+        <w:r>
+          <w:rPr>
+            <w:rStyle w:val="Enlacedelndice"/>
+            <w:rFonts w:eastAsia="Arial" w:cs="Times New Roman" w:ascii="Times New Roman" w:hAnsi="Times New Roman"/>
+            <w:bCs/>
+            <w:position w:val="0"/>
+            <w:sz w:val="22"/>
+            <w:sz w:val="22"/>
+            <w:szCs w:val="24"/>
+            <w:vertAlign w:val="baseline"/>
+          </w:rPr>
+        </w:r>
+        <w:bookmarkEnd w:id="23"/>
+        <w:r>
           <w:rPr>
             <w:webHidden/>
           </w:rPr>
@@ -1078,7 +1661,6 @@
             <w:rStyle w:val="Enlacedelndice"/>
             <w:rFonts w:eastAsia="Arial" w:cs="Times New Roman" w:ascii="Times New Roman" w:hAnsi="Times New Roman"/>
             <w:bCs/>
-            <w:vanish/>
             <w:position w:val="0"/>
             <w:sz w:val="22"/>
             <w:sz w:val="22"/>
@@ -1105,7 +1687,13 @@
         <w:r>
           <w:fldChar w:fldCharType="end"/>
         </w:r>
+        <w:r>
+          <w:fldChar w:fldCharType="end"/>
+        </w:r>
       </w:hyperlink>
+      <w:r>
+        <w:fldChar w:fldCharType="end"/>
+      </w:r>
     </w:p>
     <w:p>
       <w:pPr>
@@ -1145,6 +1733,74 @@
           <w:t>.3. Políticas y directrices y procedimientos</w:t>
         </w:r>
         <w:r>
+          <w:fldChar w:fldCharType="begin"/>
+        </w:r>
+        <w:r/>
+        <w:r>
+          <w:fldChar w:fldCharType="separate"/>
+        </w:r>
+        <w:bookmarkStart w:id="25" w:name="__Fieldmark__123_974323697"/>
+        <w:r>
+          <w:rPr>
+            <w:rStyle w:val="Enlacedelndice"/>
+            <w:rFonts w:eastAsia="Arial" w:cs="Times New Roman" w:ascii="Times New Roman" w:hAnsi="Times New Roman"/>
+            <w:bCs/>
+            <w:position w:val="0"/>
+            <w:sz w:val="22"/>
+            <w:sz w:val="22"/>
+            <w:szCs w:val="24"/>
+            <w:vertAlign w:val="baseline"/>
+          </w:rPr>
+        </w:r>
+        <w:r>
+          <w:rPr>
+            <w:rStyle w:val="Enlacedelndice"/>
+            <w:rFonts w:eastAsia="Arial" w:cs="Times New Roman" w:ascii="Times New Roman" w:hAnsi="Times New Roman"/>
+            <w:bCs/>
+            <w:position w:val="0"/>
+            <w:sz w:val="22"/>
+            <w:sz w:val="22"/>
+            <w:szCs w:val="24"/>
+            <w:vertAlign w:val="baseline"/>
+          </w:rPr>
+        </w:r>
+        <w:r>
+          <w:fldChar w:fldCharType="begin"/>
+        </w:r>
+        <w:r/>
+        <w:r>
+          <w:fldChar w:fldCharType="separate"/>
+        </w:r>
+        <w:bookmarkStart w:id="26" w:name="__Fieldmark__129_974323697"/>
+        <w:bookmarkStart w:id="27" w:name="__Fieldmark__84_930818066"/>
+        <w:bookmarkEnd w:id="25"/>
+        <w:bookmarkEnd w:id="27"/>
+        <w:r>
+          <w:rPr>
+            <w:rStyle w:val="Enlacedelndice"/>
+            <w:rFonts w:eastAsia="Arial" w:cs="Times New Roman" w:ascii="Times New Roman" w:hAnsi="Times New Roman"/>
+            <w:bCs/>
+            <w:position w:val="0"/>
+            <w:sz w:val="22"/>
+            <w:sz w:val="22"/>
+            <w:szCs w:val="24"/>
+            <w:vertAlign w:val="baseline"/>
+          </w:rPr>
+        </w:r>
+        <w:r>
+          <w:rPr>
+            <w:rStyle w:val="Enlacedelndice"/>
+            <w:rFonts w:eastAsia="Arial" w:cs="Times New Roman" w:ascii="Times New Roman" w:hAnsi="Times New Roman"/>
+            <w:bCs/>
+            <w:position w:val="0"/>
+            <w:sz w:val="22"/>
+            <w:sz w:val="22"/>
+            <w:szCs w:val="24"/>
+            <w:vertAlign w:val="baseline"/>
+          </w:rPr>
+        </w:r>
+        <w:bookmarkEnd w:id="26"/>
+        <w:r>
           <w:rPr>
             <w:webHidden/>
           </w:rPr>
@@ -1167,7 +1823,6 @@
             <w:rStyle w:val="Enlacedelndice"/>
             <w:rFonts w:eastAsia="Arial" w:cs="Times New Roman" w:ascii="Times New Roman" w:hAnsi="Times New Roman"/>
             <w:bCs/>
-            <w:vanish/>
             <w:position w:val="0"/>
             <w:sz w:val="22"/>
             <w:sz w:val="22"/>
@@ -1194,7 +1849,13 @@
         <w:r>
           <w:fldChar w:fldCharType="end"/>
         </w:r>
+        <w:r>
+          <w:fldChar w:fldCharType="end"/>
+        </w:r>
       </w:hyperlink>
+      <w:r>
+        <w:fldChar w:fldCharType="end"/>
+      </w:r>
     </w:p>
     <w:p>
       <w:pPr>
@@ -1234,6 +1895,74 @@
           <w:t>.4. Herramientas, entorno e infraestructura</w:t>
         </w:r>
         <w:r>
+          <w:fldChar w:fldCharType="begin"/>
+        </w:r>
+        <w:r/>
+        <w:r>
+          <w:fldChar w:fldCharType="separate"/>
+        </w:r>
+        <w:bookmarkStart w:id="28" w:name="__Fieldmark__136_974323697"/>
+        <w:r>
+          <w:rPr>
+            <w:rStyle w:val="Enlacedelndice"/>
+            <w:rFonts w:eastAsia="Arial" w:cs="Times New Roman" w:ascii="Times New Roman" w:hAnsi="Times New Roman"/>
+            <w:bCs/>
+            <w:position w:val="0"/>
+            <w:sz w:val="22"/>
+            <w:sz w:val="22"/>
+            <w:szCs w:val="24"/>
+            <w:vertAlign w:val="baseline"/>
+          </w:rPr>
+        </w:r>
+        <w:r>
+          <w:rPr>
+            <w:rStyle w:val="Enlacedelndice"/>
+            <w:rFonts w:eastAsia="Arial" w:cs="Times New Roman" w:ascii="Times New Roman" w:hAnsi="Times New Roman"/>
+            <w:bCs/>
+            <w:position w:val="0"/>
+            <w:sz w:val="22"/>
+            <w:sz w:val="22"/>
+            <w:szCs w:val="24"/>
+            <w:vertAlign w:val="baseline"/>
+          </w:rPr>
+        </w:r>
+        <w:r>
+          <w:fldChar w:fldCharType="begin"/>
+        </w:r>
+        <w:r/>
+        <w:r>
+          <w:fldChar w:fldCharType="separate"/>
+        </w:r>
+        <w:bookmarkStart w:id="29" w:name="__Fieldmark__142_974323697"/>
+        <w:bookmarkStart w:id="30" w:name="__Fieldmark__92_930818066"/>
+        <w:bookmarkEnd w:id="28"/>
+        <w:bookmarkEnd w:id="30"/>
+        <w:r>
+          <w:rPr>
+            <w:rStyle w:val="Enlacedelndice"/>
+            <w:rFonts w:eastAsia="Arial" w:cs="Times New Roman" w:ascii="Times New Roman" w:hAnsi="Times New Roman"/>
+            <w:bCs/>
+            <w:position w:val="0"/>
+            <w:sz w:val="22"/>
+            <w:sz w:val="22"/>
+            <w:szCs w:val="24"/>
+            <w:vertAlign w:val="baseline"/>
+          </w:rPr>
+        </w:r>
+        <w:r>
+          <w:rPr>
+            <w:rStyle w:val="Enlacedelndice"/>
+            <w:rFonts w:eastAsia="Arial" w:cs="Times New Roman" w:ascii="Times New Roman" w:hAnsi="Times New Roman"/>
+            <w:bCs/>
+            <w:position w:val="0"/>
+            <w:sz w:val="22"/>
+            <w:sz w:val="22"/>
+            <w:szCs w:val="24"/>
+            <w:vertAlign w:val="baseline"/>
+          </w:rPr>
+        </w:r>
+        <w:bookmarkEnd w:id="29"/>
+        <w:r>
           <w:rPr>
             <w:webHidden/>
           </w:rPr>
@@ -1256,7 +1985,6 @@
             <w:rStyle w:val="Enlacedelndice"/>
             <w:rFonts w:eastAsia="Arial" w:cs="Times New Roman" w:ascii="Times New Roman" w:hAnsi="Times New Roman"/>
             <w:bCs/>
-            <w:vanish/>
             <w:position w:val="0"/>
             <w:sz w:val="22"/>
             <w:sz w:val="22"/>
@@ -1283,7 +2011,13 @@
         <w:r>
           <w:fldChar w:fldCharType="end"/>
         </w:r>
+        <w:r>
+          <w:fldChar w:fldCharType="end"/>
+        </w:r>
       </w:hyperlink>
+      <w:r>
+        <w:fldChar w:fldCharType="end"/>
+      </w:r>
     </w:p>
     <w:p>
       <w:pPr>
@@ -1323,6 +2057,74 @@
           <w:t>.4.1. Herramientas de control de versiones</w:t>
         </w:r>
         <w:r>
+          <w:fldChar w:fldCharType="begin"/>
+        </w:r>
+        <w:r/>
+        <w:r>
+          <w:fldChar w:fldCharType="separate"/>
+        </w:r>
+        <w:bookmarkStart w:id="31" w:name="__Fieldmark__149_974323697"/>
+        <w:r>
+          <w:rPr>
+            <w:rStyle w:val="Enlacedelndice"/>
+            <w:rFonts w:eastAsia="Arial" w:cs="Times New Roman" w:ascii="Times New Roman" w:hAnsi="Times New Roman"/>
+            <w:bCs/>
+            <w:position w:val="0"/>
+            <w:sz w:val="22"/>
+            <w:sz w:val="22"/>
+            <w:szCs w:val="24"/>
+            <w:vertAlign w:val="baseline"/>
+          </w:rPr>
+        </w:r>
+        <w:r>
+          <w:rPr>
+            <w:rStyle w:val="Enlacedelndice"/>
+            <w:rFonts w:eastAsia="Arial" w:cs="Times New Roman" w:ascii="Times New Roman" w:hAnsi="Times New Roman"/>
+            <w:bCs/>
+            <w:position w:val="0"/>
+            <w:sz w:val="22"/>
+            <w:sz w:val="22"/>
+            <w:szCs w:val="24"/>
+            <w:vertAlign w:val="baseline"/>
+          </w:rPr>
+        </w:r>
+        <w:r>
+          <w:fldChar w:fldCharType="begin"/>
+        </w:r>
+        <w:r/>
+        <w:r>
+          <w:fldChar w:fldCharType="separate"/>
+        </w:r>
+        <w:bookmarkStart w:id="32" w:name="__Fieldmark__155_974323697"/>
+        <w:bookmarkStart w:id="33" w:name="__Fieldmark__100_930818066"/>
+        <w:bookmarkEnd w:id="31"/>
+        <w:bookmarkEnd w:id="33"/>
+        <w:r>
+          <w:rPr>
+            <w:rStyle w:val="Enlacedelndice"/>
+            <w:rFonts w:eastAsia="Arial" w:cs="Times New Roman" w:ascii="Times New Roman" w:hAnsi="Times New Roman"/>
+            <w:bCs/>
+            <w:position w:val="0"/>
+            <w:sz w:val="22"/>
+            <w:sz w:val="22"/>
+            <w:szCs w:val="24"/>
+            <w:vertAlign w:val="baseline"/>
+          </w:rPr>
+        </w:r>
+        <w:r>
+          <w:rPr>
+            <w:rStyle w:val="Enlacedelndice"/>
+            <w:rFonts w:eastAsia="Arial" w:cs="Times New Roman" w:ascii="Times New Roman" w:hAnsi="Times New Roman"/>
+            <w:bCs/>
+            <w:position w:val="0"/>
+            <w:sz w:val="22"/>
+            <w:sz w:val="22"/>
+            <w:szCs w:val="24"/>
+            <w:vertAlign w:val="baseline"/>
+          </w:rPr>
+        </w:r>
+        <w:bookmarkEnd w:id="32"/>
+        <w:r>
           <w:rPr>
             <w:webHidden/>
           </w:rPr>
@@ -1345,7 +2147,6 @@
             <w:rStyle w:val="Enlacedelndice"/>
             <w:rFonts w:eastAsia="Arial" w:cs="Times New Roman" w:ascii="Times New Roman" w:hAnsi="Times New Roman"/>
             <w:bCs/>
-            <w:vanish/>
             <w:position w:val="0"/>
             <w:sz w:val="22"/>
             <w:sz w:val="22"/>
@@ -1372,7 +2173,13 @@
         <w:r>
           <w:fldChar w:fldCharType="end"/>
         </w:r>
+        <w:r>
+          <w:fldChar w:fldCharType="end"/>
+        </w:r>
       </w:hyperlink>
+      <w:r>
+        <w:fldChar w:fldCharType="end"/>
+      </w:r>
     </w:p>
     <w:p>
       <w:pPr>
@@ -1440,6 +2247,78 @@
           <w:t>entorno</w:t>
         </w:r>
         <w:r>
+          <w:fldChar w:fldCharType="begin"/>
+        </w:r>
+        <w:r/>
+        <w:r>
+          <w:fldChar w:fldCharType="separate"/>
+        </w:r>
+        <w:bookmarkStart w:id="34" w:name="__Fieldmark__164_974323697"/>
+        <w:r>
+          <w:rPr>
+            <w:rStyle w:val="Enlacedelndice"/>
+            <w:rFonts w:eastAsia="Arial" w:cs="Times New Roman" w:ascii="Times New Roman" w:hAnsi="Times New Roman"/>
+            <w:bCs/>
+            <w:position w:val="0"/>
+            <w:sz w:val="22"/>
+            <w:sz w:val="22"/>
+            <w:szCs w:val="24"/>
+            <w:vertAlign w:val="baseline"/>
+            <w:lang w:val="es-PE"/>
+          </w:rPr>
+        </w:r>
+        <w:r>
+          <w:rPr>
+            <w:rStyle w:val="Enlacedelndice"/>
+            <w:rFonts w:eastAsia="Arial" w:cs="Times New Roman" w:ascii="Times New Roman" w:hAnsi="Times New Roman"/>
+            <w:bCs/>
+            <w:position w:val="0"/>
+            <w:sz w:val="22"/>
+            <w:sz w:val="22"/>
+            <w:szCs w:val="24"/>
+            <w:vertAlign w:val="baseline"/>
+            <w:lang w:val="es-PE"/>
+          </w:rPr>
+        </w:r>
+        <w:r>
+          <w:fldChar w:fldCharType="begin"/>
+        </w:r>
+        <w:r/>
+        <w:r>
+          <w:fldChar w:fldCharType="separate"/>
+        </w:r>
+        <w:bookmarkStart w:id="35" w:name="__Fieldmark__170_974323697"/>
+        <w:bookmarkStart w:id="36" w:name="__Fieldmark__110_930818066"/>
+        <w:bookmarkEnd w:id="34"/>
+        <w:bookmarkEnd w:id="36"/>
+        <w:r>
+          <w:rPr>
+            <w:rStyle w:val="Enlacedelndice"/>
+            <w:rFonts w:eastAsia="Arial" w:cs="Times New Roman" w:ascii="Times New Roman" w:hAnsi="Times New Roman"/>
+            <w:bCs/>
+            <w:position w:val="0"/>
+            <w:sz w:val="22"/>
+            <w:sz w:val="22"/>
+            <w:szCs w:val="24"/>
+            <w:vertAlign w:val="baseline"/>
+            <w:lang w:val="es-PE"/>
+          </w:rPr>
+        </w:r>
+        <w:r>
+          <w:rPr>
+            <w:rStyle w:val="Enlacedelndice"/>
+            <w:rFonts w:eastAsia="Arial" w:cs="Times New Roman" w:ascii="Times New Roman" w:hAnsi="Times New Roman"/>
+            <w:bCs/>
+            <w:position w:val="0"/>
+            <w:sz w:val="22"/>
+            <w:sz w:val="22"/>
+            <w:szCs w:val="24"/>
+            <w:vertAlign w:val="baseline"/>
+            <w:lang w:val="es-PE"/>
+          </w:rPr>
+        </w:r>
+        <w:bookmarkEnd w:id="35"/>
+        <w:r>
           <w:rPr>
             <w:webHidden/>
           </w:rPr>
@@ -1462,7 +2341,6 @@
             <w:rStyle w:val="Enlacedelndice"/>
             <w:rFonts w:eastAsia="Arial" w:cs="Times New Roman" w:ascii="Times New Roman" w:hAnsi="Times New Roman"/>
             <w:bCs/>
-            <w:vanish/>
             <w:position w:val="0"/>
             <w:sz w:val="22"/>
             <w:sz w:val="22"/>
@@ -1490,7 +2368,13 @@
         <w:r>
           <w:fldChar w:fldCharType="end"/>
         </w:r>
+        <w:r>
+          <w:fldChar w:fldCharType="end"/>
+        </w:r>
       </w:hyperlink>
+      <w:r>
+        <w:fldChar w:fldCharType="end"/>
+      </w:r>
     </w:p>
     <w:p>
       <w:pPr>
@@ -1853,10 +2737,10 @@
           <w:szCs w:val="24"/>
         </w:rPr>
       </w:pPr>
-      <w:bookmarkStart w:id="1" w:name="_Toc12740"/>
-      <w:bookmarkStart w:id="2" w:name="_991cc8et0f81"/>
-      <w:bookmarkEnd w:id="1"/>
-      <w:bookmarkEnd w:id="2"/>
+      <w:bookmarkStart w:id="37" w:name="_Toc12740"/>
+      <w:bookmarkStart w:id="38" w:name="_991cc8et0f81"/>
+      <w:bookmarkEnd w:id="37"/>
+      <w:bookmarkEnd w:id="38"/>
       <w:r>
         <w:rPr>
           <w:rFonts w:cs="Times New Roman" w:ascii="Times New Roman" w:hAnsi="Times New Roman"/>
@@ -1890,8 +2774,8 @@
           <w:szCs w:val="24"/>
         </w:rPr>
       </w:pPr>
-      <w:bookmarkStart w:id="3" w:name="_Toc32505"/>
-      <w:bookmarkEnd w:id="3"/>
+      <w:bookmarkStart w:id="39" w:name="_Toc32505"/>
+      <w:bookmarkEnd w:id="39"/>
       <w:r>
         <w:rPr>
           <w:rFonts w:cs="Times New Roman" w:ascii="Times New Roman" w:hAnsi="Times New Roman"/>
@@ -1949,8 +2833,8 @@
           <w:szCs w:val="24"/>
         </w:rPr>
       </w:pPr>
-      <w:bookmarkStart w:id="4" w:name="_Toc30594"/>
-      <w:bookmarkEnd w:id="4"/>
+      <w:bookmarkStart w:id="40" w:name="_Toc30594"/>
+      <w:bookmarkEnd w:id="40"/>
       <w:r>
         <w:rPr>
           <w:rFonts w:cs="Times New Roman" w:ascii="Times New Roman" w:hAnsi="Times New Roman"/>
@@ -2130,8 +3014,8 @@
           <w:szCs w:val="24"/>
         </w:rPr>
       </w:pPr>
-      <w:bookmarkStart w:id="5" w:name="_Toc20185"/>
-      <w:bookmarkEnd w:id="5"/>
+      <w:bookmarkStart w:id="41" w:name="_Toc20185"/>
+      <w:bookmarkEnd w:id="41"/>
       <w:r>
         <w:rPr>
           <w:rFonts w:cs="Times New Roman" w:ascii="Times New Roman" w:hAnsi="Times New Roman"/>
@@ -2241,8 +3125,8 @@
           <w:szCs w:val="24"/>
         </w:rPr>
       </w:pPr>
-      <w:bookmarkStart w:id="6" w:name="_Toc8619"/>
-      <w:bookmarkEnd w:id="6"/>
+      <w:bookmarkStart w:id="42" w:name="_Toc8619"/>
+      <w:bookmarkEnd w:id="42"/>
       <w:r>
         <w:rPr>
           <w:rFonts w:cs="Times New Roman" w:ascii="Times New Roman" w:hAnsi="Times New Roman"/>
@@ -2457,8 +3341,8 @@
           <w:szCs w:val="24"/>
         </w:rPr>
       </w:pPr>
-      <w:bookmarkStart w:id="7" w:name="_Toc2978"/>
-      <w:bookmarkEnd w:id="7"/>
+      <w:bookmarkStart w:id="43" w:name="_Toc2978"/>
+      <w:bookmarkEnd w:id="43"/>
       <w:r>
         <w:rPr>
           <w:rFonts w:cs="Times New Roman" w:ascii="Times New Roman" w:hAnsi="Times New Roman"/>
@@ -2492,8 +3376,8 @@
           <w:szCs w:val="24"/>
         </w:rPr>
       </w:pPr>
-      <w:bookmarkStart w:id="8" w:name="_Toc8103"/>
-      <w:bookmarkEnd w:id="8"/>
+      <w:bookmarkStart w:id="44" w:name="_Toc8103"/>
+      <w:bookmarkEnd w:id="44"/>
       <w:r>
         <w:rPr>
           <w:rFonts w:cs="Times New Roman" w:ascii="Times New Roman" w:hAnsi="Times New Roman"/>
@@ -2779,7 +3663,7 @@
         <w:tblStyle w:val="14"/>
         <w:tblW w:w="8308" w:type="dxa"/>
         <w:jc w:val="left"/>
-        <w:tblInd w:w="692" w:type="dxa"/>
+        <w:tblInd w:w="674" w:type="dxa"/>
         <w:tblBorders>
           <w:top w:val="single" w:sz="8" w:space="0" w:color="000001"/>
           <w:left w:val="single" w:sz="8" w:space="0" w:color="000001"/>
@@ -2790,7 +3674,7 @@
         </w:tblBorders>
         <w:tblCellMar>
           <w:top w:w="100" w:type="dxa"/>
-          <w:left w:w="80" w:type="dxa"/>
+          <w:left w:w="60" w:type="dxa"/>
           <w:bottom w:w="100" w:type="dxa"/>
           <w:right w:w="100" w:type="dxa"/>
         </w:tblCellMar>
@@ -2814,7 +3698,7 @@
             </w:tcBorders>
             <w:shd w:color="auto" w:fill="B7B7B7" w:val="clear"/>
             <w:tcMar>
-              <w:left w:w="80" w:type="dxa"/>
+              <w:left w:w="60" w:type="dxa"/>
             </w:tcMar>
           </w:tcPr>
           <w:p>
@@ -2856,7 +3740,7 @@
             </w:tcBorders>
             <w:shd w:color="auto" w:fill="B7B7B7" w:val="clear"/>
             <w:tcMar>
-              <w:left w:w="80" w:type="dxa"/>
+              <w:left w:w="60" w:type="dxa"/>
             </w:tcMar>
           </w:tcPr>
           <w:p>
@@ -2901,7 +3785,7 @@
             </w:tcBorders>
             <w:shd w:fill="auto" w:val="clear"/>
             <w:tcMar>
-              <w:left w:w="80" w:type="dxa"/>
+              <w:left w:w="60" w:type="dxa"/>
             </w:tcMar>
           </w:tcPr>
           <w:p>
@@ -2940,7 +3824,7 @@
             </w:tcBorders>
             <w:shd w:fill="auto" w:val="clear"/>
             <w:tcMar>
-              <w:left w:w="80" w:type="dxa"/>
+              <w:left w:w="60" w:type="dxa"/>
             </w:tcMar>
           </w:tcPr>
           <w:p>
@@ -2982,7 +3866,7 @@
             </w:tcBorders>
             <w:shd w:fill="auto" w:val="clear"/>
             <w:tcMar>
-              <w:left w:w="80" w:type="dxa"/>
+              <w:left w:w="60" w:type="dxa"/>
             </w:tcMar>
           </w:tcPr>
           <w:p>
@@ -3021,7 +3905,7 @@
             </w:tcBorders>
             <w:shd w:fill="auto" w:val="clear"/>
             <w:tcMar>
-              <w:left w:w="80" w:type="dxa"/>
+              <w:left w:w="60" w:type="dxa"/>
             </w:tcMar>
           </w:tcPr>
           <w:p>
@@ -3071,7 +3955,7 @@
             </w:tcBorders>
             <w:shd w:fill="auto" w:val="clear"/>
             <w:tcMar>
-              <w:left w:w="80" w:type="dxa"/>
+              <w:left w:w="60" w:type="dxa"/>
             </w:tcMar>
           </w:tcPr>
           <w:p>
@@ -3110,7 +3994,7 @@
             </w:tcBorders>
             <w:shd w:fill="auto" w:val="clear"/>
             <w:tcMar>
-              <w:left w:w="80" w:type="dxa"/>
+              <w:left w:w="60" w:type="dxa"/>
             </w:tcMar>
           </w:tcPr>
           <w:p>
@@ -3152,7 +4036,7 @@
             </w:tcBorders>
             <w:shd w:fill="auto" w:val="clear"/>
             <w:tcMar>
-              <w:left w:w="80" w:type="dxa"/>
+              <w:left w:w="60" w:type="dxa"/>
             </w:tcMar>
           </w:tcPr>
           <w:p>
@@ -3191,7 +4075,7 @@
             </w:tcBorders>
             <w:shd w:fill="auto" w:val="clear"/>
             <w:tcMar>
-              <w:left w:w="80" w:type="dxa"/>
+              <w:left w:w="60" w:type="dxa"/>
             </w:tcMar>
           </w:tcPr>
           <w:p>
@@ -3233,7 +4117,7 @@
             </w:tcBorders>
             <w:shd w:fill="auto" w:val="clear"/>
             <w:tcMar>
-              <w:left w:w="80" w:type="dxa"/>
+              <w:left w:w="60" w:type="dxa"/>
             </w:tcMar>
           </w:tcPr>
           <w:p>
@@ -3272,7 +4156,7 @@
             </w:tcBorders>
             <w:shd w:fill="auto" w:val="clear"/>
             <w:tcMar>
-              <w:left w:w="80" w:type="dxa"/>
+              <w:left w:w="60" w:type="dxa"/>
             </w:tcMar>
           </w:tcPr>
           <w:p>
@@ -3314,7 +4198,7 @@
             </w:tcBorders>
             <w:shd w:fill="auto" w:val="clear"/>
             <w:tcMar>
-              <w:left w:w="80" w:type="dxa"/>
+              <w:left w:w="60" w:type="dxa"/>
             </w:tcMar>
           </w:tcPr>
           <w:p>
@@ -3353,7 +4237,7 @@
             </w:tcBorders>
             <w:shd w:fill="auto" w:val="clear"/>
             <w:tcMar>
-              <w:left w:w="80" w:type="dxa"/>
+              <w:left w:w="60" w:type="dxa"/>
             </w:tcMar>
           </w:tcPr>
           <w:p>
@@ -3395,7 +4279,7 @@
             </w:tcBorders>
             <w:shd w:fill="auto" w:val="clear"/>
             <w:tcMar>
-              <w:left w:w="80" w:type="dxa"/>
+              <w:left w:w="60" w:type="dxa"/>
             </w:tcMar>
           </w:tcPr>
           <w:p>
@@ -3434,7 +4318,7 @@
             </w:tcBorders>
             <w:shd w:fill="auto" w:val="clear"/>
             <w:tcMar>
-              <w:left w:w="80" w:type="dxa"/>
+              <w:left w:w="60" w:type="dxa"/>
             </w:tcMar>
           </w:tcPr>
           <w:p>
@@ -3543,10 +4427,10 @@
           <w:szCs w:val="24"/>
         </w:rPr>
       </w:pPr>
-      <w:bookmarkStart w:id="9" w:name="_Toc19597"/>
-      <w:bookmarkStart w:id="10" w:name="_Toc16971"/>
-      <w:bookmarkEnd w:id="9"/>
-      <w:bookmarkEnd w:id="10"/>
+      <w:bookmarkStart w:id="45" w:name="_Toc19597"/>
+      <w:bookmarkStart w:id="46" w:name="_Toc16971"/>
+      <w:bookmarkEnd w:id="45"/>
+      <w:bookmarkEnd w:id="46"/>
       <w:r>
         <w:rPr>
           <w:rFonts w:cs="Times New Roman" w:ascii="Times New Roman" w:hAnsi="Times New Roman"/>
@@ -4016,10 +4900,10 @@
           <w:szCs w:val="24"/>
         </w:rPr>
       </w:pPr>
-      <w:bookmarkStart w:id="11" w:name="_Toc23743"/>
-      <w:bookmarkStart w:id="12" w:name="_Toc251"/>
-      <w:bookmarkEnd w:id="11"/>
-      <w:bookmarkEnd w:id="12"/>
+      <w:bookmarkStart w:id="47" w:name="_Toc23743"/>
+      <w:bookmarkStart w:id="48" w:name="_Toc251"/>
+      <w:bookmarkEnd w:id="47"/>
+      <w:bookmarkEnd w:id="48"/>
       <w:r>
         <w:rPr>
           <w:rFonts w:cs="Times New Roman" w:ascii="Times New Roman" w:hAnsi="Times New Roman"/>
@@ -5594,55 +6478,18 @@
           <w:u w:val="none"/>
           <w:lang w:val="es-PE"/>
         </w:rPr>
-        <w:t xml:space="preserve">Todo folder  el cual contenga más de 2 palabras como por ejemplo: </w:t>
-      </w:r>
-    </w:p>
-    <w:p>
-      <w:pPr>
-        <w:pStyle w:val="Normal"/>
-        <w:numPr>
-          <w:ilvl w:val="0"/>
-          <w:numId w:val="0"/>
-        </w:numPr>
-        <w:spacing w:lineRule="auto" w:line="360" w:before="0" w:after="0"/>
-        <w:ind w:left="3405" w:right="0" w:hanging="0"/>
-        <w:contextualSpacing/>
-        <w:jc w:val="both"/>
-        <w:rPr/>
-      </w:pPr>
-      <w:r>
-        <w:rPr>
-          <w:rFonts w:cs="Times New Roman" w:ascii="Times New Roman" w:hAnsi="Times New Roman"/>
-          <w:color w:val="00000A"/>
-          <w:u w:val="none"/>
-          <w:lang w:val="es-PE"/>
-        </w:rPr>
-        <w:t>android Test, será nombrado del siguiente modo: androidTest.</w:t>
-      </w:r>
-    </w:p>
-    <w:p>
-      <w:pPr>
-        <w:pStyle w:val="Normal"/>
-        <w:numPr>
-          <w:ilvl w:val="0"/>
-          <w:numId w:val="0"/>
-        </w:numPr>
-        <w:spacing w:lineRule="auto" w:line="360" w:before="0" w:after="0"/>
-        <w:ind w:left="2160" w:right="0" w:hanging="0"/>
-        <w:contextualSpacing/>
-        <w:jc w:val="both"/>
-        <w:rPr/>
-      </w:pPr>
-      <w:bookmarkStart w:id="13" w:name="__DdeLink__448_437672335"/>
-      <w:bookmarkEnd w:id="13"/>
-      <w:r>
-        <w:rPr>
-          <w:rFonts w:cs="Times New Roman" w:ascii="Times New Roman" w:hAnsi="Times New Roman"/>
-          <w:color w:val="00000A"/>
-          <w:u w:val="none"/>
-          <w:lang w:val="es-PE"/>
-        </w:rPr>
-        <w:t>En resumen del siguiente modo: &lt;nombreDeLaCarpeta&gt;</w:t>
+        <w:t>Todo folder  el cual contenga más de 2 palabras como por ejemplo:  android Test, será nombrado del siguiente modo: androidTest.</w:t>
+      </w:r>
+      <w:bookmarkStart w:id="49" w:name="__DdeLink__448_437672335"/>
+      <w:bookmarkEnd w:id="49"/>
+      <w:r>
+        <w:rPr>
+          <w:rFonts w:cs="Times New Roman" w:ascii="Times New Roman" w:hAnsi="Times New Roman"/>
+          <w:color w:val="00000A"/>
+          <w:u w:val="none"/>
+          <w:lang w:val="es-PE"/>
+        </w:rPr>
+        <w:t xml:space="preserve"> En resumen del siguiente modo: &lt;nombreDeLaCarpeta&gt;</w:t>
       </w:r>
     </w:p>
     <w:p>
@@ -5850,42 +6697,7 @@
           <w:u w:val="none"/>
           <w:lang w:val="es-PE"/>
         </w:rPr>
-        <w:t>Los archivos xml están con la siguiente nomenclatura:</w:t>
-      </w:r>
-    </w:p>
-    <w:p>
-      <w:pPr>
-        <w:pStyle w:val="Normal"/>
-        <w:widowControl/>
-        <w:numPr>
-          <w:ilvl w:val="0"/>
-          <w:numId w:val="0"/>
-        </w:numPr>
-        <w:bidi w:val="0"/>
-        <w:spacing w:lineRule="auto" w:line="360" w:before="0" w:after="0"/>
-        <w:ind w:left="5301" w:right="0" w:hanging="0"/>
-        <w:contextualSpacing/>
-        <w:jc w:val="both"/>
-        <w:rPr/>
-      </w:pPr>
-      <w:r>
-        <w:rPr>
-          <w:rFonts w:cs="Times New Roman" w:ascii="Times New Roman" w:hAnsi="Times New Roman"/>
-          <w:color w:val="00000A"/>
-          <w:u w:val="none"/>
-          <w:lang w:val="es-PE"/>
-        </w:rPr>
-        <w:t xml:space="preserve"> </w:t>
-      </w:r>
-      <w:r>
-        <w:rPr>
-          <w:rFonts w:cs="Times New Roman" w:ascii="Times New Roman" w:hAnsi="Times New Roman"/>
-          <w:color w:val="00000A"/>
-          <w:u w:val="none"/>
-          <w:lang w:val="es-PE"/>
-        </w:rPr>
-        <w:tab/>
-        <w:t>&lt;activity_main&gt;.xml</w:t>
+        <w:t>Los archivos xml están con la siguiente nomenclatura: &lt;activity_main&gt;.xml</w:t>
       </w:r>
     </w:p>
     <w:p>
@@ -5910,42 +6722,7 @@
           <w:u w:val="none"/>
           <w:lang w:val="es-PE"/>
         </w:rPr>
-        <w:t>Los archivos como fotos o imágenes tienen la siguiente nomenclatura:</w:t>
-      </w:r>
-    </w:p>
-    <w:p>
-      <w:pPr>
-        <w:pStyle w:val="Normal"/>
-        <w:widowControl/>
-        <w:numPr>
-          <w:ilvl w:val="0"/>
-          <w:numId w:val="0"/>
-        </w:numPr>
-        <w:bidi w:val="0"/>
-        <w:spacing w:lineRule="auto" w:line="360" w:before="0" w:after="0"/>
-        <w:ind w:left="5661" w:right="0" w:hanging="0"/>
-        <w:contextualSpacing/>
-        <w:jc w:val="both"/>
-        <w:rPr/>
-      </w:pPr>
-      <w:r>
-        <w:rPr>
-          <w:rFonts w:cs="Times New Roman" w:ascii="Times New Roman" w:hAnsi="Times New Roman"/>
-          <w:color w:val="00000A"/>
-          <w:u w:val="none"/>
-          <w:lang w:val="es-PE"/>
-        </w:rPr>
-        <w:t xml:space="preserve"> </w:t>
-      </w:r>
-      <w:r>
-        <w:rPr>
-          <w:rFonts w:cs="Times New Roman" w:ascii="Times New Roman" w:hAnsi="Times New Roman"/>
-          <w:color w:val="00000A"/>
-          <w:u w:val="none"/>
-          <w:lang w:val="es-PE"/>
-        </w:rPr>
-        <w:tab/>
-        <w:t>&lt;ic_add_without_circle&gt;.png</w:t>
+        <w:t>Los archivos como fotos o imágenes tienen la siguiente nomenclatura: &lt;ic_add_without_circle&gt;.png</w:t>
       </w:r>
     </w:p>
     <w:p>
@@ -6081,16 +6858,7 @@
         <w:tab/>
         <w:tab/>
         <w:tab/>
-        <w:t>google-services.jso</w:t>
-      </w:r>
-      <w:r>
-        <w:rPr>
-          <w:rFonts w:cs="Times New Roman" w:ascii="Times New Roman" w:hAnsi="Times New Roman"/>
-          <w:color w:val="00000A"/>
-          <w:u w:val="none"/>
-          <w:lang w:val="es-PE"/>
-        </w:rPr>
-        <w:t>n</w:t>
+        <w:t>google-services.json</w:t>
       </w:r>
     </w:p>
     <w:p>
@@ -6486,10 +7254,10 @@
           <w:szCs w:val="24"/>
         </w:rPr>
       </w:pPr>
-      <w:bookmarkStart w:id="14" w:name="_Toc5449"/>
-      <w:bookmarkStart w:id="15" w:name="_Toc18690"/>
-      <w:bookmarkEnd w:id="14"/>
-      <w:bookmarkEnd w:id="15"/>
+      <w:bookmarkStart w:id="50" w:name="_Toc5449"/>
+      <w:bookmarkStart w:id="51" w:name="_Toc18690"/>
+      <w:bookmarkEnd w:id="50"/>
+      <w:bookmarkEnd w:id="51"/>
       <w:r>
         <w:rPr>
           <w:rFonts w:cs="Times New Roman" w:ascii="Times New Roman" w:hAnsi="Times New Roman"/>
@@ -6523,10 +7291,10 @@
           <w:szCs w:val="24"/>
         </w:rPr>
       </w:pPr>
-      <w:bookmarkStart w:id="16" w:name="_Toc3004"/>
-      <w:bookmarkStart w:id="17" w:name="_Toc15574"/>
-      <w:bookmarkEnd w:id="16"/>
-      <w:bookmarkEnd w:id="17"/>
+      <w:bookmarkStart w:id="52" w:name="_Toc3004"/>
+      <w:bookmarkStart w:id="53" w:name="_Toc15574"/>
+      <w:bookmarkEnd w:id="52"/>
+      <w:bookmarkEnd w:id="53"/>
       <w:r>
         <w:rPr>
           <w:rFonts w:cs="Times New Roman" w:ascii="Times New Roman" w:hAnsi="Times New Roman"/>
@@ -7041,8 +7809,8 @@
           <w:szCs w:val="24"/>
         </w:rPr>
       </w:pPr>
-      <w:bookmarkStart w:id="18" w:name="_Toc30179"/>
-      <w:bookmarkStart w:id="19" w:name="_Toc13587"/>
+      <w:bookmarkStart w:id="54" w:name="_Toc30179"/>
+      <w:bookmarkStart w:id="55" w:name="_Toc13587"/>
       <w:r>
         <w:rPr>
           <w:rFonts w:cs="Times New Roman" w:ascii="Times New Roman" w:hAnsi="Times New Roman"/>
@@ -7054,8 +7822,8 @@
         </w:rPr>
         <w:t xml:space="preserve">Herramientas de </w:t>
       </w:r>
-      <w:bookmarkEnd w:id="18"/>
-      <w:bookmarkEnd w:id="19"/>
+      <w:bookmarkEnd w:id="54"/>
+      <w:bookmarkEnd w:id="55"/>
       <w:r>
         <w:rPr>
           <w:rFonts w:cs="Times New Roman" w:ascii="Times New Roman" w:hAnsi="Times New Roman"/>
@@ -10557,6 +11325,1014 @@
       <w:u w:val="none"/>
     </w:rPr>
   </w:style>
+  <w:style w:type="character" w:styleId="ListLabel199">
+    <w:name w:val="ListLabel 199"/>
+    <w:qFormat/>
+    <w:rPr>
+      <w:rFonts w:ascii="Times New Roman" w:hAnsi="Times New Roman"/>
+      <w:b/>
+      <w:sz w:val="24"/>
+      <w:u w:val="none"/>
+    </w:rPr>
+  </w:style>
+  <w:style w:type="character" w:styleId="ListLabel200">
+    <w:name w:val="ListLabel 200"/>
+    <w:qFormat/>
+    <w:rPr>
+      <w:rFonts w:ascii="Times New Roman" w:hAnsi="Times New Roman"/>
+      <w:b/>
+      <w:sz w:val="24"/>
+      <w:u w:val="none"/>
+    </w:rPr>
+  </w:style>
+  <w:style w:type="character" w:styleId="ListLabel201">
+    <w:name w:val="ListLabel 201"/>
+    <w:qFormat/>
+    <w:rPr>
+      <w:rFonts w:ascii="Times New Roman" w:hAnsi="Times New Roman"/>
+      <w:b/>
+      <w:sz w:val="24"/>
+      <w:u w:val="none"/>
+    </w:rPr>
+  </w:style>
+  <w:style w:type="character" w:styleId="ListLabel202">
+    <w:name w:val="ListLabel 202"/>
+    <w:qFormat/>
+    <w:rPr>
+      <w:u w:val="none"/>
+    </w:rPr>
+  </w:style>
+  <w:style w:type="character" w:styleId="ListLabel203">
+    <w:name w:val="ListLabel 203"/>
+    <w:qFormat/>
+    <w:rPr>
+      <w:u w:val="none"/>
+    </w:rPr>
+  </w:style>
+  <w:style w:type="character" w:styleId="ListLabel204">
+    <w:name w:val="ListLabel 204"/>
+    <w:qFormat/>
+    <w:rPr>
+      <w:u w:val="none"/>
+    </w:rPr>
+  </w:style>
+  <w:style w:type="character" w:styleId="ListLabel205">
+    <w:name w:val="ListLabel 205"/>
+    <w:qFormat/>
+    <w:rPr>
+      <w:u w:val="none"/>
+    </w:rPr>
+  </w:style>
+  <w:style w:type="character" w:styleId="ListLabel206">
+    <w:name w:val="ListLabel 206"/>
+    <w:qFormat/>
+    <w:rPr>
+      <w:u w:val="none"/>
+    </w:rPr>
+  </w:style>
+  <w:style w:type="character" w:styleId="ListLabel207">
+    <w:name w:val="ListLabel 207"/>
+    <w:qFormat/>
+    <w:rPr>
+      <w:u w:val="none"/>
+    </w:rPr>
+  </w:style>
+  <w:style w:type="character" w:styleId="ListLabel208">
+    <w:name w:val="ListLabel 208"/>
+    <w:qFormat/>
+    <w:rPr>
+      <w:rFonts w:ascii="Times New Roman" w:hAnsi="Times New Roman" w:cs="Wingdings"/>
+      <w:u w:val="none"/>
+    </w:rPr>
+  </w:style>
+  <w:style w:type="character" w:styleId="ListLabel209">
+    <w:name w:val="ListLabel 209"/>
+    <w:qFormat/>
+    <w:rPr>
+      <w:rFonts w:cs="Wingdings 2"/>
+      <w:u w:val="none"/>
+    </w:rPr>
+  </w:style>
+  <w:style w:type="character" w:styleId="ListLabel210">
+    <w:name w:val="ListLabel 210"/>
+    <w:qFormat/>
+    <w:rPr>
+      <w:rFonts w:cs="OpenSymbol"/>
+      <w:u w:val="none"/>
+    </w:rPr>
+  </w:style>
+  <w:style w:type="character" w:styleId="ListLabel211">
+    <w:name w:val="ListLabel 211"/>
+    <w:qFormat/>
+    <w:rPr>
+      <w:rFonts w:cs="Wingdings"/>
+      <w:u w:val="none"/>
+    </w:rPr>
+  </w:style>
+  <w:style w:type="character" w:styleId="ListLabel212">
+    <w:name w:val="ListLabel 212"/>
+    <w:qFormat/>
+    <w:rPr>
+      <w:rFonts w:cs="Wingdings 2"/>
+      <w:u w:val="none"/>
+    </w:rPr>
+  </w:style>
+  <w:style w:type="character" w:styleId="ListLabel213">
+    <w:name w:val="ListLabel 213"/>
+    <w:qFormat/>
+    <w:rPr>
+      <w:rFonts w:cs="OpenSymbol"/>
+      <w:u w:val="none"/>
+    </w:rPr>
+  </w:style>
+  <w:style w:type="character" w:styleId="ListLabel214">
+    <w:name w:val="ListLabel 214"/>
+    <w:qFormat/>
+    <w:rPr>
+      <w:rFonts w:cs="Wingdings"/>
+      <w:u w:val="none"/>
+    </w:rPr>
+  </w:style>
+  <w:style w:type="character" w:styleId="ListLabel215">
+    <w:name w:val="ListLabel 215"/>
+    <w:qFormat/>
+    <w:rPr>
+      <w:rFonts w:cs="Wingdings 2"/>
+      <w:u w:val="none"/>
+    </w:rPr>
+  </w:style>
+  <w:style w:type="character" w:styleId="ListLabel216">
+    <w:name w:val="ListLabel 216"/>
+    <w:qFormat/>
+    <w:rPr>
+      <w:rFonts w:cs="OpenSymbol"/>
+      <w:u w:val="none"/>
+    </w:rPr>
+  </w:style>
+  <w:style w:type="character" w:styleId="ListLabel217">
+    <w:name w:val="ListLabel 217"/>
+    <w:qFormat/>
+    <w:rPr>
+      <w:rFonts w:ascii="Times New Roman" w:hAnsi="Times New Roman" w:cs="Wingdings"/>
+      <w:u w:val="none"/>
+    </w:rPr>
+  </w:style>
+  <w:style w:type="character" w:styleId="ListLabel218">
+    <w:name w:val="ListLabel 218"/>
+    <w:qFormat/>
+    <w:rPr>
+      <w:rFonts w:cs="Wingdings 2"/>
+      <w:u w:val="none"/>
+    </w:rPr>
+  </w:style>
+  <w:style w:type="character" w:styleId="ListLabel219">
+    <w:name w:val="ListLabel 219"/>
+    <w:qFormat/>
+    <w:rPr>
+      <w:rFonts w:cs="OpenSymbol"/>
+      <w:u w:val="none"/>
+    </w:rPr>
+  </w:style>
+  <w:style w:type="character" w:styleId="ListLabel220">
+    <w:name w:val="ListLabel 220"/>
+    <w:qFormat/>
+    <w:rPr>
+      <w:rFonts w:cs="Wingdings"/>
+      <w:u w:val="none"/>
+    </w:rPr>
+  </w:style>
+  <w:style w:type="character" w:styleId="ListLabel221">
+    <w:name w:val="ListLabel 221"/>
+    <w:qFormat/>
+    <w:rPr>
+      <w:rFonts w:cs="Wingdings 2"/>
+      <w:u w:val="none"/>
+    </w:rPr>
+  </w:style>
+  <w:style w:type="character" w:styleId="ListLabel222">
+    <w:name w:val="ListLabel 222"/>
+    <w:qFormat/>
+    <w:rPr>
+      <w:rFonts w:cs="OpenSymbol"/>
+      <w:u w:val="none"/>
+    </w:rPr>
+  </w:style>
+  <w:style w:type="character" w:styleId="ListLabel223">
+    <w:name w:val="ListLabel 223"/>
+    <w:qFormat/>
+    <w:rPr>
+      <w:rFonts w:cs="Wingdings"/>
+      <w:u w:val="none"/>
+    </w:rPr>
+  </w:style>
+  <w:style w:type="character" w:styleId="ListLabel224">
+    <w:name w:val="ListLabel 224"/>
+    <w:qFormat/>
+    <w:rPr>
+      <w:rFonts w:cs="Wingdings 2"/>
+      <w:u w:val="none"/>
+    </w:rPr>
+  </w:style>
+  <w:style w:type="character" w:styleId="ListLabel225">
+    <w:name w:val="ListLabel 225"/>
+    <w:qFormat/>
+    <w:rPr>
+      <w:rFonts w:cs="OpenSymbol"/>
+      <w:u w:val="none"/>
+    </w:rPr>
+  </w:style>
+  <w:style w:type="character" w:styleId="ListLabel226">
+    <w:name w:val="ListLabel 226"/>
+    <w:qFormat/>
+    <w:rPr>
+      <w:rFonts w:ascii="Times New Roman" w:hAnsi="Times New Roman" w:cs="Wingdings"/>
+      <w:u w:val="none"/>
+    </w:rPr>
+  </w:style>
+  <w:style w:type="character" w:styleId="ListLabel227">
+    <w:name w:val="ListLabel 227"/>
+    <w:qFormat/>
+    <w:rPr>
+      <w:rFonts w:ascii="Times New Roman" w:hAnsi="Times New Roman" w:cs="Wingdings 2"/>
+      <w:u w:val="none"/>
+    </w:rPr>
+  </w:style>
+  <w:style w:type="character" w:styleId="ListLabel228">
+    <w:name w:val="ListLabel 228"/>
+    <w:qFormat/>
+    <w:rPr>
+      <w:rFonts w:cs="OpenSymbol"/>
+      <w:u w:val="none"/>
+    </w:rPr>
+  </w:style>
+  <w:style w:type="character" w:styleId="ListLabel229">
+    <w:name w:val="ListLabel 229"/>
+    <w:qFormat/>
+    <w:rPr>
+      <w:rFonts w:cs="Wingdings"/>
+      <w:u w:val="none"/>
+    </w:rPr>
+  </w:style>
+  <w:style w:type="character" w:styleId="ListLabel230">
+    <w:name w:val="ListLabel 230"/>
+    <w:qFormat/>
+    <w:rPr>
+      <w:rFonts w:cs="Wingdings 2"/>
+      <w:u w:val="none"/>
+    </w:rPr>
+  </w:style>
+  <w:style w:type="character" w:styleId="ListLabel231">
+    <w:name w:val="ListLabel 231"/>
+    <w:qFormat/>
+    <w:rPr>
+      <w:rFonts w:cs="OpenSymbol"/>
+      <w:u w:val="none"/>
+    </w:rPr>
+  </w:style>
+  <w:style w:type="character" w:styleId="ListLabel232">
+    <w:name w:val="ListLabel 232"/>
+    <w:qFormat/>
+    <w:rPr>
+      <w:rFonts w:cs="Wingdings"/>
+      <w:u w:val="none"/>
+    </w:rPr>
+  </w:style>
+  <w:style w:type="character" w:styleId="ListLabel233">
+    <w:name w:val="ListLabel 233"/>
+    <w:qFormat/>
+    <w:rPr>
+      <w:rFonts w:cs="Wingdings 2"/>
+      <w:u w:val="none"/>
+    </w:rPr>
+  </w:style>
+  <w:style w:type="character" w:styleId="ListLabel234">
+    <w:name w:val="ListLabel 234"/>
+    <w:qFormat/>
+    <w:rPr>
+      <w:rFonts w:cs="OpenSymbol"/>
+      <w:u w:val="none"/>
+    </w:rPr>
+  </w:style>
+  <w:style w:type="character" w:styleId="ListLabel235">
+    <w:name w:val="ListLabel 235"/>
+    <w:qFormat/>
+    <w:rPr>
+      <w:rFonts w:ascii="Times New Roman" w:hAnsi="Times New Roman" w:cs="Wingdings"/>
+      <w:u w:val="none"/>
+    </w:rPr>
+  </w:style>
+  <w:style w:type="character" w:styleId="ListLabel236">
+    <w:name w:val="ListLabel 236"/>
+    <w:qFormat/>
+    <w:rPr>
+      <w:rFonts w:ascii="Times New Roman" w:hAnsi="Times New Roman" w:cs="Wingdings 2"/>
+      <w:u w:val="none"/>
+    </w:rPr>
+  </w:style>
+  <w:style w:type="character" w:styleId="ListLabel237">
+    <w:name w:val="ListLabel 237"/>
+    <w:qFormat/>
+    <w:rPr>
+      <w:rFonts w:ascii="Times New Roman" w:hAnsi="Times New Roman" w:cs="OpenSymbol"/>
+      <w:u w:val="none"/>
+    </w:rPr>
+  </w:style>
+  <w:style w:type="character" w:styleId="ListLabel238">
+    <w:name w:val="ListLabel 238"/>
+    <w:qFormat/>
+    <w:rPr>
+      <w:rFonts w:ascii="Times New Roman" w:hAnsi="Times New Roman" w:cs="Wingdings"/>
+      <w:u w:val="none"/>
+    </w:rPr>
+  </w:style>
+  <w:style w:type="character" w:styleId="ListLabel239">
+    <w:name w:val="ListLabel 239"/>
+    <w:qFormat/>
+    <w:rPr>
+      <w:rFonts w:cs="Wingdings 2"/>
+      <w:u w:val="none"/>
+    </w:rPr>
+  </w:style>
+  <w:style w:type="character" w:styleId="ListLabel240">
+    <w:name w:val="ListLabel 240"/>
+    <w:qFormat/>
+    <w:rPr>
+      <w:rFonts w:ascii="Times New Roman" w:hAnsi="Times New Roman" w:cs="OpenSymbol"/>
+      <w:u w:val="none"/>
+    </w:rPr>
+  </w:style>
+  <w:style w:type="character" w:styleId="ListLabel241">
+    <w:name w:val="ListLabel 241"/>
+    <w:qFormat/>
+    <w:rPr>
+      <w:rFonts w:cs="Wingdings"/>
+      <w:u w:val="none"/>
+    </w:rPr>
+  </w:style>
+  <w:style w:type="character" w:styleId="ListLabel242">
+    <w:name w:val="ListLabel 242"/>
+    <w:qFormat/>
+    <w:rPr>
+      <w:rFonts w:cs="Wingdings 2"/>
+      <w:u w:val="none"/>
+    </w:rPr>
+  </w:style>
+  <w:style w:type="character" w:styleId="ListLabel243">
+    <w:name w:val="ListLabel 243"/>
+    <w:qFormat/>
+    <w:rPr>
+      <w:rFonts w:cs="OpenSymbol"/>
+      <w:u w:val="none"/>
+    </w:rPr>
+  </w:style>
+  <w:style w:type="character" w:styleId="ListLabel244">
+    <w:name w:val="ListLabel 244"/>
+    <w:qFormat/>
+    <w:rPr>
+      <w:rFonts w:ascii="Times New Roman" w:hAnsi="Times New Roman" w:cs="Wingdings"/>
+      <w:u w:val="none"/>
+    </w:rPr>
+  </w:style>
+  <w:style w:type="character" w:styleId="ListLabel245">
+    <w:name w:val="ListLabel 245"/>
+    <w:qFormat/>
+    <w:rPr>
+      <w:rFonts w:cs="Wingdings 2"/>
+      <w:u w:val="none"/>
+    </w:rPr>
+  </w:style>
+  <w:style w:type="character" w:styleId="ListLabel246">
+    <w:name w:val="ListLabel 246"/>
+    <w:qFormat/>
+    <w:rPr>
+      <w:rFonts w:cs="OpenSymbol"/>
+      <w:u w:val="none"/>
+    </w:rPr>
+  </w:style>
+  <w:style w:type="character" w:styleId="ListLabel247">
+    <w:name w:val="ListLabel 247"/>
+    <w:qFormat/>
+    <w:rPr>
+      <w:rFonts w:cs="Wingdings"/>
+      <w:u w:val="none"/>
+    </w:rPr>
+  </w:style>
+  <w:style w:type="character" w:styleId="ListLabel248">
+    <w:name w:val="ListLabel 248"/>
+    <w:qFormat/>
+    <w:rPr>
+      <w:rFonts w:cs="Wingdings 2"/>
+      <w:u w:val="none"/>
+    </w:rPr>
+  </w:style>
+  <w:style w:type="character" w:styleId="ListLabel249">
+    <w:name w:val="ListLabel 249"/>
+    <w:qFormat/>
+    <w:rPr>
+      <w:rFonts w:cs="OpenSymbol"/>
+      <w:u w:val="none"/>
+    </w:rPr>
+  </w:style>
+  <w:style w:type="character" w:styleId="ListLabel250">
+    <w:name w:val="ListLabel 250"/>
+    <w:qFormat/>
+    <w:rPr>
+      <w:rFonts w:cs="Wingdings"/>
+      <w:u w:val="none"/>
+    </w:rPr>
+  </w:style>
+  <w:style w:type="character" w:styleId="ListLabel251">
+    <w:name w:val="ListLabel 251"/>
+    <w:qFormat/>
+    <w:rPr>
+      <w:rFonts w:cs="Wingdings 2"/>
+      <w:u w:val="none"/>
+    </w:rPr>
+  </w:style>
+  <w:style w:type="character" w:styleId="ListLabel252">
+    <w:name w:val="ListLabel 252"/>
+    <w:qFormat/>
+    <w:rPr>
+      <w:rFonts w:cs="OpenSymbol"/>
+      <w:u w:val="none"/>
+    </w:rPr>
+  </w:style>
+  <w:style w:type="character" w:styleId="ListLabel253">
+    <w:name w:val="ListLabel 253"/>
+    <w:qFormat/>
+    <w:rPr>
+      <w:rFonts w:ascii="Times New Roman" w:hAnsi="Times New Roman" w:cs="OpenSymbol"/>
+      <w:u w:val="none"/>
+    </w:rPr>
+  </w:style>
+  <w:style w:type="character" w:styleId="ListLabel254">
+    <w:name w:val="ListLabel 254"/>
+    <w:qFormat/>
+    <w:rPr>
+      <w:rFonts w:cs="OpenSymbol"/>
+      <w:u w:val="none"/>
+    </w:rPr>
+  </w:style>
+  <w:style w:type="character" w:styleId="ListLabel255">
+    <w:name w:val="ListLabel 255"/>
+    <w:qFormat/>
+    <w:rPr>
+      <w:rFonts w:cs="OpenSymbol"/>
+      <w:u w:val="none"/>
+    </w:rPr>
+  </w:style>
+  <w:style w:type="character" w:styleId="ListLabel256">
+    <w:name w:val="ListLabel 256"/>
+    <w:qFormat/>
+    <w:rPr>
+      <w:rFonts w:cs="OpenSymbol"/>
+      <w:u w:val="none"/>
+    </w:rPr>
+  </w:style>
+  <w:style w:type="character" w:styleId="ListLabel257">
+    <w:name w:val="ListLabel 257"/>
+    <w:qFormat/>
+    <w:rPr>
+      <w:rFonts w:cs="OpenSymbol"/>
+      <w:u w:val="none"/>
+    </w:rPr>
+  </w:style>
+  <w:style w:type="character" w:styleId="ListLabel258">
+    <w:name w:val="ListLabel 258"/>
+    <w:qFormat/>
+    <w:rPr>
+      <w:rFonts w:cs="OpenSymbol"/>
+      <w:u w:val="none"/>
+    </w:rPr>
+  </w:style>
+  <w:style w:type="character" w:styleId="ListLabel259">
+    <w:name w:val="ListLabel 259"/>
+    <w:qFormat/>
+    <w:rPr>
+      <w:rFonts w:cs="OpenSymbol"/>
+      <w:u w:val="none"/>
+    </w:rPr>
+  </w:style>
+  <w:style w:type="character" w:styleId="ListLabel260">
+    <w:name w:val="ListLabel 260"/>
+    <w:qFormat/>
+    <w:rPr>
+      <w:rFonts w:cs="OpenSymbol"/>
+      <w:u w:val="none"/>
+    </w:rPr>
+  </w:style>
+  <w:style w:type="character" w:styleId="ListLabel261">
+    <w:name w:val="ListLabel 261"/>
+    <w:qFormat/>
+    <w:rPr>
+      <w:rFonts w:cs="OpenSymbol"/>
+      <w:u w:val="none"/>
+    </w:rPr>
+  </w:style>
+  <w:style w:type="character" w:styleId="ListLabel262">
+    <w:name w:val="ListLabel 262"/>
+    <w:qFormat/>
+    <w:rPr>
+      <w:rFonts w:ascii="Times New Roman" w:hAnsi="Times New Roman"/>
+      <w:b/>
+      <w:sz w:val="24"/>
+      <w:u w:val="none"/>
+    </w:rPr>
+  </w:style>
+  <w:style w:type="character" w:styleId="ListLabel263">
+    <w:name w:val="ListLabel 263"/>
+    <w:qFormat/>
+    <w:rPr>
+      <w:rFonts w:ascii="Times New Roman" w:hAnsi="Times New Roman"/>
+      <w:b/>
+      <w:sz w:val="24"/>
+      <w:u w:val="none"/>
+    </w:rPr>
+  </w:style>
+  <w:style w:type="character" w:styleId="ListLabel264">
+    <w:name w:val="ListLabel 264"/>
+    <w:qFormat/>
+    <w:rPr>
+      <w:rFonts w:ascii="Times New Roman" w:hAnsi="Times New Roman"/>
+      <w:b/>
+      <w:sz w:val="24"/>
+      <w:u w:val="none"/>
+    </w:rPr>
+  </w:style>
+  <w:style w:type="character" w:styleId="ListLabel265">
+    <w:name w:val="ListLabel 265"/>
+    <w:qFormat/>
+    <w:rPr>
+      <w:u w:val="none"/>
+    </w:rPr>
+  </w:style>
+  <w:style w:type="character" w:styleId="ListLabel266">
+    <w:name w:val="ListLabel 266"/>
+    <w:qFormat/>
+    <w:rPr>
+      <w:u w:val="none"/>
+    </w:rPr>
+  </w:style>
+  <w:style w:type="character" w:styleId="ListLabel267">
+    <w:name w:val="ListLabel 267"/>
+    <w:qFormat/>
+    <w:rPr>
+      <w:u w:val="none"/>
+    </w:rPr>
+  </w:style>
+  <w:style w:type="character" w:styleId="ListLabel268">
+    <w:name w:val="ListLabel 268"/>
+    <w:qFormat/>
+    <w:rPr>
+      <w:u w:val="none"/>
+    </w:rPr>
+  </w:style>
+  <w:style w:type="character" w:styleId="ListLabel269">
+    <w:name w:val="ListLabel 269"/>
+    <w:qFormat/>
+    <w:rPr>
+      <w:u w:val="none"/>
+    </w:rPr>
+  </w:style>
+  <w:style w:type="character" w:styleId="ListLabel270">
+    <w:name w:val="ListLabel 270"/>
+    <w:qFormat/>
+    <w:rPr>
+      <w:u w:val="none"/>
+    </w:rPr>
+  </w:style>
+  <w:style w:type="character" w:styleId="ListLabel271">
+    <w:name w:val="ListLabel 271"/>
+    <w:qFormat/>
+    <w:rPr>
+      <w:rFonts w:ascii="Times New Roman" w:hAnsi="Times New Roman" w:cs="Wingdings"/>
+      <w:u w:val="none"/>
+    </w:rPr>
+  </w:style>
+  <w:style w:type="character" w:styleId="ListLabel272">
+    <w:name w:val="ListLabel 272"/>
+    <w:qFormat/>
+    <w:rPr>
+      <w:rFonts w:cs="Wingdings 2"/>
+      <w:u w:val="none"/>
+    </w:rPr>
+  </w:style>
+  <w:style w:type="character" w:styleId="ListLabel273">
+    <w:name w:val="ListLabel 273"/>
+    <w:qFormat/>
+    <w:rPr>
+      <w:rFonts w:cs="OpenSymbol"/>
+      <w:u w:val="none"/>
+    </w:rPr>
+  </w:style>
+  <w:style w:type="character" w:styleId="ListLabel274">
+    <w:name w:val="ListLabel 274"/>
+    <w:qFormat/>
+    <w:rPr>
+      <w:rFonts w:cs="Wingdings"/>
+      <w:u w:val="none"/>
+    </w:rPr>
+  </w:style>
+  <w:style w:type="character" w:styleId="ListLabel275">
+    <w:name w:val="ListLabel 275"/>
+    <w:qFormat/>
+    <w:rPr>
+      <w:rFonts w:cs="Wingdings 2"/>
+      <w:u w:val="none"/>
+    </w:rPr>
+  </w:style>
+  <w:style w:type="character" w:styleId="ListLabel276">
+    <w:name w:val="ListLabel 276"/>
+    <w:qFormat/>
+    <w:rPr>
+      <w:rFonts w:cs="OpenSymbol"/>
+      <w:u w:val="none"/>
+    </w:rPr>
+  </w:style>
+  <w:style w:type="character" w:styleId="ListLabel277">
+    <w:name w:val="ListLabel 277"/>
+    <w:qFormat/>
+    <w:rPr>
+      <w:rFonts w:cs="Wingdings"/>
+      <w:u w:val="none"/>
+    </w:rPr>
+  </w:style>
+  <w:style w:type="character" w:styleId="ListLabel278">
+    <w:name w:val="ListLabel 278"/>
+    <w:qFormat/>
+    <w:rPr>
+      <w:rFonts w:cs="Wingdings 2"/>
+      <w:u w:val="none"/>
+    </w:rPr>
+  </w:style>
+  <w:style w:type="character" w:styleId="ListLabel279">
+    <w:name w:val="ListLabel 279"/>
+    <w:qFormat/>
+    <w:rPr>
+      <w:rFonts w:cs="OpenSymbol"/>
+      <w:u w:val="none"/>
+    </w:rPr>
+  </w:style>
+  <w:style w:type="character" w:styleId="ListLabel280">
+    <w:name w:val="ListLabel 280"/>
+    <w:qFormat/>
+    <w:rPr>
+      <w:rFonts w:ascii="Times New Roman" w:hAnsi="Times New Roman" w:cs="Wingdings"/>
+      <w:u w:val="none"/>
+    </w:rPr>
+  </w:style>
+  <w:style w:type="character" w:styleId="ListLabel281">
+    <w:name w:val="ListLabel 281"/>
+    <w:qFormat/>
+    <w:rPr>
+      <w:rFonts w:cs="Wingdings 2"/>
+      <w:u w:val="none"/>
+    </w:rPr>
+  </w:style>
+  <w:style w:type="character" w:styleId="ListLabel282">
+    <w:name w:val="ListLabel 282"/>
+    <w:qFormat/>
+    <w:rPr>
+      <w:rFonts w:cs="OpenSymbol"/>
+      <w:u w:val="none"/>
+    </w:rPr>
+  </w:style>
+  <w:style w:type="character" w:styleId="ListLabel283">
+    <w:name w:val="ListLabel 283"/>
+    <w:qFormat/>
+    <w:rPr>
+      <w:rFonts w:cs="Wingdings"/>
+      <w:u w:val="none"/>
+    </w:rPr>
+  </w:style>
+  <w:style w:type="character" w:styleId="ListLabel284">
+    <w:name w:val="ListLabel 284"/>
+    <w:qFormat/>
+    <w:rPr>
+      <w:rFonts w:cs="Wingdings 2"/>
+      <w:u w:val="none"/>
+    </w:rPr>
+  </w:style>
+  <w:style w:type="character" w:styleId="ListLabel285">
+    <w:name w:val="ListLabel 285"/>
+    <w:qFormat/>
+    <w:rPr>
+      <w:rFonts w:cs="OpenSymbol"/>
+      <w:u w:val="none"/>
+    </w:rPr>
+  </w:style>
+  <w:style w:type="character" w:styleId="ListLabel286">
+    <w:name w:val="ListLabel 286"/>
+    <w:qFormat/>
+    <w:rPr>
+      <w:rFonts w:cs="Wingdings"/>
+      <w:u w:val="none"/>
+    </w:rPr>
+  </w:style>
+  <w:style w:type="character" w:styleId="ListLabel287">
+    <w:name w:val="ListLabel 287"/>
+    <w:qFormat/>
+    <w:rPr>
+      <w:rFonts w:cs="Wingdings 2"/>
+      <w:u w:val="none"/>
+    </w:rPr>
+  </w:style>
+  <w:style w:type="character" w:styleId="ListLabel288">
+    <w:name w:val="ListLabel 288"/>
+    <w:qFormat/>
+    <w:rPr>
+      <w:rFonts w:cs="OpenSymbol"/>
+      <w:u w:val="none"/>
+    </w:rPr>
+  </w:style>
+  <w:style w:type="character" w:styleId="ListLabel289">
+    <w:name w:val="ListLabel 289"/>
+    <w:qFormat/>
+    <w:rPr>
+      <w:rFonts w:ascii="Times New Roman" w:hAnsi="Times New Roman" w:cs="Wingdings"/>
+      <w:u w:val="none"/>
+    </w:rPr>
+  </w:style>
+  <w:style w:type="character" w:styleId="ListLabel290">
+    <w:name w:val="ListLabel 290"/>
+    <w:qFormat/>
+    <w:rPr>
+      <w:rFonts w:ascii="Times New Roman" w:hAnsi="Times New Roman" w:cs="Wingdings 2"/>
+      <w:u w:val="none"/>
+    </w:rPr>
+  </w:style>
+  <w:style w:type="character" w:styleId="ListLabel291">
+    <w:name w:val="ListLabel 291"/>
+    <w:qFormat/>
+    <w:rPr>
+      <w:rFonts w:cs="OpenSymbol"/>
+      <w:u w:val="none"/>
+    </w:rPr>
+  </w:style>
+  <w:style w:type="character" w:styleId="ListLabel292">
+    <w:name w:val="ListLabel 292"/>
+    <w:qFormat/>
+    <w:rPr>
+      <w:rFonts w:cs="Wingdings"/>
+      <w:u w:val="none"/>
+    </w:rPr>
+  </w:style>
+  <w:style w:type="character" w:styleId="ListLabel293">
+    <w:name w:val="ListLabel 293"/>
+    <w:qFormat/>
+    <w:rPr>
+      <w:rFonts w:cs="Wingdings 2"/>
+      <w:u w:val="none"/>
+    </w:rPr>
+  </w:style>
+  <w:style w:type="character" w:styleId="ListLabel294">
+    <w:name w:val="ListLabel 294"/>
+    <w:qFormat/>
+    <w:rPr>
+      <w:rFonts w:cs="OpenSymbol"/>
+      <w:u w:val="none"/>
+    </w:rPr>
+  </w:style>
+  <w:style w:type="character" w:styleId="ListLabel295">
+    <w:name w:val="ListLabel 295"/>
+    <w:qFormat/>
+    <w:rPr>
+      <w:rFonts w:cs="Wingdings"/>
+      <w:u w:val="none"/>
+    </w:rPr>
+  </w:style>
+  <w:style w:type="character" w:styleId="ListLabel296">
+    <w:name w:val="ListLabel 296"/>
+    <w:qFormat/>
+    <w:rPr>
+      <w:rFonts w:cs="Wingdings 2"/>
+      <w:u w:val="none"/>
+    </w:rPr>
+  </w:style>
+  <w:style w:type="character" w:styleId="ListLabel297">
+    <w:name w:val="ListLabel 297"/>
+    <w:qFormat/>
+    <w:rPr>
+      <w:rFonts w:cs="OpenSymbol"/>
+      <w:u w:val="none"/>
+    </w:rPr>
+  </w:style>
+  <w:style w:type="character" w:styleId="ListLabel298">
+    <w:name w:val="ListLabel 298"/>
+    <w:qFormat/>
+    <w:rPr>
+      <w:rFonts w:ascii="Times New Roman" w:hAnsi="Times New Roman" w:cs="Wingdings"/>
+      <w:u w:val="none"/>
+    </w:rPr>
+  </w:style>
+  <w:style w:type="character" w:styleId="ListLabel299">
+    <w:name w:val="ListLabel 299"/>
+    <w:qFormat/>
+    <w:rPr>
+      <w:rFonts w:ascii="Times New Roman" w:hAnsi="Times New Roman" w:cs="Wingdings 2"/>
+      <w:u w:val="none"/>
+    </w:rPr>
+  </w:style>
+  <w:style w:type="character" w:styleId="ListLabel300">
+    <w:name w:val="ListLabel 300"/>
+    <w:qFormat/>
+    <w:rPr>
+      <w:rFonts w:ascii="Times New Roman" w:hAnsi="Times New Roman" w:cs="OpenSymbol"/>
+      <w:u w:val="none"/>
+    </w:rPr>
+  </w:style>
+  <w:style w:type="character" w:styleId="ListLabel301">
+    <w:name w:val="ListLabel 301"/>
+    <w:qFormat/>
+    <w:rPr>
+      <w:rFonts w:ascii="Times New Roman" w:hAnsi="Times New Roman" w:cs="Wingdings"/>
+      <w:u w:val="none"/>
+    </w:rPr>
+  </w:style>
+  <w:style w:type="character" w:styleId="ListLabel302">
+    <w:name w:val="ListLabel 302"/>
+    <w:qFormat/>
+    <w:rPr>
+      <w:rFonts w:cs="Wingdings 2"/>
+      <w:u w:val="none"/>
+    </w:rPr>
+  </w:style>
+  <w:style w:type="character" w:styleId="ListLabel303">
+    <w:name w:val="ListLabel 303"/>
+    <w:qFormat/>
+    <w:rPr>
+      <w:rFonts w:ascii="Times New Roman" w:hAnsi="Times New Roman" w:cs="OpenSymbol"/>
+      <w:u w:val="none"/>
+    </w:rPr>
+  </w:style>
+  <w:style w:type="character" w:styleId="ListLabel304">
+    <w:name w:val="ListLabel 304"/>
+    <w:qFormat/>
+    <w:rPr>
+      <w:rFonts w:cs="Wingdings"/>
+      <w:u w:val="none"/>
+    </w:rPr>
+  </w:style>
+  <w:style w:type="character" w:styleId="ListLabel305">
+    <w:name w:val="ListLabel 305"/>
+    <w:qFormat/>
+    <w:rPr>
+      <w:rFonts w:cs="Wingdings 2"/>
+      <w:u w:val="none"/>
+    </w:rPr>
+  </w:style>
+  <w:style w:type="character" w:styleId="ListLabel306">
+    <w:name w:val="ListLabel 306"/>
+    <w:qFormat/>
+    <w:rPr>
+      <w:rFonts w:cs="OpenSymbol"/>
+      <w:u w:val="none"/>
+    </w:rPr>
+  </w:style>
+  <w:style w:type="character" w:styleId="ListLabel307">
+    <w:name w:val="ListLabel 307"/>
+    <w:qFormat/>
+    <w:rPr>
+      <w:rFonts w:ascii="Times New Roman" w:hAnsi="Times New Roman" w:cs="Wingdings"/>
+      <w:u w:val="none"/>
+    </w:rPr>
+  </w:style>
+  <w:style w:type="character" w:styleId="ListLabel308">
+    <w:name w:val="ListLabel 308"/>
+    <w:qFormat/>
+    <w:rPr>
+      <w:rFonts w:cs="Wingdings 2"/>
+      <w:u w:val="none"/>
+    </w:rPr>
+  </w:style>
+  <w:style w:type="character" w:styleId="ListLabel309">
+    <w:name w:val="ListLabel 309"/>
+    <w:qFormat/>
+    <w:rPr>
+      <w:rFonts w:cs="OpenSymbol"/>
+      <w:u w:val="none"/>
+    </w:rPr>
+  </w:style>
+  <w:style w:type="character" w:styleId="ListLabel310">
+    <w:name w:val="ListLabel 310"/>
+    <w:qFormat/>
+    <w:rPr>
+      <w:rFonts w:cs="Wingdings"/>
+      <w:u w:val="none"/>
+    </w:rPr>
+  </w:style>
+  <w:style w:type="character" w:styleId="ListLabel311">
+    <w:name w:val="ListLabel 311"/>
+    <w:qFormat/>
+    <w:rPr>
+      <w:rFonts w:cs="Wingdings 2"/>
+      <w:u w:val="none"/>
+    </w:rPr>
+  </w:style>
+  <w:style w:type="character" w:styleId="ListLabel312">
+    <w:name w:val="ListLabel 312"/>
+    <w:qFormat/>
+    <w:rPr>
+      <w:rFonts w:cs="OpenSymbol"/>
+      <w:u w:val="none"/>
+    </w:rPr>
+  </w:style>
+  <w:style w:type="character" w:styleId="ListLabel313">
+    <w:name w:val="ListLabel 313"/>
+    <w:qFormat/>
+    <w:rPr>
+      <w:rFonts w:cs="Wingdings"/>
+      <w:u w:val="none"/>
+    </w:rPr>
+  </w:style>
+  <w:style w:type="character" w:styleId="ListLabel314">
+    <w:name w:val="ListLabel 314"/>
+    <w:qFormat/>
+    <w:rPr>
+      <w:rFonts w:cs="Wingdings 2"/>
+      <w:u w:val="none"/>
+    </w:rPr>
+  </w:style>
+  <w:style w:type="character" w:styleId="ListLabel315">
+    <w:name w:val="ListLabel 315"/>
+    <w:qFormat/>
+    <w:rPr>
+      <w:rFonts w:cs="OpenSymbol"/>
+      <w:u w:val="none"/>
+    </w:rPr>
+  </w:style>
+  <w:style w:type="character" w:styleId="ListLabel316">
+    <w:name w:val="ListLabel 316"/>
+    <w:qFormat/>
+    <w:rPr>
+      <w:rFonts w:ascii="Times New Roman" w:hAnsi="Times New Roman" w:cs="OpenSymbol"/>
+      <w:u w:val="none"/>
+    </w:rPr>
+  </w:style>
+  <w:style w:type="character" w:styleId="ListLabel317">
+    <w:name w:val="ListLabel 317"/>
+    <w:qFormat/>
+    <w:rPr>
+      <w:rFonts w:cs="OpenSymbol"/>
+      <w:u w:val="none"/>
+    </w:rPr>
+  </w:style>
+  <w:style w:type="character" w:styleId="ListLabel318">
+    <w:name w:val="ListLabel 318"/>
+    <w:qFormat/>
+    <w:rPr>
+      <w:rFonts w:cs="OpenSymbol"/>
+      <w:u w:val="none"/>
+    </w:rPr>
+  </w:style>
+  <w:style w:type="character" w:styleId="ListLabel319">
+    <w:name w:val="ListLabel 319"/>
+    <w:qFormat/>
+    <w:rPr>
+      <w:rFonts w:cs="OpenSymbol"/>
+      <w:u w:val="none"/>
+    </w:rPr>
+  </w:style>
+  <w:style w:type="character" w:styleId="ListLabel320">
+    <w:name w:val="ListLabel 320"/>
+    <w:qFormat/>
+    <w:rPr>
+      <w:rFonts w:cs="OpenSymbol"/>
+      <w:u w:val="none"/>
+    </w:rPr>
+  </w:style>
+  <w:style w:type="character" w:styleId="ListLabel321">
+    <w:name w:val="ListLabel 321"/>
+    <w:qFormat/>
+    <w:rPr>
+      <w:rFonts w:cs="OpenSymbol"/>
+      <w:u w:val="none"/>
+    </w:rPr>
+  </w:style>
+  <w:style w:type="character" w:styleId="ListLabel322">
+    <w:name w:val="ListLabel 322"/>
+    <w:qFormat/>
+    <w:rPr>
+      <w:rFonts w:cs="OpenSymbol"/>
+      <w:u w:val="none"/>
+    </w:rPr>
+  </w:style>
+  <w:style w:type="character" w:styleId="ListLabel323">
+    <w:name w:val="ListLabel 323"/>
+    <w:qFormat/>
+    <w:rPr>
+      <w:rFonts w:cs="OpenSymbol"/>
+      <w:u w:val="none"/>
+    </w:rPr>
+  </w:style>
+  <w:style w:type="character" w:styleId="ListLabel324">
+    <w:name w:val="ListLabel 324"/>
+    <w:qFormat/>
+    <w:rPr>
+      <w:rFonts w:cs="OpenSymbol"/>
+      <w:u w:val="none"/>
+    </w:rPr>
+  </w:style>
   <w:style w:type="paragraph" w:styleId="Encabezado">
     <w:name w:val="Encabezado"/>
     <w:basedOn w:val="Normal"/>
@@ -11338,8 +13114,10 @@
     <w:qFormat/>
     <w:pPr>
       <w:widowControl w:val="false"/>
+      <w:bidi w:val="0"/>
       <w:spacing w:lineRule="atLeast" w:line="200" w:before="0" w:after="0"/>
       <w:ind w:left="0" w:right="0" w:hanging="0"/>
+      <w:jc w:val="left"/>
     </w:pPr>
     <w:rPr>
       <w:rFonts w:ascii="FreeSans" w:hAnsi="FreeSans" w:eastAsia="Noto Sans CJK SC Regular" w:cs="FreeSans"/>
@@ -11354,8 +13132,10 @@
     <w:qFormat/>
     <w:pPr>
       <w:widowControl w:val="false"/>
+      <w:bidi w:val="0"/>
       <w:spacing w:lineRule="atLeast" w:line="200" w:before="0" w:after="0"/>
       <w:ind w:left="0" w:right="0" w:hanging="0"/>
+      <w:jc w:val="left"/>
     </w:pPr>
     <w:rPr>
       <w:rFonts w:ascii="FreeSans" w:hAnsi="FreeSans" w:eastAsia="Noto Sans CJK SC Regular" w:cs="FreeSans"/>
@@ -11370,8 +13150,10 @@
     <w:qFormat/>
     <w:pPr>
       <w:widowControl w:val="false"/>
+      <w:bidi w:val="0"/>
       <w:spacing w:lineRule="atLeast" w:line="200" w:before="0" w:after="0"/>
       <w:ind w:left="0" w:right="0" w:hanging="0"/>
+      <w:jc w:val="left"/>
     </w:pPr>
     <w:rPr>
       <w:rFonts w:ascii="FreeSans" w:hAnsi="FreeSans" w:eastAsia="Noto Sans CJK SC Regular" w:cs="FreeSans"/>
@@ -11386,8 +13168,10 @@
     <w:qFormat/>
     <w:pPr>
       <w:widowControl w:val="false"/>
+      <w:bidi w:val="0"/>
       <w:spacing w:lineRule="atLeast" w:line="200" w:before="0" w:after="0"/>
       <w:ind w:left="0" w:right="0" w:hanging="0"/>
+      <w:jc w:val="left"/>
     </w:pPr>
     <w:rPr>
       <w:rFonts w:ascii="FreeSans" w:hAnsi="FreeSans" w:eastAsia="Noto Sans CJK SC Regular" w:cs="FreeSans"/>
@@ -11402,8 +13186,10 @@
     <w:qFormat/>
     <w:pPr>
       <w:widowControl w:val="false"/>
+      <w:bidi w:val="0"/>
       <w:spacing w:lineRule="atLeast" w:line="200" w:before="0" w:after="0"/>
       <w:ind w:left="0" w:right="0" w:hanging="0"/>
+      <w:jc w:val="left"/>
     </w:pPr>
     <w:rPr>
       <w:rFonts w:ascii="FreeSans" w:hAnsi="FreeSans" w:eastAsia="Noto Sans CJK SC Regular" w:cs="FreeSans"/>
@@ -11418,8 +13204,10 @@
     <w:qFormat/>
     <w:pPr>
       <w:widowControl w:val="false"/>
+      <w:bidi w:val="0"/>
       <w:spacing w:lineRule="atLeast" w:line="200" w:before="0" w:after="0"/>
       <w:ind w:left="0" w:right="0" w:hanging="0"/>
+      <w:jc w:val="left"/>
     </w:pPr>
     <w:rPr>
       <w:rFonts w:ascii="FreeSans" w:hAnsi="FreeSans" w:eastAsia="Noto Sans CJK SC Regular" w:cs="FreeSans"/>
@@ -11434,8 +13222,10 @@
     <w:qFormat/>
     <w:pPr>
       <w:widowControl w:val="false"/>
+      <w:bidi w:val="0"/>
       <w:spacing w:lineRule="atLeast" w:line="200" w:before="0" w:after="0"/>
       <w:ind w:left="0" w:right="0" w:hanging="0"/>
+      <w:jc w:val="left"/>
     </w:pPr>
     <w:rPr>
       <w:rFonts w:ascii="FreeSans" w:hAnsi="FreeSans" w:eastAsia="Noto Sans CJK SC Regular" w:cs="FreeSans"/>
@@ -11450,8 +13240,10 @@
     <w:qFormat/>
     <w:pPr>
       <w:widowControl w:val="false"/>
+      <w:bidi w:val="0"/>
       <w:spacing w:lineRule="atLeast" w:line="200" w:before="0" w:after="0"/>
       <w:ind w:left="0" w:right="0" w:hanging="0"/>
+      <w:jc w:val="left"/>
     </w:pPr>
     <w:rPr>
       <w:rFonts w:ascii="FreeSans" w:hAnsi="FreeSans" w:eastAsia="Noto Sans CJK SC Regular" w:cs="FreeSans"/>
@@ -11466,8 +13258,10 @@
     <w:qFormat/>
     <w:pPr>
       <w:widowControl w:val="false"/>
+      <w:bidi w:val="0"/>
       <w:spacing w:lineRule="atLeast" w:line="200" w:before="0" w:after="0"/>
       <w:ind w:left="0" w:right="0" w:hanging="0"/>
+      <w:jc w:val="left"/>
     </w:pPr>
     <w:rPr>
       <w:rFonts w:ascii="FreeSans" w:hAnsi="FreeSans" w:eastAsia="Noto Sans CJK SC Regular" w:cs="FreeSans"/>
@@ -11482,8 +13276,10 @@
     <w:qFormat/>
     <w:pPr>
       <w:widowControl w:val="false"/>
+      <w:bidi w:val="0"/>
       <w:spacing w:lineRule="atLeast" w:line="200" w:before="0" w:after="0"/>
       <w:ind w:left="0" w:right="0" w:hanging="0"/>
+      <w:jc w:val="left"/>
     </w:pPr>
     <w:rPr>
       <w:rFonts w:ascii="FreeSans" w:hAnsi="FreeSans" w:eastAsia="Noto Sans CJK SC Regular" w:cs="FreeSans"/>
@@ -11498,8 +13294,10 @@
     <w:qFormat/>
     <w:pPr>
       <w:widowControl w:val="false"/>
+      <w:bidi w:val="0"/>
       <w:spacing w:lineRule="atLeast" w:line="200" w:before="0" w:after="0"/>
       <w:ind w:left="0" w:right="0" w:hanging="0"/>
+      <w:jc w:val="left"/>
     </w:pPr>
     <w:rPr>
       <w:rFonts w:ascii="FreeSans" w:hAnsi="FreeSans" w:eastAsia="Noto Sans CJK SC Regular" w:cs="FreeSans"/>
@@ -11514,8 +13312,10 @@
     <w:qFormat/>
     <w:pPr>
       <w:widowControl w:val="false"/>
+      <w:bidi w:val="0"/>
       <w:spacing w:lineRule="atLeast" w:line="200" w:before="0" w:after="0"/>
       <w:ind w:left="0" w:right="0" w:hanging="0"/>
+      <w:jc w:val="left"/>
     </w:pPr>
     <w:rPr>
       <w:rFonts w:ascii="FreeSans" w:hAnsi="FreeSans" w:eastAsia="Noto Sans CJK SC Regular" w:cs="FreeSans"/>
@@ -11530,8 +13330,10 @@
     <w:qFormat/>
     <w:pPr>
       <w:widowControl w:val="false"/>
+      <w:bidi w:val="0"/>
       <w:spacing w:lineRule="atLeast" w:line="200" w:before="0" w:after="0"/>
       <w:ind w:left="0" w:right="0" w:hanging="0"/>
+      <w:jc w:val="left"/>
     </w:pPr>
     <w:rPr>
       <w:rFonts w:ascii="FreeSans" w:hAnsi="FreeSans" w:eastAsia="Noto Sans CJK SC Regular" w:cs="FreeSans"/>
@@ -11546,8 +13348,10 @@
     <w:qFormat/>
     <w:pPr>
       <w:widowControl w:val="false"/>
+      <w:bidi w:val="0"/>
       <w:spacing w:lineRule="atLeast" w:line="200" w:before="0" w:after="0"/>
       <w:ind w:left="0" w:right="0" w:hanging="0"/>
+      <w:jc w:val="left"/>
     </w:pPr>
     <w:rPr>
       <w:rFonts w:ascii="FreeSans" w:hAnsi="FreeSans" w:eastAsia="Noto Sans CJK SC Regular" w:cs="FreeSans"/>
@@ -11562,8 +13366,10 @@
     <w:qFormat/>
     <w:pPr>
       <w:widowControl w:val="false"/>
+      <w:bidi w:val="0"/>
       <w:spacing w:lineRule="atLeast" w:line="200" w:before="0" w:after="0"/>
       <w:ind w:left="0" w:right="0" w:hanging="0"/>
+      <w:jc w:val="left"/>
     </w:pPr>
     <w:rPr>
       <w:rFonts w:ascii="FreeSans" w:hAnsi="FreeSans" w:eastAsia="Noto Sans CJK SC Regular" w:cs="FreeSans"/>
@@ -11578,8 +13384,10 @@
     <w:qFormat/>
     <w:pPr>
       <w:widowControl w:val="false"/>
+      <w:bidi w:val="0"/>
       <w:spacing w:lineRule="atLeast" w:line="200" w:before="0" w:after="0"/>
       <w:ind w:left="0" w:right="0" w:hanging="0"/>
+      <w:jc w:val="left"/>
     </w:pPr>
     <w:rPr>
       <w:rFonts w:ascii="FreeSans" w:hAnsi="FreeSans" w:eastAsia="Noto Sans CJK SC Regular" w:cs="FreeSans"/>
@@ -11594,8 +13402,10 @@
     <w:qFormat/>
     <w:pPr>
       <w:widowControl w:val="false"/>
+      <w:bidi w:val="0"/>
       <w:spacing w:lineRule="atLeast" w:line="200" w:before="0" w:after="0"/>
       <w:ind w:left="0" w:right="0" w:hanging="0"/>
+      <w:jc w:val="left"/>
     </w:pPr>
     <w:rPr>
       <w:rFonts w:ascii="FreeSans" w:hAnsi="FreeSans" w:eastAsia="Noto Sans CJK SC Regular" w:cs="FreeSans"/>
@@ -11610,8 +13420,10 @@
     <w:qFormat/>
     <w:pPr>
       <w:widowControl w:val="false"/>
+      <w:bidi w:val="0"/>
       <w:spacing w:lineRule="atLeast" w:line="200" w:before="0" w:after="0"/>
       <w:ind w:left="0" w:right="0" w:hanging="0"/>
+      <w:jc w:val="left"/>
     </w:pPr>
     <w:rPr>
       <w:rFonts w:ascii="FreeSans" w:hAnsi="FreeSans" w:eastAsia="Noto Sans CJK SC Regular" w:cs="FreeSans"/>
@@ -11626,8 +13438,10 @@
     <w:qFormat/>
     <w:pPr>
       <w:widowControl w:val="false"/>
+      <w:bidi w:val="0"/>
       <w:spacing w:lineRule="atLeast" w:line="200" w:before="0" w:after="0"/>
       <w:ind w:left="0" w:right="0" w:hanging="0"/>
+      <w:jc w:val="left"/>
     </w:pPr>
     <w:rPr>
       <w:rFonts w:ascii="FreeSans" w:hAnsi="FreeSans" w:eastAsia="Noto Sans CJK SC Regular" w:cs="FreeSans"/>
@@ -11642,8 +13456,10 @@
     <w:qFormat/>
     <w:pPr>
       <w:widowControl w:val="false"/>
+      <w:bidi w:val="0"/>
       <w:spacing w:lineRule="atLeast" w:line="200" w:before="0" w:after="0"/>
       <w:ind w:left="0" w:right="0" w:hanging="0"/>
+      <w:jc w:val="left"/>
     </w:pPr>
     <w:rPr>
       <w:rFonts w:ascii="FreeSans" w:hAnsi="FreeSans" w:eastAsia="Noto Sans CJK SC Regular" w:cs="FreeSans"/>
@@ -11658,8 +13474,10 @@
     <w:qFormat/>
     <w:pPr>
       <w:widowControl w:val="false"/>
+      <w:bidi w:val="0"/>
       <w:spacing w:lineRule="atLeast" w:line="200" w:before="0" w:after="0"/>
       <w:ind w:left="0" w:right="0" w:hanging="0"/>
+      <w:jc w:val="left"/>
     </w:pPr>
     <w:rPr>
       <w:rFonts w:ascii="FreeSans" w:hAnsi="FreeSans" w:eastAsia="Noto Sans CJK SC Regular" w:cs="FreeSans"/>
@@ -11674,8 +13492,10 @@
     <w:qFormat/>
     <w:pPr>
       <w:widowControl w:val="false"/>
+      <w:bidi w:val="0"/>
       <w:spacing w:lineRule="atLeast" w:line="200" w:before="0" w:after="0"/>
       <w:ind w:left="0" w:right="0" w:hanging="0"/>
+      <w:jc w:val="left"/>
     </w:pPr>
     <w:rPr>
       <w:rFonts w:ascii="FreeSans" w:hAnsi="FreeSans" w:eastAsia="Noto Sans CJK SC Regular" w:cs="FreeSans"/>
@@ -11690,8 +13510,10 @@
     <w:qFormat/>
     <w:pPr>
       <w:widowControl w:val="false"/>
+      <w:bidi w:val="0"/>
       <w:spacing w:lineRule="atLeast" w:line="200" w:before="0" w:after="0"/>
       <w:ind w:left="0" w:right="0" w:hanging="0"/>
+      <w:jc w:val="left"/>
     </w:pPr>
     <w:rPr>
       <w:rFonts w:ascii="FreeSans" w:hAnsi="FreeSans" w:eastAsia="Noto Sans CJK SC Regular" w:cs="FreeSans"/>
@@ -11706,8 +13528,10 @@
     <w:qFormat/>
     <w:pPr>
       <w:widowControl w:val="false"/>
+      <w:bidi w:val="0"/>
       <w:spacing w:lineRule="atLeast" w:line="200" w:before="0" w:after="0"/>
       <w:ind w:left="0" w:right="0" w:hanging="0"/>
+      <w:jc w:val="left"/>
     </w:pPr>
     <w:rPr>
       <w:rFonts w:ascii="FreeSans" w:hAnsi="FreeSans" w:eastAsia="Noto Sans CJK SC Regular" w:cs="FreeSans"/>
@@ -11722,8 +13546,10 @@
     <w:qFormat/>
     <w:pPr>
       <w:widowControl w:val="false"/>
+      <w:bidi w:val="0"/>
       <w:spacing w:lineRule="atLeast" w:line="200" w:before="0" w:after="0"/>
       <w:ind w:left="0" w:right="0" w:hanging="0"/>
+      <w:jc w:val="left"/>
     </w:pPr>
     <w:rPr>
       <w:rFonts w:ascii="FreeSans" w:hAnsi="FreeSans" w:eastAsia="Noto Sans CJK SC Regular" w:cs="FreeSans"/>
@@ -11738,8 +13564,10 @@
     <w:qFormat/>
     <w:pPr>
       <w:widowControl w:val="false"/>
+      <w:bidi w:val="0"/>
       <w:spacing w:lineRule="atLeast" w:line="200" w:before="0" w:after="0"/>
       <w:ind w:left="0" w:right="0" w:hanging="0"/>
+      <w:jc w:val="left"/>
     </w:pPr>
     <w:rPr>
       <w:rFonts w:ascii="FreeSans" w:hAnsi="FreeSans" w:eastAsia="Noto Sans CJK SC Regular" w:cs="FreeSans"/>
@@ -11754,8 +13582,10 @@
     <w:qFormat/>
     <w:pPr>
       <w:widowControl w:val="false"/>
+      <w:bidi w:val="0"/>
       <w:spacing w:lineRule="atLeast" w:line="200" w:before="0" w:after="0"/>
       <w:ind w:left="0" w:right="0" w:hanging="0"/>
+      <w:jc w:val="left"/>
     </w:pPr>
     <w:rPr>
       <w:rFonts w:ascii="FreeSans" w:hAnsi="FreeSans" w:eastAsia="Noto Sans CJK SC Regular" w:cs="FreeSans"/>
@@ -11770,8 +13600,10 @@
     <w:qFormat/>
     <w:pPr>
       <w:widowControl w:val="false"/>
+      <w:bidi w:val="0"/>
       <w:spacing w:lineRule="atLeast" w:line="200" w:before="0" w:after="0"/>
       <w:ind w:left="0" w:right="0" w:hanging="0"/>
+      <w:jc w:val="left"/>
     </w:pPr>
     <w:rPr>
       <w:rFonts w:ascii="FreeSans" w:hAnsi="FreeSans" w:eastAsia="Noto Sans CJK SC Regular" w:cs="FreeSans"/>
@@ -11786,8 +13618,10 @@
     <w:qFormat/>
     <w:pPr>
       <w:widowControl w:val="false"/>
+      <w:bidi w:val="0"/>
       <w:spacing w:lineRule="atLeast" w:line="200" w:before="0" w:after="0"/>
       <w:ind w:left="0" w:right="0" w:hanging="0"/>
+      <w:jc w:val="left"/>
     </w:pPr>
     <w:rPr>
       <w:rFonts w:ascii="FreeSans" w:hAnsi="FreeSans" w:eastAsia="Noto Sans CJK SC Regular" w:cs="FreeSans"/>
@@ -11802,8 +13636,10 @@
     <w:qFormat/>
     <w:pPr>
       <w:widowControl w:val="false"/>
+      <w:bidi w:val="0"/>
       <w:spacing w:lineRule="atLeast" w:line="200" w:before="0" w:after="0"/>
       <w:ind w:left="0" w:right="0" w:hanging="0"/>
+      <w:jc w:val="left"/>
     </w:pPr>
     <w:rPr>
       <w:rFonts w:ascii="FreeSans" w:hAnsi="FreeSans" w:eastAsia="Noto Sans CJK SC Regular" w:cs="FreeSans"/>
@@ -11818,8 +13654,10 @@
     <w:qFormat/>
     <w:pPr>
       <w:widowControl w:val="false"/>
+      <w:bidi w:val="0"/>
       <w:spacing w:lineRule="atLeast" w:line="200" w:before="0" w:after="0"/>
       <w:ind w:left="0" w:right="0" w:hanging="0"/>
+      <w:jc w:val="left"/>
     </w:pPr>
     <w:rPr>
       <w:rFonts w:ascii="FreeSans" w:hAnsi="FreeSans" w:eastAsia="Noto Sans CJK SC Regular" w:cs="FreeSans"/>
@@ -11834,8 +13672,10 @@
     <w:qFormat/>
     <w:pPr>
       <w:widowControl w:val="false"/>
+      <w:bidi w:val="0"/>
       <w:spacing w:lineRule="atLeast" w:line="200" w:before="0" w:after="0"/>
       <w:ind w:left="0" w:right="0" w:hanging="0"/>
+      <w:jc w:val="left"/>
     </w:pPr>
     <w:rPr>
       <w:rFonts w:ascii="FreeSans" w:hAnsi="FreeSans" w:eastAsia="Noto Sans CJK SC Regular" w:cs="FreeSans"/>
@@ -11850,8 +13690,10 @@
     <w:qFormat/>
     <w:pPr>
       <w:widowControl w:val="false"/>
+      <w:bidi w:val="0"/>
       <w:spacing w:lineRule="atLeast" w:line="200" w:before="0" w:after="0"/>
       <w:ind w:left="0" w:right="0" w:hanging="0"/>
+      <w:jc w:val="left"/>
     </w:pPr>
     <w:rPr>
       <w:rFonts w:ascii="FreeSans" w:hAnsi="FreeSans" w:eastAsia="Noto Sans CJK SC Regular" w:cs="FreeSans"/>
@@ -12243,8 +14085,10 @@
     <w:qFormat/>
     <w:pPr>
       <w:widowControl w:val="false"/>
+      <w:bidi w:val="0"/>
       <w:spacing w:lineRule="atLeast" w:line="200" w:before="0" w:after="0"/>
       <w:ind w:left="0" w:right="0" w:hanging="0"/>
+      <w:jc w:val="left"/>
     </w:pPr>
     <w:rPr>
       <w:rFonts w:ascii="FreeSans" w:hAnsi="FreeSans" w:eastAsia="Noto Sans CJK SC Regular" w:cs="FreeSans"/>
@@ -12267,8 +14111,10 @@
     <w:qFormat/>
     <w:pPr>
       <w:widowControl w:val="false"/>
+      <w:bidi w:val="0"/>
       <w:spacing w:lineRule="atLeast" w:line="200" w:before="238" w:after="119"/>
       <w:ind w:left="0" w:right="0" w:hanging="0"/>
+      <w:jc w:val="left"/>
     </w:pPr>
     <w:rPr>
       <w:rFonts w:ascii="FreeSans" w:hAnsi="FreeSans" w:eastAsia="Noto Sans CJK SC Regular" w:cs="FreeSans"/>
@@ -12291,8 +14137,10 @@
     <w:qFormat/>
     <w:pPr>
       <w:widowControl w:val="false"/>
+      <w:bidi w:val="0"/>
       <w:spacing w:lineRule="atLeast" w:line="200" w:before="238" w:after="119"/>
       <w:ind w:left="0" w:right="0" w:hanging="0"/>
+      <w:jc w:val="left"/>
     </w:pPr>
     <w:rPr>
       <w:rFonts w:ascii="FreeSans" w:hAnsi="FreeSans" w:eastAsia="Noto Sans CJK SC Regular" w:cs="FreeSans"/>
@@ -12315,6 +14163,7 @@
     <w:qFormat/>
     <w:pPr>
       <w:widowControl w:val="false"/>
+      <w:bidi w:val="0"/>
       <w:spacing w:lineRule="atLeast" w:line="200" w:before="57" w:after="57"/>
       <w:ind w:left="0" w:right="113" w:hanging="0"/>
       <w:jc w:val="center"/>
@@ -12340,6 +14189,7 @@
     <w:qFormat/>
     <w:pPr>
       <w:widowControl w:val="false"/>
+      <w:bidi w:val="0"/>
       <w:spacing w:lineRule="atLeast" w:line="200" w:before="0" w:after="0"/>
       <w:ind w:left="0" w:right="0" w:hanging="0"/>
       <w:jc w:val="center"/>
@@ -12365,8 +14215,10 @@
     <w:qFormat/>
     <w:pPr>
       <w:widowControl w:val="false"/>
+      <w:bidi w:val="0"/>
       <w:spacing w:lineRule="atLeast" w:line="200" w:before="0" w:after="0"/>
       <w:ind w:left="0" w:right="0" w:firstLine="340"/>
+      <w:jc w:val="left"/>
     </w:pPr>
     <w:rPr>
       <w:rFonts w:ascii="FreeSans" w:hAnsi="FreeSans" w:eastAsia="Noto Sans CJK SC Regular" w:cs="FreeSans"/>
@@ -12389,6 +14241,7 @@
     <w:qFormat/>
     <w:pPr>
       <w:widowControl w:val="false"/>
+      <w:bidi w:val="0"/>
       <w:spacing w:lineRule="atLeast" w:line="200" w:before="0" w:after="0"/>
       <w:ind w:left="0" w:right="0" w:hanging="0"/>
       <w:jc w:val="left"/>
@@ -12414,8 +14267,10 @@
     <w:qFormat/>
     <w:pPr>
       <w:widowControl w:val="false"/>
+      <w:bidi w:val="0"/>
       <w:spacing w:lineRule="atLeast" w:line="200" w:before="0" w:after="0"/>
       <w:ind w:left="0" w:right="0" w:hanging="0"/>
+      <w:jc w:val="left"/>
     </w:pPr>
     <w:rPr>
       <w:rFonts w:ascii="FreeSans" w:hAnsi="FreeSans" w:eastAsia="Noto Sans CJK SC Regular" w:cs="FreeSans"/>
@@ -12438,8 +14293,10 @@
     <w:qFormat/>
     <w:pPr>
       <w:widowControl w:val="false"/>
+      <w:bidi w:val="0"/>
       <w:spacing w:lineRule="atLeast" w:line="200" w:before="0" w:after="0"/>
       <w:ind w:left="0" w:right="0" w:hanging="0"/>
+      <w:jc w:val="left"/>
     </w:pPr>
     <w:rPr>
       <w:rFonts w:ascii="FreeSans" w:hAnsi="FreeSans" w:eastAsia="Noto Sans CJK SC Regular" w:cs="FreeSans"/>
@@ -12462,8 +14319,10 @@
     <w:qFormat/>
     <w:pPr>
       <w:widowControl w:val="false"/>
+      <w:bidi w:val="0"/>
       <w:spacing w:lineRule="atLeast" w:line="200" w:before="0" w:after="0"/>
       <w:ind w:left="0" w:right="0" w:hanging="0"/>
+      <w:jc w:val="left"/>
     </w:pPr>
     <w:rPr>
       <w:rFonts w:ascii="FreeSans" w:hAnsi="FreeSans" w:eastAsia="Noto Sans CJK SC Regular" w:cs="FreeSans"/>
@@ -12486,8 +14345,10 @@
     <w:qFormat/>
     <w:pPr>
       <w:widowControl w:val="false"/>
+      <w:bidi w:val="0"/>
       <w:spacing w:lineRule="atLeast" w:line="200" w:before="0" w:after="0"/>
       <w:ind w:left="0" w:right="0" w:hanging="0"/>
+      <w:jc w:val="left"/>
     </w:pPr>
     <w:rPr>
       <w:rFonts w:ascii="FreeSans" w:hAnsi="FreeSans" w:eastAsia="Noto Sans CJK SC Regular" w:cs="FreeSans"/>

</xml_diff>

<commit_message>
Update PGC.docx and jean_ramos branch with jean_ramos username
</commit_message>
<xml_diff>
--- a/Desarrollo/Documentos/PGC.docx
+++ b/Desarrollo/Documentos/PGC.docx
@@ -437,7 +437,7 @@
         <w:r>
           <w:fldChar w:fldCharType="separate"/>
         </w:r>
-        <w:bookmarkStart w:id="1" w:name="__Fieldmark__19_974323697"/>
+        <w:bookmarkStart w:id="1" w:name="__Fieldmark__19_1956439704"/>
         <w:r>
           <w:rPr>
             <w:rStyle w:val="Enlacedelndice"/>
@@ -469,10 +469,9 @@
         <w:r>
           <w:fldChar w:fldCharType="separate"/>
         </w:r>
-        <w:bookmarkStart w:id="2" w:name="__Fieldmark__25_974323697"/>
-        <w:bookmarkStart w:id="3" w:name="__Fieldmark__20_930818066"/>
+        <w:bookmarkStart w:id="2" w:name="__Fieldmark__19_974323697"/>
+        <w:bookmarkStart w:id="3" w:name="__Fieldmark__22_1956439704"/>
         <w:bookmarkEnd w:id="1"/>
-        <w:bookmarkEnd w:id="3"/>
         <w:r>
           <w:rPr>
             <w:rStyle w:val="Enlacedelndice"/>
@@ -497,25 +496,20 @@
             <w:vertAlign w:val="baseline"/>
           </w:rPr>
         </w:r>
+        <w:r>
+          <w:fldChar w:fldCharType="begin"/>
+        </w:r>
+        <w:r/>
+        <w:r>
+          <w:fldChar w:fldCharType="separate"/>
+        </w:r>
+        <w:bookmarkStart w:id="4" w:name="__Fieldmark__32_1956439704"/>
+        <w:bookmarkStart w:id="5" w:name="__Fieldmark__25_974323697"/>
+        <w:bookmarkStart w:id="6" w:name="__Fieldmark__20_930818066"/>
         <w:bookmarkEnd w:id="2"/>
-        <w:r>
-          <w:rPr>
-            <w:webHidden/>
-          </w:rPr>
-          <w:fldChar w:fldCharType="begin"/>
-        </w:r>
-        <w:r>
-          <w:rPr>
-            <w:webHidden/>
-          </w:rPr>
-          <w:instrText>PAGEREF _Toc12740 \h</w:instrText>
-        </w:r>
-        <w:r>
-          <w:rPr>
-            <w:webHidden/>
-          </w:rPr>
-          <w:fldChar w:fldCharType="separate"/>
-        </w:r>
+        <w:bookmarkEnd w:id="3"/>
+        <w:bookmarkEnd w:id="5"/>
+        <w:bookmarkEnd w:id="6"/>
         <w:r>
           <w:rPr>
             <w:rStyle w:val="Enlacedelndice"/>
@@ -527,12 +521,55 @@
             <w:szCs w:val="24"/>
             <w:vertAlign w:val="baseline"/>
           </w:rPr>
+        </w:r>
+        <w:r>
+          <w:rPr>
+            <w:rStyle w:val="Enlacedelndice"/>
+            <w:rFonts w:eastAsia="Arial" w:cs="Times New Roman" w:ascii="Times New Roman" w:hAnsi="Times New Roman"/>
+            <w:bCs/>
+            <w:position w:val="0"/>
+            <w:sz w:val="22"/>
+            <w:sz w:val="22"/>
+            <w:szCs w:val="24"/>
+            <w:vertAlign w:val="baseline"/>
+          </w:rPr>
+        </w:r>
+        <w:bookmarkEnd w:id="4"/>
+        <w:r>
+          <w:rPr>
+            <w:webHidden/>
+          </w:rPr>
           <w:fldChar w:fldCharType="begin"/>
         </w:r>
         <w:r>
           <w:rPr>
             <w:webHidden/>
           </w:rPr>
+          <w:instrText>PAGEREF _Toc12740 \h</w:instrText>
+        </w:r>
+        <w:r>
+          <w:rPr>
+            <w:webHidden/>
+          </w:rPr>
+          <w:fldChar w:fldCharType="separate"/>
+        </w:r>
+        <w:r>
+          <w:rPr>
+            <w:rStyle w:val="Enlacedelndice"/>
+            <w:rFonts w:eastAsia="Arial" w:cs="Times New Roman" w:ascii="Times New Roman" w:hAnsi="Times New Roman"/>
+            <w:bCs/>
+            <w:position w:val="0"/>
+            <w:sz w:val="22"/>
+            <w:sz w:val="22"/>
+            <w:szCs w:val="24"/>
+            <w:vertAlign w:val="baseline"/>
+          </w:rPr>
+          <w:fldChar w:fldCharType="begin"/>
+        </w:r>
+        <w:r>
+          <w:rPr>
+            <w:webHidden/>
+          </w:rPr>
           <w:fldChar w:fldCharType="end"/>
         </w:r>
         <w:r>
@@ -543,6 +580,9 @@
         </w:r>
         <w:r>
           <w:t>3</w:t>
+        </w:r>
+        <w:r>
+          <w:fldChar w:fldCharType="end"/>
         </w:r>
         <w:r>
           <w:fldChar w:fldCharType="end"/>
@@ -599,7 +639,7 @@
         <w:r>
           <w:fldChar w:fldCharType="separate"/>
         </w:r>
-        <w:bookmarkStart w:id="4" w:name="__Fieldmark__32_974323697"/>
+        <w:bookmarkStart w:id="7" w:name="__Fieldmark__39_1956439704"/>
         <w:r>
           <w:rPr>
             <w:rStyle w:val="Enlacedelndice"/>
@@ -631,10 +671,9 @@
         <w:r>
           <w:fldChar w:fldCharType="separate"/>
         </w:r>
-        <w:bookmarkStart w:id="5" w:name="__Fieldmark__38_974323697"/>
-        <w:bookmarkStart w:id="6" w:name="__Fieldmark__28_930818066"/>
-        <w:bookmarkEnd w:id="4"/>
-        <w:bookmarkEnd w:id="6"/>
+        <w:bookmarkStart w:id="8" w:name="__Fieldmark__32_974323697"/>
+        <w:bookmarkStart w:id="9" w:name="__Fieldmark__42_1956439704"/>
+        <w:bookmarkEnd w:id="7"/>
         <w:r>
           <w:rPr>
             <w:rStyle w:val="Enlacedelndice"/>
@@ -659,25 +698,20 @@
             <w:vertAlign w:val="baseline"/>
           </w:rPr>
         </w:r>
-        <w:bookmarkEnd w:id="5"/>
-        <w:r>
-          <w:rPr>
-            <w:webHidden/>
-          </w:rPr>
+        <w:r>
           <w:fldChar w:fldCharType="begin"/>
         </w:r>
-        <w:r>
-          <w:rPr>
-            <w:webHidden/>
-          </w:rPr>
-          <w:instrText>PAGEREF _Toc32505 \h</w:instrText>
-        </w:r>
-        <w:r>
-          <w:rPr>
-            <w:webHidden/>
-          </w:rPr>
+        <w:r/>
+        <w:r>
           <w:fldChar w:fldCharType="separate"/>
         </w:r>
+        <w:bookmarkStart w:id="10" w:name="__Fieldmark__52_1956439704"/>
+        <w:bookmarkStart w:id="11" w:name="__Fieldmark__38_974323697"/>
+        <w:bookmarkStart w:id="12" w:name="__Fieldmark__28_930818066"/>
+        <w:bookmarkEnd w:id="8"/>
+        <w:bookmarkEnd w:id="9"/>
+        <w:bookmarkEnd w:id="11"/>
+        <w:bookmarkEnd w:id="12"/>
         <w:r>
           <w:rPr>
             <w:rStyle w:val="Enlacedelndice"/>
@@ -689,12 +723,55 @@
             <w:szCs w:val="24"/>
             <w:vertAlign w:val="baseline"/>
           </w:rPr>
+        </w:r>
+        <w:r>
+          <w:rPr>
+            <w:rStyle w:val="Enlacedelndice"/>
+            <w:rFonts w:eastAsia="Arial" w:cs="Times New Roman" w:ascii="Times New Roman" w:hAnsi="Times New Roman"/>
+            <w:bCs/>
+            <w:position w:val="0"/>
+            <w:sz w:val="22"/>
+            <w:sz w:val="22"/>
+            <w:szCs w:val="24"/>
+            <w:vertAlign w:val="baseline"/>
+          </w:rPr>
+        </w:r>
+        <w:bookmarkEnd w:id="10"/>
+        <w:r>
+          <w:rPr>
+            <w:webHidden/>
+          </w:rPr>
           <w:fldChar w:fldCharType="begin"/>
         </w:r>
         <w:r>
           <w:rPr>
             <w:webHidden/>
           </w:rPr>
+          <w:instrText>PAGEREF _Toc32505 \h</w:instrText>
+        </w:r>
+        <w:r>
+          <w:rPr>
+            <w:webHidden/>
+          </w:rPr>
+          <w:fldChar w:fldCharType="separate"/>
+        </w:r>
+        <w:r>
+          <w:rPr>
+            <w:rStyle w:val="Enlacedelndice"/>
+            <w:rFonts w:eastAsia="Arial" w:cs="Times New Roman" w:ascii="Times New Roman" w:hAnsi="Times New Roman"/>
+            <w:bCs/>
+            <w:position w:val="0"/>
+            <w:sz w:val="22"/>
+            <w:sz w:val="22"/>
+            <w:szCs w:val="24"/>
+            <w:vertAlign w:val="baseline"/>
+          </w:rPr>
+          <w:fldChar w:fldCharType="begin"/>
+        </w:r>
+        <w:r>
+          <w:rPr>
+            <w:webHidden/>
+          </w:rPr>
           <w:fldChar w:fldCharType="end"/>
         </w:r>
         <w:r>
@@ -705,6 +782,9 @@
         </w:r>
         <w:r>
           <w:t>3</w:t>
+        </w:r>
+        <w:r>
+          <w:fldChar w:fldCharType="end"/>
         </w:r>
         <w:r>
           <w:fldChar w:fldCharType="end"/>
@@ -761,7 +841,7 @@
         <w:r>
           <w:fldChar w:fldCharType="separate"/>
         </w:r>
-        <w:bookmarkStart w:id="7" w:name="__Fieldmark__45_974323697"/>
+        <w:bookmarkStart w:id="13" w:name="__Fieldmark__59_1956439704"/>
         <w:r>
           <w:rPr>
             <w:rStyle w:val="Enlacedelndice"/>
@@ -793,10 +873,9 @@
         <w:r>
           <w:fldChar w:fldCharType="separate"/>
         </w:r>
-        <w:bookmarkStart w:id="8" w:name="__Fieldmark__51_974323697"/>
-        <w:bookmarkStart w:id="9" w:name="__Fieldmark__36_930818066"/>
-        <w:bookmarkEnd w:id="7"/>
-        <w:bookmarkEnd w:id="9"/>
+        <w:bookmarkStart w:id="14" w:name="__Fieldmark__45_974323697"/>
+        <w:bookmarkStart w:id="15" w:name="__Fieldmark__62_1956439704"/>
+        <w:bookmarkEnd w:id="13"/>
         <w:r>
           <w:rPr>
             <w:rStyle w:val="Enlacedelndice"/>
@@ -821,25 +900,20 @@
             <w:vertAlign w:val="baseline"/>
           </w:rPr>
         </w:r>
-        <w:bookmarkEnd w:id="8"/>
-        <w:r>
-          <w:rPr>
-            <w:webHidden/>
-          </w:rPr>
+        <w:r>
           <w:fldChar w:fldCharType="begin"/>
         </w:r>
-        <w:r>
-          <w:rPr>
-            <w:webHidden/>
-          </w:rPr>
-          <w:instrText>PAGEREF _Toc30594 \h</w:instrText>
-        </w:r>
-        <w:r>
-          <w:rPr>
-            <w:webHidden/>
-          </w:rPr>
+        <w:r/>
+        <w:r>
           <w:fldChar w:fldCharType="separate"/>
         </w:r>
+        <w:bookmarkStart w:id="16" w:name="__Fieldmark__72_1956439704"/>
+        <w:bookmarkStart w:id="17" w:name="__Fieldmark__51_974323697"/>
+        <w:bookmarkStart w:id="18" w:name="__Fieldmark__36_930818066"/>
+        <w:bookmarkEnd w:id="14"/>
+        <w:bookmarkEnd w:id="15"/>
+        <w:bookmarkEnd w:id="17"/>
+        <w:bookmarkEnd w:id="18"/>
         <w:r>
           <w:rPr>
             <w:rStyle w:val="Enlacedelndice"/>
@@ -851,12 +925,55 @@
             <w:szCs w:val="24"/>
             <w:vertAlign w:val="baseline"/>
           </w:rPr>
+        </w:r>
+        <w:r>
+          <w:rPr>
+            <w:rStyle w:val="Enlacedelndice"/>
+            <w:rFonts w:eastAsia="Arial" w:cs="Times New Roman" w:ascii="Times New Roman" w:hAnsi="Times New Roman"/>
+            <w:bCs/>
+            <w:position w:val="0"/>
+            <w:sz w:val="22"/>
+            <w:sz w:val="22"/>
+            <w:szCs w:val="24"/>
+            <w:vertAlign w:val="baseline"/>
+          </w:rPr>
+        </w:r>
+        <w:bookmarkEnd w:id="16"/>
+        <w:r>
+          <w:rPr>
+            <w:webHidden/>
+          </w:rPr>
           <w:fldChar w:fldCharType="begin"/>
         </w:r>
         <w:r>
           <w:rPr>
             <w:webHidden/>
           </w:rPr>
+          <w:instrText>PAGEREF _Toc30594 \h</w:instrText>
+        </w:r>
+        <w:r>
+          <w:rPr>
+            <w:webHidden/>
+          </w:rPr>
+          <w:fldChar w:fldCharType="separate"/>
+        </w:r>
+        <w:r>
+          <w:rPr>
+            <w:rStyle w:val="Enlacedelndice"/>
+            <w:rFonts w:eastAsia="Arial" w:cs="Times New Roman" w:ascii="Times New Roman" w:hAnsi="Times New Roman"/>
+            <w:bCs/>
+            <w:position w:val="0"/>
+            <w:sz w:val="22"/>
+            <w:sz w:val="22"/>
+            <w:szCs w:val="24"/>
+            <w:vertAlign w:val="baseline"/>
+          </w:rPr>
+          <w:fldChar w:fldCharType="begin"/>
+        </w:r>
+        <w:r>
+          <w:rPr>
+            <w:webHidden/>
+          </w:rPr>
           <w:fldChar w:fldCharType="end"/>
         </w:r>
         <w:r>
@@ -867,6 +984,9 @@
         </w:r>
         <w:r>
           <w:t>3</w:t>
+        </w:r>
+        <w:r>
+          <w:fldChar w:fldCharType="end"/>
         </w:r>
         <w:r>
           <w:fldChar w:fldCharType="end"/>
@@ -924,7 +1044,7 @@
         <w:r>
           <w:fldChar w:fldCharType="separate"/>
         </w:r>
-        <w:bookmarkStart w:id="10" w:name="__Fieldmark__58_974323697"/>
+        <w:bookmarkStart w:id="19" w:name="__Fieldmark__79_1956439704"/>
         <w:r>
           <w:rPr>
             <w:rStyle w:val="Enlacedelndice"/>
@@ -958,10 +1078,9 @@
         <w:r>
           <w:fldChar w:fldCharType="separate"/>
         </w:r>
-        <w:bookmarkStart w:id="11" w:name="__Fieldmark__64_974323697"/>
-        <w:bookmarkStart w:id="12" w:name="__Fieldmark__44_930818066"/>
-        <w:bookmarkEnd w:id="10"/>
-        <w:bookmarkEnd w:id="12"/>
+        <w:bookmarkStart w:id="20" w:name="__Fieldmark__58_974323697"/>
+        <w:bookmarkStart w:id="21" w:name="__Fieldmark__82_1956439704"/>
+        <w:bookmarkEnd w:id="19"/>
         <w:r>
           <w:rPr>
             <w:rStyle w:val="Enlacedelndice"/>
@@ -988,25 +1107,20 @@
             <w:lang w:val="es-PE"/>
           </w:rPr>
         </w:r>
-        <w:bookmarkEnd w:id="11"/>
-        <w:r>
-          <w:rPr>
-            <w:webHidden/>
-          </w:rPr>
+        <w:r>
           <w:fldChar w:fldCharType="begin"/>
         </w:r>
-        <w:r>
-          <w:rPr>
-            <w:webHidden/>
-          </w:rPr>
-          <w:instrText>PAGEREF _Toc20185 \h</w:instrText>
-        </w:r>
-        <w:r>
-          <w:rPr>
-            <w:webHidden/>
-          </w:rPr>
+        <w:r/>
+        <w:r>
           <w:fldChar w:fldCharType="separate"/>
         </w:r>
+        <w:bookmarkStart w:id="22" w:name="__Fieldmark__92_1956439704"/>
+        <w:bookmarkStart w:id="23" w:name="__Fieldmark__64_974323697"/>
+        <w:bookmarkStart w:id="24" w:name="__Fieldmark__44_930818066"/>
+        <w:bookmarkEnd w:id="20"/>
+        <w:bookmarkEnd w:id="21"/>
+        <w:bookmarkEnd w:id="23"/>
+        <w:bookmarkEnd w:id="24"/>
         <w:r>
           <w:rPr>
             <w:rStyle w:val="Enlacedelndice"/>
@@ -1019,12 +1133,57 @@
             <w:vertAlign w:val="baseline"/>
             <w:lang w:val="es-PE"/>
           </w:rPr>
+        </w:r>
+        <w:r>
+          <w:rPr>
+            <w:rStyle w:val="Enlacedelndice"/>
+            <w:rFonts w:eastAsia="Arial" w:cs="Times New Roman" w:ascii="Times New Roman" w:hAnsi="Times New Roman"/>
+            <w:bCs/>
+            <w:position w:val="0"/>
+            <w:sz w:val="22"/>
+            <w:sz w:val="22"/>
+            <w:szCs w:val="24"/>
+            <w:vertAlign w:val="baseline"/>
+            <w:lang w:val="es-PE"/>
+          </w:rPr>
+        </w:r>
+        <w:bookmarkEnd w:id="22"/>
+        <w:r>
+          <w:rPr>
+            <w:webHidden/>
+          </w:rPr>
           <w:fldChar w:fldCharType="begin"/>
         </w:r>
         <w:r>
           <w:rPr>
             <w:webHidden/>
           </w:rPr>
+          <w:instrText>PAGEREF _Toc20185 \h</w:instrText>
+        </w:r>
+        <w:r>
+          <w:rPr>
+            <w:webHidden/>
+          </w:rPr>
+          <w:fldChar w:fldCharType="separate"/>
+        </w:r>
+        <w:r>
+          <w:rPr>
+            <w:rStyle w:val="Enlacedelndice"/>
+            <w:rFonts w:eastAsia="Arial" w:cs="Times New Roman" w:ascii="Times New Roman" w:hAnsi="Times New Roman"/>
+            <w:bCs/>
+            <w:position w:val="0"/>
+            <w:sz w:val="22"/>
+            <w:sz w:val="22"/>
+            <w:szCs w:val="24"/>
+            <w:vertAlign w:val="baseline"/>
+            <w:lang w:val="es-PE"/>
+          </w:rPr>
+          <w:fldChar w:fldCharType="begin"/>
+        </w:r>
+        <w:r>
+          <w:rPr>
+            <w:webHidden/>
+          </w:rPr>
           <w:fldChar w:fldCharType="end"/>
         </w:r>
         <w:r>
@@ -1035,6 +1194,9 @@
         </w:r>
         <w:r>
           <w:t>4</w:t>
+        </w:r>
+        <w:r>
+          <w:fldChar w:fldCharType="end"/>
         </w:r>
         <w:r>
           <w:fldChar w:fldCharType="end"/>
@@ -1091,7 +1253,7 @@
         <w:r>
           <w:fldChar w:fldCharType="separate"/>
         </w:r>
-        <w:bookmarkStart w:id="13" w:name="__Fieldmark__71_974323697"/>
+        <w:bookmarkStart w:id="25" w:name="__Fieldmark__99_1956439704"/>
         <w:r>
           <w:rPr>
             <w:rStyle w:val="Enlacedelndice"/>
@@ -1123,10 +1285,9 @@
         <w:r>
           <w:fldChar w:fldCharType="separate"/>
         </w:r>
-        <w:bookmarkStart w:id="14" w:name="__Fieldmark__77_974323697"/>
-        <w:bookmarkStart w:id="15" w:name="__Fieldmark__52_930818066"/>
-        <w:bookmarkEnd w:id="13"/>
-        <w:bookmarkEnd w:id="15"/>
+        <w:bookmarkStart w:id="26" w:name="__Fieldmark__71_974323697"/>
+        <w:bookmarkStart w:id="27" w:name="__Fieldmark__102_1956439704"/>
+        <w:bookmarkEnd w:id="25"/>
         <w:r>
           <w:rPr>
             <w:rStyle w:val="Enlacedelndice"/>
@@ -1151,25 +1312,20 @@
             <w:vertAlign w:val="baseline"/>
           </w:rPr>
         </w:r>
-        <w:bookmarkEnd w:id="14"/>
-        <w:r>
-          <w:rPr>
-            <w:webHidden/>
-          </w:rPr>
+        <w:r>
           <w:fldChar w:fldCharType="begin"/>
         </w:r>
-        <w:r>
-          <w:rPr>
-            <w:webHidden/>
-          </w:rPr>
-          <w:instrText>PAGEREF _Toc8619 \h</w:instrText>
-        </w:r>
-        <w:r>
-          <w:rPr>
-            <w:webHidden/>
-          </w:rPr>
+        <w:r/>
+        <w:r>
           <w:fldChar w:fldCharType="separate"/>
         </w:r>
+        <w:bookmarkStart w:id="28" w:name="__Fieldmark__112_1956439704"/>
+        <w:bookmarkStart w:id="29" w:name="__Fieldmark__77_974323697"/>
+        <w:bookmarkStart w:id="30" w:name="__Fieldmark__52_930818066"/>
+        <w:bookmarkEnd w:id="26"/>
+        <w:bookmarkEnd w:id="27"/>
+        <w:bookmarkEnd w:id="29"/>
+        <w:bookmarkEnd w:id="30"/>
         <w:r>
           <w:rPr>
             <w:rStyle w:val="Enlacedelndice"/>
@@ -1181,12 +1337,55 @@
             <w:szCs w:val="24"/>
             <w:vertAlign w:val="baseline"/>
           </w:rPr>
+        </w:r>
+        <w:r>
+          <w:rPr>
+            <w:rStyle w:val="Enlacedelndice"/>
+            <w:rFonts w:eastAsia="Arial" w:cs="Times New Roman" w:ascii="Times New Roman" w:hAnsi="Times New Roman"/>
+            <w:bCs/>
+            <w:position w:val="0"/>
+            <w:sz w:val="22"/>
+            <w:sz w:val="22"/>
+            <w:szCs w:val="24"/>
+            <w:vertAlign w:val="baseline"/>
+          </w:rPr>
+        </w:r>
+        <w:bookmarkEnd w:id="28"/>
+        <w:r>
+          <w:rPr>
+            <w:webHidden/>
+          </w:rPr>
           <w:fldChar w:fldCharType="begin"/>
         </w:r>
         <w:r>
           <w:rPr>
             <w:webHidden/>
           </w:rPr>
+          <w:instrText>PAGEREF _Toc8619 \h</w:instrText>
+        </w:r>
+        <w:r>
+          <w:rPr>
+            <w:webHidden/>
+          </w:rPr>
+          <w:fldChar w:fldCharType="separate"/>
+        </w:r>
+        <w:r>
+          <w:rPr>
+            <w:rStyle w:val="Enlacedelndice"/>
+            <w:rFonts w:eastAsia="Arial" w:cs="Times New Roman" w:ascii="Times New Roman" w:hAnsi="Times New Roman"/>
+            <w:bCs/>
+            <w:position w:val="0"/>
+            <w:sz w:val="22"/>
+            <w:sz w:val="22"/>
+            <w:szCs w:val="24"/>
+            <w:vertAlign w:val="baseline"/>
+          </w:rPr>
+          <w:fldChar w:fldCharType="begin"/>
+        </w:r>
+        <w:r>
+          <w:rPr>
+            <w:webHidden/>
+          </w:rPr>
           <w:fldChar w:fldCharType="end"/>
         </w:r>
         <w:r>
@@ -1197,6 +1396,9 @@
         </w:r>
         <w:r>
           <w:t>4</w:t>
+        </w:r>
+        <w:r>
+          <w:fldChar w:fldCharType="end"/>
         </w:r>
         <w:r>
           <w:fldChar w:fldCharType="end"/>
@@ -1253,7 +1455,7 @@
         <w:r>
           <w:fldChar w:fldCharType="separate"/>
         </w:r>
-        <w:bookmarkStart w:id="16" w:name="__Fieldmark__84_974323697"/>
+        <w:bookmarkStart w:id="31" w:name="__Fieldmark__119_1956439704"/>
         <w:r>
           <w:rPr>
             <w:rStyle w:val="Enlacedelndice"/>
@@ -1285,10 +1487,9 @@
         <w:r>
           <w:fldChar w:fldCharType="separate"/>
         </w:r>
-        <w:bookmarkStart w:id="17" w:name="__Fieldmark__90_974323697"/>
-        <w:bookmarkStart w:id="18" w:name="__Fieldmark__60_930818066"/>
-        <w:bookmarkEnd w:id="16"/>
-        <w:bookmarkEnd w:id="18"/>
+        <w:bookmarkStart w:id="32" w:name="__Fieldmark__84_974323697"/>
+        <w:bookmarkStart w:id="33" w:name="__Fieldmark__122_1956439704"/>
+        <w:bookmarkEnd w:id="31"/>
         <w:r>
           <w:rPr>
             <w:rStyle w:val="Enlacedelndice"/>
@@ -1313,25 +1514,20 @@
             <w:vertAlign w:val="baseline"/>
           </w:rPr>
         </w:r>
-        <w:bookmarkEnd w:id="17"/>
-        <w:r>
-          <w:rPr>
-            <w:webHidden/>
-          </w:rPr>
+        <w:r>
           <w:fldChar w:fldCharType="begin"/>
         </w:r>
-        <w:r>
-          <w:rPr>
-            <w:webHidden/>
-          </w:rPr>
-          <w:instrText>PAGEREF _Toc2978 \h</w:instrText>
-        </w:r>
-        <w:r>
-          <w:rPr>
-            <w:webHidden/>
-          </w:rPr>
+        <w:r/>
+        <w:r>
           <w:fldChar w:fldCharType="separate"/>
         </w:r>
+        <w:bookmarkStart w:id="34" w:name="__Fieldmark__132_1956439704"/>
+        <w:bookmarkStart w:id="35" w:name="__Fieldmark__90_974323697"/>
+        <w:bookmarkStart w:id="36" w:name="__Fieldmark__60_930818066"/>
+        <w:bookmarkEnd w:id="32"/>
+        <w:bookmarkEnd w:id="33"/>
+        <w:bookmarkEnd w:id="35"/>
+        <w:bookmarkEnd w:id="36"/>
         <w:r>
           <w:rPr>
             <w:rStyle w:val="Enlacedelndice"/>
@@ -1343,12 +1539,55 @@
             <w:szCs w:val="24"/>
             <w:vertAlign w:val="baseline"/>
           </w:rPr>
+        </w:r>
+        <w:r>
+          <w:rPr>
+            <w:rStyle w:val="Enlacedelndice"/>
+            <w:rFonts w:eastAsia="Arial" w:cs="Times New Roman" w:ascii="Times New Roman" w:hAnsi="Times New Roman"/>
+            <w:bCs/>
+            <w:position w:val="0"/>
+            <w:sz w:val="22"/>
+            <w:sz w:val="22"/>
+            <w:szCs w:val="24"/>
+            <w:vertAlign w:val="baseline"/>
+          </w:rPr>
+        </w:r>
+        <w:bookmarkEnd w:id="34"/>
+        <w:r>
+          <w:rPr>
+            <w:webHidden/>
+          </w:rPr>
           <w:fldChar w:fldCharType="begin"/>
         </w:r>
         <w:r>
           <w:rPr>
             <w:webHidden/>
           </w:rPr>
+          <w:instrText>PAGEREF _Toc2978 \h</w:instrText>
+        </w:r>
+        <w:r>
+          <w:rPr>
+            <w:webHidden/>
+          </w:rPr>
+          <w:fldChar w:fldCharType="separate"/>
+        </w:r>
+        <w:r>
+          <w:rPr>
+            <w:rStyle w:val="Enlacedelndice"/>
+            <w:rFonts w:eastAsia="Arial" w:cs="Times New Roman" w:ascii="Times New Roman" w:hAnsi="Times New Roman"/>
+            <w:bCs/>
+            <w:position w:val="0"/>
+            <w:sz w:val="22"/>
+            <w:sz w:val="22"/>
+            <w:szCs w:val="24"/>
+            <w:vertAlign w:val="baseline"/>
+          </w:rPr>
+          <w:fldChar w:fldCharType="begin"/>
+        </w:r>
+        <w:r>
+          <w:rPr>
+            <w:webHidden/>
+          </w:rPr>
           <w:fldChar w:fldCharType="end"/>
         </w:r>
         <w:r>
@@ -1359,6 +1598,9 @@
         </w:r>
         <w:r>
           <w:t>5</w:t>
+        </w:r>
+        <w:r>
+          <w:fldChar w:fldCharType="end"/>
         </w:r>
         <w:r>
           <w:fldChar w:fldCharType="end"/>
@@ -1415,7 +1657,7 @@
         <w:r>
           <w:fldChar w:fldCharType="separate"/>
         </w:r>
-        <w:bookmarkStart w:id="19" w:name="__Fieldmark__97_974323697"/>
+        <w:bookmarkStart w:id="37" w:name="__Fieldmark__139_1956439704"/>
         <w:r>
           <w:rPr>
             <w:rStyle w:val="Enlacedelndice"/>
@@ -1447,10 +1689,9 @@
         <w:r>
           <w:fldChar w:fldCharType="separate"/>
         </w:r>
-        <w:bookmarkStart w:id="20" w:name="__Fieldmark__103_974323697"/>
-        <w:bookmarkStart w:id="21" w:name="__Fieldmark__68_930818066"/>
-        <w:bookmarkEnd w:id="19"/>
-        <w:bookmarkEnd w:id="21"/>
+        <w:bookmarkStart w:id="38" w:name="__Fieldmark__97_974323697"/>
+        <w:bookmarkStart w:id="39" w:name="__Fieldmark__142_1956439704"/>
+        <w:bookmarkEnd w:id="37"/>
         <w:r>
           <w:rPr>
             <w:rStyle w:val="Enlacedelndice"/>
@@ -1475,25 +1716,20 @@
             <w:vertAlign w:val="baseline"/>
           </w:rPr>
         </w:r>
-        <w:bookmarkEnd w:id="20"/>
-        <w:r>
-          <w:rPr>
-            <w:webHidden/>
-          </w:rPr>
+        <w:r>
           <w:fldChar w:fldCharType="begin"/>
         </w:r>
-        <w:r>
-          <w:rPr>
-            <w:webHidden/>
-          </w:rPr>
-          <w:instrText>PAGEREF _Toc8103 \h</w:instrText>
-        </w:r>
-        <w:r>
-          <w:rPr>
-            <w:webHidden/>
-          </w:rPr>
+        <w:r/>
+        <w:r>
           <w:fldChar w:fldCharType="separate"/>
         </w:r>
+        <w:bookmarkStart w:id="40" w:name="__Fieldmark__152_1956439704"/>
+        <w:bookmarkStart w:id="41" w:name="__Fieldmark__103_974323697"/>
+        <w:bookmarkStart w:id="42" w:name="__Fieldmark__68_930818066"/>
+        <w:bookmarkEnd w:id="38"/>
+        <w:bookmarkEnd w:id="39"/>
+        <w:bookmarkEnd w:id="41"/>
+        <w:bookmarkEnd w:id="42"/>
         <w:r>
           <w:rPr>
             <w:rStyle w:val="Enlacedelndice"/>
@@ -1505,12 +1741,55 @@
             <w:szCs w:val="24"/>
             <w:vertAlign w:val="baseline"/>
           </w:rPr>
+        </w:r>
+        <w:r>
+          <w:rPr>
+            <w:rStyle w:val="Enlacedelndice"/>
+            <w:rFonts w:eastAsia="Arial" w:cs="Times New Roman" w:ascii="Times New Roman" w:hAnsi="Times New Roman"/>
+            <w:bCs/>
+            <w:position w:val="0"/>
+            <w:sz w:val="22"/>
+            <w:sz w:val="22"/>
+            <w:szCs w:val="24"/>
+            <w:vertAlign w:val="baseline"/>
+          </w:rPr>
+        </w:r>
+        <w:bookmarkEnd w:id="40"/>
+        <w:r>
+          <w:rPr>
+            <w:webHidden/>
+          </w:rPr>
           <w:fldChar w:fldCharType="begin"/>
         </w:r>
         <w:r>
           <w:rPr>
             <w:webHidden/>
           </w:rPr>
+          <w:instrText>PAGEREF _Toc8103 \h</w:instrText>
+        </w:r>
+        <w:r>
+          <w:rPr>
+            <w:webHidden/>
+          </w:rPr>
+          <w:fldChar w:fldCharType="separate"/>
+        </w:r>
+        <w:r>
+          <w:rPr>
+            <w:rStyle w:val="Enlacedelndice"/>
+            <w:rFonts w:eastAsia="Arial" w:cs="Times New Roman" w:ascii="Times New Roman" w:hAnsi="Times New Roman"/>
+            <w:bCs/>
+            <w:position w:val="0"/>
+            <w:sz w:val="22"/>
+            <w:sz w:val="22"/>
+            <w:szCs w:val="24"/>
+            <w:vertAlign w:val="baseline"/>
+          </w:rPr>
+          <w:fldChar w:fldCharType="begin"/>
+        </w:r>
+        <w:r>
+          <w:rPr>
+            <w:webHidden/>
+          </w:rPr>
           <w:fldChar w:fldCharType="end"/>
         </w:r>
         <w:r>
@@ -1521,6 +1800,9 @@
         </w:r>
         <w:r>
           <w:t>5</w:t>
+        </w:r>
+        <w:r>
+          <w:fldChar w:fldCharType="end"/>
         </w:r>
         <w:r>
           <w:fldChar w:fldCharType="end"/>
@@ -1577,7 +1859,7 @@
         <w:r>
           <w:fldChar w:fldCharType="separate"/>
         </w:r>
-        <w:bookmarkStart w:id="22" w:name="__Fieldmark__110_974323697"/>
+        <w:bookmarkStart w:id="43" w:name="__Fieldmark__159_1956439704"/>
         <w:r>
           <w:rPr>
             <w:rStyle w:val="Enlacedelndice"/>
@@ -1609,10 +1891,9 @@
         <w:r>
           <w:fldChar w:fldCharType="separate"/>
         </w:r>
-        <w:bookmarkStart w:id="23" w:name="__Fieldmark__116_974323697"/>
-        <w:bookmarkStart w:id="24" w:name="__Fieldmark__76_930818066"/>
-        <w:bookmarkEnd w:id="22"/>
-        <w:bookmarkEnd w:id="24"/>
+        <w:bookmarkStart w:id="44" w:name="__Fieldmark__110_974323697"/>
+        <w:bookmarkStart w:id="45" w:name="__Fieldmark__162_1956439704"/>
+        <w:bookmarkEnd w:id="43"/>
         <w:r>
           <w:rPr>
             <w:rStyle w:val="Enlacedelndice"/>
@@ -1637,25 +1918,20 @@
             <w:vertAlign w:val="baseline"/>
           </w:rPr>
         </w:r>
-        <w:bookmarkEnd w:id="23"/>
-        <w:r>
-          <w:rPr>
-            <w:webHidden/>
-          </w:rPr>
+        <w:r>
           <w:fldChar w:fldCharType="begin"/>
         </w:r>
-        <w:r>
-          <w:rPr>
-            <w:webHidden/>
-          </w:rPr>
-          <w:instrText>PAGEREF _Toc16971 \h</w:instrText>
-        </w:r>
-        <w:r>
-          <w:rPr>
-            <w:webHidden/>
-          </w:rPr>
+        <w:r/>
+        <w:r>
           <w:fldChar w:fldCharType="separate"/>
         </w:r>
+        <w:bookmarkStart w:id="46" w:name="__Fieldmark__172_1956439704"/>
+        <w:bookmarkStart w:id="47" w:name="__Fieldmark__116_974323697"/>
+        <w:bookmarkStart w:id="48" w:name="__Fieldmark__76_930818066"/>
+        <w:bookmarkEnd w:id="44"/>
+        <w:bookmarkEnd w:id="45"/>
+        <w:bookmarkEnd w:id="47"/>
+        <w:bookmarkEnd w:id="48"/>
         <w:r>
           <w:rPr>
             <w:rStyle w:val="Enlacedelndice"/>
@@ -1667,12 +1943,55 @@
             <w:szCs w:val="24"/>
             <w:vertAlign w:val="baseline"/>
           </w:rPr>
+        </w:r>
+        <w:r>
+          <w:rPr>
+            <w:rStyle w:val="Enlacedelndice"/>
+            <w:rFonts w:eastAsia="Arial" w:cs="Times New Roman" w:ascii="Times New Roman" w:hAnsi="Times New Roman"/>
+            <w:bCs/>
+            <w:position w:val="0"/>
+            <w:sz w:val="22"/>
+            <w:sz w:val="22"/>
+            <w:szCs w:val="24"/>
+            <w:vertAlign w:val="baseline"/>
+          </w:rPr>
+        </w:r>
+        <w:bookmarkEnd w:id="46"/>
+        <w:r>
+          <w:rPr>
+            <w:webHidden/>
+          </w:rPr>
           <w:fldChar w:fldCharType="begin"/>
         </w:r>
         <w:r>
           <w:rPr>
             <w:webHidden/>
           </w:rPr>
+          <w:instrText>PAGEREF _Toc16971 \h</w:instrText>
+        </w:r>
+        <w:r>
+          <w:rPr>
+            <w:webHidden/>
+          </w:rPr>
+          <w:fldChar w:fldCharType="separate"/>
+        </w:r>
+        <w:r>
+          <w:rPr>
+            <w:rStyle w:val="Enlacedelndice"/>
+            <w:rFonts w:eastAsia="Arial" w:cs="Times New Roman" w:ascii="Times New Roman" w:hAnsi="Times New Roman"/>
+            <w:bCs/>
+            <w:position w:val="0"/>
+            <w:sz w:val="22"/>
+            <w:sz w:val="22"/>
+            <w:szCs w:val="24"/>
+            <w:vertAlign w:val="baseline"/>
+          </w:rPr>
+          <w:fldChar w:fldCharType="begin"/>
+        </w:r>
+        <w:r>
+          <w:rPr>
+            <w:webHidden/>
+          </w:rPr>
           <w:fldChar w:fldCharType="end"/>
         </w:r>
         <w:r>
@@ -1683,6 +2002,9 @@
         </w:r>
         <w:r>
           <w:t>7</w:t>
+        </w:r>
+        <w:r>
+          <w:fldChar w:fldCharType="end"/>
         </w:r>
         <w:r>
           <w:fldChar w:fldCharType="end"/>
@@ -1739,7 +2061,7 @@
         <w:r>
           <w:fldChar w:fldCharType="separate"/>
         </w:r>
-        <w:bookmarkStart w:id="25" w:name="__Fieldmark__123_974323697"/>
+        <w:bookmarkStart w:id="49" w:name="__Fieldmark__179_1956439704"/>
         <w:r>
           <w:rPr>
             <w:rStyle w:val="Enlacedelndice"/>
@@ -1771,10 +2093,9 @@
         <w:r>
           <w:fldChar w:fldCharType="separate"/>
         </w:r>
-        <w:bookmarkStart w:id="26" w:name="__Fieldmark__129_974323697"/>
-        <w:bookmarkStart w:id="27" w:name="__Fieldmark__84_930818066"/>
-        <w:bookmarkEnd w:id="25"/>
-        <w:bookmarkEnd w:id="27"/>
+        <w:bookmarkStart w:id="50" w:name="__Fieldmark__123_974323697"/>
+        <w:bookmarkStart w:id="51" w:name="__Fieldmark__182_1956439704"/>
+        <w:bookmarkEnd w:id="49"/>
         <w:r>
           <w:rPr>
             <w:rStyle w:val="Enlacedelndice"/>
@@ -1799,25 +2120,20 @@
             <w:vertAlign w:val="baseline"/>
           </w:rPr>
         </w:r>
-        <w:bookmarkEnd w:id="26"/>
-        <w:r>
-          <w:rPr>
-            <w:webHidden/>
-          </w:rPr>
+        <w:r>
           <w:fldChar w:fldCharType="begin"/>
         </w:r>
-        <w:r>
-          <w:rPr>
-            <w:webHidden/>
-          </w:rPr>
-          <w:instrText>PAGEREF _Toc251 \h</w:instrText>
-        </w:r>
-        <w:r>
-          <w:rPr>
-            <w:webHidden/>
-          </w:rPr>
+        <w:r/>
+        <w:r>
           <w:fldChar w:fldCharType="separate"/>
         </w:r>
+        <w:bookmarkStart w:id="52" w:name="__Fieldmark__192_1956439704"/>
+        <w:bookmarkStart w:id="53" w:name="__Fieldmark__129_974323697"/>
+        <w:bookmarkStart w:id="54" w:name="__Fieldmark__84_930818066"/>
+        <w:bookmarkEnd w:id="50"/>
+        <w:bookmarkEnd w:id="51"/>
+        <w:bookmarkEnd w:id="53"/>
+        <w:bookmarkEnd w:id="54"/>
         <w:r>
           <w:rPr>
             <w:rStyle w:val="Enlacedelndice"/>
@@ -1829,12 +2145,55 @@
             <w:szCs w:val="24"/>
             <w:vertAlign w:val="baseline"/>
           </w:rPr>
+        </w:r>
+        <w:r>
+          <w:rPr>
+            <w:rStyle w:val="Enlacedelndice"/>
+            <w:rFonts w:eastAsia="Arial" w:cs="Times New Roman" w:ascii="Times New Roman" w:hAnsi="Times New Roman"/>
+            <w:bCs/>
+            <w:position w:val="0"/>
+            <w:sz w:val="22"/>
+            <w:sz w:val="22"/>
+            <w:szCs w:val="24"/>
+            <w:vertAlign w:val="baseline"/>
+          </w:rPr>
+        </w:r>
+        <w:bookmarkEnd w:id="52"/>
+        <w:r>
+          <w:rPr>
+            <w:webHidden/>
+          </w:rPr>
           <w:fldChar w:fldCharType="begin"/>
         </w:r>
         <w:r>
           <w:rPr>
             <w:webHidden/>
           </w:rPr>
+          <w:instrText>PAGEREF _Toc251 \h</w:instrText>
+        </w:r>
+        <w:r>
+          <w:rPr>
+            <w:webHidden/>
+          </w:rPr>
+          <w:fldChar w:fldCharType="separate"/>
+        </w:r>
+        <w:r>
+          <w:rPr>
+            <w:rStyle w:val="Enlacedelndice"/>
+            <w:rFonts w:eastAsia="Arial" w:cs="Times New Roman" w:ascii="Times New Roman" w:hAnsi="Times New Roman"/>
+            <w:bCs/>
+            <w:position w:val="0"/>
+            <w:sz w:val="22"/>
+            <w:sz w:val="22"/>
+            <w:szCs w:val="24"/>
+            <w:vertAlign w:val="baseline"/>
+          </w:rPr>
+          <w:fldChar w:fldCharType="begin"/>
+        </w:r>
+        <w:r>
+          <w:rPr>
+            <w:webHidden/>
+          </w:rPr>
           <w:fldChar w:fldCharType="end"/>
         </w:r>
         <w:r>
@@ -1845,6 +2204,9 @@
         </w:r>
         <w:r>
           <w:t>7</w:t>
+        </w:r>
+        <w:r>
+          <w:fldChar w:fldCharType="end"/>
         </w:r>
         <w:r>
           <w:fldChar w:fldCharType="end"/>
@@ -1901,7 +2263,7 @@
         <w:r>
           <w:fldChar w:fldCharType="separate"/>
         </w:r>
-        <w:bookmarkStart w:id="28" w:name="__Fieldmark__136_974323697"/>
+        <w:bookmarkStart w:id="55" w:name="__Fieldmark__199_1956439704"/>
         <w:r>
           <w:rPr>
             <w:rStyle w:val="Enlacedelndice"/>
@@ -1933,10 +2295,9 @@
         <w:r>
           <w:fldChar w:fldCharType="separate"/>
         </w:r>
-        <w:bookmarkStart w:id="29" w:name="__Fieldmark__142_974323697"/>
-        <w:bookmarkStart w:id="30" w:name="__Fieldmark__92_930818066"/>
-        <w:bookmarkEnd w:id="28"/>
-        <w:bookmarkEnd w:id="30"/>
+        <w:bookmarkStart w:id="56" w:name="__Fieldmark__136_974323697"/>
+        <w:bookmarkStart w:id="57" w:name="__Fieldmark__202_1956439704"/>
+        <w:bookmarkEnd w:id="55"/>
         <w:r>
           <w:rPr>
             <w:rStyle w:val="Enlacedelndice"/>
@@ -1961,25 +2322,20 @@
             <w:vertAlign w:val="baseline"/>
           </w:rPr>
         </w:r>
-        <w:bookmarkEnd w:id="29"/>
-        <w:r>
-          <w:rPr>
-            <w:webHidden/>
-          </w:rPr>
+        <w:r>
           <w:fldChar w:fldCharType="begin"/>
         </w:r>
-        <w:r>
-          <w:rPr>
-            <w:webHidden/>
-          </w:rPr>
-          <w:instrText>PAGEREF _Toc18690 \h</w:instrText>
-        </w:r>
-        <w:r>
-          <w:rPr>
-            <w:webHidden/>
-          </w:rPr>
+        <w:r/>
+        <w:r>
           <w:fldChar w:fldCharType="separate"/>
         </w:r>
+        <w:bookmarkStart w:id="58" w:name="__Fieldmark__212_1956439704"/>
+        <w:bookmarkStart w:id="59" w:name="__Fieldmark__142_974323697"/>
+        <w:bookmarkStart w:id="60" w:name="__Fieldmark__92_930818066"/>
+        <w:bookmarkEnd w:id="56"/>
+        <w:bookmarkEnd w:id="57"/>
+        <w:bookmarkEnd w:id="59"/>
+        <w:bookmarkEnd w:id="60"/>
         <w:r>
           <w:rPr>
             <w:rStyle w:val="Enlacedelndice"/>
@@ -1991,12 +2347,55 @@
             <w:szCs w:val="24"/>
             <w:vertAlign w:val="baseline"/>
           </w:rPr>
+        </w:r>
+        <w:r>
+          <w:rPr>
+            <w:rStyle w:val="Enlacedelndice"/>
+            <w:rFonts w:eastAsia="Arial" w:cs="Times New Roman" w:ascii="Times New Roman" w:hAnsi="Times New Roman"/>
+            <w:bCs/>
+            <w:position w:val="0"/>
+            <w:sz w:val="22"/>
+            <w:sz w:val="22"/>
+            <w:szCs w:val="24"/>
+            <w:vertAlign w:val="baseline"/>
+          </w:rPr>
+        </w:r>
+        <w:bookmarkEnd w:id="58"/>
+        <w:r>
+          <w:rPr>
+            <w:webHidden/>
+          </w:rPr>
           <w:fldChar w:fldCharType="begin"/>
         </w:r>
         <w:r>
           <w:rPr>
             <w:webHidden/>
           </w:rPr>
+          <w:instrText>PAGEREF _Toc18690 \h</w:instrText>
+        </w:r>
+        <w:r>
+          <w:rPr>
+            <w:webHidden/>
+          </w:rPr>
+          <w:fldChar w:fldCharType="separate"/>
+        </w:r>
+        <w:r>
+          <w:rPr>
+            <w:rStyle w:val="Enlacedelndice"/>
+            <w:rFonts w:eastAsia="Arial" w:cs="Times New Roman" w:ascii="Times New Roman" w:hAnsi="Times New Roman"/>
+            <w:bCs/>
+            <w:position w:val="0"/>
+            <w:sz w:val="22"/>
+            <w:sz w:val="22"/>
+            <w:szCs w:val="24"/>
+            <w:vertAlign w:val="baseline"/>
+          </w:rPr>
+          <w:fldChar w:fldCharType="begin"/>
+        </w:r>
+        <w:r>
+          <w:rPr>
+            <w:webHidden/>
+          </w:rPr>
           <w:fldChar w:fldCharType="end"/>
         </w:r>
         <w:r>
@@ -2007,6 +2406,9 @@
         </w:r>
         <w:r>
           <w:t>11</w:t>
+        </w:r>
+        <w:r>
+          <w:fldChar w:fldCharType="end"/>
         </w:r>
         <w:r>
           <w:fldChar w:fldCharType="end"/>
@@ -2063,7 +2465,7 @@
         <w:r>
           <w:fldChar w:fldCharType="separate"/>
         </w:r>
-        <w:bookmarkStart w:id="31" w:name="__Fieldmark__149_974323697"/>
+        <w:bookmarkStart w:id="61" w:name="__Fieldmark__219_1956439704"/>
         <w:r>
           <w:rPr>
             <w:rStyle w:val="Enlacedelndice"/>
@@ -2095,10 +2497,9 @@
         <w:r>
           <w:fldChar w:fldCharType="separate"/>
         </w:r>
-        <w:bookmarkStart w:id="32" w:name="__Fieldmark__155_974323697"/>
-        <w:bookmarkStart w:id="33" w:name="__Fieldmark__100_930818066"/>
-        <w:bookmarkEnd w:id="31"/>
-        <w:bookmarkEnd w:id="33"/>
+        <w:bookmarkStart w:id="62" w:name="__Fieldmark__149_974323697"/>
+        <w:bookmarkStart w:id="63" w:name="__Fieldmark__222_1956439704"/>
+        <w:bookmarkEnd w:id="61"/>
         <w:r>
           <w:rPr>
             <w:rStyle w:val="Enlacedelndice"/>
@@ -2123,25 +2524,20 @@
             <w:vertAlign w:val="baseline"/>
           </w:rPr>
         </w:r>
-        <w:bookmarkEnd w:id="32"/>
-        <w:r>
-          <w:rPr>
-            <w:webHidden/>
-          </w:rPr>
+        <w:r>
           <w:fldChar w:fldCharType="begin"/>
         </w:r>
-        <w:r>
-          <w:rPr>
-            <w:webHidden/>
-          </w:rPr>
-          <w:instrText>PAGEREF _Toc15574 \h</w:instrText>
-        </w:r>
-        <w:r>
-          <w:rPr>
-            <w:webHidden/>
-          </w:rPr>
+        <w:r/>
+        <w:r>
           <w:fldChar w:fldCharType="separate"/>
         </w:r>
+        <w:bookmarkStart w:id="64" w:name="__Fieldmark__232_1956439704"/>
+        <w:bookmarkStart w:id="65" w:name="__Fieldmark__155_974323697"/>
+        <w:bookmarkStart w:id="66" w:name="__Fieldmark__100_930818066"/>
+        <w:bookmarkEnd w:id="62"/>
+        <w:bookmarkEnd w:id="63"/>
+        <w:bookmarkEnd w:id="65"/>
+        <w:bookmarkEnd w:id="66"/>
         <w:r>
           <w:rPr>
             <w:rStyle w:val="Enlacedelndice"/>
@@ -2153,12 +2549,55 @@
             <w:szCs w:val="24"/>
             <w:vertAlign w:val="baseline"/>
           </w:rPr>
+        </w:r>
+        <w:r>
+          <w:rPr>
+            <w:rStyle w:val="Enlacedelndice"/>
+            <w:rFonts w:eastAsia="Arial" w:cs="Times New Roman" w:ascii="Times New Roman" w:hAnsi="Times New Roman"/>
+            <w:bCs/>
+            <w:position w:val="0"/>
+            <w:sz w:val="22"/>
+            <w:sz w:val="22"/>
+            <w:szCs w:val="24"/>
+            <w:vertAlign w:val="baseline"/>
+          </w:rPr>
+        </w:r>
+        <w:bookmarkEnd w:id="64"/>
+        <w:r>
+          <w:rPr>
+            <w:webHidden/>
+          </w:rPr>
           <w:fldChar w:fldCharType="begin"/>
         </w:r>
         <w:r>
           <w:rPr>
             <w:webHidden/>
           </w:rPr>
+          <w:instrText>PAGEREF _Toc15574 \h</w:instrText>
+        </w:r>
+        <w:r>
+          <w:rPr>
+            <w:webHidden/>
+          </w:rPr>
+          <w:fldChar w:fldCharType="separate"/>
+        </w:r>
+        <w:r>
+          <w:rPr>
+            <w:rStyle w:val="Enlacedelndice"/>
+            <w:rFonts w:eastAsia="Arial" w:cs="Times New Roman" w:ascii="Times New Roman" w:hAnsi="Times New Roman"/>
+            <w:bCs/>
+            <w:position w:val="0"/>
+            <w:sz w:val="22"/>
+            <w:sz w:val="22"/>
+            <w:szCs w:val="24"/>
+            <w:vertAlign w:val="baseline"/>
+          </w:rPr>
+          <w:fldChar w:fldCharType="begin"/>
+        </w:r>
+        <w:r>
+          <w:rPr>
+            <w:webHidden/>
+          </w:rPr>
           <w:fldChar w:fldCharType="end"/>
         </w:r>
         <w:r>
@@ -2169,6 +2608,9 @@
         </w:r>
         <w:r>
           <w:t>11</w:t>
+        </w:r>
+        <w:r>
+          <w:fldChar w:fldCharType="end"/>
         </w:r>
         <w:r>
           <w:fldChar w:fldCharType="end"/>
@@ -2253,7 +2695,7 @@
         <w:r>
           <w:fldChar w:fldCharType="separate"/>
         </w:r>
-        <w:bookmarkStart w:id="34" w:name="__Fieldmark__164_974323697"/>
+        <w:bookmarkStart w:id="67" w:name="__Fieldmark__241_1956439704"/>
         <w:r>
           <w:rPr>
             <w:rStyle w:val="Enlacedelndice"/>
@@ -2287,10 +2729,9 @@
         <w:r>
           <w:fldChar w:fldCharType="separate"/>
         </w:r>
-        <w:bookmarkStart w:id="35" w:name="__Fieldmark__170_974323697"/>
-        <w:bookmarkStart w:id="36" w:name="__Fieldmark__110_930818066"/>
-        <w:bookmarkEnd w:id="34"/>
-        <w:bookmarkEnd w:id="36"/>
+        <w:bookmarkStart w:id="68" w:name="__Fieldmark__164_974323697"/>
+        <w:bookmarkStart w:id="69" w:name="__Fieldmark__244_1956439704"/>
+        <w:bookmarkEnd w:id="67"/>
         <w:r>
           <w:rPr>
             <w:rStyle w:val="Enlacedelndice"/>
@@ -2317,25 +2758,20 @@
             <w:lang w:val="es-PE"/>
           </w:rPr>
         </w:r>
-        <w:bookmarkEnd w:id="35"/>
-        <w:r>
-          <w:rPr>
-            <w:webHidden/>
-          </w:rPr>
+        <w:r>
           <w:fldChar w:fldCharType="begin"/>
         </w:r>
-        <w:r>
-          <w:rPr>
-            <w:webHidden/>
-          </w:rPr>
-          <w:instrText>PAGEREF _Toc13587 \h</w:instrText>
-        </w:r>
-        <w:r>
-          <w:rPr>
-            <w:webHidden/>
-          </w:rPr>
+        <w:r/>
+        <w:r>
           <w:fldChar w:fldCharType="separate"/>
         </w:r>
+        <w:bookmarkStart w:id="70" w:name="__Fieldmark__254_1956439704"/>
+        <w:bookmarkStart w:id="71" w:name="__Fieldmark__170_974323697"/>
+        <w:bookmarkStart w:id="72" w:name="__Fieldmark__110_930818066"/>
+        <w:bookmarkEnd w:id="68"/>
+        <w:bookmarkEnd w:id="69"/>
+        <w:bookmarkEnd w:id="71"/>
+        <w:bookmarkEnd w:id="72"/>
         <w:r>
           <w:rPr>
             <w:rStyle w:val="Enlacedelndice"/>
@@ -2348,12 +2784,57 @@
             <w:vertAlign w:val="baseline"/>
             <w:lang w:val="es-PE"/>
           </w:rPr>
+        </w:r>
+        <w:r>
+          <w:rPr>
+            <w:rStyle w:val="Enlacedelndice"/>
+            <w:rFonts w:eastAsia="Arial" w:cs="Times New Roman" w:ascii="Times New Roman" w:hAnsi="Times New Roman"/>
+            <w:bCs/>
+            <w:position w:val="0"/>
+            <w:sz w:val="22"/>
+            <w:sz w:val="22"/>
+            <w:szCs w:val="24"/>
+            <w:vertAlign w:val="baseline"/>
+            <w:lang w:val="es-PE"/>
+          </w:rPr>
+        </w:r>
+        <w:bookmarkEnd w:id="70"/>
+        <w:r>
+          <w:rPr>
+            <w:webHidden/>
+          </w:rPr>
           <w:fldChar w:fldCharType="begin"/>
         </w:r>
         <w:r>
           <w:rPr>
             <w:webHidden/>
           </w:rPr>
+          <w:instrText>PAGEREF _Toc13587 \h</w:instrText>
+        </w:r>
+        <w:r>
+          <w:rPr>
+            <w:webHidden/>
+          </w:rPr>
+          <w:fldChar w:fldCharType="separate"/>
+        </w:r>
+        <w:r>
+          <w:rPr>
+            <w:rStyle w:val="Enlacedelndice"/>
+            <w:rFonts w:eastAsia="Arial" w:cs="Times New Roman" w:ascii="Times New Roman" w:hAnsi="Times New Roman"/>
+            <w:bCs/>
+            <w:position w:val="0"/>
+            <w:sz w:val="22"/>
+            <w:sz w:val="22"/>
+            <w:szCs w:val="24"/>
+            <w:vertAlign w:val="baseline"/>
+            <w:lang w:val="es-PE"/>
+          </w:rPr>
+          <w:fldChar w:fldCharType="begin"/>
+        </w:r>
+        <w:r>
+          <w:rPr>
+            <w:webHidden/>
+          </w:rPr>
           <w:fldChar w:fldCharType="end"/>
         </w:r>
         <w:r>
@@ -2364,6 +2845,9 @@
         </w:r>
         <w:r>
           <w:t>13</w:t>
+        </w:r>
+        <w:r>
+          <w:fldChar w:fldCharType="end"/>
         </w:r>
         <w:r>
           <w:fldChar w:fldCharType="end"/>
@@ -2737,10 +3221,10 @@
           <w:szCs w:val="24"/>
         </w:rPr>
       </w:pPr>
-      <w:bookmarkStart w:id="37" w:name="_Toc12740"/>
-      <w:bookmarkStart w:id="38" w:name="_991cc8et0f81"/>
-      <w:bookmarkEnd w:id="37"/>
-      <w:bookmarkEnd w:id="38"/>
+      <w:bookmarkStart w:id="73" w:name="_991cc8et0f81"/>
+      <w:bookmarkStart w:id="74" w:name="_Toc12740"/>
+      <w:bookmarkEnd w:id="73"/>
+      <w:bookmarkEnd w:id="74"/>
       <w:r>
         <w:rPr>
           <w:rFonts w:cs="Times New Roman" w:ascii="Times New Roman" w:hAnsi="Times New Roman"/>
@@ -2774,8 +3258,8 @@
           <w:szCs w:val="24"/>
         </w:rPr>
       </w:pPr>
-      <w:bookmarkStart w:id="39" w:name="_Toc32505"/>
-      <w:bookmarkEnd w:id="39"/>
+      <w:bookmarkStart w:id="75" w:name="_Toc32505"/>
+      <w:bookmarkEnd w:id="75"/>
       <w:r>
         <w:rPr>
           <w:rFonts w:cs="Times New Roman" w:ascii="Times New Roman" w:hAnsi="Times New Roman"/>
@@ -2833,8 +3317,8 @@
           <w:szCs w:val="24"/>
         </w:rPr>
       </w:pPr>
-      <w:bookmarkStart w:id="40" w:name="_Toc30594"/>
-      <w:bookmarkEnd w:id="40"/>
+      <w:bookmarkStart w:id="76" w:name="_Toc30594"/>
+      <w:bookmarkEnd w:id="76"/>
       <w:r>
         <w:rPr>
           <w:rFonts w:cs="Times New Roman" w:ascii="Times New Roman" w:hAnsi="Times New Roman"/>
@@ -3014,8 +3498,8 @@
           <w:szCs w:val="24"/>
         </w:rPr>
       </w:pPr>
-      <w:bookmarkStart w:id="41" w:name="_Toc20185"/>
-      <w:bookmarkEnd w:id="41"/>
+      <w:bookmarkStart w:id="77" w:name="_Toc20185"/>
+      <w:bookmarkEnd w:id="77"/>
       <w:r>
         <w:rPr>
           <w:rFonts w:cs="Times New Roman" w:ascii="Times New Roman" w:hAnsi="Times New Roman"/>
@@ -3125,8 +3609,8 @@
           <w:szCs w:val="24"/>
         </w:rPr>
       </w:pPr>
-      <w:bookmarkStart w:id="42" w:name="_Toc8619"/>
-      <w:bookmarkEnd w:id="42"/>
+      <w:bookmarkStart w:id="78" w:name="_Toc8619"/>
+      <w:bookmarkEnd w:id="78"/>
       <w:r>
         <w:rPr>
           <w:rFonts w:cs="Times New Roman" w:ascii="Times New Roman" w:hAnsi="Times New Roman"/>
@@ -3341,8 +3825,8 @@
           <w:szCs w:val="24"/>
         </w:rPr>
       </w:pPr>
-      <w:bookmarkStart w:id="43" w:name="_Toc2978"/>
-      <w:bookmarkEnd w:id="43"/>
+      <w:bookmarkStart w:id="79" w:name="_Toc2978"/>
+      <w:bookmarkEnd w:id="79"/>
       <w:r>
         <w:rPr>
           <w:rFonts w:cs="Times New Roman" w:ascii="Times New Roman" w:hAnsi="Times New Roman"/>
@@ -3376,8 +3860,8 @@
           <w:szCs w:val="24"/>
         </w:rPr>
       </w:pPr>
-      <w:bookmarkStart w:id="44" w:name="_Toc8103"/>
-      <w:bookmarkEnd w:id="44"/>
+      <w:bookmarkStart w:id="80" w:name="_Toc8103"/>
+      <w:bookmarkEnd w:id="80"/>
       <w:r>
         <w:rPr>
           <w:rFonts w:cs="Times New Roman" w:ascii="Times New Roman" w:hAnsi="Times New Roman"/>
@@ -3663,7 +4147,7 @@
         <w:tblStyle w:val="14"/>
         <w:tblW w:w="8308" w:type="dxa"/>
         <w:jc w:val="left"/>
-        <w:tblInd w:w="674" w:type="dxa"/>
+        <w:tblInd w:w="664" w:type="dxa"/>
         <w:tblBorders>
           <w:top w:val="single" w:sz="8" w:space="0" w:color="000001"/>
           <w:left w:val="single" w:sz="8" w:space="0" w:color="000001"/>
@@ -3674,7 +4158,7 @@
         </w:tblBorders>
         <w:tblCellMar>
           <w:top w:w="100" w:type="dxa"/>
-          <w:left w:w="60" w:type="dxa"/>
+          <w:left w:w="50" w:type="dxa"/>
           <w:bottom w:w="100" w:type="dxa"/>
           <w:right w:w="100" w:type="dxa"/>
         </w:tblCellMar>
@@ -3698,7 +4182,7 @@
             </w:tcBorders>
             <w:shd w:color="auto" w:fill="B7B7B7" w:val="clear"/>
             <w:tcMar>
-              <w:left w:w="60" w:type="dxa"/>
+              <w:left w:w="50" w:type="dxa"/>
             </w:tcMar>
           </w:tcPr>
           <w:p>
@@ -3740,7 +4224,7 @@
             </w:tcBorders>
             <w:shd w:color="auto" w:fill="B7B7B7" w:val="clear"/>
             <w:tcMar>
-              <w:left w:w="60" w:type="dxa"/>
+              <w:left w:w="50" w:type="dxa"/>
             </w:tcMar>
           </w:tcPr>
           <w:p>
@@ -3785,7 +4269,7 @@
             </w:tcBorders>
             <w:shd w:fill="auto" w:val="clear"/>
             <w:tcMar>
-              <w:left w:w="60" w:type="dxa"/>
+              <w:left w:w="50" w:type="dxa"/>
             </w:tcMar>
           </w:tcPr>
           <w:p>
@@ -3824,7 +4308,7 @@
             </w:tcBorders>
             <w:shd w:fill="auto" w:val="clear"/>
             <w:tcMar>
-              <w:left w:w="60" w:type="dxa"/>
+              <w:left w:w="50" w:type="dxa"/>
             </w:tcMar>
           </w:tcPr>
           <w:p>
@@ -3866,7 +4350,7 @@
             </w:tcBorders>
             <w:shd w:fill="auto" w:val="clear"/>
             <w:tcMar>
-              <w:left w:w="60" w:type="dxa"/>
+              <w:left w:w="50" w:type="dxa"/>
             </w:tcMar>
           </w:tcPr>
           <w:p>
@@ -3905,7 +4389,7 @@
             </w:tcBorders>
             <w:shd w:fill="auto" w:val="clear"/>
             <w:tcMar>
-              <w:left w:w="60" w:type="dxa"/>
+              <w:left w:w="50" w:type="dxa"/>
             </w:tcMar>
           </w:tcPr>
           <w:p>
@@ -3955,7 +4439,7 @@
             </w:tcBorders>
             <w:shd w:fill="auto" w:val="clear"/>
             <w:tcMar>
-              <w:left w:w="60" w:type="dxa"/>
+              <w:left w:w="50" w:type="dxa"/>
             </w:tcMar>
           </w:tcPr>
           <w:p>
@@ -3994,7 +4478,7 @@
             </w:tcBorders>
             <w:shd w:fill="auto" w:val="clear"/>
             <w:tcMar>
-              <w:left w:w="60" w:type="dxa"/>
+              <w:left w:w="50" w:type="dxa"/>
             </w:tcMar>
           </w:tcPr>
           <w:p>
@@ -4036,7 +4520,7 @@
             </w:tcBorders>
             <w:shd w:fill="auto" w:val="clear"/>
             <w:tcMar>
-              <w:left w:w="60" w:type="dxa"/>
+              <w:left w:w="50" w:type="dxa"/>
             </w:tcMar>
           </w:tcPr>
           <w:p>
@@ -4075,7 +4559,7 @@
             </w:tcBorders>
             <w:shd w:fill="auto" w:val="clear"/>
             <w:tcMar>
-              <w:left w:w="60" w:type="dxa"/>
+              <w:left w:w="50" w:type="dxa"/>
             </w:tcMar>
           </w:tcPr>
           <w:p>
@@ -4117,7 +4601,7 @@
             </w:tcBorders>
             <w:shd w:fill="auto" w:val="clear"/>
             <w:tcMar>
-              <w:left w:w="60" w:type="dxa"/>
+              <w:left w:w="50" w:type="dxa"/>
             </w:tcMar>
           </w:tcPr>
           <w:p>
@@ -4156,7 +4640,7 @@
             </w:tcBorders>
             <w:shd w:fill="auto" w:val="clear"/>
             <w:tcMar>
-              <w:left w:w="60" w:type="dxa"/>
+              <w:left w:w="50" w:type="dxa"/>
             </w:tcMar>
           </w:tcPr>
           <w:p>
@@ -4198,7 +4682,7 @@
             </w:tcBorders>
             <w:shd w:fill="auto" w:val="clear"/>
             <w:tcMar>
-              <w:left w:w="60" w:type="dxa"/>
+              <w:left w:w="50" w:type="dxa"/>
             </w:tcMar>
           </w:tcPr>
           <w:p>
@@ -4237,7 +4721,7 @@
             </w:tcBorders>
             <w:shd w:fill="auto" w:val="clear"/>
             <w:tcMar>
-              <w:left w:w="60" w:type="dxa"/>
+              <w:left w:w="50" w:type="dxa"/>
             </w:tcMar>
           </w:tcPr>
           <w:p>
@@ -4279,7 +4763,7 @@
             </w:tcBorders>
             <w:shd w:fill="auto" w:val="clear"/>
             <w:tcMar>
-              <w:left w:w="60" w:type="dxa"/>
+              <w:left w:w="50" w:type="dxa"/>
             </w:tcMar>
           </w:tcPr>
           <w:p>
@@ -4318,7 +4802,7 @@
             </w:tcBorders>
             <w:shd w:fill="auto" w:val="clear"/>
             <w:tcMar>
-              <w:left w:w="60" w:type="dxa"/>
+              <w:left w:w="50" w:type="dxa"/>
             </w:tcMar>
           </w:tcPr>
           <w:p>
@@ -4427,10 +4911,10 @@
           <w:szCs w:val="24"/>
         </w:rPr>
       </w:pPr>
-      <w:bookmarkStart w:id="45" w:name="_Toc19597"/>
-      <w:bookmarkStart w:id="46" w:name="_Toc16971"/>
-      <w:bookmarkEnd w:id="45"/>
-      <w:bookmarkEnd w:id="46"/>
+      <w:bookmarkStart w:id="81" w:name="_Toc16971"/>
+      <w:bookmarkStart w:id="82" w:name="_Toc19597"/>
+      <w:bookmarkEnd w:id="81"/>
+      <w:bookmarkEnd w:id="82"/>
       <w:r>
         <w:rPr>
           <w:rFonts w:cs="Times New Roman" w:ascii="Times New Roman" w:hAnsi="Times New Roman"/>
@@ -4900,10 +5384,10 @@
           <w:szCs w:val="24"/>
         </w:rPr>
       </w:pPr>
-      <w:bookmarkStart w:id="47" w:name="_Toc23743"/>
-      <w:bookmarkStart w:id="48" w:name="_Toc251"/>
-      <w:bookmarkEnd w:id="47"/>
-      <w:bookmarkEnd w:id="48"/>
+      <w:bookmarkStart w:id="83" w:name="_Toc251"/>
+      <w:bookmarkStart w:id="84" w:name="_Toc23743"/>
+      <w:bookmarkEnd w:id="83"/>
+      <w:bookmarkEnd w:id="84"/>
       <w:r>
         <w:rPr>
           <w:rFonts w:cs="Times New Roman" w:ascii="Times New Roman" w:hAnsi="Times New Roman"/>
@@ -6480,8 +6964,8 @@
         </w:rPr>
         <w:t>Todo folder  el cual contenga más de 2 palabras como por ejemplo:  android Test, será nombrado del siguiente modo: androidTest.</w:t>
       </w:r>
-      <w:bookmarkStart w:id="49" w:name="__DdeLink__448_437672335"/>
-      <w:bookmarkEnd w:id="49"/>
+      <w:bookmarkStart w:id="85" w:name="__DdeLink__448_437672335"/>
+      <w:bookmarkEnd w:id="85"/>
       <w:r>
         <w:rPr>
           <w:rFonts w:cs="Times New Roman" w:ascii="Times New Roman" w:hAnsi="Times New Roman"/>
@@ -6935,38 +7419,13 @@
       <w:pPr>
         <w:pStyle w:val="Normal"/>
         <w:widowControl/>
-        <w:bidi w:val="0"/>
-        <w:spacing w:lineRule="auto" w:line="360" w:before="0" w:after="0"/>
-        <w:ind w:left="0" w:right="0" w:hanging="0"/>
-        <w:contextualSpacing/>
-        <w:jc w:val="both"/>
-        <w:rPr>
-          <w:rFonts w:ascii="Times New Roman" w:hAnsi="Times New Roman" w:cs="Times New Roman"/>
-          <w:color w:val="00000A"/>
-          <w:u w:val="none"/>
-          <w:lang w:val="es-PE"/>
-        </w:rPr>
-      </w:pPr>
-      <w:r>
-        <w:rPr>
-          <w:rFonts w:cs="Times New Roman" w:ascii="Times New Roman" w:hAnsi="Times New Roman"/>
-          <w:color w:val="00000A"/>
-          <w:u w:val="none"/>
-          <w:lang w:val="es-PE"/>
-        </w:rPr>
-      </w:r>
-    </w:p>
-    <w:p>
-      <w:pPr>
-        <w:pStyle w:val="Normal"/>
-        <w:widowControl/>
         <w:numPr>
           <w:ilvl w:val="0"/>
           <w:numId w:val="0"/>
         </w:numPr>
         <w:bidi w:val="0"/>
         <w:spacing w:lineRule="auto" w:line="360" w:before="0" w:after="0"/>
-        <w:ind w:left="7007" w:right="0" w:hanging="0"/>
+        <w:ind w:left="0" w:right="0" w:hanging="0"/>
         <w:contextualSpacing/>
         <w:jc w:val="both"/>
         <w:rPr/>
@@ -7254,10 +7713,10 @@
           <w:szCs w:val="24"/>
         </w:rPr>
       </w:pPr>
-      <w:bookmarkStart w:id="50" w:name="_Toc5449"/>
-      <w:bookmarkStart w:id="51" w:name="_Toc18690"/>
-      <w:bookmarkEnd w:id="50"/>
-      <w:bookmarkEnd w:id="51"/>
+      <w:bookmarkStart w:id="86" w:name="_Toc18690"/>
+      <w:bookmarkStart w:id="87" w:name="_Toc5449"/>
+      <w:bookmarkEnd w:id="86"/>
+      <w:bookmarkEnd w:id="87"/>
       <w:r>
         <w:rPr>
           <w:rFonts w:cs="Times New Roman" w:ascii="Times New Roman" w:hAnsi="Times New Roman"/>
@@ -7291,10 +7750,10 @@
           <w:szCs w:val="24"/>
         </w:rPr>
       </w:pPr>
-      <w:bookmarkStart w:id="52" w:name="_Toc3004"/>
-      <w:bookmarkStart w:id="53" w:name="_Toc15574"/>
-      <w:bookmarkEnd w:id="52"/>
-      <w:bookmarkEnd w:id="53"/>
+      <w:bookmarkStart w:id="88" w:name="_Toc15574"/>
+      <w:bookmarkStart w:id="89" w:name="_Toc3004"/>
+      <w:bookmarkEnd w:id="88"/>
+      <w:bookmarkEnd w:id="89"/>
       <w:r>
         <w:rPr>
           <w:rFonts w:cs="Times New Roman" w:ascii="Times New Roman" w:hAnsi="Times New Roman"/>
@@ -7809,8 +8268,8 @@
           <w:szCs w:val="24"/>
         </w:rPr>
       </w:pPr>
-      <w:bookmarkStart w:id="54" w:name="_Toc30179"/>
-      <w:bookmarkStart w:id="55" w:name="_Toc13587"/>
+      <w:bookmarkStart w:id="90" w:name="_Toc13587"/>
+      <w:bookmarkStart w:id="91" w:name="_Toc30179"/>
       <w:r>
         <w:rPr>
           <w:rFonts w:cs="Times New Roman" w:ascii="Times New Roman" w:hAnsi="Times New Roman"/>
@@ -7822,8 +8281,8 @@
         </w:rPr>
         <w:t xml:space="preserve">Herramientas de </w:t>
       </w:r>
-      <w:bookmarkEnd w:id="54"/>
-      <w:bookmarkEnd w:id="55"/>
+      <w:bookmarkEnd w:id="90"/>
+      <w:bookmarkEnd w:id="91"/>
       <w:r>
         <w:rPr>
           <w:rFonts w:cs="Times New Roman" w:ascii="Times New Roman" w:hAnsi="Times New Roman"/>
@@ -9684,7 +10143,7 @@
       <w:keepNext/>
       <w:keepLines w:val="false"/>
       <w:widowControl/>
-      <w:overflowPunct w:val="false"/>
+      <w:overflowPunct w:val="true"/>
       <w:bidi w:val="0"/>
       <w:spacing w:lineRule="auto" w:line="276" w:before="0" w:after="0"/>
       <w:ind w:left="0" w:right="0" w:hanging="0"/>
@@ -12327,6 +12786,510 @@
   </w:style>
   <w:style w:type="character" w:styleId="ListLabel324">
     <w:name w:val="ListLabel 324"/>
+    <w:qFormat/>
+    <w:rPr>
+      <w:rFonts w:cs="OpenSymbol"/>
+      <w:u w:val="none"/>
+    </w:rPr>
+  </w:style>
+  <w:style w:type="character" w:styleId="ListLabel325">
+    <w:name w:val="ListLabel 325"/>
+    <w:qFormat/>
+    <w:rPr>
+      <w:rFonts w:ascii="Times New Roman" w:hAnsi="Times New Roman"/>
+      <w:b/>
+      <w:sz w:val="24"/>
+      <w:u w:val="none"/>
+    </w:rPr>
+  </w:style>
+  <w:style w:type="character" w:styleId="ListLabel326">
+    <w:name w:val="ListLabel 326"/>
+    <w:qFormat/>
+    <w:rPr>
+      <w:rFonts w:ascii="Times New Roman" w:hAnsi="Times New Roman"/>
+      <w:b/>
+      <w:sz w:val="24"/>
+      <w:u w:val="none"/>
+    </w:rPr>
+  </w:style>
+  <w:style w:type="character" w:styleId="ListLabel327">
+    <w:name w:val="ListLabel 327"/>
+    <w:qFormat/>
+    <w:rPr>
+      <w:rFonts w:ascii="Times New Roman" w:hAnsi="Times New Roman"/>
+      <w:b/>
+      <w:sz w:val="24"/>
+      <w:u w:val="none"/>
+    </w:rPr>
+  </w:style>
+  <w:style w:type="character" w:styleId="ListLabel328">
+    <w:name w:val="ListLabel 328"/>
+    <w:qFormat/>
+    <w:rPr>
+      <w:u w:val="none"/>
+    </w:rPr>
+  </w:style>
+  <w:style w:type="character" w:styleId="ListLabel329">
+    <w:name w:val="ListLabel 329"/>
+    <w:qFormat/>
+    <w:rPr>
+      <w:u w:val="none"/>
+    </w:rPr>
+  </w:style>
+  <w:style w:type="character" w:styleId="ListLabel330">
+    <w:name w:val="ListLabel 330"/>
+    <w:qFormat/>
+    <w:rPr>
+      <w:u w:val="none"/>
+    </w:rPr>
+  </w:style>
+  <w:style w:type="character" w:styleId="ListLabel331">
+    <w:name w:val="ListLabel 331"/>
+    <w:qFormat/>
+    <w:rPr>
+      <w:u w:val="none"/>
+    </w:rPr>
+  </w:style>
+  <w:style w:type="character" w:styleId="ListLabel332">
+    <w:name w:val="ListLabel 332"/>
+    <w:qFormat/>
+    <w:rPr>
+      <w:u w:val="none"/>
+    </w:rPr>
+  </w:style>
+  <w:style w:type="character" w:styleId="ListLabel333">
+    <w:name w:val="ListLabel 333"/>
+    <w:qFormat/>
+    <w:rPr>
+      <w:u w:val="none"/>
+    </w:rPr>
+  </w:style>
+  <w:style w:type="character" w:styleId="ListLabel334">
+    <w:name w:val="ListLabel 334"/>
+    <w:qFormat/>
+    <w:rPr>
+      <w:rFonts w:ascii="Times New Roman" w:hAnsi="Times New Roman" w:cs="Wingdings"/>
+      <w:u w:val="none"/>
+    </w:rPr>
+  </w:style>
+  <w:style w:type="character" w:styleId="ListLabel335">
+    <w:name w:val="ListLabel 335"/>
+    <w:qFormat/>
+    <w:rPr>
+      <w:rFonts w:cs="Wingdings 2"/>
+      <w:u w:val="none"/>
+    </w:rPr>
+  </w:style>
+  <w:style w:type="character" w:styleId="ListLabel336">
+    <w:name w:val="ListLabel 336"/>
+    <w:qFormat/>
+    <w:rPr>
+      <w:rFonts w:cs="OpenSymbol"/>
+      <w:u w:val="none"/>
+    </w:rPr>
+  </w:style>
+  <w:style w:type="character" w:styleId="ListLabel337">
+    <w:name w:val="ListLabel 337"/>
+    <w:qFormat/>
+    <w:rPr>
+      <w:rFonts w:cs="Wingdings"/>
+      <w:u w:val="none"/>
+    </w:rPr>
+  </w:style>
+  <w:style w:type="character" w:styleId="ListLabel338">
+    <w:name w:val="ListLabel 338"/>
+    <w:qFormat/>
+    <w:rPr>
+      <w:rFonts w:cs="Wingdings 2"/>
+      <w:u w:val="none"/>
+    </w:rPr>
+  </w:style>
+  <w:style w:type="character" w:styleId="ListLabel339">
+    <w:name w:val="ListLabel 339"/>
+    <w:qFormat/>
+    <w:rPr>
+      <w:rFonts w:cs="OpenSymbol"/>
+      <w:u w:val="none"/>
+    </w:rPr>
+  </w:style>
+  <w:style w:type="character" w:styleId="ListLabel340">
+    <w:name w:val="ListLabel 340"/>
+    <w:qFormat/>
+    <w:rPr>
+      <w:rFonts w:cs="Wingdings"/>
+      <w:u w:val="none"/>
+    </w:rPr>
+  </w:style>
+  <w:style w:type="character" w:styleId="ListLabel341">
+    <w:name w:val="ListLabel 341"/>
+    <w:qFormat/>
+    <w:rPr>
+      <w:rFonts w:cs="Wingdings 2"/>
+      <w:u w:val="none"/>
+    </w:rPr>
+  </w:style>
+  <w:style w:type="character" w:styleId="ListLabel342">
+    <w:name w:val="ListLabel 342"/>
+    <w:qFormat/>
+    <w:rPr>
+      <w:rFonts w:cs="OpenSymbol"/>
+      <w:u w:val="none"/>
+    </w:rPr>
+  </w:style>
+  <w:style w:type="character" w:styleId="ListLabel343">
+    <w:name w:val="ListLabel 343"/>
+    <w:qFormat/>
+    <w:rPr>
+      <w:rFonts w:ascii="Times New Roman" w:hAnsi="Times New Roman" w:cs="Wingdings"/>
+      <w:u w:val="none"/>
+    </w:rPr>
+  </w:style>
+  <w:style w:type="character" w:styleId="ListLabel344">
+    <w:name w:val="ListLabel 344"/>
+    <w:qFormat/>
+    <w:rPr>
+      <w:rFonts w:cs="Wingdings 2"/>
+      <w:u w:val="none"/>
+    </w:rPr>
+  </w:style>
+  <w:style w:type="character" w:styleId="ListLabel345">
+    <w:name w:val="ListLabel 345"/>
+    <w:qFormat/>
+    <w:rPr>
+      <w:rFonts w:cs="OpenSymbol"/>
+      <w:u w:val="none"/>
+    </w:rPr>
+  </w:style>
+  <w:style w:type="character" w:styleId="ListLabel346">
+    <w:name w:val="ListLabel 346"/>
+    <w:qFormat/>
+    <w:rPr>
+      <w:rFonts w:cs="Wingdings"/>
+      <w:u w:val="none"/>
+    </w:rPr>
+  </w:style>
+  <w:style w:type="character" w:styleId="ListLabel347">
+    <w:name w:val="ListLabel 347"/>
+    <w:qFormat/>
+    <w:rPr>
+      <w:rFonts w:cs="Wingdings 2"/>
+      <w:u w:val="none"/>
+    </w:rPr>
+  </w:style>
+  <w:style w:type="character" w:styleId="ListLabel348">
+    <w:name w:val="ListLabel 348"/>
+    <w:qFormat/>
+    <w:rPr>
+      <w:rFonts w:cs="OpenSymbol"/>
+      <w:u w:val="none"/>
+    </w:rPr>
+  </w:style>
+  <w:style w:type="character" w:styleId="ListLabel349">
+    <w:name w:val="ListLabel 349"/>
+    <w:qFormat/>
+    <w:rPr>
+      <w:rFonts w:cs="Wingdings"/>
+      <w:u w:val="none"/>
+    </w:rPr>
+  </w:style>
+  <w:style w:type="character" w:styleId="ListLabel350">
+    <w:name w:val="ListLabel 350"/>
+    <w:qFormat/>
+    <w:rPr>
+      <w:rFonts w:cs="Wingdings 2"/>
+      <w:u w:val="none"/>
+    </w:rPr>
+  </w:style>
+  <w:style w:type="character" w:styleId="ListLabel351">
+    <w:name w:val="ListLabel 351"/>
+    <w:qFormat/>
+    <w:rPr>
+      <w:rFonts w:cs="OpenSymbol"/>
+      <w:u w:val="none"/>
+    </w:rPr>
+  </w:style>
+  <w:style w:type="character" w:styleId="ListLabel352">
+    <w:name w:val="ListLabel 352"/>
+    <w:qFormat/>
+    <w:rPr>
+      <w:rFonts w:ascii="Times New Roman" w:hAnsi="Times New Roman" w:cs="Wingdings"/>
+      <w:u w:val="none"/>
+    </w:rPr>
+  </w:style>
+  <w:style w:type="character" w:styleId="ListLabel353">
+    <w:name w:val="ListLabel 353"/>
+    <w:qFormat/>
+    <w:rPr>
+      <w:rFonts w:ascii="Times New Roman" w:hAnsi="Times New Roman" w:cs="Wingdings 2"/>
+      <w:u w:val="none"/>
+    </w:rPr>
+  </w:style>
+  <w:style w:type="character" w:styleId="ListLabel354">
+    <w:name w:val="ListLabel 354"/>
+    <w:qFormat/>
+    <w:rPr>
+      <w:rFonts w:cs="OpenSymbol"/>
+      <w:u w:val="none"/>
+    </w:rPr>
+  </w:style>
+  <w:style w:type="character" w:styleId="ListLabel355">
+    <w:name w:val="ListLabel 355"/>
+    <w:qFormat/>
+    <w:rPr>
+      <w:rFonts w:cs="Wingdings"/>
+      <w:u w:val="none"/>
+    </w:rPr>
+  </w:style>
+  <w:style w:type="character" w:styleId="ListLabel356">
+    <w:name w:val="ListLabel 356"/>
+    <w:qFormat/>
+    <w:rPr>
+      <w:rFonts w:cs="Wingdings 2"/>
+      <w:u w:val="none"/>
+    </w:rPr>
+  </w:style>
+  <w:style w:type="character" w:styleId="ListLabel357">
+    <w:name w:val="ListLabel 357"/>
+    <w:qFormat/>
+    <w:rPr>
+      <w:rFonts w:cs="OpenSymbol"/>
+      <w:u w:val="none"/>
+    </w:rPr>
+  </w:style>
+  <w:style w:type="character" w:styleId="ListLabel358">
+    <w:name w:val="ListLabel 358"/>
+    <w:qFormat/>
+    <w:rPr>
+      <w:rFonts w:cs="Wingdings"/>
+      <w:u w:val="none"/>
+    </w:rPr>
+  </w:style>
+  <w:style w:type="character" w:styleId="ListLabel359">
+    <w:name w:val="ListLabel 359"/>
+    <w:qFormat/>
+    <w:rPr>
+      <w:rFonts w:cs="Wingdings 2"/>
+      <w:u w:val="none"/>
+    </w:rPr>
+  </w:style>
+  <w:style w:type="character" w:styleId="ListLabel360">
+    <w:name w:val="ListLabel 360"/>
+    <w:qFormat/>
+    <w:rPr>
+      <w:rFonts w:cs="OpenSymbol"/>
+      <w:u w:val="none"/>
+    </w:rPr>
+  </w:style>
+  <w:style w:type="character" w:styleId="ListLabel361">
+    <w:name w:val="ListLabel 361"/>
+    <w:qFormat/>
+    <w:rPr>
+      <w:rFonts w:ascii="Times New Roman" w:hAnsi="Times New Roman" w:cs="Wingdings"/>
+      <w:u w:val="none"/>
+    </w:rPr>
+  </w:style>
+  <w:style w:type="character" w:styleId="ListLabel362">
+    <w:name w:val="ListLabel 362"/>
+    <w:qFormat/>
+    <w:rPr>
+      <w:rFonts w:ascii="Times New Roman" w:hAnsi="Times New Roman" w:cs="Wingdings 2"/>
+      <w:u w:val="none"/>
+    </w:rPr>
+  </w:style>
+  <w:style w:type="character" w:styleId="ListLabel363">
+    <w:name w:val="ListLabel 363"/>
+    <w:qFormat/>
+    <w:rPr>
+      <w:rFonts w:ascii="Times New Roman" w:hAnsi="Times New Roman" w:cs="OpenSymbol"/>
+      <w:u w:val="none"/>
+    </w:rPr>
+  </w:style>
+  <w:style w:type="character" w:styleId="ListLabel364">
+    <w:name w:val="ListLabel 364"/>
+    <w:qFormat/>
+    <w:rPr>
+      <w:rFonts w:ascii="Times New Roman" w:hAnsi="Times New Roman" w:cs="Wingdings"/>
+      <w:u w:val="none"/>
+    </w:rPr>
+  </w:style>
+  <w:style w:type="character" w:styleId="ListLabel365">
+    <w:name w:val="ListLabel 365"/>
+    <w:qFormat/>
+    <w:rPr>
+      <w:rFonts w:cs="Wingdings 2"/>
+      <w:u w:val="none"/>
+    </w:rPr>
+  </w:style>
+  <w:style w:type="character" w:styleId="ListLabel366">
+    <w:name w:val="ListLabel 366"/>
+    <w:qFormat/>
+    <w:rPr>
+      <w:rFonts w:ascii="Times New Roman" w:hAnsi="Times New Roman" w:cs="OpenSymbol"/>
+      <w:u w:val="none"/>
+    </w:rPr>
+  </w:style>
+  <w:style w:type="character" w:styleId="ListLabel367">
+    <w:name w:val="ListLabel 367"/>
+    <w:qFormat/>
+    <w:rPr>
+      <w:rFonts w:cs="Wingdings"/>
+      <w:u w:val="none"/>
+    </w:rPr>
+  </w:style>
+  <w:style w:type="character" w:styleId="ListLabel368">
+    <w:name w:val="ListLabel 368"/>
+    <w:qFormat/>
+    <w:rPr>
+      <w:rFonts w:cs="Wingdings 2"/>
+      <w:u w:val="none"/>
+    </w:rPr>
+  </w:style>
+  <w:style w:type="character" w:styleId="ListLabel369">
+    <w:name w:val="ListLabel 369"/>
+    <w:qFormat/>
+    <w:rPr>
+      <w:rFonts w:cs="OpenSymbol"/>
+      <w:u w:val="none"/>
+    </w:rPr>
+  </w:style>
+  <w:style w:type="character" w:styleId="ListLabel370">
+    <w:name w:val="ListLabel 370"/>
+    <w:qFormat/>
+    <w:rPr>
+      <w:rFonts w:ascii="Times New Roman" w:hAnsi="Times New Roman" w:cs="Wingdings"/>
+      <w:u w:val="none"/>
+    </w:rPr>
+  </w:style>
+  <w:style w:type="character" w:styleId="ListLabel371">
+    <w:name w:val="ListLabel 371"/>
+    <w:qFormat/>
+    <w:rPr>
+      <w:rFonts w:cs="Wingdings 2"/>
+      <w:u w:val="none"/>
+    </w:rPr>
+  </w:style>
+  <w:style w:type="character" w:styleId="ListLabel372">
+    <w:name w:val="ListLabel 372"/>
+    <w:qFormat/>
+    <w:rPr>
+      <w:rFonts w:cs="OpenSymbol"/>
+      <w:u w:val="none"/>
+    </w:rPr>
+  </w:style>
+  <w:style w:type="character" w:styleId="ListLabel373">
+    <w:name w:val="ListLabel 373"/>
+    <w:qFormat/>
+    <w:rPr>
+      <w:rFonts w:cs="Wingdings"/>
+      <w:u w:val="none"/>
+    </w:rPr>
+  </w:style>
+  <w:style w:type="character" w:styleId="ListLabel374">
+    <w:name w:val="ListLabel 374"/>
+    <w:qFormat/>
+    <w:rPr>
+      <w:rFonts w:cs="Wingdings 2"/>
+      <w:u w:val="none"/>
+    </w:rPr>
+  </w:style>
+  <w:style w:type="character" w:styleId="ListLabel375">
+    <w:name w:val="ListLabel 375"/>
+    <w:qFormat/>
+    <w:rPr>
+      <w:rFonts w:cs="OpenSymbol"/>
+      <w:u w:val="none"/>
+    </w:rPr>
+  </w:style>
+  <w:style w:type="character" w:styleId="ListLabel376">
+    <w:name w:val="ListLabel 376"/>
+    <w:qFormat/>
+    <w:rPr>
+      <w:rFonts w:cs="Wingdings"/>
+      <w:u w:val="none"/>
+    </w:rPr>
+  </w:style>
+  <w:style w:type="character" w:styleId="ListLabel377">
+    <w:name w:val="ListLabel 377"/>
+    <w:qFormat/>
+    <w:rPr>
+      <w:rFonts w:cs="Wingdings 2"/>
+      <w:u w:val="none"/>
+    </w:rPr>
+  </w:style>
+  <w:style w:type="character" w:styleId="ListLabel378">
+    <w:name w:val="ListLabel 378"/>
+    <w:qFormat/>
+    <w:rPr>
+      <w:rFonts w:cs="OpenSymbol"/>
+      <w:u w:val="none"/>
+    </w:rPr>
+  </w:style>
+  <w:style w:type="character" w:styleId="ListLabel379">
+    <w:name w:val="ListLabel 379"/>
+    <w:qFormat/>
+    <w:rPr>
+      <w:rFonts w:ascii="Times New Roman" w:hAnsi="Times New Roman" w:cs="OpenSymbol"/>
+      <w:u w:val="none"/>
+    </w:rPr>
+  </w:style>
+  <w:style w:type="character" w:styleId="ListLabel380">
+    <w:name w:val="ListLabel 380"/>
+    <w:qFormat/>
+    <w:rPr>
+      <w:rFonts w:cs="OpenSymbol"/>
+      <w:u w:val="none"/>
+    </w:rPr>
+  </w:style>
+  <w:style w:type="character" w:styleId="ListLabel381">
+    <w:name w:val="ListLabel 381"/>
+    <w:qFormat/>
+    <w:rPr>
+      <w:rFonts w:cs="OpenSymbol"/>
+      <w:u w:val="none"/>
+    </w:rPr>
+  </w:style>
+  <w:style w:type="character" w:styleId="ListLabel382">
+    <w:name w:val="ListLabel 382"/>
+    <w:qFormat/>
+    <w:rPr>
+      <w:rFonts w:cs="OpenSymbol"/>
+      <w:u w:val="none"/>
+    </w:rPr>
+  </w:style>
+  <w:style w:type="character" w:styleId="ListLabel383">
+    <w:name w:val="ListLabel 383"/>
+    <w:qFormat/>
+    <w:rPr>
+      <w:rFonts w:cs="OpenSymbol"/>
+      <w:u w:val="none"/>
+    </w:rPr>
+  </w:style>
+  <w:style w:type="character" w:styleId="ListLabel384">
+    <w:name w:val="ListLabel 384"/>
+    <w:qFormat/>
+    <w:rPr>
+      <w:rFonts w:cs="OpenSymbol"/>
+      <w:u w:val="none"/>
+    </w:rPr>
+  </w:style>
+  <w:style w:type="character" w:styleId="ListLabel385">
+    <w:name w:val="ListLabel 385"/>
+    <w:qFormat/>
+    <w:rPr>
+      <w:rFonts w:cs="OpenSymbol"/>
+      <w:u w:val="none"/>
+    </w:rPr>
+  </w:style>
+  <w:style w:type="character" w:styleId="ListLabel386">
+    <w:name w:val="ListLabel 386"/>
+    <w:qFormat/>
+    <w:rPr>
+      <w:rFonts w:cs="OpenSymbol"/>
+      <w:u w:val="none"/>
+    </w:rPr>
+  </w:style>
+  <w:style w:type="character" w:styleId="ListLabel387">
+    <w:name w:val="ListLabel 387"/>
     <w:qFormat/>
     <w:rPr>
       <w:rFonts w:cs="OpenSymbol"/>
@@ -12452,7 +13415,7 @@
     <w:qFormat/>
     <w:pPr>
       <w:widowControl/>
-      <w:overflowPunct w:val="false"/>
+      <w:overflowPunct w:val="true"/>
       <w:bidi w:val="0"/>
       <w:jc w:val="left"/>
     </w:pPr>
@@ -12469,7 +13432,7 @@
     <w:qFormat/>
     <w:pPr>
       <w:widowControl/>
-      <w:overflowPunct w:val="false"/>
+      <w:overflowPunct w:val="true"/>
       <w:bidi w:val="0"/>
       <w:jc w:val="left"/>
     </w:pPr>
@@ -12486,7 +13449,7 @@
     <w:qFormat/>
     <w:pPr>
       <w:widowControl/>
-      <w:overflowPunct w:val="false"/>
+      <w:overflowPunct w:val="true"/>
       <w:bidi w:val="0"/>
       <w:ind w:left="340" w:right="0" w:hanging="340"/>
       <w:jc w:val="left"/>
@@ -12512,7 +13475,7 @@
     <w:qFormat/>
     <w:pPr>
       <w:widowControl/>
-      <w:overflowPunct w:val="false"/>
+      <w:overflowPunct w:val="true"/>
       <w:bidi w:val="0"/>
       <w:ind w:left="0" w:right="0" w:hanging="0"/>
       <w:jc w:val="center"/>
@@ -12538,7 +13501,7 @@
     <w:qFormat/>
     <w:pPr>
       <w:widowControl/>
-      <w:overflowPunct w:val="false"/>
+      <w:overflowPunct w:val="true"/>
       <w:bidi w:val="0"/>
       <w:spacing w:lineRule="atLeast" w:line="200"/>
       <w:ind w:left="0" w:right="0" w:hanging="0"/>
@@ -12782,7 +13745,7 @@
     <w:qFormat/>
     <w:pPr>
       <w:widowControl/>
-      <w:overflowPunct w:val="false"/>
+      <w:overflowPunct w:val="true"/>
       <w:bidi w:val="0"/>
       <w:spacing w:lineRule="atLeast" w:line="200" w:before="283" w:after="0"/>
       <w:ind w:left="0" w:right="0" w:hanging="0"/>
@@ -13026,7 +13989,7 @@
     <w:qFormat/>
     <w:pPr>
       <w:widowControl/>
-      <w:overflowPunct w:val="false"/>
+      <w:overflowPunct w:val="true"/>
       <w:bidi w:val="0"/>
       <w:spacing w:lineRule="atLeast" w:line="200" w:before="283" w:after="0"/>
       <w:ind w:left="0" w:right="0" w:hanging="0"/>
@@ -13054,7 +14017,7 @@
     <w:qFormat/>
     <w:pPr>
       <w:widowControl/>
-      <w:overflowPunct w:val="false"/>
+      <w:overflowPunct w:val="true"/>
       <w:bidi w:val="0"/>
       <w:ind w:left="340" w:right="0" w:hanging="340"/>
       <w:jc w:val="left"/>
@@ -13080,7 +14043,7 @@
     <w:qFormat/>
     <w:pPr>
       <w:widowControl/>
-      <w:overflowPunct w:val="false"/>
+      <w:overflowPunct w:val="true"/>
       <w:bidi w:val="0"/>
       <w:jc w:val="left"/>
     </w:pPr>
@@ -13097,7 +14060,7 @@
     <w:qFormat/>
     <w:pPr>
       <w:widowControl/>
-      <w:overflowPunct w:val="false"/>
+      <w:overflowPunct w:val="true"/>
       <w:bidi w:val="0"/>
       <w:jc w:val="left"/>
     </w:pPr>
@@ -13708,7 +14671,7 @@
     <w:qFormat/>
     <w:pPr>
       <w:widowControl/>
-      <w:overflowPunct w:val="false"/>
+      <w:overflowPunct w:val="true"/>
       <w:bidi w:val="0"/>
       <w:spacing w:lineRule="atLeast" w:line="200" w:before="0" w:after="0"/>
       <w:ind w:left="0" w:right="0" w:hanging="0"/>
@@ -13727,7 +14690,7 @@
     <w:qFormat/>
     <w:pPr>
       <w:widowControl/>
-      <w:overflowPunct w:val="false"/>
+      <w:overflowPunct w:val="true"/>
       <w:bidi w:val="0"/>
       <w:jc w:val="left"/>
     </w:pPr>
@@ -13744,7 +14707,7 @@
     <w:qFormat/>
     <w:pPr>
       <w:widowControl/>
-      <w:overflowPunct w:val="false"/>
+      <w:overflowPunct w:val="true"/>
       <w:bidi w:val="0"/>
       <w:jc w:val="left"/>
     </w:pPr>
@@ -13761,7 +14724,7 @@
     <w:qFormat/>
     <w:pPr>
       <w:widowControl/>
-      <w:overflowPunct w:val="false"/>
+      <w:overflowPunct w:val="true"/>
       <w:bidi w:val="0"/>
       <w:ind w:left="340" w:right="0" w:hanging="340"/>
       <w:jc w:val="left"/>
@@ -13787,7 +14750,7 @@
     <w:qFormat/>
     <w:pPr>
       <w:widowControl/>
-      <w:overflowPunct w:val="false"/>
+      <w:overflowPunct w:val="true"/>
       <w:bidi w:val="0"/>
       <w:ind w:left="0" w:right="0" w:hanging="0"/>
       <w:jc w:val="center"/>
@@ -13813,7 +14776,7 @@
     <w:qFormat/>
     <w:pPr>
       <w:widowControl/>
-      <w:overflowPunct w:val="false"/>
+      <w:overflowPunct w:val="true"/>
       <w:bidi w:val="0"/>
       <w:spacing w:lineRule="atLeast" w:line="200"/>
       <w:ind w:left="0" w:right="0" w:hanging="0"/>
@@ -14057,7 +15020,7 @@
     <w:qFormat/>
     <w:pPr>
       <w:widowControl/>
-      <w:overflowPunct w:val="false"/>
+      <w:overflowPunct w:val="true"/>
       <w:bidi w:val="0"/>
       <w:spacing w:lineRule="atLeast" w:line="200" w:before="283" w:after="0"/>
       <w:ind w:left="0" w:right="0" w:hanging="0"/>
@@ -14371,7 +15334,7 @@
     <w:qFormat/>
     <w:pPr>
       <w:widowControl/>
-      <w:overflowPunct w:val="false"/>
+      <w:overflowPunct w:val="true"/>
       <w:bidi w:val="0"/>
       <w:spacing w:lineRule="atLeast" w:line="200" w:before="0" w:after="0"/>
       <w:ind w:left="0" w:right="0" w:hanging="0"/>

</xml_diff>

<commit_message>
Added Actividades to PGC
</commit_message>
<xml_diff>
--- a/Desarrollo/Documentos/PGC.docx
+++ b/Desarrollo/Documentos/PGC.docx
@@ -13,6 +13,8 @@
           <w:szCs w:val="24"/>
         </w:rPr>
       </w:pPr>
+      <w:bookmarkStart w:id="23" w:name="_GoBack"/>
+      <w:bookmarkEnd w:id="23"/>
     </w:p>
     <w:p>
       <w:pPr>
@@ -324,7 +326,7 @@
               <w:szCs w:val="22"/>
               <w:lang w:val="es-PE" w:eastAsia="ja-JP" w:bidi="ar-SA"/>
             </w:rPr>
-            <w:instrText xml:space="preserve"> HYPERLINK \l _Toc4344 </w:instrText>
+            <w:instrText xml:space="preserve"> HYPERLINK \l _Toc27972 </w:instrText>
           </w:r>
           <w:r>
             <w:rPr>
@@ -378,7 +380,7 @@
               <w:szCs w:val="22"/>
               <w:lang w:val="es-PE" w:eastAsia="ja-JP" w:bidi="ar-SA"/>
             </w:rPr>
-            <w:instrText xml:space="preserve"> PAGEREF _Toc4344 </w:instrText>
+            <w:instrText xml:space="preserve"> PAGEREF _Toc27972 </w:instrText>
           </w:r>
           <w:r>
             <w:rPr>
@@ -448,7 +450,7 @@
               <w:szCs w:val="22"/>
               <w:lang w:val="es-PE" w:eastAsia="ja-JP" w:bidi="ar-SA"/>
             </w:rPr>
-            <w:instrText xml:space="preserve"> HYPERLINK \l _Toc21444 </w:instrText>
+            <w:instrText xml:space="preserve"> HYPERLINK \l _Toc26443 </w:instrText>
           </w:r>
           <w:r>
             <w:rPr>
@@ -502,7 +504,7 @@
               <w:szCs w:val="22"/>
               <w:lang w:val="es-PE" w:eastAsia="ja-JP" w:bidi="ar-SA"/>
             </w:rPr>
-            <w:instrText xml:space="preserve"> PAGEREF _Toc21444 </w:instrText>
+            <w:instrText xml:space="preserve"> PAGEREF _Toc26443 </w:instrText>
           </w:r>
           <w:r>
             <w:rPr>
@@ -572,7 +574,7 @@
               <w:szCs w:val="22"/>
               <w:lang w:val="es-PE" w:eastAsia="ja-JP" w:bidi="ar-SA"/>
             </w:rPr>
-            <w:instrText xml:space="preserve"> HYPERLINK \l _Toc853 </w:instrText>
+            <w:instrText xml:space="preserve"> HYPERLINK \l _Toc7843 </w:instrText>
           </w:r>
           <w:r>
             <w:rPr>
@@ -626,7 +628,7 @@
               <w:szCs w:val="22"/>
               <w:lang w:val="es-PE" w:eastAsia="ja-JP" w:bidi="ar-SA"/>
             </w:rPr>
-            <w:instrText xml:space="preserve"> PAGEREF _Toc853 </w:instrText>
+            <w:instrText xml:space="preserve"> PAGEREF _Toc7843 </w:instrText>
           </w:r>
           <w:r>
             <w:rPr>
@@ -696,7 +698,7 @@
               <w:szCs w:val="22"/>
               <w:lang w:val="es-PE" w:eastAsia="ja-JP" w:bidi="ar-SA"/>
             </w:rPr>
-            <w:instrText xml:space="preserve"> HYPERLINK \l _Toc10359 </w:instrText>
+            <w:instrText xml:space="preserve"> HYPERLINK \l _Toc26498 </w:instrText>
           </w:r>
           <w:r>
             <w:rPr>
@@ -750,7 +752,7 @@
               <w:szCs w:val="22"/>
               <w:lang w:val="es-PE" w:eastAsia="ja-JP" w:bidi="ar-SA"/>
             </w:rPr>
-            <w:instrText xml:space="preserve"> PAGEREF _Toc10359 </w:instrText>
+            <w:instrText xml:space="preserve"> PAGEREF _Toc26498 </w:instrText>
           </w:r>
           <w:r>
             <w:rPr>
@@ -820,7 +822,7 @@
               <w:szCs w:val="22"/>
               <w:lang w:val="es-PE" w:eastAsia="ja-JP" w:bidi="ar-SA"/>
             </w:rPr>
-            <w:instrText xml:space="preserve"> HYPERLINK \l _Toc2687 </w:instrText>
+            <w:instrText xml:space="preserve"> HYPERLINK \l _Toc25250 </w:instrText>
           </w:r>
           <w:r>
             <w:rPr>
@@ -874,7 +876,7 @@
               <w:szCs w:val="22"/>
               <w:lang w:val="es-PE" w:eastAsia="ja-JP" w:bidi="ar-SA"/>
             </w:rPr>
-            <w:instrText xml:space="preserve"> PAGEREF _Toc2687 </w:instrText>
+            <w:instrText xml:space="preserve"> PAGEREF _Toc25250 </w:instrText>
           </w:r>
           <w:r>
             <w:rPr>
@@ -944,7 +946,7 @@
               <w:szCs w:val="22"/>
               <w:lang w:val="es-PE" w:eastAsia="ja-JP" w:bidi="ar-SA"/>
             </w:rPr>
-            <w:instrText xml:space="preserve"> HYPERLINK \l _Toc26961 </w:instrText>
+            <w:instrText xml:space="preserve"> HYPERLINK \l _Toc18616 </w:instrText>
           </w:r>
           <w:r>
             <w:rPr>
@@ -998,7 +1000,7 @@
               <w:szCs w:val="22"/>
               <w:lang w:val="es-PE" w:eastAsia="ja-JP" w:bidi="ar-SA"/>
             </w:rPr>
-            <w:instrText xml:space="preserve"> PAGEREF _Toc26961 </w:instrText>
+            <w:instrText xml:space="preserve"> PAGEREF _Toc18616 </w:instrText>
           </w:r>
           <w:r>
             <w:rPr>
@@ -1068,7 +1070,7 @@
               <w:szCs w:val="22"/>
               <w:lang w:val="es-PE" w:eastAsia="ja-JP" w:bidi="ar-SA"/>
             </w:rPr>
-            <w:instrText xml:space="preserve"> HYPERLINK \l _Toc4748 </w:instrText>
+            <w:instrText xml:space="preserve"> HYPERLINK \l _Toc17927 </w:instrText>
           </w:r>
           <w:r>
             <w:rPr>
@@ -1122,7 +1124,7 @@
               <w:szCs w:val="22"/>
               <w:lang w:val="es-PE" w:eastAsia="ja-JP" w:bidi="ar-SA"/>
             </w:rPr>
-            <w:instrText xml:space="preserve"> PAGEREF _Toc4748 </w:instrText>
+            <w:instrText xml:space="preserve"> PAGEREF _Toc17927 </w:instrText>
           </w:r>
           <w:r>
             <w:rPr>
@@ -1192,7 +1194,7 @@
               <w:szCs w:val="22"/>
               <w:lang w:val="es-PE" w:eastAsia="ja-JP" w:bidi="ar-SA"/>
             </w:rPr>
-            <w:instrText xml:space="preserve"> HYPERLINK \l _Toc2168 </w:instrText>
+            <w:instrText xml:space="preserve"> HYPERLINK \l _Toc23957 </w:instrText>
           </w:r>
           <w:r>
             <w:rPr>
@@ -1246,7 +1248,7 @@
               <w:szCs w:val="22"/>
               <w:lang w:val="es-PE" w:eastAsia="ja-JP" w:bidi="ar-SA"/>
             </w:rPr>
-            <w:instrText xml:space="preserve"> PAGEREF _Toc2168 </w:instrText>
+            <w:instrText xml:space="preserve"> PAGEREF _Toc23957 </w:instrText>
           </w:r>
           <w:r>
             <w:rPr>
@@ -1316,7 +1318,7 @@
               <w:szCs w:val="22"/>
               <w:lang w:val="es-PE" w:eastAsia="ja-JP" w:bidi="ar-SA"/>
             </w:rPr>
-            <w:instrText xml:space="preserve"> HYPERLINK \l _Toc18891 </w:instrText>
+            <w:instrText xml:space="preserve"> HYPERLINK \l _Toc19948 </w:instrText>
           </w:r>
           <w:r>
             <w:rPr>
@@ -1370,7 +1372,7 @@
               <w:szCs w:val="22"/>
               <w:lang w:val="es-PE" w:eastAsia="ja-JP" w:bidi="ar-SA"/>
             </w:rPr>
-            <w:instrText xml:space="preserve"> PAGEREF _Toc18891 </w:instrText>
+            <w:instrText xml:space="preserve"> PAGEREF _Toc19948 </w:instrText>
           </w:r>
           <w:r>
             <w:rPr>
@@ -1440,7 +1442,7 @@
               <w:szCs w:val="22"/>
               <w:lang w:val="es-PE" w:eastAsia="ja-JP" w:bidi="ar-SA"/>
             </w:rPr>
-            <w:instrText xml:space="preserve"> HYPERLINK \l _Toc29881 </w:instrText>
+            <w:instrText xml:space="preserve"> HYPERLINK \l _Toc26517 </w:instrText>
           </w:r>
           <w:r>
             <w:rPr>
@@ -1494,7 +1496,7 @@
               <w:szCs w:val="22"/>
               <w:lang w:val="es-PE" w:eastAsia="ja-JP" w:bidi="ar-SA"/>
             </w:rPr>
-            <w:instrText xml:space="preserve"> PAGEREF _Toc29881 </w:instrText>
+            <w:instrText xml:space="preserve"> PAGEREF _Toc26517 </w:instrText>
           </w:r>
           <w:r>
             <w:rPr>
@@ -1564,7 +1566,7 @@
               <w:szCs w:val="22"/>
               <w:lang w:val="es-PE" w:eastAsia="ja-JP" w:bidi="ar-SA"/>
             </w:rPr>
-            <w:instrText xml:space="preserve"> HYPERLINK \l _Toc24233 </w:instrText>
+            <w:instrText xml:space="preserve"> HYPERLINK \l _Toc27516 </w:instrText>
           </w:r>
           <w:r>
             <w:rPr>
@@ -1618,7 +1620,7 @@
               <w:szCs w:val="22"/>
               <w:lang w:val="es-PE" w:eastAsia="ja-JP" w:bidi="ar-SA"/>
             </w:rPr>
-            <w:instrText xml:space="preserve"> PAGEREF _Toc24233 </w:instrText>
+            <w:instrText xml:space="preserve"> PAGEREF _Toc27516 </w:instrText>
           </w:r>
           <w:r>
             <w:rPr>
@@ -1688,7 +1690,7 @@
               <w:szCs w:val="22"/>
               <w:lang w:val="es-PE" w:eastAsia="ja-JP" w:bidi="ar-SA"/>
             </w:rPr>
-            <w:instrText xml:space="preserve"> HYPERLINK \l _Toc31321 </w:instrText>
+            <w:instrText xml:space="preserve"> HYPERLINK \l _Toc31314 </w:instrText>
           </w:r>
           <w:r>
             <w:rPr>
@@ -1742,7 +1744,7 @@
               <w:szCs w:val="22"/>
               <w:lang w:val="es-PE" w:eastAsia="ja-JP" w:bidi="ar-SA"/>
             </w:rPr>
-            <w:instrText xml:space="preserve"> PAGEREF _Toc31321 </w:instrText>
+            <w:instrText xml:space="preserve"> PAGEREF _Toc31314 </w:instrText>
           </w:r>
           <w:r>
             <w:rPr>
@@ -1812,7 +1814,7 @@
               <w:szCs w:val="22"/>
               <w:lang w:val="es-PE" w:eastAsia="ja-JP" w:bidi="ar-SA"/>
             </w:rPr>
-            <w:instrText xml:space="preserve"> HYPERLINK \l _Toc3514 </w:instrText>
+            <w:instrText xml:space="preserve"> HYPERLINK \l _Toc5790 </w:instrText>
           </w:r>
           <w:r>
             <w:rPr>
@@ -1857,7 +1859,7 @@
               <w:szCs w:val="22"/>
               <w:lang w:val="es-PE" w:eastAsia="ja-JP" w:bidi="ar-SA"/>
             </w:rPr>
-            <w:instrText xml:space="preserve"> PAGEREF _Toc3514 </w:instrText>
+            <w:instrText xml:space="preserve"> PAGEREF _Toc5790 </w:instrText>
           </w:r>
           <w:r>
             <w:rPr>
@@ -1925,7 +1927,7 @@
               <w:szCs w:val="22"/>
               <w:lang w:val="es-PE" w:eastAsia="ja-JP" w:bidi="ar-SA"/>
             </w:rPr>
-            <w:instrText xml:space="preserve"> HYPERLINK \l _Toc1912 </w:instrText>
+            <w:instrText xml:space="preserve"> HYPERLINK \l _Toc24065 </w:instrText>
           </w:r>
           <w:r>
             <w:rPr>
@@ -1979,7 +1981,255 @@
               <w:szCs w:val="22"/>
               <w:lang w:val="es-PE" w:eastAsia="ja-JP" w:bidi="ar-SA"/>
             </w:rPr>
-            <w:instrText xml:space="preserve"> PAGEREF _Toc1912 </w:instrText>
+            <w:instrText xml:space="preserve"> PAGEREF _Toc24065 </w:instrText>
+          </w:r>
+          <w:r>
+            <w:rPr>
+              <w:rFonts w:ascii="Arial" w:hAnsi="Arial" w:eastAsia="Arial" w:cs="Arial"/>
+              <w:color w:val="000000"/>
+              <w:szCs w:val="22"/>
+              <w:lang w:val="es-PE" w:eastAsia="ja-JP" w:bidi="ar-SA"/>
+            </w:rPr>
+            <w:fldChar w:fldCharType="separate"/>
+          </w:r>
+          <w:r>
+            <w:rPr>
+              <w:rFonts w:ascii="Arial" w:hAnsi="Arial" w:eastAsia="Arial" w:cs="Arial"/>
+              <w:color w:val="000000"/>
+              <w:szCs w:val="22"/>
+              <w:lang w:val="es-PE" w:eastAsia="ja-JP" w:bidi="ar-SA"/>
+            </w:rPr>
+            <w:t>17</w:t>
+          </w:r>
+          <w:r>
+            <w:rPr>
+              <w:rFonts w:ascii="Arial" w:hAnsi="Arial" w:eastAsia="Arial" w:cs="Arial"/>
+              <w:color w:val="000000"/>
+              <w:szCs w:val="22"/>
+              <w:lang w:val="es-PE" w:eastAsia="ja-JP" w:bidi="ar-SA"/>
+            </w:rPr>
+            <w:fldChar w:fldCharType="end"/>
+          </w:r>
+          <w:r>
+            <w:rPr>
+              <w:rFonts w:ascii="Times New Roman" w:hAnsi="Times New Roman" w:eastAsia="Arial" w:cs="Times New Roman"/>
+              <w:bCs/>
+              <w:color w:val="auto"/>
+              <w:szCs w:val="24"/>
+              <w:u w:val="none"/>
+              <w:lang w:val="es-PE" w:eastAsia="ja-JP" w:bidi="ar-SA"/>
+            </w:rPr>
+            <w:fldChar w:fldCharType="end"/>
+          </w:r>
+        </w:p>
+        <w:p>
+          <w:pPr>
+            <w:pStyle w:val="7"/>
+            <w:tabs>
+              <w:tab w:val="right" w:leader="dot" w:pos="8306"/>
+            </w:tabs>
+            <w:rPr>
+              <w:rFonts w:ascii="Arial" w:hAnsi="Arial" w:eastAsia="Arial" w:cs="Arial"/>
+              <w:color w:val="000000"/>
+              <w:szCs w:val="22"/>
+              <w:lang w:val="es-PE" w:eastAsia="ja-JP" w:bidi="ar-SA"/>
+            </w:rPr>
+          </w:pPr>
+          <w:r>
+            <w:rPr>
+              <w:rFonts w:ascii="Times New Roman" w:hAnsi="Times New Roman" w:eastAsia="Arial" w:cs="Times New Roman"/>
+              <w:color w:val="auto"/>
+              <w:szCs w:val="22"/>
+              <w:lang w:val="es-PE" w:eastAsia="ja-JP" w:bidi="ar-SA"/>
+            </w:rPr>
+            <w:fldChar w:fldCharType="begin"/>
+          </w:r>
+          <w:r>
+            <w:rPr>
+              <w:rFonts w:ascii="Times New Roman" w:hAnsi="Times New Roman" w:eastAsia="Arial" w:cs="Times New Roman"/>
+              <w:color w:val="auto"/>
+              <w:szCs w:val="22"/>
+              <w:lang w:val="es-PE" w:eastAsia="ja-JP" w:bidi="ar-SA"/>
+            </w:rPr>
+            <w:instrText xml:space="preserve"> HYPERLINK \l _Toc3828 </w:instrText>
+          </w:r>
+          <w:r>
+            <w:rPr>
+              <w:rFonts w:ascii="Times New Roman" w:hAnsi="Times New Roman" w:eastAsia="Arial" w:cs="Times New Roman"/>
+              <w:color w:val="auto"/>
+              <w:szCs w:val="22"/>
+              <w:lang w:val="es-PE" w:eastAsia="ja-JP" w:bidi="ar-SA"/>
+            </w:rPr>
+            <w:fldChar w:fldCharType="separate"/>
+          </w:r>
+          <w:r>
+            <w:rPr>
+              <w:rFonts w:ascii="Arial" w:hAnsi="Arial" w:eastAsia="Arial" w:cs="Arial"/>
+              <w:color w:val="000000"/>
+              <w:szCs w:val="22"/>
+              <w:lang w:val="es-PE" w:eastAsia="ja-JP" w:bidi="ar-SA"/>
+            </w:rPr>
+            <w:t>3</w:t>
+          </w:r>
+          <w:r>
+            <w:rPr>
+              <w:rFonts w:ascii="Times New Roman" w:hAnsi="Times New Roman" w:eastAsia="Arial" w:cs="Times New Roman"/>
+              <w:bCs/>
+              <w:szCs w:val="24"/>
+              <w:lang w:val="es-PE" w:eastAsia="ja-JP" w:bidi="ar-SA"/>
+            </w:rPr>
+            <w:t>.1. Identificación de la configuración</w:t>
+          </w:r>
+          <w:r>
+            <w:rPr>
+              <w:rFonts w:ascii="Arial" w:hAnsi="Arial" w:eastAsia="Arial" w:cs="Arial"/>
+              <w:color w:val="000000"/>
+              <w:szCs w:val="22"/>
+              <w:lang w:val="es-PE" w:eastAsia="ja-JP" w:bidi="ar-SA"/>
+            </w:rPr>
+            <w:tab/>
+          </w:r>
+          <w:r>
+            <w:rPr>
+              <w:rFonts w:ascii="Arial" w:hAnsi="Arial" w:eastAsia="Arial" w:cs="Arial"/>
+              <w:color w:val="000000"/>
+              <w:szCs w:val="22"/>
+              <w:lang w:val="es-PE" w:eastAsia="ja-JP" w:bidi="ar-SA"/>
+            </w:rPr>
+            <w:fldChar w:fldCharType="begin"/>
+          </w:r>
+          <w:r>
+            <w:rPr>
+              <w:rFonts w:ascii="Arial" w:hAnsi="Arial" w:eastAsia="Arial" w:cs="Arial"/>
+              <w:color w:val="000000"/>
+              <w:szCs w:val="22"/>
+              <w:lang w:val="es-PE" w:eastAsia="ja-JP" w:bidi="ar-SA"/>
+            </w:rPr>
+            <w:instrText xml:space="preserve"> PAGEREF _Toc3828 </w:instrText>
+          </w:r>
+          <w:r>
+            <w:rPr>
+              <w:rFonts w:ascii="Arial" w:hAnsi="Arial" w:eastAsia="Arial" w:cs="Arial"/>
+              <w:color w:val="000000"/>
+              <w:szCs w:val="22"/>
+              <w:lang w:val="es-PE" w:eastAsia="ja-JP" w:bidi="ar-SA"/>
+            </w:rPr>
+            <w:fldChar w:fldCharType="separate"/>
+          </w:r>
+          <w:r>
+            <w:rPr>
+              <w:rFonts w:ascii="Arial" w:hAnsi="Arial" w:eastAsia="Arial" w:cs="Arial"/>
+              <w:color w:val="000000"/>
+              <w:szCs w:val="22"/>
+              <w:lang w:val="es-PE" w:eastAsia="ja-JP" w:bidi="ar-SA"/>
+            </w:rPr>
+            <w:t>17</w:t>
+          </w:r>
+          <w:r>
+            <w:rPr>
+              <w:rFonts w:ascii="Arial" w:hAnsi="Arial" w:eastAsia="Arial" w:cs="Arial"/>
+              <w:color w:val="000000"/>
+              <w:szCs w:val="22"/>
+              <w:lang w:val="es-PE" w:eastAsia="ja-JP" w:bidi="ar-SA"/>
+            </w:rPr>
+            <w:fldChar w:fldCharType="end"/>
+          </w:r>
+          <w:r>
+            <w:rPr>
+              <w:rFonts w:ascii="Times New Roman" w:hAnsi="Times New Roman" w:eastAsia="Arial" w:cs="Times New Roman"/>
+              <w:bCs/>
+              <w:color w:val="auto"/>
+              <w:szCs w:val="24"/>
+              <w:u w:val="none"/>
+              <w:lang w:val="es-PE" w:eastAsia="ja-JP" w:bidi="ar-SA"/>
+            </w:rPr>
+            <w:fldChar w:fldCharType="end"/>
+          </w:r>
+        </w:p>
+        <w:p>
+          <w:pPr>
+            <w:pStyle w:val="7"/>
+            <w:tabs>
+              <w:tab w:val="right" w:leader="dot" w:pos="8306"/>
+            </w:tabs>
+            <w:rPr>
+              <w:rFonts w:ascii="Arial" w:hAnsi="Arial" w:eastAsia="Arial" w:cs="Arial"/>
+              <w:color w:val="000000"/>
+              <w:szCs w:val="22"/>
+              <w:lang w:val="es-PE" w:eastAsia="ja-JP" w:bidi="ar-SA"/>
+            </w:rPr>
+          </w:pPr>
+          <w:r>
+            <w:rPr>
+              <w:rFonts w:ascii="Times New Roman" w:hAnsi="Times New Roman" w:eastAsia="Arial" w:cs="Times New Roman"/>
+              <w:color w:val="auto"/>
+              <w:szCs w:val="22"/>
+              <w:lang w:val="es-PE" w:eastAsia="ja-JP" w:bidi="ar-SA"/>
+            </w:rPr>
+            <w:fldChar w:fldCharType="begin"/>
+          </w:r>
+          <w:r>
+            <w:rPr>
+              <w:rFonts w:ascii="Times New Roman" w:hAnsi="Times New Roman" w:eastAsia="Arial" w:cs="Times New Roman"/>
+              <w:color w:val="auto"/>
+              <w:szCs w:val="22"/>
+              <w:lang w:val="es-PE" w:eastAsia="ja-JP" w:bidi="ar-SA"/>
+            </w:rPr>
+            <w:instrText xml:space="preserve"> HYPERLINK \l _Toc4853 </w:instrText>
+          </w:r>
+          <w:r>
+            <w:rPr>
+              <w:rFonts w:ascii="Times New Roman" w:hAnsi="Times New Roman" w:eastAsia="Arial" w:cs="Times New Roman"/>
+              <w:color w:val="auto"/>
+              <w:szCs w:val="22"/>
+              <w:lang w:val="es-PE" w:eastAsia="ja-JP" w:bidi="ar-SA"/>
+            </w:rPr>
+            <w:fldChar w:fldCharType="separate"/>
+          </w:r>
+          <w:r>
+            <w:rPr>
+              <w:rFonts w:ascii="Arial" w:hAnsi="Arial" w:eastAsia="Arial" w:cs="Arial"/>
+              <w:color w:val="000000"/>
+              <w:szCs w:val="22"/>
+              <w:lang w:val="es-PE" w:eastAsia="ja-JP" w:bidi="ar-SA"/>
+            </w:rPr>
+            <w:t>3</w:t>
+          </w:r>
+          <w:r>
+            <w:rPr>
+              <w:rFonts w:ascii="Times New Roman" w:hAnsi="Times New Roman" w:eastAsia="Arial" w:cs="Times New Roman"/>
+              <w:bCs/>
+              <w:szCs w:val="24"/>
+              <w:lang w:val="es-PE" w:eastAsia="ja-JP" w:bidi="ar-SA"/>
+            </w:rPr>
+            <w:t>.1.1. Ítems de configuración:</w:t>
+          </w:r>
+          <w:r>
+            <w:rPr>
+              <w:rFonts w:ascii="Arial" w:hAnsi="Arial" w:eastAsia="Arial" w:cs="Arial"/>
+              <w:color w:val="000000"/>
+              <w:szCs w:val="22"/>
+              <w:lang w:val="es-PE" w:eastAsia="ja-JP" w:bidi="ar-SA"/>
+            </w:rPr>
+            <w:tab/>
+          </w:r>
+          <w:r>
+            <w:rPr>
+              <w:rFonts w:ascii="Arial" w:hAnsi="Arial" w:eastAsia="Arial" w:cs="Arial"/>
+              <w:color w:val="000000"/>
+              <w:szCs w:val="22"/>
+              <w:lang w:val="es-PE" w:eastAsia="ja-JP" w:bidi="ar-SA"/>
+            </w:rPr>
+            <w:fldChar w:fldCharType="begin"/>
+          </w:r>
+          <w:r>
+            <w:rPr>
+              <w:rFonts w:ascii="Arial" w:hAnsi="Arial" w:eastAsia="Arial" w:cs="Arial"/>
+              <w:color w:val="000000"/>
+              <w:szCs w:val="22"/>
+              <w:lang w:val="es-PE" w:eastAsia="ja-JP" w:bidi="ar-SA"/>
+            </w:rPr>
+            <w:instrText xml:space="preserve"> PAGEREF _Toc4853 </w:instrText>
           </w:r>
           <w:r>
             <w:rPr>
@@ -2243,7 +2493,7 @@
       </w:pPr>
       <w:bookmarkStart w:id="0" w:name="_991cc8et0f81" w:colFirst="0" w:colLast="0"/>
       <w:bookmarkEnd w:id="0"/>
-      <w:bookmarkStart w:id="1" w:name="_Toc4344"/>
+      <w:bookmarkStart w:id="1" w:name="_Toc27972"/>
       <w:r>
         <w:rPr>
           <w:rFonts w:ascii="Times New Roman" w:hAnsi="Times New Roman" w:cs="Times New Roman"/>
@@ -2276,7 +2526,7 @@
           <w:szCs w:val="24"/>
         </w:rPr>
       </w:pPr>
-      <w:bookmarkStart w:id="2" w:name="_Toc21444"/>
+      <w:bookmarkStart w:id="2" w:name="_Toc26443"/>
       <w:r>
         <w:rPr>
           <w:rFonts w:ascii="Times New Roman" w:hAnsi="Times New Roman" w:cs="Times New Roman"/>
@@ -2340,7 +2590,7 @@
           <w:szCs w:val="24"/>
         </w:rPr>
       </w:pPr>
-      <w:bookmarkStart w:id="3" w:name="_Toc853"/>
+      <w:bookmarkStart w:id="3" w:name="_Toc7843"/>
       <w:r>
         <w:rPr>
           <w:rFonts w:ascii="Times New Roman" w:hAnsi="Times New Roman" w:cs="Times New Roman"/>
@@ -2506,7 +2756,7 @@
           <w:szCs w:val="24"/>
         </w:rPr>
       </w:pPr>
-      <w:bookmarkStart w:id="4" w:name="_Toc10359"/>
+      <w:bookmarkStart w:id="4" w:name="_Toc26498"/>
       <w:r>
         <w:rPr>
           <w:rFonts w:ascii="Times New Roman" w:hAnsi="Times New Roman" w:cs="Times New Roman"/>
@@ -2608,7 +2858,7 @@
           <w:szCs w:val="24"/>
         </w:rPr>
       </w:pPr>
-      <w:bookmarkStart w:id="5" w:name="_Toc2687"/>
+      <w:bookmarkStart w:id="5" w:name="_Toc25250"/>
       <w:r>
         <w:rPr>
           <w:rFonts w:ascii="Times New Roman" w:hAnsi="Times New Roman" w:cs="Times New Roman"/>
@@ -2799,7 +3049,7 @@
           <w:szCs w:val="24"/>
         </w:rPr>
       </w:pPr>
-      <w:bookmarkStart w:id="6" w:name="_Toc26961"/>
+      <w:bookmarkStart w:id="6" w:name="_Toc18616"/>
       <w:r>
         <w:rPr>
           <w:rFonts w:ascii="Times New Roman" w:hAnsi="Times New Roman" w:cs="Times New Roman"/>
@@ -2832,7 +3082,7 @@
           <w:szCs w:val="24"/>
         </w:rPr>
       </w:pPr>
-      <w:bookmarkStart w:id="7" w:name="_Toc4748"/>
+      <w:bookmarkStart w:id="7" w:name="_Toc17927"/>
       <w:r>
         <w:rPr>
           <w:rFonts w:ascii="Times New Roman" w:hAnsi="Times New Roman" w:cs="Times New Roman"/>
@@ -3811,8 +4061,8 @@
           <w:szCs w:val="24"/>
         </w:rPr>
       </w:pPr>
-      <w:bookmarkStart w:id="8" w:name="_Toc2168"/>
-      <w:bookmarkStart w:id="9" w:name="_Toc19597"/>
+      <w:bookmarkStart w:id="8" w:name="_Toc19597"/>
+      <w:bookmarkStart w:id="9" w:name="_Toc23957"/>
       <w:r>
         <w:rPr>
           <w:rFonts w:ascii="Times New Roman" w:hAnsi="Times New Roman" w:cs="Times New Roman"/>
@@ -4158,7 +4408,7 @@
         </w:rPr>
       </w:pPr>
       <w:bookmarkStart w:id="10" w:name="_Toc23743"/>
-      <w:bookmarkStart w:id="11" w:name="_Toc18891"/>
+      <w:bookmarkStart w:id="11" w:name="_Toc19948"/>
       <w:r>
         <w:rPr>
           <w:rFonts w:ascii="Times New Roman" w:hAnsi="Times New Roman" w:cs="Times New Roman"/>
@@ -6119,7 +6369,7 @@
         </w:rPr>
       </w:pPr>
       <w:bookmarkStart w:id="13" w:name="_Toc5449"/>
-      <w:bookmarkStart w:id="14" w:name="_Toc29881"/>
+      <w:bookmarkStart w:id="14" w:name="_Toc26517"/>
       <w:r>
         <w:rPr>
           <w:rFonts w:ascii="Times New Roman" w:hAnsi="Times New Roman" w:cs="Times New Roman"/>
@@ -6153,7 +6403,7 @@
           <w:szCs w:val="24"/>
         </w:rPr>
       </w:pPr>
-      <w:bookmarkStart w:id="15" w:name="_Toc24233"/>
+      <w:bookmarkStart w:id="15" w:name="_Toc27516"/>
       <w:bookmarkStart w:id="16" w:name="_Toc3004"/>
       <w:r>
         <w:rPr>
@@ -6626,7 +6876,7 @@
           <w:szCs w:val="24"/>
         </w:rPr>
       </w:pPr>
-      <w:bookmarkStart w:id="17" w:name="_Toc31321"/>
+      <w:bookmarkStart w:id="17" w:name="_Toc31314"/>
       <w:bookmarkStart w:id="18" w:name="_Toc30179"/>
       <w:r>
         <w:rPr>
@@ -7080,7 +7330,7 @@
           <w:lang w:val="es-ES"/>
         </w:rPr>
       </w:pPr>
-      <w:bookmarkStart w:id="19" w:name="_Toc3514"/>
+      <w:bookmarkStart w:id="19" w:name="_Toc5790"/>
       <w:r>
         <w:rPr>
           <w:rFonts w:ascii="Times New Roman" w:hAnsi="Times New Roman" w:cs="Times New Roman"/>
@@ -7616,7 +7866,7 @@
           <w:szCs w:val="24"/>
         </w:rPr>
       </w:pPr>
-      <w:bookmarkStart w:id="20" w:name="_Toc1912"/>
+      <w:bookmarkStart w:id="20" w:name="_Toc24065"/>
       <w:r>
         <w:rPr>
           <w:rFonts w:ascii="Times New Roman" w:hAnsi="Times New Roman" w:cs="Times New Roman"/>
@@ -7738,6 +7988,186 @@
           <w:rFonts w:ascii="Times New Roman" w:hAnsi="Times New Roman" w:cs="Times New Roman"/>
         </w:rPr>
         <w:t>Crear una estructura organizacional intuitiva y de fácil uso para almacena la información del proyecto</w:t>
+      </w:r>
+    </w:p>
+    <w:p>
+      <w:pPr>
+        <w:pStyle w:val="3"/>
+        <w:numPr>
+          <w:ilvl w:val="1"/>
+          <w:numId w:val="2"/>
+        </w:numPr>
+        <w:spacing w:line="360" w:lineRule="auto"/>
+        <w:ind w:left="851" w:hanging="142"/>
+        <w:jc w:val="both"/>
+        <w:rPr>
+          <w:rFonts w:ascii="Times New Roman" w:hAnsi="Times New Roman" w:cs="Times New Roman"/>
+          <w:b/>
+          <w:bCs/>
+          <w:color w:val="auto"/>
+          <w:sz w:val="24"/>
+          <w:szCs w:val="24"/>
+        </w:rPr>
+      </w:pPr>
+      <w:bookmarkStart w:id="21" w:name="_Toc3828"/>
+      <w:r>
+        <w:rPr>
+          <w:rFonts w:ascii="Times New Roman" w:hAnsi="Times New Roman" w:cs="Times New Roman"/>
+          <w:b/>
+          <w:bCs/>
+          <w:color w:val="auto"/>
+          <w:sz w:val="24"/>
+          <w:szCs w:val="24"/>
+        </w:rPr>
+        <w:t>Identificación de la configuración</w:t>
+      </w:r>
+      <w:bookmarkEnd w:id="21"/>
+    </w:p>
+    <w:p>
+      <w:pPr>
+        <w:pStyle w:val="3"/>
+        <w:numPr>
+          <w:ilvl w:val="2"/>
+          <w:numId w:val="2"/>
+        </w:numPr>
+        <w:spacing w:line="360" w:lineRule="auto"/>
+        <w:ind w:left="1560" w:hanging="142"/>
+        <w:jc w:val="both"/>
+        <w:rPr>
+          <w:rFonts w:ascii="Times New Roman" w:hAnsi="Times New Roman" w:cs="Times New Roman"/>
+          <w:b/>
+          <w:bCs/>
+          <w:color w:val="auto"/>
+          <w:sz w:val="24"/>
+          <w:szCs w:val="24"/>
+        </w:rPr>
+      </w:pPr>
+      <w:bookmarkStart w:id="22" w:name="_Toc4853"/>
+      <w:r>
+        <w:rPr>
+          <w:rFonts w:ascii="Times New Roman" w:hAnsi="Times New Roman" w:cs="Times New Roman"/>
+          <w:b/>
+          <w:bCs/>
+          <w:color w:val="auto"/>
+          <w:sz w:val="24"/>
+          <w:szCs w:val="24"/>
+        </w:rPr>
+        <w:t>Ítems de configuración:</w:t>
+      </w:r>
+      <w:bookmarkEnd w:id="22"/>
+    </w:p>
+    <w:p>
+      <w:pPr>
+        <w:ind w:left="1416"/>
+        <w:rPr>
+          <w:rFonts w:ascii="Times New Roman" w:hAnsi="Times New Roman" w:cs="Times New Roman"/>
+        </w:rPr>
+      </w:pPr>
+      <w:r>
+        <w:rPr>
+          <w:rFonts w:ascii="Times New Roman" w:hAnsi="Times New Roman" w:cs="Times New Roman"/>
+        </w:rPr>
+        <w:t>Para este proyecto se ha clasificado los ítems de configuración en:</w:t>
+      </w:r>
+    </w:p>
+    <w:p>
+      <w:pPr>
+        <w:pStyle w:val="17"/>
+        <w:numPr>
+          <w:ilvl w:val="0"/>
+          <w:numId w:val="12"/>
+        </w:numPr>
+        <w:rPr>
+          <w:rFonts w:ascii="Times New Roman" w:hAnsi="Times New Roman" w:cs="Times New Roman"/>
+        </w:rPr>
+      </w:pPr>
+      <w:r>
+        <w:rPr>
+          <w:rFonts w:ascii="Times New Roman" w:hAnsi="Times New Roman" w:cs="Times New Roman"/>
+          <w:b/>
+        </w:rPr>
+        <w:t>Ítems en evolución</w:t>
+      </w:r>
+      <w:r>
+        <w:rPr>
+          <w:rFonts w:ascii="Times New Roman" w:hAnsi="Times New Roman" w:cs="Times New Roman"/>
+        </w:rPr>
+        <w:t>: Son los documentos que están sujetos a una o más revisiones y nuevas liberaciones durante el ciclo de vida.</w:t>
+      </w:r>
+    </w:p>
+    <w:p>
+      <w:pPr>
+        <w:pStyle w:val="17"/>
+        <w:numPr>
+          <w:ilvl w:val="0"/>
+          <w:numId w:val="12"/>
+        </w:numPr>
+        <w:rPr>
+          <w:rFonts w:ascii="Times New Roman" w:hAnsi="Times New Roman" w:cs="Times New Roman"/>
+        </w:rPr>
+      </w:pPr>
+      <w:r>
+        <w:rPr>
+          <w:rFonts w:ascii="Times New Roman" w:hAnsi="Times New Roman" w:cs="Times New Roman"/>
+          <w:b/>
+        </w:rPr>
+        <w:t>Ítems fuente:</w:t>
+      </w:r>
+      <w:r>
+        <w:rPr>
+          <w:rFonts w:ascii="Times New Roman" w:hAnsi="Times New Roman" w:cs="Times New Roman"/>
+        </w:rPr>
+        <w:t xml:space="preserve"> Son generalmente código fuente y archivos objeto utilizados para compilar una aplicación de software para ambiente de producción, los cuales son generalmente números y cambian frecuentemente.</w:t>
+      </w:r>
+    </w:p>
+    <w:p>
+      <w:pPr>
+        <w:pStyle w:val="17"/>
+        <w:numPr>
+          <w:ilvl w:val="0"/>
+          <w:numId w:val="12"/>
+        </w:numPr>
+        <w:rPr>
+          <w:rFonts w:ascii="Times New Roman" w:hAnsi="Times New Roman" w:cs="Times New Roman"/>
+        </w:rPr>
+      </w:pPr>
+      <w:r>
+        <w:rPr>
+          <w:rFonts w:ascii="Times New Roman" w:hAnsi="Times New Roman" w:cs="Times New Roman"/>
+          <w:b/>
+        </w:rPr>
+        <w:t>Ítems de soporte:</w:t>
+      </w:r>
+      <w:r>
+        <w:rPr>
+          <w:rFonts w:ascii="Times New Roman" w:hAnsi="Times New Roman" w:cs="Times New Roman"/>
+        </w:rPr>
+        <w:t xml:space="preserve"> como sistemas operativos y software base, de los cuales el proyecto requiere ciertas versiones para su operación exitosa</w:t>
+      </w:r>
+    </w:p>
+    <w:p>
+      <w:pPr>
+        <w:pStyle w:val="17"/>
+        <w:numPr>
+          <w:ilvl w:val="0"/>
+          <w:numId w:val="12"/>
+        </w:numPr>
+        <w:rPr>
+          <w:rFonts w:ascii="Times New Roman" w:hAnsi="Times New Roman" w:cs="Times New Roman"/>
+        </w:rPr>
+      </w:pPr>
+      <w:r>
+        <w:rPr>
+          <w:rFonts w:ascii="Times New Roman" w:hAnsi="Times New Roman" w:cs="Times New Roman"/>
+          <w:b/>
+        </w:rPr>
+        <w:t>Ítem de Archivo:</w:t>
+      </w:r>
+      <w:r>
+        <w:rPr>
+          <w:rFonts w:ascii="Times New Roman" w:hAnsi="Times New Roman" w:cs="Times New Roman"/>
+        </w:rPr>
+        <w:t xml:space="preserve"> Son las revisiones SQA (Aseguramiento de la Calidad del Software), las cuales generalmente sirvieron de soporte de decisiones durante el ciclo de vida del software, son almacenadas normalmente en formato electrónico para referencia futura</w:t>
       </w:r>
     </w:p>
     <w:p>
@@ -7778,8 +8208,6 @@
           <w:lang w:val="es-ES"/>
         </w:rPr>
       </w:pPr>
-      <w:bookmarkStart w:id="21" w:name="_GoBack"/>
-      <w:bookmarkEnd w:id="21"/>
     </w:p>
     <w:sectPr>
       <w:pgSz w:w="11906" w:h="16838"/>
@@ -7793,17 +8221,159 @@
 
 <file path=word/numbering.xml><?xml version="1.0" encoding="utf-8"?>
 <w:numbering xmlns:wpc="http://schemas.microsoft.com/office/word/2010/wordprocessingCanvas" xmlns:mc="http://schemas.openxmlformats.org/markup-compatibility/2006" xmlns:o="urn:schemas-microsoft-com:office:office" xmlns:r="http://schemas.openxmlformats.org/officeDocument/2006/relationships" xmlns:m="http://schemas.openxmlformats.org/officeDocument/2006/math" xmlns:v="urn:schemas-microsoft-com:vml" xmlns:wp14="http://schemas.microsoft.com/office/word/2010/wordprocessingDrawing" xmlns:wp="http://schemas.openxmlformats.org/drawingml/2006/wordprocessingDrawing" xmlns:w10="urn:schemas-microsoft-com:office:word" xmlns:w="http://schemas.openxmlformats.org/wordprocessingml/2006/main" xmlns:w14="http://schemas.microsoft.com/office/word/2010/wordml" xmlns:wpg="http://schemas.microsoft.com/office/word/2010/wordprocessingGroup" xmlns:wpi="http://schemas.microsoft.com/office/word/2010/wordprocessingInk" xmlns:wne="http://schemas.microsoft.com/office/word/2006/wordml" xmlns:wps="http://schemas.microsoft.com/office/word/2010/wordprocessingShape" mc:Ignorable="w14 wp14">
-  <w:abstractNum w:abstractNumId="1493442277">
-    <w:nsid w:val="59041EE5"/>
+  <w:abstractNum w:abstractNumId="1493496483">
+    <w:nsid w:val="5904F2A3"/>
     <w:multiLevelType w:val="multilevel"/>
-    <w:tmpl w:val="59041EE5"/>
+    <w:tmpl w:val="5904F2A3"/>
+    <w:lvl w:ilvl="0" w:tentative="1">
+      <w:start w:val="1"/>
+      <w:numFmt w:val="bullet"/>
+      <w:lvlText w:val=""/>
+      <w:lvlJc w:val="left"/>
+      <w:pPr>
+        <w:ind w:left="1440" w:firstLine="1080"/>
+      </w:pPr>
+      <w:rPr>
+        <w:rFonts w:hint="default" w:ascii="Wingdings" w:hAnsi="Wingdings" w:cs="Wingdings"/>
+        <w:u w:val="none"/>
+      </w:rPr>
+    </w:lvl>
+    <w:lvl w:ilvl="1" w:tentative="1">
+      <w:start w:val="1"/>
+      <w:numFmt w:val="bullet"/>
+      <w:lvlText w:val=""/>
+      <w:lvlJc w:val="left"/>
+      <w:pPr>
+        <w:ind w:left="2160" w:firstLine="1800"/>
+      </w:pPr>
+      <w:rPr>
+        <w:rFonts w:hint="default" w:ascii="Wingdings 2" w:hAnsi="Wingdings 2" w:cs="Wingdings 2"/>
+        <w:u w:val="none"/>
+      </w:rPr>
+    </w:lvl>
+    <w:lvl w:ilvl="2" w:tentative="1">
+      <w:start w:val="1"/>
+      <w:numFmt w:val="bullet"/>
+      <w:lvlText w:val="■"/>
+      <w:lvlJc w:val="left"/>
+      <w:pPr>
+        <w:ind w:left="2880" w:firstLine="2520"/>
+      </w:pPr>
+      <w:rPr>
+        <w:rFonts w:hint="default" w:ascii="OpenSymbol" w:hAnsi="OpenSymbol" w:cs="OpenSymbol"/>
+        <w:u w:val="none"/>
+      </w:rPr>
+    </w:lvl>
+    <w:lvl w:ilvl="3" w:tentative="1">
+      <w:start w:val="1"/>
+      <w:numFmt w:val="bullet"/>
+      <w:lvlText w:val=""/>
+      <w:lvlJc w:val="left"/>
+      <w:pPr>
+        <w:ind w:left="3600" w:firstLine="3240"/>
+      </w:pPr>
+      <w:rPr>
+        <w:rFonts w:hint="default" w:ascii="Wingdings" w:hAnsi="Wingdings" w:cs="Wingdings"/>
+        <w:u w:val="none"/>
+      </w:rPr>
+    </w:lvl>
+    <w:lvl w:ilvl="4" w:tentative="1">
+      <w:start w:val="1"/>
+      <w:numFmt w:val="bullet"/>
+      <w:lvlText w:val=""/>
+      <w:lvlJc w:val="left"/>
+      <w:pPr>
+        <w:ind w:left="4320" w:firstLine="3960"/>
+      </w:pPr>
+      <w:rPr>
+        <w:rFonts w:hint="default" w:ascii="Wingdings 2" w:hAnsi="Wingdings 2" w:cs="Wingdings 2"/>
+        <w:u w:val="none"/>
+      </w:rPr>
+    </w:lvl>
+    <w:lvl w:ilvl="5" w:tentative="1">
+      <w:start w:val="1"/>
+      <w:numFmt w:val="bullet"/>
+      <w:lvlText w:val="■"/>
+      <w:lvlJc w:val="left"/>
+      <w:pPr>
+        <w:ind w:left="5040" w:firstLine="4680"/>
+      </w:pPr>
+      <w:rPr>
+        <w:rFonts w:hint="default" w:ascii="OpenSymbol" w:hAnsi="OpenSymbol" w:cs="OpenSymbol"/>
+        <w:u w:val="none"/>
+      </w:rPr>
+    </w:lvl>
+    <w:lvl w:ilvl="6" w:tentative="1">
+      <w:start w:val="1"/>
+      <w:numFmt w:val="bullet"/>
+      <w:lvlText w:val=""/>
+      <w:lvlJc w:val="left"/>
+      <w:pPr>
+        <w:ind w:left="5760" w:firstLine="5400"/>
+      </w:pPr>
+      <w:rPr>
+        <w:rFonts w:hint="default" w:ascii="Wingdings" w:hAnsi="Wingdings" w:cs="Wingdings"/>
+        <w:u w:val="none"/>
+      </w:rPr>
+    </w:lvl>
+    <w:lvl w:ilvl="7" w:tentative="1">
+      <w:start w:val="1"/>
+      <w:numFmt w:val="bullet"/>
+      <w:lvlText w:val=""/>
+      <w:lvlJc w:val="left"/>
+      <w:pPr>
+        <w:ind w:left="6480" w:firstLine="6120"/>
+      </w:pPr>
+      <w:rPr>
+        <w:rFonts w:hint="default" w:ascii="Wingdings 2" w:hAnsi="Wingdings 2" w:cs="Wingdings 2"/>
+        <w:u w:val="none"/>
+      </w:rPr>
+    </w:lvl>
+    <w:lvl w:ilvl="8" w:tentative="1">
+      <w:start w:val="1"/>
+      <w:numFmt w:val="bullet"/>
+      <w:lvlText w:val="■"/>
+      <w:lvlJc w:val="left"/>
+      <w:pPr>
+        <w:ind w:left="7200" w:firstLine="6840"/>
+      </w:pPr>
+      <w:rPr>
+        <w:rFonts w:hint="default" w:ascii="OpenSymbol" w:hAnsi="OpenSymbol" w:cs="OpenSymbol"/>
+        <w:u w:val="none"/>
+      </w:rPr>
+    </w:lvl>
+  </w:abstractNum>
+  <w:abstractNum w:abstractNumId="1493448513">
+    <w:nsid w:val="59043741"/>
+    <w:multiLevelType w:val="singleLevel"/>
+    <w:tmpl w:val="59043741"/>
     <w:lvl w:ilvl="0" w:tentative="1">
       <w:start w:val="1"/>
       <w:numFmt w:val="decimal"/>
       <w:lvlText w:val="%1."/>
-      <w:lvlJc w:val="right"/>
-      <w:pPr>
-        <w:ind w:left="720" w:firstLine="360"/>
+      <w:lvlJc w:val="left"/>
+      <w:pPr>
+        <w:tabs>
+          <w:tab w:val="left" w:pos="425"/>
+        </w:tabs>
+        <w:ind w:left="425" w:leftChars="0" w:hanging="425" w:firstLineChars="0"/>
+      </w:pPr>
+      <w:rPr>
+        <w:rFonts w:hint="default"/>
+      </w:rPr>
+    </w:lvl>
+  </w:abstractNum>
+  <w:abstractNum w:abstractNumId="1493442354">
+    <w:nsid w:val="59041F32"/>
+    <w:multiLevelType w:val="multilevel"/>
+    <w:tmpl w:val="59041F32"/>
+    <w:lvl w:ilvl="0" w:tentative="1">
+      <w:start w:val="1"/>
+      <w:numFmt w:val="bullet"/>
+      <w:lvlText w:val="●"/>
+      <w:lvlJc w:val="left"/>
+      <w:pPr>
+        <w:ind w:left="1440" w:firstLine="1080"/>
       </w:pPr>
       <w:rPr>
         <w:u w:val="none"/>
@@ -7811,11 +8381,11 @@
     </w:lvl>
     <w:lvl w:ilvl="1" w:tentative="1">
       <w:start w:val="1"/>
-      <w:numFmt w:val="decimal"/>
-      <w:lvlText w:val="%1.%2."/>
-      <w:lvlJc w:val="right"/>
-      <w:pPr>
-        <w:ind w:left="1440" w:firstLine="1080"/>
+      <w:numFmt w:val="bullet"/>
+      <w:lvlText w:val="○"/>
+      <w:lvlJc w:val="left"/>
+      <w:pPr>
+        <w:ind w:left="2160" w:firstLine="1800"/>
       </w:pPr>
       <w:rPr>
         <w:u w:val="none"/>
@@ -7823,11 +8393,11 @@
     </w:lvl>
     <w:lvl w:ilvl="2" w:tentative="1">
       <w:start w:val="1"/>
-      <w:numFmt w:val="decimal"/>
-      <w:lvlText w:val="%1.%2.%3."/>
-      <w:lvlJc w:val="right"/>
-      <w:pPr>
-        <w:ind w:left="2160" w:firstLine="1800"/>
+      <w:numFmt w:val="bullet"/>
+      <w:lvlText w:val="■"/>
+      <w:lvlJc w:val="left"/>
+      <w:pPr>
+        <w:ind w:left="2880" w:firstLine="2520"/>
       </w:pPr>
       <w:rPr>
         <w:u w:val="none"/>
@@ -7835,11 +8405,11 @@
     </w:lvl>
     <w:lvl w:ilvl="3" w:tentative="1">
       <w:start w:val="1"/>
-      <w:numFmt w:val="decimal"/>
-      <w:lvlText w:val="%1.%2.%3.%4."/>
-      <w:lvlJc w:val="right"/>
-      <w:pPr>
-        <w:ind w:left="2880" w:firstLine="2520"/>
+      <w:numFmt w:val="bullet"/>
+      <w:lvlText w:val="●"/>
+      <w:lvlJc w:val="left"/>
+      <w:pPr>
+        <w:ind w:left="3600" w:firstLine="3240"/>
       </w:pPr>
       <w:rPr>
         <w:u w:val="none"/>
@@ -7847,11 +8417,11 @@
     </w:lvl>
     <w:lvl w:ilvl="4" w:tentative="1">
       <w:start w:val="1"/>
-      <w:numFmt w:val="decimal"/>
-      <w:lvlText w:val="%1.%2.%3.%4.%5."/>
-      <w:lvlJc w:val="right"/>
-      <w:pPr>
-        <w:ind w:left="3600" w:firstLine="3240"/>
+      <w:numFmt w:val="bullet"/>
+      <w:lvlText w:val="○"/>
+      <w:lvlJc w:val="left"/>
+      <w:pPr>
+        <w:ind w:left="4320" w:firstLine="3960"/>
       </w:pPr>
       <w:rPr>
         <w:u w:val="none"/>
@@ -7859,11 +8429,11 @@
     </w:lvl>
     <w:lvl w:ilvl="5" w:tentative="1">
       <w:start w:val="1"/>
-      <w:numFmt w:val="decimal"/>
-      <w:lvlText w:val="%1.%2.%3.%4.%5.%6."/>
-      <w:lvlJc w:val="right"/>
-      <w:pPr>
-        <w:ind w:left="4320" w:firstLine="3960"/>
+      <w:numFmt w:val="bullet"/>
+      <w:lvlText w:val="■"/>
+      <w:lvlJc w:val="left"/>
+      <w:pPr>
+        <w:ind w:left="5040" w:firstLine="4680"/>
       </w:pPr>
       <w:rPr>
         <w:u w:val="none"/>
@@ -7871,11 +8441,11 @@
     </w:lvl>
     <w:lvl w:ilvl="6" w:tentative="1">
       <w:start w:val="1"/>
-      <w:numFmt w:val="decimal"/>
-      <w:lvlText w:val="%1.%2.%3.%4.%5.%6.%7."/>
-      <w:lvlJc w:val="right"/>
-      <w:pPr>
-        <w:ind w:left="5040" w:firstLine="4680"/>
+      <w:numFmt w:val="bullet"/>
+      <w:lvlText w:val="●"/>
+      <w:lvlJc w:val="left"/>
+      <w:pPr>
+        <w:ind w:left="5760" w:firstLine="5400"/>
       </w:pPr>
       <w:rPr>
         <w:u w:val="none"/>
@@ -7883,11 +8453,11 @@
     </w:lvl>
     <w:lvl w:ilvl="7" w:tentative="1">
       <w:start w:val="1"/>
-      <w:numFmt w:val="decimal"/>
-      <w:lvlText w:val="%1.%2.%3.%4.%5.%6.%7.%8."/>
-      <w:lvlJc w:val="right"/>
-      <w:pPr>
-        <w:ind w:left="5760" w:firstLine="5400"/>
+      <w:numFmt w:val="bullet"/>
+      <w:lvlText w:val="○"/>
+      <w:lvlJc w:val="left"/>
+      <w:pPr>
+        <w:ind w:left="6480" w:firstLine="6120"/>
       </w:pPr>
       <w:rPr>
         <w:u w:val="none"/>
@@ -7895,11 +8465,124 @@
     </w:lvl>
     <w:lvl w:ilvl="8" w:tentative="1">
       <w:start w:val="1"/>
-      <w:numFmt w:val="decimal"/>
-      <w:lvlText w:val="%1.%2.%3.%4.%5.%6.%7.%8.%9."/>
-      <w:lvlJc w:val="right"/>
+      <w:numFmt w:val="bullet"/>
+      <w:lvlText w:val="■"/>
+      <w:lvlJc w:val="left"/>
+      <w:pPr>
+        <w:ind w:left="7200" w:firstLine="6840"/>
+      </w:pPr>
+      <w:rPr>
+        <w:u w:val="none"/>
+      </w:rPr>
+    </w:lvl>
+  </w:abstractNum>
+  <w:abstractNum w:abstractNumId="1493442299">
+    <w:nsid w:val="59041EFB"/>
+    <w:multiLevelType w:val="multilevel"/>
+    <w:tmpl w:val="59041EFB"/>
+    <w:lvl w:ilvl="0" w:tentative="1">
+      <w:start w:val="1"/>
+      <w:numFmt w:val="bullet"/>
+      <w:lvlText w:val="●"/>
+      <w:lvlJc w:val="left"/>
+      <w:pPr>
+        <w:ind w:left="1440" w:firstLine="1080"/>
+      </w:pPr>
+      <w:rPr>
+        <w:u w:val="none"/>
+      </w:rPr>
+    </w:lvl>
+    <w:lvl w:ilvl="1" w:tentative="1">
+      <w:start w:val="1"/>
+      <w:numFmt w:val="bullet"/>
+      <w:lvlText w:val="○"/>
+      <w:lvlJc w:val="left"/>
+      <w:pPr>
+        <w:ind w:left="2160" w:firstLine="1800"/>
+      </w:pPr>
+      <w:rPr>
+        <w:u w:val="none"/>
+      </w:rPr>
+    </w:lvl>
+    <w:lvl w:ilvl="2" w:tentative="1">
+      <w:start w:val="1"/>
+      <w:numFmt w:val="bullet"/>
+      <w:lvlText w:val="■"/>
+      <w:lvlJc w:val="left"/>
+      <w:pPr>
+        <w:ind w:left="2880" w:firstLine="2520"/>
+      </w:pPr>
+      <w:rPr>
+        <w:u w:val="none"/>
+      </w:rPr>
+    </w:lvl>
+    <w:lvl w:ilvl="3" w:tentative="1">
+      <w:start w:val="1"/>
+      <w:numFmt w:val="bullet"/>
+      <w:lvlText w:val="●"/>
+      <w:lvlJc w:val="left"/>
+      <w:pPr>
+        <w:ind w:left="3600" w:firstLine="3240"/>
+      </w:pPr>
+      <w:rPr>
+        <w:u w:val="none"/>
+      </w:rPr>
+    </w:lvl>
+    <w:lvl w:ilvl="4" w:tentative="1">
+      <w:start w:val="1"/>
+      <w:numFmt w:val="bullet"/>
+      <w:lvlText w:val="○"/>
+      <w:lvlJc w:val="left"/>
+      <w:pPr>
+        <w:ind w:left="4320" w:firstLine="3960"/>
+      </w:pPr>
+      <w:rPr>
+        <w:u w:val="none"/>
+      </w:rPr>
+    </w:lvl>
+    <w:lvl w:ilvl="5" w:tentative="1">
+      <w:start w:val="1"/>
+      <w:numFmt w:val="bullet"/>
+      <w:lvlText w:val="■"/>
+      <w:lvlJc w:val="left"/>
+      <w:pPr>
+        <w:ind w:left="5040" w:firstLine="4680"/>
+      </w:pPr>
+      <w:rPr>
+        <w:u w:val="none"/>
+      </w:rPr>
+    </w:lvl>
+    <w:lvl w:ilvl="6" w:tentative="1">
+      <w:start w:val="1"/>
+      <w:numFmt w:val="bullet"/>
+      <w:lvlText w:val="●"/>
+      <w:lvlJc w:val="left"/>
+      <w:pPr>
+        <w:ind w:left="5760" w:firstLine="5400"/>
+      </w:pPr>
+      <w:rPr>
+        <w:u w:val="none"/>
+      </w:rPr>
+    </w:lvl>
+    <w:lvl w:ilvl="7" w:tentative="1">
+      <w:start w:val="1"/>
+      <w:numFmt w:val="bullet"/>
+      <w:lvlText w:val="○"/>
+      <w:lvlJc w:val="left"/>
       <w:pPr>
         <w:ind w:left="6480" w:firstLine="6120"/>
+      </w:pPr>
+      <w:rPr>
+        <w:u w:val="none"/>
+      </w:rPr>
+    </w:lvl>
+    <w:lvl w:ilvl="8" w:tentative="1">
+      <w:start w:val="1"/>
+      <w:numFmt w:val="bullet"/>
+      <w:lvlText w:val="■"/>
+      <w:lvlJc w:val="left"/>
+      <w:pPr>
+        <w:ind w:left="7200" w:firstLine="6840"/>
       </w:pPr>
       <w:rPr>
         <w:u w:val="none"/>
@@ -8047,10 +8730,10 @@
       </w:rPr>
     </w:lvl>
   </w:abstractNum>
-  <w:abstractNum w:abstractNumId="1493442299">
-    <w:nsid w:val="59041EFB"/>
+  <w:abstractNum w:abstractNumId="1493442288">
+    <w:nsid w:val="59041EF0"/>
     <w:multiLevelType w:val="multilevel"/>
-    <w:tmpl w:val="59041EFB"/>
+    <w:tmpl w:val="59041EF0"/>
     <w:lvl w:ilvl="0" w:tentative="1">
       <w:start w:val="1"/>
       <w:numFmt w:val="bullet"/>
@@ -8160,17 +8843,17 @@
       </w:rPr>
     </w:lvl>
   </w:abstractNum>
-  <w:abstractNum w:abstractNumId="1493442354">
-    <w:nsid w:val="59041F32"/>
+  <w:abstractNum w:abstractNumId="1493442277">
+    <w:nsid w:val="59041EE5"/>
     <w:multiLevelType w:val="multilevel"/>
-    <w:tmpl w:val="59041F32"/>
+    <w:tmpl w:val="59041EE5"/>
     <w:lvl w:ilvl="0" w:tentative="1">
       <w:start w:val="1"/>
-      <w:numFmt w:val="bullet"/>
-      <w:lvlText w:val="●"/>
-      <w:lvlJc w:val="left"/>
-      <w:pPr>
-        <w:ind w:left="1440" w:firstLine="1080"/>
+      <w:numFmt w:val="decimal"/>
+      <w:lvlText w:val="%1."/>
+      <w:lvlJc w:val="right"/>
+      <w:pPr>
+        <w:ind w:left="720" w:firstLine="360"/>
       </w:pPr>
       <w:rPr>
         <w:u w:val="none"/>
@@ -8178,11 +8861,11 @@
     </w:lvl>
     <w:lvl w:ilvl="1" w:tentative="1">
       <w:start w:val="1"/>
-      <w:numFmt w:val="bullet"/>
-      <w:lvlText w:val="○"/>
-      <w:lvlJc w:val="left"/>
-      <w:pPr>
-        <w:ind w:left="2160" w:firstLine="1800"/>
+      <w:numFmt w:val="decimal"/>
+      <w:lvlText w:val="%1.%2."/>
+      <w:lvlJc w:val="right"/>
+      <w:pPr>
+        <w:ind w:left="1440" w:firstLine="1080"/>
       </w:pPr>
       <w:rPr>
         <w:u w:val="none"/>
@@ -8190,11 +8873,11 @@
     </w:lvl>
     <w:lvl w:ilvl="2" w:tentative="1">
       <w:start w:val="1"/>
-      <w:numFmt w:val="bullet"/>
-      <w:lvlText w:val="■"/>
-      <w:lvlJc w:val="left"/>
-      <w:pPr>
-        <w:ind w:left="2880" w:firstLine="2520"/>
+      <w:numFmt w:val="decimal"/>
+      <w:lvlText w:val="%1.%2.%3."/>
+      <w:lvlJc w:val="right"/>
+      <w:pPr>
+        <w:ind w:left="2160" w:firstLine="1800"/>
       </w:pPr>
       <w:rPr>
         <w:u w:val="none"/>
@@ -8202,11 +8885,11 @@
     </w:lvl>
     <w:lvl w:ilvl="3" w:tentative="1">
       <w:start w:val="1"/>
-      <w:numFmt w:val="bullet"/>
-      <w:lvlText w:val="●"/>
-      <w:lvlJc w:val="left"/>
-      <w:pPr>
-        <w:ind w:left="3600" w:firstLine="3240"/>
+      <w:numFmt w:val="decimal"/>
+      <w:lvlText w:val="%1.%2.%3.%4."/>
+      <w:lvlJc w:val="right"/>
+      <w:pPr>
+        <w:ind w:left="2880" w:firstLine="2520"/>
       </w:pPr>
       <w:rPr>
         <w:u w:val="none"/>
@@ -8214,11 +8897,11 @@
     </w:lvl>
     <w:lvl w:ilvl="4" w:tentative="1">
       <w:start w:val="1"/>
-      <w:numFmt w:val="bullet"/>
-      <w:lvlText w:val="○"/>
-      <w:lvlJc w:val="left"/>
-      <w:pPr>
-        <w:ind w:left="4320" w:firstLine="3960"/>
+      <w:numFmt w:val="decimal"/>
+      <w:lvlText w:val="%1.%2.%3.%4.%5."/>
+      <w:lvlJc w:val="right"/>
+      <w:pPr>
+        <w:ind w:left="3600" w:firstLine="3240"/>
       </w:pPr>
       <w:rPr>
         <w:u w:val="none"/>
@@ -8226,11 +8909,11 @@
     </w:lvl>
     <w:lvl w:ilvl="5" w:tentative="1">
       <w:start w:val="1"/>
-      <w:numFmt w:val="bullet"/>
-      <w:lvlText w:val="■"/>
-      <w:lvlJc w:val="left"/>
-      <w:pPr>
-        <w:ind w:left="5040" w:firstLine="4680"/>
+      <w:numFmt w:val="decimal"/>
+      <w:lvlText w:val="%1.%2.%3.%4.%5.%6."/>
+      <w:lvlJc w:val="right"/>
+      <w:pPr>
+        <w:ind w:left="4320" w:firstLine="3960"/>
       </w:pPr>
       <w:rPr>
         <w:u w:val="none"/>
@@ -8238,11 +8921,11 @@
     </w:lvl>
     <w:lvl w:ilvl="6" w:tentative="1">
       <w:start w:val="1"/>
-      <w:numFmt w:val="bullet"/>
-      <w:lvlText w:val="●"/>
-      <w:lvlJc w:val="left"/>
-      <w:pPr>
-        <w:ind w:left="5760" w:firstLine="5400"/>
+      <w:numFmt w:val="decimal"/>
+      <w:lvlText w:val="%1.%2.%3.%4.%5.%6.%7."/>
+      <w:lvlJc w:val="right"/>
+      <w:pPr>
+        <w:ind w:left="5040" w:firstLine="4680"/>
       </w:pPr>
       <w:rPr>
         <w:u w:val="none"/>
@@ -8250,11 +8933,11 @@
     </w:lvl>
     <w:lvl w:ilvl="7" w:tentative="1">
       <w:start w:val="1"/>
-      <w:numFmt w:val="bullet"/>
-      <w:lvlText w:val="○"/>
-      <w:lvlJc w:val="left"/>
-      <w:pPr>
-        <w:ind w:left="6480" w:firstLine="6120"/>
+      <w:numFmt w:val="decimal"/>
+      <w:lvlText w:val="%1.%2.%3.%4.%5.%6.%7.%8."/>
+      <w:lvlJc w:val="right"/>
+      <w:pPr>
+        <w:ind w:left="5760" w:firstLine="5400"/>
       </w:pPr>
       <w:rPr>
         <w:u w:val="none"/>
@@ -8262,492 +8945,11 @@
     </w:lvl>
     <w:lvl w:ilvl="8" w:tentative="1">
       <w:start w:val="1"/>
-      <w:numFmt w:val="bullet"/>
-      <w:lvlText w:val="■"/>
-      <w:lvlJc w:val="left"/>
-      <w:pPr>
-        <w:ind w:left="7200" w:firstLine="6840"/>
-      </w:pPr>
-      <w:rPr>
-        <w:u w:val="none"/>
-      </w:rPr>
-    </w:lvl>
-  </w:abstractNum>
-  <w:abstractNum w:abstractNumId="1493442288">
-    <w:nsid w:val="59041EF0"/>
-    <w:multiLevelType w:val="multilevel"/>
-    <w:tmpl w:val="59041EF0"/>
-    <w:lvl w:ilvl="0" w:tentative="1">
-      <w:start w:val="1"/>
-      <w:numFmt w:val="bullet"/>
-      <w:lvlText w:val="●"/>
-      <w:lvlJc w:val="left"/>
-      <w:pPr>
-        <w:ind w:left="1440" w:firstLine="1080"/>
-      </w:pPr>
-      <w:rPr>
-        <w:u w:val="none"/>
-      </w:rPr>
-    </w:lvl>
-    <w:lvl w:ilvl="1" w:tentative="1">
-      <w:start w:val="1"/>
-      <w:numFmt w:val="bullet"/>
-      <w:lvlText w:val="○"/>
-      <w:lvlJc w:val="left"/>
-      <w:pPr>
-        <w:ind w:left="2160" w:firstLine="1800"/>
-      </w:pPr>
-      <w:rPr>
-        <w:u w:val="none"/>
-      </w:rPr>
-    </w:lvl>
-    <w:lvl w:ilvl="2" w:tentative="1">
-      <w:start w:val="1"/>
-      <w:numFmt w:val="bullet"/>
-      <w:lvlText w:val="■"/>
-      <w:lvlJc w:val="left"/>
-      <w:pPr>
-        <w:ind w:left="2880" w:firstLine="2520"/>
-      </w:pPr>
-      <w:rPr>
-        <w:u w:val="none"/>
-      </w:rPr>
-    </w:lvl>
-    <w:lvl w:ilvl="3" w:tentative="1">
-      <w:start w:val="1"/>
-      <w:numFmt w:val="bullet"/>
-      <w:lvlText w:val="●"/>
-      <w:lvlJc w:val="left"/>
-      <w:pPr>
-        <w:ind w:left="3600" w:firstLine="3240"/>
-      </w:pPr>
-      <w:rPr>
-        <w:u w:val="none"/>
-      </w:rPr>
-    </w:lvl>
-    <w:lvl w:ilvl="4" w:tentative="1">
-      <w:start w:val="1"/>
-      <w:numFmt w:val="bullet"/>
-      <w:lvlText w:val="○"/>
-      <w:lvlJc w:val="left"/>
-      <w:pPr>
-        <w:ind w:left="4320" w:firstLine="3960"/>
-      </w:pPr>
-      <w:rPr>
-        <w:u w:val="none"/>
-      </w:rPr>
-    </w:lvl>
-    <w:lvl w:ilvl="5" w:tentative="1">
-      <w:start w:val="1"/>
-      <w:numFmt w:val="bullet"/>
-      <w:lvlText w:val="■"/>
-      <w:lvlJc w:val="left"/>
-      <w:pPr>
-        <w:ind w:left="5040" w:firstLine="4680"/>
-      </w:pPr>
-      <w:rPr>
-        <w:u w:val="none"/>
-      </w:rPr>
-    </w:lvl>
-    <w:lvl w:ilvl="6" w:tentative="1">
-      <w:start w:val="1"/>
-      <w:numFmt w:val="bullet"/>
-      <w:lvlText w:val="●"/>
-      <w:lvlJc w:val="left"/>
-      <w:pPr>
-        <w:ind w:left="5760" w:firstLine="5400"/>
-      </w:pPr>
-      <w:rPr>
-        <w:u w:val="none"/>
-      </w:rPr>
-    </w:lvl>
-    <w:lvl w:ilvl="7" w:tentative="1">
-      <w:start w:val="1"/>
-      <w:numFmt w:val="bullet"/>
-      <w:lvlText w:val="○"/>
-      <w:lvlJc w:val="left"/>
+      <w:numFmt w:val="decimal"/>
+      <w:lvlText w:val="%1.%2.%3.%4.%5.%6.%7.%8.%9."/>
+      <w:lvlJc w:val="right"/>
       <w:pPr>
         <w:ind w:left="6480" w:firstLine="6120"/>
-      </w:pPr>
-      <w:rPr>
-        <w:u w:val="none"/>
-      </w:rPr>
-    </w:lvl>
-    <w:lvl w:ilvl="8" w:tentative="1">
-      <w:start w:val="1"/>
-      <w:numFmt w:val="bullet"/>
-      <w:lvlText w:val="■"/>
-      <w:lvlJc w:val="left"/>
-      <w:pPr>
-        <w:ind w:left="7200" w:firstLine="6840"/>
-      </w:pPr>
-      <w:rPr>
-        <w:u w:val="none"/>
-      </w:rPr>
-    </w:lvl>
-  </w:abstractNum>
-  <w:abstractNum w:abstractNumId="1493496483">
-    <w:nsid w:val="5904F2A3"/>
-    <w:multiLevelType w:val="multilevel"/>
-    <w:tmpl w:val="5904F2A3"/>
-    <w:lvl w:ilvl="0" w:tentative="1">
-      <w:start w:val="1"/>
-      <w:numFmt w:val="bullet"/>
-      <w:lvlText w:val=""/>
-      <w:lvlJc w:val="left"/>
-      <w:pPr>
-        <w:ind w:left="1440" w:firstLine="1080"/>
-      </w:pPr>
-      <w:rPr>
-        <w:rFonts w:hint="default" w:ascii="Wingdings" w:hAnsi="Wingdings" w:cs="Wingdings"/>
-        <w:u w:val="none"/>
-      </w:rPr>
-    </w:lvl>
-    <w:lvl w:ilvl="1" w:tentative="1">
-      <w:start w:val="1"/>
-      <w:numFmt w:val="bullet"/>
-      <w:lvlText w:val=""/>
-      <w:lvlJc w:val="left"/>
-      <w:pPr>
-        <w:ind w:left="2160" w:firstLine="1800"/>
-      </w:pPr>
-      <w:rPr>
-        <w:rFonts w:hint="default" w:ascii="Wingdings 2" w:hAnsi="Wingdings 2" w:cs="Wingdings 2"/>
-        <w:u w:val="none"/>
-      </w:rPr>
-    </w:lvl>
-    <w:lvl w:ilvl="2" w:tentative="1">
-      <w:start w:val="1"/>
-      <w:numFmt w:val="bullet"/>
-      <w:lvlText w:val="■"/>
-      <w:lvlJc w:val="left"/>
-      <w:pPr>
-        <w:ind w:left="2880" w:firstLine="2520"/>
-      </w:pPr>
-      <w:rPr>
-        <w:rFonts w:hint="default" w:ascii="OpenSymbol" w:hAnsi="OpenSymbol" w:cs="OpenSymbol"/>
-        <w:u w:val="none"/>
-      </w:rPr>
-    </w:lvl>
-    <w:lvl w:ilvl="3" w:tentative="1">
-      <w:start w:val="1"/>
-      <w:numFmt w:val="bullet"/>
-      <w:lvlText w:val=""/>
-      <w:lvlJc w:val="left"/>
-      <w:pPr>
-        <w:ind w:left="3600" w:firstLine="3240"/>
-      </w:pPr>
-      <w:rPr>
-        <w:rFonts w:hint="default" w:ascii="Wingdings" w:hAnsi="Wingdings" w:cs="Wingdings"/>
-        <w:u w:val="none"/>
-      </w:rPr>
-    </w:lvl>
-    <w:lvl w:ilvl="4" w:tentative="1">
-      <w:start w:val="1"/>
-      <w:numFmt w:val="bullet"/>
-      <w:lvlText w:val=""/>
-      <w:lvlJc w:val="left"/>
-      <w:pPr>
-        <w:ind w:left="4320" w:firstLine="3960"/>
-      </w:pPr>
-      <w:rPr>
-        <w:rFonts w:hint="default" w:ascii="Wingdings 2" w:hAnsi="Wingdings 2" w:cs="Wingdings 2"/>
-        <w:u w:val="none"/>
-      </w:rPr>
-    </w:lvl>
-    <w:lvl w:ilvl="5" w:tentative="1">
-      <w:start w:val="1"/>
-      <w:numFmt w:val="bullet"/>
-      <w:lvlText w:val="■"/>
-      <w:lvlJc w:val="left"/>
-      <w:pPr>
-        <w:ind w:left="5040" w:firstLine="4680"/>
-      </w:pPr>
-      <w:rPr>
-        <w:rFonts w:hint="default" w:ascii="OpenSymbol" w:hAnsi="OpenSymbol" w:cs="OpenSymbol"/>
-        <w:u w:val="none"/>
-      </w:rPr>
-    </w:lvl>
-    <w:lvl w:ilvl="6" w:tentative="1">
-      <w:start w:val="1"/>
-      <w:numFmt w:val="bullet"/>
-      <w:lvlText w:val=""/>
-      <w:lvlJc w:val="left"/>
-      <w:pPr>
-        <w:ind w:left="5760" w:firstLine="5400"/>
-      </w:pPr>
-      <w:rPr>
-        <w:rFonts w:hint="default" w:ascii="Wingdings" w:hAnsi="Wingdings" w:cs="Wingdings"/>
-        <w:u w:val="none"/>
-      </w:rPr>
-    </w:lvl>
-    <w:lvl w:ilvl="7" w:tentative="1">
-      <w:start w:val="1"/>
-      <w:numFmt w:val="bullet"/>
-      <w:lvlText w:val=""/>
-      <w:lvlJc w:val="left"/>
-      <w:pPr>
-        <w:ind w:left="6480" w:firstLine="6120"/>
-      </w:pPr>
-      <w:rPr>
-        <w:rFonts w:hint="default" w:ascii="Wingdings 2" w:hAnsi="Wingdings 2" w:cs="Wingdings 2"/>
-        <w:u w:val="none"/>
-      </w:rPr>
-    </w:lvl>
-    <w:lvl w:ilvl="8" w:tentative="1">
-      <w:start w:val="1"/>
-      <w:numFmt w:val="bullet"/>
-      <w:lvlText w:val="■"/>
-      <w:lvlJc w:val="left"/>
-      <w:pPr>
-        <w:ind w:left="7200" w:firstLine="6840"/>
-      </w:pPr>
-      <w:rPr>
-        <w:rFonts w:hint="default" w:ascii="OpenSymbol" w:hAnsi="OpenSymbol" w:cs="OpenSymbol"/>
-        <w:u w:val="none"/>
-      </w:rPr>
-    </w:lvl>
-  </w:abstractNum>
-  <w:abstractNum w:abstractNumId="1493448513">
-    <w:nsid w:val="59043741"/>
-    <w:multiLevelType w:val="singleLevel"/>
-    <w:tmpl w:val="59043741"/>
-    <w:lvl w:ilvl="0" w:tentative="1">
-      <w:start w:val="1"/>
-      <w:numFmt w:val="decimal"/>
-      <w:lvlText w:val="%1."/>
-      <w:lvlJc w:val="left"/>
-      <w:pPr>
-        <w:tabs>
-          <w:tab w:val="left" w:pos="425"/>
-        </w:tabs>
-        <w:ind w:left="425" w:leftChars="0" w:hanging="425" w:firstLineChars="0"/>
-      </w:pPr>
-      <w:rPr>
-        <w:rFonts w:hint="default"/>
-      </w:rPr>
-    </w:lvl>
-  </w:abstractNum>
-  <w:abstractNum w:abstractNumId="1493442376">
-    <w:nsid w:val="59041F48"/>
-    <w:multiLevelType w:val="multilevel"/>
-    <w:tmpl w:val="59041F48"/>
-    <w:lvl w:ilvl="0" w:tentative="1">
-      <w:start w:val="1"/>
-      <w:numFmt w:val="bullet"/>
-      <w:lvlText w:val="●"/>
-      <w:lvlJc w:val="left"/>
-      <w:pPr>
-        <w:ind w:left="2160" w:firstLine="1800"/>
-      </w:pPr>
-      <w:rPr>
-        <w:u w:val="none"/>
-      </w:rPr>
-    </w:lvl>
-    <w:lvl w:ilvl="1" w:tentative="1">
-      <w:start w:val="1"/>
-      <w:numFmt w:val="bullet"/>
-      <w:lvlText w:val="○"/>
-      <w:lvlJc w:val="left"/>
-      <w:pPr>
-        <w:ind w:left="2880" w:firstLine="2520"/>
-      </w:pPr>
-      <w:rPr>
-        <w:u w:val="none"/>
-      </w:rPr>
-    </w:lvl>
-    <w:lvl w:ilvl="2" w:tentative="1">
-      <w:start w:val="1"/>
-      <w:numFmt w:val="bullet"/>
-      <w:lvlText w:val="■"/>
-      <w:lvlJc w:val="left"/>
-      <w:pPr>
-        <w:ind w:left="3600" w:firstLine="3240"/>
-      </w:pPr>
-      <w:rPr>
-        <w:u w:val="none"/>
-      </w:rPr>
-    </w:lvl>
-    <w:lvl w:ilvl="3" w:tentative="1">
-      <w:start w:val="1"/>
-      <w:numFmt w:val="bullet"/>
-      <w:lvlText w:val="●"/>
-      <w:lvlJc w:val="left"/>
-      <w:pPr>
-        <w:ind w:left="4320" w:firstLine="3960"/>
-      </w:pPr>
-      <w:rPr>
-        <w:u w:val="none"/>
-      </w:rPr>
-    </w:lvl>
-    <w:lvl w:ilvl="4" w:tentative="1">
-      <w:start w:val="1"/>
-      <w:numFmt w:val="bullet"/>
-      <w:lvlText w:val="○"/>
-      <w:lvlJc w:val="left"/>
-      <w:pPr>
-        <w:ind w:left="5040" w:firstLine="4680"/>
-      </w:pPr>
-      <w:rPr>
-        <w:u w:val="none"/>
-      </w:rPr>
-    </w:lvl>
-    <w:lvl w:ilvl="5" w:tentative="1">
-      <w:start w:val="1"/>
-      <w:numFmt w:val="bullet"/>
-      <w:lvlText w:val="■"/>
-      <w:lvlJc w:val="left"/>
-      <w:pPr>
-        <w:ind w:left="5760" w:firstLine="5400"/>
-      </w:pPr>
-      <w:rPr>
-        <w:u w:val="none"/>
-      </w:rPr>
-    </w:lvl>
-    <w:lvl w:ilvl="6" w:tentative="1">
-      <w:start w:val="1"/>
-      <w:numFmt w:val="bullet"/>
-      <w:lvlText w:val="●"/>
-      <w:lvlJc w:val="left"/>
-      <w:pPr>
-        <w:ind w:left="6480" w:firstLine="6120"/>
-      </w:pPr>
-      <w:rPr>
-        <w:u w:val="none"/>
-      </w:rPr>
-    </w:lvl>
-    <w:lvl w:ilvl="7" w:tentative="1">
-      <w:start w:val="1"/>
-      <w:numFmt w:val="bullet"/>
-      <w:lvlText w:val="○"/>
-      <w:lvlJc w:val="left"/>
-      <w:pPr>
-        <w:ind w:left="7200" w:firstLine="6840"/>
-      </w:pPr>
-      <w:rPr>
-        <w:u w:val="none"/>
-      </w:rPr>
-    </w:lvl>
-    <w:lvl w:ilvl="8" w:tentative="1">
-      <w:start w:val="1"/>
-      <w:numFmt w:val="bullet"/>
-      <w:lvlText w:val="■"/>
-      <w:lvlJc w:val="left"/>
-      <w:pPr>
-        <w:ind w:left="7920" w:firstLine="7560"/>
-      </w:pPr>
-      <w:rPr>
-        <w:u w:val="none"/>
-      </w:rPr>
-    </w:lvl>
-  </w:abstractNum>
-  <w:abstractNum w:abstractNumId="1493442387">
-    <w:nsid w:val="59041F53"/>
-    <w:multiLevelType w:val="multilevel"/>
-    <w:tmpl w:val="59041F53"/>
-    <w:lvl w:ilvl="0" w:tentative="1">
-      <w:start w:val="1"/>
-      <w:numFmt w:val="bullet"/>
-      <w:lvlText w:val="-"/>
-      <w:lvlJc w:val="left"/>
-      <w:pPr>
-        <w:ind w:left="2880" w:firstLine="2520"/>
-      </w:pPr>
-      <w:rPr>
-        <w:u w:val="none"/>
-      </w:rPr>
-    </w:lvl>
-    <w:lvl w:ilvl="1" w:tentative="1">
-      <w:start w:val="1"/>
-      <w:numFmt w:val="bullet"/>
-      <w:lvlText w:val="-"/>
-      <w:lvlJc w:val="left"/>
-      <w:pPr>
-        <w:ind w:left="3600" w:firstLine="3240"/>
-      </w:pPr>
-      <w:rPr>
-        <w:u w:val="none"/>
-      </w:rPr>
-    </w:lvl>
-    <w:lvl w:ilvl="2" w:tentative="1">
-      <w:start w:val="1"/>
-      <w:numFmt w:val="bullet"/>
-      <w:lvlText w:val="-"/>
-      <w:lvlJc w:val="left"/>
-      <w:pPr>
-        <w:ind w:left="4320" w:firstLine="3960"/>
-      </w:pPr>
-      <w:rPr>
-        <w:u w:val="none"/>
-      </w:rPr>
-    </w:lvl>
-    <w:lvl w:ilvl="3" w:tentative="1">
-      <w:start w:val="1"/>
-      <w:numFmt w:val="bullet"/>
-      <w:lvlText w:val="-"/>
-      <w:lvlJc w:val="left"/>
-      <w:pPr>
-        <w:ind w:left="5040" w:firstLine="4680"/>
-      </w:pPr>
-      <w:rPr>
-        <w:u w:val="none"/>
-      </w:rPr>
-    </w:lvl>
-    <w:lvl w:ilvl="4" w:tentative="1">
-      <w:start w:val="1"/>
-      <w:numFmt w:val="bullet"/>
-      <w:lvlText w:val="-"/>
-      <w:lvlJc w:val="left"/>
-      <w:pPr>
-        <w:ind w:left="5760" w:firstLine="5400"/>
-      </w:pPr>
-      <w:rPr>
-        <w:u w:val="none"/>
-      </w:rPr>
-    </w:lvl>
-    <w:lvl w:ilvl="5" w:tentative="1">
-      <w:start w:val="1"/>
-      <w:numFmt w:val="bullet"/>
-      <w:lvlText w:val="-"/>
-      <w:lvlJc w:val="left"/>
-      <w:pPr>
-        <w:ind w:left="6480" w:firstLine="6120"/>
-      </w:pPr>
-      <w:rPr>
-        <w:u w:val="none"/>
-      </w:rPr>
-    </w:lvl>
-    <w:lvl w:ilvl="6" w:tentative="1">
-      <w:start w:val="1"/>
-      <w:numFmt w:val="bullet"/>
-      <w:lvlText w:val="-"/>
-      <w:lvlJc w:val="left"/>
-      <w:pPr>
-        <w:ind w:left="7200" w:firstLine="6840"/>
-      </w:pPr>
-      <w:rPr>
-        <w:u w:val="none"/>
-      </w:rPr>
-    </w:lvl>
-    <w:lvl w:ilvl="7" w:tentative="1">
-      <w:start w:val="1"/>
-      <w:numFmt w:val="bullet"/>
-      <w:lvlText w:val="-"/>
-      <w:lvlJc w:val="left"/>
-      <w:pPr>
-        <w:ind w:left="7920" w:firstLine="7560"/>
-      </w:pPr>
-      <w:rPr>
-        <w:u w:val="none"/>
-      </w:rPr>
-    </w:lvl>
-    <w:lvl w:ilvl="8" w:tentative="1">
-      <w:start w:val="1"/>
-      <w:numFmt w:val="bullet"/>
-      <w:lvlText w:val="-"/>
-      <w:lvlJc w:val="left"/>
-      <w:pPr>
-        <w:ind w:left="8640" w:firstLine="8280"/>
       </w:pPr>
       <w:rPr>
         <w:u w:val="none"/>
@@ -8867,6 +9069,119 @@
       </w:rPr>
     </w:lvl>
   </w:abstractNum>
+  <w:abstractNum w:abstractNumId="1493442376">
+    <w:nsid w:val="59041F48"/>
+    <w:multiLevelType w:val="multilevel"/>
+    <w:tmpl w:val="59041F48"/>
+    <w:lvl w:ilvl="0" w:tentative="1">
+      <w:start w:val="1"/>
+      <w:numFmt w:val="bullet"/>
+      <w:lvlText w:val="●"/>
+      <w:lvlJc w:val="left"/>
+      <w:pPr>
+        <w:ind w:left="2160" w:firstLine="1800"/>
+      </w:pPr>
+      <w:rPr>
+        <w:u w:val="none"/>
+      </w:rPr>
+    </w:lvl>
+    <w:lvl w:ilvl="1" w:tentative="1">
+      <w:start w:val="1"/>
+      <w:numFmt w:val="bullet"/>
+      <w:lvlText w:val="○"/>
+      <w:lvlJc w:val="left"/>
+      <w:pPr>
+        <w:ind w:left="2880" w:firstLine="2520"/>
+      </w:pPr>
+      <w:rPr>
+        <w:u w:val="none"/>
+      </w:rPr>
+    </w:lvl>
+    <w:lvl w:ilvl="2" w:tentative="1">
+      <w:start w:val="1"/>
+      <w:numFmt w:val="bullet"/>
+      <w:lvlText w:val="■"/>
+      <w:lvlJc w:val="left"/>
+      <w:pPr>
+        <w:ind w:left="3600" w:firstLine="3240"/>
+      </w:pPr>
+      <w:rPr>
+        <w:u w:val="none"/>
+      </w:rPr>
+    </w:lvl>
+    <w:lvl w:ilvl="3" w:tentative="1">
+      <w:start w:val="1"/>
+      <w:numFmt w:val="bullet"/>
+      <w:lvlText w:val="●"/>
+      <w:lvlJc w:val="left"/>
+      <w:pPr>
+        <w:ind w:left="4320" w:firstLine="3960"/>
+      </w:pPr>
+      <w:rPr>
+        <w:u w:val="none"/>
+      </w:rPr>
+    </w:lvl>
+    <w:lvl w:ilvl="4" w:tentative="1">
+      <w:start w:val="1"/>
+      <w:numFmt w:val="bullet"/>
+      <w:lvlText w:val="○"/>
+      <w:lvlJc w:val="left"/>
+      <w:pPr>
+        <w:ind w:left="5040" w:firstLine="4680"/>
+      </w:pPr>
+      <w:rPr>
+        <w:u w:val="none"/>
+      </w:rPr>
+    </w:lvl>
+    <w:lvl w:ilvl="5" w:tentative="1">
+      <w:start w:val="1"/>
+      <w:numFmt w:val="bullet"/>
+      <w:lvlText w:val="■"/>
+      <w:lvlJc w:val="left"/>
+      <w:pPr>
+        <w:ind w:left="5760" w:firstLine="5400"/>
+      </w:pPr>
+      <w:rPr>
+        <w:u w:val="none"/>
+      </w:rPr>
+    </w:lvl>
+    <w:lvl w:ilvl="6" w:tentative="1">
+      <w:start w:val="1"/>
+      <w:numFmt w:val="bullet"/>
+      <w:lvlText w:val="●"/>
+      <w:lvlJc w:val="left"/>
+      <w:pPr>
+        <w:ind w:left="6480" w:firstLine="6120"/>
+      </w:pPr>
+      <w:rPr>
+        <w:u w:val="none"/>
+      </w:rPr>
+    </w:lvl>
+    <w:lvl w:ilvl="7" w:tentative="1">
+      <w:start w:val="1"/>
+      <w:numFmt w:val="bullet"/>
+      <w:lvlText w:val="○"/>
+      <w:lvlJc w:val="left"/>
+      <w:pPr>
+        <w:ind w:left="7200" w:firstLine="6840"/>
+      </w:pPr>
+      <w:rPr>
+        <w:u w:val="none"/>
+      </w:rPr>
+    </w:lvl>
+    <w:lvl w:ilvl="8" w:tentative="1">
+      <w:start w:val="1"/>
+      <w:numFmt w:val="bullet"/>
+      <w:lvlText w:val="■"/>
+      <w:lvlJc w:val="left"/>
+      <w:pPr>
+        <w:ind w:left="7920" w:firstLine="7560"/>
+      </w:pPr>
+      <w:rPr>
+        <w:u w:val="none"/>
+      </w:rPr>
+    </w:lvl>
+  </w:abstractNum>
   <w:abstractNum w:abstractNumId="946891957">
     <w:nsid w:val="38706CB5"/>
     <w:multiLevelType w:val="multilevel"/>
@@ -8974,6 +9289,232 @@
       <w:lvlJc w:val="left"/>
       <w:pPr>
         <w:ind w:left="7189" w:hanging="360"/>
+      </w:pPr>
+      <w:rPr>
+        <w:rFonts w:hint="default" w:ascii="Wingdings" w:hAnsi="Wingdings"/>
+      </w:rPr>
+    </w:lvl>
+  </w:abstractNum>
+  <w:abstractNum w:abstractNumId="1493442387">
+    <w:nsid w:val="59041F53"/>
+    <w:multiLevelType w:val="multilevel"/>
+    <w:tmpl w:val="59041F53"/>
+    <w:lvl w:ilvl="0" w:tentative="1">
+      <w:start w:val="1"/>
+      <w:numFmt w:val="bullet"/>
+      <w:lvlText w:val="-"/>
+      <w:lvlJc w:val="left"/>
+      <w:pPr>
+        <w:ind w:left="2880" w:firstLine="2520"/>
+      </w:pPr>
+      <w:rPr>
+        <w:u w:val="none"/>
+      </w:rPr>
+    </w:lvl>
+    <w:lvl w:ilvl="1" w:tentative="1">
+      <w:start w:val="1"/>
+      <w:numFmt w:val="bullet"/>
+      <w:lvlText w:val="-"/>
+      <w:lvlJc w:val="left"/>
+      <w:pPr>
+        <w:ind w:left="3600" w:firstLine="3240"/>
+      </w:pPr>
+      <w:rPr>
+        <w:u w:val="none"/>
+      </w:rPr>
+    </w:lvl>
+    <w:lvl w:ilvl="2" w:tentative="1">
+      <w:start w:val="1"/>
+      <w:numFmt w:val="bullet"/>
+      <w:lvlText w:val="-"/>
+      <w:lvlJc w:val="left"/>
+      <w:pPr>
+        <w:ind w:left="4320" w:firstLine="3960"/>
+      </w:pPr>
+      <w:rPr>
+        <w:u w:val="none"/>
+      </w:rPr>
+    </w:lvl>
+    <w:lvl w:ilvl="3" w:tentative="1">
+      <w:start w:val="1"/>
+      <w:numFmt w:val="bullet"/>
+      <w:lvlText w:val="-"/>
+      <w:lvlJc w:val="left"/>
+      <w:pPr>
+        <w:ind w:left="5040" w:firstLine="4680"/>
+      </w:pPr>
+      <w:rPr>
+        <w:u w:val="none"/>
+      </w:rPr>
+    </w:lvl>
+    <w:lvl w:ilvl="4" w:tentative="1">
+      <w:start w:val="1"/>
+      <w:numFmt w:val="bullet"/>
+      <w:lvlText w:val="-"/>
+      <w:lvlJc w:val="left"/>
+      <w:pPr>
+        <w:ind w:left="5760" w:firstLine="5400"/>
+      </w:pPr>
+      <w:rPr>
+        <w:u w:val="none"/>
+      </w:rPr>
+    </w:lvl>
+    <w:lvl w:ilvl="5" w:tentative="1">
+      <w:start w:val="1"/>
+      <w:numFmt w:val="bullet"/>
+      <w:lvlText w:val="-"/>
+      <w:lvlJc w:val="left"/>
+      <w:pPr>
+        <w:ind w:left="6480" w:firstLine="6120"/>
+      </w:pPr>
+      <w:rPr>
+        <w:u w:val="none"/>
+      </w:rPr>
+    </w:lvl>
+    <w:lvl w:ilvl="6" w:tentative="1">
+      <w:start w:val="1"/>
+      <w:numFmt w:val="bullet"/>
+      <w:lvlText w:val="-"/>
+      <w:lvlJc w:val="left"/>
+      <w:pPr>
+        <w:ind w:left="7200" w:firstLine="6840"/>
+      </w:pPr>
+      <w:rPr>
+        <w:u w:val="none"/>
+      </w:rPr>
+    </w:lvl>
+    <w:lvl w:ilvl="7" w:tentative="1">
+      <w:start w:val="1"/>
+      <w:numFmt w:val="bullet"/>
+      <w:lvlText w:val="-"/>
+      <w:lvlJc w:val="left"/>
+      <w:pPr>
+        <w:ind w:left="7920" w:firstLine="7560"/>
+      </w:pPr>
+      <w:rPr>
+        <w:u w:val="none"/>
+      </w:rPr>
+    </w:lvl>
+    <w:lvl w:ilvl="8" w:tentative="1">
+      <w:start w:val="1"/>
+      <w:numFmt w:val="bullet"/>
+      <w:lvlText w:val="-"/>
+      <w:lvlJc w:val="left"/>
+      <w:pPr>
+        <w:ind w:left="8640" w:firstLine="8280"/>
+      </w:pPr>
+      <w:rPr>
+        <w:u w:val="none"/>
+      </w:rPr>
+    </w:lvl>
+  </w:abstractNum>
+  <w:abstractNum w:abstractNumId="247008919">
+    <w:nsid w:val="0EB90E97"/>
+    <w:multiLevelType w:val="multilevel"/>
+    <w:tmpl w:val="0EB90E97"/>
+    <w:lvl w:ilvl="0" w:tentative="1">
+      <w:start w:val="1"/>
+      <w:numFmt w:val="bullet"/>
+      <w:lvlText w:val=""/>
+      <w:lvlJc w:val="left"/>
+      <w:pPr>
+        <w:ind w:left="2136" w:hanging="360"/>
+      </w:pPr>
+      <w:rPr>
+        <w:rFonts w:hint="default" w:ascii="Symbol" w:hAnsi="Symbol"/>
+      </w:rPr>
+    </w:lvl>
+    <w:lvl w:ilvl="1" w:tentative="1">
+      <w:start w:val="1"/>
+      <w:numFmt w:val="bullet"/>
+      <w:lvlText w:val="o"/>
+      <w:lvlJc w:val="left"/>
+      <w:pPr>
+        <w:ind w:left="2856" w:hanging="360"/>
+      </w:pPr>
+      <w:rPr>
+        <w:rFonts w:hint="default" w:ascii="Courier New" w:hAnsi="Courier New" w:cs="Courier New"/>
+      </w:rPr>
+    </w:lvl>
+    <w:lvl w:ilvl="2" w:tentative="1">
+      <w:start w:val="1"/>
+      <w:numFmt w:val="bullet"/>
+      <w:lvlText w:val=""/>
+      <w:lvlJc w:val="left"/>
+      <w:pPr>
+        <w:ind w:left="3576" w:hanging="360"/>
+      </w:pPr>
+      <w:rPr>
+        <w:rFonts w:hint="default" w:ascii="Wingdings" w:hAnsi="Wingdings"/>
+      </w:rPr>
+    </w:lvl>
+    <w:lvl w:ilvl="3" w:tentative="1">
+      <w:start w:val="1"/>
+      <w:numFmt w:val="bullet"/>
+      <w:lvlText w:val=""/>
+      <w:lvlJc w:val="left"/>
+      <w:pPr>
+        <w:ind w:left="4296" w:hanging="360"/>
+      </w:pPr>
+      <w:rPr>
+        <w:rFonts w:hint="default" w:ascii="Symbol" w:hAnsi="Symbol"/>
+      </w:rPr>
+    </w:lvl>
+    <w:lvl w:ilvl="4" w:tentative="1">
+      <w:start w:val="1"/>
+      <w:numFmt w:val="bullet"/>
+      <w:lvlText w:val="o"/>
+      <w:lvlJc w:val="left"/>
+      <w:pPr>
+        <w:ind w:left="5016" w:hanging="360"/>
+      </w:pPr>
+      <w:rPr>
+        <w:rFonts w:hint="default" w:ascii="Courier New" w:hAnsi="Courier New" w:cs="Courier New"/>
+      </w:rPr>
+    </w:lvl>
+    <w:lvl w:ilvl="5" w:tentative="1">
+      <w:start w:val="1"/>
+      <w:numFmt w:val="bullet"/>
+      <w:lvlText w:val=""/>
+      <w:lvlJc w:val="left"/>
+      <w:pPr>
+        <w:ind w:left="5736" w:hanging="360"/>
+      </w:pPr>
+      <w:rPr>
+        <w:rFonts w:hint="default" w:ascii="Wingdings" w:hAnsi="Wingdings"/>
+      </w:rPr>
+    </w:lvl>
+    <w:lvl w:ilvl="6" w:tentative="1">
+      <w:start w:val="1"/>
+      <w:numFmt w:val="bullet"/>
+      <w:lvlText w:val=""/>
+      <w:lvlJc w:val="left"/>
+      <w:pPr>
+        <w:ind w:left="6456" w:hanging="360"/>
+      </w:pPr>
+      <w:rPr>
+        <w:rFonts w:hint="default" w:ascii="Symbol" w:hAnsi="Symbol"/>
+      </w:rPr>
+    </w:lvl>
+    <w:lvl w:ilvl="7" w:tentative="1">
+      <w:start w:val="1"/>
+      <w:numFmt w:val="bullet"/>
+      <w:lvlText w:val="o"/>
+      <w:lvlJc w:val="left"/>
+      <w:pPr>
+        <w:ind w:left="7176" w:hanging="360"/>
+      </w:pPr>
+      <w:rPr>
+        <w:rFonts w:hint="default" w:ascii="Courier New" w:hAnsi="Courier New" w:cs="Courier New"/>
+      </w:rPr>
+    </w:lvl>
+    <w:lvl w:ilvl="8" w:tentative="1">
+      <w:start w:val="1"/>
+      <w:numFmt w:val="bullet"/>
+      <w:lvlText w:val=""/>
+      <w:lvlJc w:val="left"/>
+      <w:pPr>
+        <w:ind w:left="7896" w:hanging="360"/>
       </w:pPr>
       <w:rPr>
         <w:rFonts w:hint="default" w:ascii="Wingdings" w:hAnsi="Wingdings"/>
@@ -9012,6 +9553,9 @@
   </w:num>
   <w:num w:numId="11">
     <w:abstractNumId w:val="946891957"/>
+  </w:num>
+  <w:num w:numId="12">
+    <w:abstractNumId w:val="247008919"/>
   </w:num>
 </w:numbering>
 </file>

</xml_diff>

<commit_message>
Definiciones de Nomenclatura en PGC
</commit_message>
<xml_diff>
--- a/Desarrollo/Documentos/PGC.docx
+++ b/Desarrollo/Documentos/PGC.docx
@@ -273,6 +273,8 @@
               <w:lang w:val="es-PE" w:eastAsia="ja-JP" w:bidi="ar-SA"/>
             </w:rPr>
           </w:pPr>
+          <w:bookmarkStart w:id="24" w:name="_GoBack"/>
+          <w:bookmarkEnd w:id="24"/>
           <w:r>
             <w:rPr>
               <w:rFonts w:ascii="Times New Roman" w:hAnsi="Times New Roman" w:cs="Times New Roman"/>
@@ -324,7 +326,7 @@
               <w:szCs w:val="22"/>
               <w:lang w:val="es-PE" w:eastAsia="ja-JP" w:bidi="ar-SA"/>
             </w:rPr>
-            <w:instrText xml:space="preserve"> HYPERLINK \l _Toc28320 </w:instrText>
+            <w:instrText xml:space="preserve"> HYPERLINK \l _Toc10465 </w:instrText>
           </w:r>
           <w:r>
             <w:rPr>
@@ -378,7 +380,7 @@
               <w:szCs w:val="22"/>
               <w:lang w:val="es-PE" w:eastAsia="ja-JP" w:bidi="ar-SA"/>
             </w:rPr>
-            <w:instrText xml:space="preserve"> PAGEREF _Toc28320 </w:instrText>
+            <w:instrText xml:space="preserve"> PAGEREF _Toc10465 </w:instrText>
           </w:r>
           <w:r>
             <w:rPr>
@@ -448,7 +450,7 @@
               <w:szCs w:val="22"/>
               <w:lang w:val="es-PE" w:eastAsia="ja-JP" w:bidi="ar-SA"/>
             </w:rPr>
-            <w:instrText xml:space="preserve"> HYPERLINK \l _Toc8536 </w:instrText>
+            <w:instrText xml:space="preserve"> HYPERLINK \l _Toc19943 </w:instrText>
           </w:r>
           <w:r>
             <w:rPr>
@@ -502,7 +504,7 @@
               <w:szCs w:val="22"/>
               <w:lang w:val="es-PE" w:eastAsia="ja-JP" w:bidi="ar-SA"/>
             </w:rPr>
-            <w:instrText xml:space="preserve"> PAGEREF _Toc8536 </w:instrText>
+            <w:instrText xml:space="preserve"> PAGEREF _Toc19943 </w:instrText>
           </w:r>
           <w:r>
             <w:rPr>
@@ -572,7 +574,7 @@
               <w:szCs w:val="22"/>
               <w:lang w:val="es-PE" w:eastAsia="ja-JP" w:bidi="ar-SA"/>
             </w:rPr>
-            <w:instrText xml:space="preserve"> HYPERLINK \l _Toc15881 </w:instrText>
+            <w:instrText xml:space="preserve"> HYPERLINK \l _Toc22916 </w:instrText>
           </w:r>
           <w:r>
             <w:rPr>
@@ -626,7 +628,7 @@
               <w:szCs w:val="22"/>
               <w:lang w:val="es-PE" w:eastAsia="ja-JP" w:bidi="ar-SA"/>
             </w:rPr>
-            <w:instrText xml:space="preserve"> PAGEREF _Toc15881 </w:instrText>
+            <w:instrText xml:space="preserve"> PAGEREF _Toc22916 </w:instrText>
           </w:r>
           <w:r>
             <w:rPr>
@@ -696,7 +698,7 @@
               <w:szCs w:val="22"/>
               <w:lang w:val="es-PE" w:eastAsia="ja-JP" w:bidi="ar-SA"/>
             </w:rPr>
-            <w:instrText xml:space="preserve"> HYPERLINK \l _Toc18649 </w:instrText>
+            <w:instrText xml:space="preserve"> HYPERLINK \l _Toc31119 </w:instrText>
           </w:r>
           <w:r>
             <w:rPr>
@@ -750,7 +752,7 @@
               <w:szCs w:val="22"/>
               <w:lang w:val="es-PE" w:eastAsia="ja-JP" w:bidi="ar-SA"/>
             </w:rPr>
-            <w:instrText xml:space="preserve"> PAGEREF _Toc18649 </w:instrText>
+            <w:instrText xml:space="preserve"> PAGEREF _Toc31119 </w:instrText>
           </w:r>
           <w:r>
             <w:rPr>
@@ -820,7 +822,7 @@
               <w:szCs w:val="22"/>
               <w:lang w:val="es-PE" w:eastAsia="ja-JP" w:bidi="ar-SA"/>
             </w:rPr>
-            <w:instrText xml:space="preserve"> HYPERLINK \l _Toc18284 </w:instrText>
+            <w:instrText xml:space="preserve"> HYPERLINK \l _Toc30717 </w:instrText>
           </w:r>
           <w:r>
             <w:rPr>
@@ -874,7 +876,7 @@
               <w:szCs w:val="22"/>
               <w:lang w:val="es-PE" w:eastAsia="ja-JP" w:bidi="ar-SA"/>
             </w:rPr>
-            <w:instrText xml:space="preserve"> PAGEREF _Toc18284 </w:instrText>
+            <w:instrText xml:space="preserve"> PAGEREF _Toc30717 </w:instrText>
           </w:r>
           <w:r>
             <w:rPr>
@@ -944,7 +946,7 @@
               <w:szCs w:val="22"/>
               <w:lang w:val="es-PE" w:eastAsia="ja-JP" w:bidi="ar-SA"/>
             </w:rPr>
-            <w:instrText xml:space="preserve"> HYPERLINK \l _Toc27036 </w:instrText>
+            <w:instrText xml:space="preserve"> HYPERLINK \l _Toc11123 </w:instrText>
           </w:r>
           <w:r>
             <w:rPr>
@@ -998,7 +1000,7 @@
               <w:szCs w:val="22"/>
               <w:lang w:val="es-PE" w:eastAsia="ja-JP" w:bidi="ar-SA"/>
             </w:rPr>
-            <w:instrText xml:space="preserve"> PAGEREF _Toc27036 </w:instrText>
+            <w:instrText xml:space="preserve"> PAGEREF _Toc11123 </w:instrText>
           </w:r>
           <w:r>
             <w:rPr>
@@ -1068,7 +1070,7 @@
               <w:szCs w:val="22"/>
               <w:lang w:val="es-PE" w:eastAsia="ja-JP" w:bidi="ar-SA"/>
             </w:rPr>
-            <w:instrText xml:space="preserve"> HYPERLINK \l _Toc30847 </w:instrText>
+            <w:instrText xml:space="preserve"> HYPERLINK \l _Toc25983 </w:instrText>
           </w:r>
           <w:r>
             <w:rPr>
@@ -1122,7 +1124,7 @@
               <w:szCs w:val="22"/>
               <w:lang w:val="es-PE" w:eastAsia="ja-JP" w:bidi="ar-SA"/>
             </w:rPr>
-            <w:instrText xml:space="preserve"> PAGEREF _Toc30847 </w:instrText>
+            <w:instrText xml:space="preserve"> PAGEREF _Toc25983 </w:instrText>
           </w:r>
           <w:r>
             <w:rPr>
@@ -1192,7 +1194,7 @@
               <w:szCs w:val="22"/>
               <w:lang w:val="es-PE" w:eastAsia="ja-JP" w:bidi="ar-SA"/>
             </w:rPr>
-            <w:instrText xml:space="preserve"> HYPERLINK \l _Toc15856 </w:instrText>
+            <w:instrText xml:space="preserve"> HYPERLINK \l _Toc22528 </w:instrText>
           </w:r>
           <w:r>
             <w:rPr>
@@ -1246,7 +1248,7 @@
               <w:szCs w:val="22"/>
               <w:lang w:val="es-PE" w:eastAsia="ja-JP" w:bidi="ar-SA"/>
             </w:rPr>
-            <w:instrText xml:space="preserve"> PAGEREF _Toc15856 </w:instrText>
+            <w:instrText xml:space="preserve"> PAGEREF _Toc22528 </w:instrText>
           </w:r>
           <w:r>
             <w:rPr>
@@ -1316,7 +1318,7 @@
               <w:szCs w:val="22"/>
               <w:lang w:val="es-PE" w:eastAsia="ja-JP" w:bidi="ar-SA"/>
             </w:rPr>
-            <w:instrText xml:space="preserve"> HYPERLINK \l _Toc24573 </w:instrText>
+            <w:instrText xml:space="preserve"> HYPERLINK \l _Toc1216 </w:instrText>
           </w:r>
           <w:r>
             <w:rPr>
@@ -1370,7 +1372,7 @@
               <w:szCs w:val="22"/>
               <w:lang w:val="es-PE" w:eastAsia="ja-JP" w:bidi="ar-SA"/>
             </w:rPr>
-            <w:instrText xml:space="preserve"> PAGEREF _Toc24573 </w:instrText>
+            <w:instrText xml:space="preserve"> PAGEREF _Toc1216 </w:instrText>
           </w:r>
           <w:r>
             <w:rPr>
@@ -1440,7 +1442,7 @@
               <w:szCs w:val="22"/>
               <w:lang w:val="es-PE" w:eastAsia="ja-JP" w:bidi="ar-SA"/>
             </w:rPr>
-            <w:instrText xml:space="preserve"> HYPERLINK \l _Toc2212 </w:instrText>
+            <w:instrText xml:space="preserve"> HYPERLINK \l _Toc32548 </w:instrText>
           </w:r>
           <w:r>
             <w:rPr>
@@ -1494,7 +1496,7 @@
               <w:szCs w:val="22"/>
               <w:lang w:val="es-PE" w:eastAsia="ja-JP" w:bidi="ar-SA"/>
             </w:rPr>
-            <w:instrText xml:space="preserve"> PAGEREF _Toc2212 </w:instrText>
+            <w:instrText xml:space="preserve"> PAGEREF _Toc32548 </w:instrText>
           </w:r>
           <w:r>
             <w:rPr>
@@ -1564,7 +1566,7 @@
               <w:szCs w:val="22"/>
               <w:lang w:val="es-PE" w:eastAsia="ja-JP" w:bidi="ar-SA"/>
             </w:rPr>
-            <w:instrText xml:space="preserve"> HYPERLINK \l _Toc28790 </w:instrText>
+            <w:instrText xml:space="preserve"> HYPERLINK \l _Toc9666 </w:instrText>
           </w:r>
           <w:r>
             <w:rPr>
@@ -1618,7 +1620,7 @@
               <w:szCs w:val="22"/>
               <w:lang w:val="es-PE" w:eastAsia="ja-JP" w:bidi="ar-SA"/>
             </w:rPr>
-            <w:instrText xml:space="preserve"> PAGEREF _Toc28790 </w:instrText>
+            <w:instrText xml:space="preserve"> PAGEREF _Toc9666 </w:instrText>
           </w:r>
           <w:r>
             <w:rPr>
@@ -1688,7 +1690,7 @@
               <w:szCs w:val="22"/>
               <w:lang w:val="es-PE" w:eastAsia="ja-JP" w:bidi="ar-SA"/>
             </w:rPr>
-            <w:instrText xml:space="preserve"> HYPERLINK \l _Toc10526 </w:instrText>
+            <w:instrText xml:space="preserve"> HYPERLINK \l _Toc27001 </w:instrText>
           </w:r>
           <w:r>
             <w:rPr>
@@ -1742,7 +1744,7 @@
               <w:szCs w:val="22"/>
               <w:lang w:val="es-PE" w:eastAsia="ja-JP" w:bidi="ar-SA"/>
             </w:rPr>
-            <w:instrText xml:space="preserve"> PAGEREF _Toc10526 </w:instrText>
+            <w:instrText xml:space="preserve"> PAGEREF _Toc27001 </w:instrText>
           </w:r>
           <w:r>
             <w:rPr>
@@ -1812,7 +1814,7 @@
               <w:szCs w:val="22"/>
               <w:lang w:val="es-PE" w:eastAsia="ja-JP" w:bidi="ar-SA"/>
             </w:rPr>
-            <w:instrText xml:space="preserve"> HYPERLINK \l _Toc11903 </w:instrText>
+            <w:instrText xml:space="preserve"> HYPERLINK \l _Toc19658 </w:instrText>
           </w:r>
           <w:r>
             <w:rPr>
@@ -1857,7 +1859,7 @@
               <w:szCs w:val="22"/>
               <w:lang w:val="es-PE" w:eastAsia="ja-JP" w:bidi="ar-SA"/>
             </w:rPr>
-            <w:instrText xml:space="preserve"> PAGEREF _Toc11903 </w:instrText>
+            <w:instrText xml:space="preserve"> PAGEREF _Toc19658 </w:instrText>
           </w:r>
           <w:r>
             <w:rPr>
@@ -1925,7 +1927,7 @@
               <w:szCs w:val="22"/>
               <w:lang w:val="es-PE" w:eastAsia="ja-JP" w:bidi="ar-SA"/>
             </w:rPr>
-            <w:instrText xml:space="preserve"> HYPERLINK \l _Toc20794 </w:instrText>
+            <w:instrText xml:space="preserve"> HYPERLINK \l _Toc22505 </w:instrText>
           </w:r>
           <w:r>
             <w:rPr>
@@ -1979,7 +1981,7 @@
               <w:szCs w:val="22"/>
               <w:lang w:val="es-PE" w:eastAsia="ja-JP" w:bidi="ar-SA"/>
             </w:rPr>
-            <w:instrText xml:space="preserve"> PAGEREF _Toc20794 </w:instrText>
+            <w:instrText xml:space="preserve"> PAGEREF _Toc22505 </w:instrText>
           </w:r>
           <w:r>
             <w:rPr>
@@ -2049,7 +2051,7 @@
               <w:szCs w:val="22"/>
               <w:lang w:val="es-PE" w:eastAsia="ja-JP" w:bidi="ar-SA"/>
             </w:rPr>
-            <w:instrText xml:space="preserve"> HYPERLINK \l _Toc19875 </w:instrText>
+            <w:instrText xml:space="preserve"> HYPERLINK \l _Toc5644 </w:instrText>
           </w:r>
           <w:r>
             <w:rPr>
@@ -2103,7 +2105,7 @@
               <w:szCs w:val="22"/>
               <w:lang w:val="es-PE" w:eastAsia="ja-JP" w:bidi="ar-SA"/>
             </w:rPr>
-            <w:instrText xml:space="preserve"> PAGEREF _Toc19875 </w:instrText>
+            <w:instrText xml:space="preserve"> PAGEREF _Toc5644 </w:instrText>
           </w:r>
           <w:r>
             <w:rPr>
@@ -2173,7 +2175,7 @@
               <w:szCs w:val="22"/>
               <w:lang w:val="es-PE" w:eastAsia="ja-JP" w:bidi="ar-SA"/>
             </w:rPr>
-            <w:instrText xml:space="preserve"> HYPERLINK \l _Toc29458 </w:instrText>
+            <w:instrText xml:space="preserve"> HYPERLINK \l _Toc274 </w:instrText>
           </w:r>
           <w:r>
             <w:rPr>
@@ -2227,7 +2229,7 @@
               <w:szCs w:val="22"/>
               <w:lang w:val="es-PE" w:eastAsia="ja-JP" w:bidi="ar-SA"/>
             </w:rPr>
-            <w:instrText xml:space="preserve"> PAGEREF _Toc29458 </w:instrText>
+            <w:instrText xml:space="preserve"> PAGEREF _Toc274 </w:instrText>
           </w:r>
           <w:r>
             <w:rPr>
@@ -2246,6 +2248,130 @@
               <w:lang w:val="es-PE" w:eastAsia="ja-JP" w:bidi="ar-SA"/>
             </w:rPr>
             <w:t>17</w:t>
+          </w:r>
+          <w:r>
+            <w:rPr>
+              <w:rFonts w:ascii="Arial" w:hAnsi="Arial" w:eastAsia="Arial" w:cs="Arial"/>
+              <w:color w:val="000000"/>
+              <w:szCs w:val="22"/>
+              <w:lang w:val="es-PE" w:eastAsia="ja-JP" w:bidi="ar-SA"/>
+            </w:rPr>
+            <w:fldChar w:fldCharType="end"/>
+          </w:r>
+          <w:r>
+            <w:rPr>
+              <w:rFonts w:ascii="Times New Roman" w:hAnsi="Times New Roman" w:eastAsia="Arial" w:cs="Times New Roman"/>
+              <w:bCs/>
+              <w:color w:val="auto"/>
+              <w:szCs w:val="24"/>
+              <w:u w:val="none"/>
+              <w:lang w:val="es-PE" w:eastAsia="ja-JP" w:bidi="ar-SA"/>
+            </w:rPr>
+            <w:fldChar w:fldCharType="end"/>
+          </w:r>
+        </w:p>
+        <w:p>
+          <w:pPr>
+            <w:pStyle w:val="7"/>
+            <w:tabs>
+              <w:tab w:val="right" w:leader="dot" w:pos="8306"/>
+            </w:tabs>
+            <w:rPr>
+              <w:rFonts w:ascii="Arial" w:hAnsi="Arial" w:eastAsia="Arial" w:cs="Arial"/>
+              <w:color w:val="000000"/>
+              <w:szCs w:val="22"/>
+              <w:lang w:val="es-PE" w:eastAsia="ja-JP" w:bidi="ar-SA"/>
+            </w:rPr>
+          </w:pPr>
+          <w:r>
+            <w:rPr>
+              <w:rFonts w:ascii="Times New Roman" w:hAnsi="Times New Roman" w:eastAsia="Arial" w:cs="Times New Roman"/>
+              <w:color w:val="auto"/>
+              <w:szCs w:val="22"/>
+              <w:lang w:val="es-PE" w:eastAsia="ja-JP" w:bidi="ar-SA"/>
+            </w:rPr>
+            <w:fldChar w:fldCharType="begin"/>
+          </w:r>
+          <w:r>
+            <w:rPr>
+              <w:rFonts w:ascii="Times New Roman" w:hAnsi="Times New Roman" w:eastAsia="Arial" w:cs="Times New Roman"/>
+              <w:color w:val="auto"/>
+              <w:szCs w:val="22"/>
+              <w:lang w:val="es-PE" w:eastAsia="ja-JP" w:bidi="ar-SA"/>
+            </w:rPr>
+            <w:instrText xml:space="preserve"> HYPERLINK \l _Toc17378 </w:instrText>
+          </w:r>
+          <w:r>
+            <w:rPr>
+              <w:rFonts w:ascii="Times New Roman" w:hAnsi="Times New Roman" w:eastAsia="Arial" w:cs="Times New Roman"/>
+              <w:color w:val="auto"/>
+              <w:szCs w:val="22"/>
+              <w:lang w:val="es-PE" w:eastAsia="ja-JP" w:bidi="ar-SA"/>
+            </w:rPr>
+            <w:fldChar w:fldCharType="separate"/>
+          </w:r>
+          <w:r>
+            <w:rPr>
+              <w:rFonts w:ascii="Arial" w:hAnsi="Arial" w:eastAsia="Arial" w:cs="Arial"/>
+              <w:color w:val="000000"/>
+              <w:szCs w:val="22"/>
+              <w:lang w:val="es-PE" w:eastAsia="ja-JP" w:bidi="ar-SA"/>
+            </w:rPr>
+            <w:t>3</w:t>
+          </w:r>
+          <w:r>
+            <w:rPr>
+              <w:rFonts w:ascii="Times New Roman" w:hAnsi="Times New Roman" w:eastAsia="Arial" w:cs="Times New Roman"/>
+              <w:bCs/>
+              <w:szCs w:val="24"/>
+              <w:lang w:val="es-PE" w:eastAsia="ja-JP" w:bidi="ar-SA"/>
+            </w:rPr>
+            <w:t>.1.2. Definiciones de nomenclatura de los ítems:</w:t>
+          </w:r>
+          <w:r>
+            <w:rPr>
+              <w:rFonts w:ascii="Arial" w:hAnsi="Arial" w:eastAsia="Arial" w:cs="Arial"/>
+              <w:color w:val="000000"/>
+              <w:szCs w:val="22"/>
+              <w:lang w:val="es-PE" w:eastAsia="ja-JP" w:bidi="ar-SA"/>
+            </w:rPr>
+            <w:tab/>
+          </w:r>
+          <w:r>
+            <w:rPr>
+              <w:rFonts w:ascii="Arial" w:hAnsi="Arial" w:eastAsia="Arial" w:cs="Arial"/>
+              <w:color w:val="000000"/>
+              <w:szCs w:val="22"/>
+              <w:lang w:val="es-PE" w:eastAsia="ja-JP" w:bidi="ar-SA"/>
+            </w:rPr>
+            <w:fldChar w:fldCharType="begin"/>
+          </w:r>
+          <w:r>
+            <w:rPr>
+              <w:rFonts w:ascii="Arial" w:hAnsi="Arial" w:eastAsia="Arial" w:cs="Arial"/>
+              <w:color w:val="000000"/>
+              <w:szCs w:val="22"/>
+              <w:lang w:val="es-PE" w:eastAsia="ja-JP" w:bidi="ar-SA"/>
+            </w:rPr>
+            <w:instrText xml:space="preserve"> PAGEREF _Toc17378 </w:instrText>
+          </w:r>
+          <w:r>
+            <w:rPr>
+              <w:rFonts w:ascii="Arial" w:hAnsi="Arial" w:eastAsia="Arial" w:cs="Arial"/>
+              <w:color w:val="000000"/>
+              <w:szCs w:val="22"/>
+              <w:lang w:val="es-PE" w:eastAsia="ja-JP" w:bidi="ar-SA"/>
+            </w:rPr>
+            <w:fldChar w:fldCharType="separate"/>
+          </w:r>
+          <w:r>
+            <w:rPr>
+              <w:rFonts w:ascii="Arial" w:hAnsi="Arial" w:eastAsia="Arial" w:cs="Arial"/>
+              <w:color w:val="000000"/>
+              <w:szCs w:val="22"/>
+              <w:lang w:val="es-PE" w:eastAsia="ja-JP" w:bidi="ar-SA"/>
+            </w:rPr>
+            <w:t>18</w:t>
           </w:r>
           <w:r>
             <w:rPr>
@@ -2307,8 +2433,6 @@
           <w:color w:val="auto"/>
         </w:rPr>
       </w:pPr>
-      <w:bookmarkStart w:id="23" w:name="_GoBack"/>
-      <w:bookmarkEnd w:id="23"/>
     </w:p>
     <w:p>
       <w:pPr>
@@ -2493,7 +2617,7 @@
       </w:pPr>
       <w:bookmarkStart w:id="0" w:name="_991cc8et0f81" w:colFirst="0" w:colLast="0"/>
       <w:bookmarkEnd w:id="0"/>
-      <w:bookmarkStart w:id="1" w:name="_Toc28320"/>
+      <w:bookmarkStart w:id="1" w:name="_Toc10465"/>
       <w:r>
         <w:rPr>
           <w:rFonts w:ascii="Times New Roman" w:hAnsi="Times New Roman" w:cs="Times New Roman"/>
@@ -2526,7 +2650,7 @@
           <w:szCs w:val="24"/>
         </w:rPr>
       </w:pPr>
-      <w:bookmarkStart w:id="2" w:name="_Toc8536"/>
+      <w:bookmarkStart w:id="2" w:name="_Toc19943"/>
       <w:r>
         <w:rPr>
           <w:rFonts w:ascii="Times New Roman" w:hAnsi="Times New Roman" w:cs="Times New Roman"/>
@@ -2590,7 +2714,7 @@
           <w:szCs w:val="24"/>
         </w:rPr>
       </w:pPr>
-      <w:bookmarkStart w:id="3" w:name="_Toc15881"/>
+      <w:bookmarkStart w:id="3" w:name="_Toc22916"/>
       <w:r>
         <w:rPr>
           <w:rFonts w:ascii="Times New Roman" w:hAnsi="Times New Roman" w:cs="Times New Roman"/>
@@ -2756,7 +2880,7 @@
           <w:szCs w:val="24"/>
         </w:rPr>
       </w:pPr>
-      <w:bookmarkStart w:id="4" w:name="_Toc18649"/>
+      <w:bookmarkStart w:id="4" w:name="_Toc31119"/>
       <w:r>
         <w:rPr>
           <w:rFonts w:ascii="Times New Roman" w:hAnsi="Times New Roman" w:cs="Times New Roman"/>
@@ -2858,7 +2982,7 @@
           <w:szCs w:val="24"/>
         </w:rPr>
       </w:pPr>
-      <w:bookmarkStart w:id="5" w:name="_Toc18284"/>
+      <w:bookmarkStart w:id="5" w:name="_Toc30717"/>
       <w:r>
         <w:rPr>
           <w:rFonts w:ascii="Times New Roman" w:hAnsi="Times New Roman" w:cs="Times New Roman"/>
@@ -3049,7 +3173,7 @@
           <w:szCs w:val="24"/>
         </w:rPr>
       </w:pPr>
-      <w:bookmarkStart w:id="6" w:name="_Toc27036"/>
+      <w:bookmarkStart w:id="6" w:name="_Toc11123"/>
       <w:r>
         <w:rPr>
           <w:rFonts w:ascii="Times New Roman" w:hAnsi="Times New Roman" w:cs="Times New Roman"/>
@@ -3082,7 +3206,7 @@
           <w:szCs w:val="24"/>
         </w:rPr>
       </w:pPr>
-      <w:bookmarkStart w:id="7" w:name="_Toc30847"/>
+      <w:bookmarkStart w:id="7" w:name="_Toc25983"/>
       <w:r>
         <w:rPr>
           <w:rFonts w:ascii="Times New Roman" w:hAnsi="Times New Roman" w:cs="Times New Roman"/>
@@ -3394,12 +3518,6 @@
             <w:insideV w:val="single" w:color="000000" w:sz="8" w:space="0"/>
           </w:tblBorders>
           <w:tblLayout w:type="fixed"/>
-          <w:tblCellMar>
-            <w:top w:w="0" w:type="dxa"/>
-            <w:left w:w="108" w:type="dxa"/>
-            <w:bottom w:w="0" w:type="dxa"/>
-            <w:right w:w="108" w:type="dxa"/>
-          </w:tblCellMar>
         </w:tblPrEx>
         <w:tc>
           <w:tcPr>
@@ -4062,7 +4180,7 @@
         </w:rPr>
       </w:pPr>
       <w:bookmarkStart w:id="8" w:name="_Toc19597"/>
-      <w:bookmarkStart w:id="9" w:name="_Toc15856"/>
+      <w:bookmarkStart w:id="9" w:name="_Toc22528"/>
       <w:r>
         <w:rPr>
           <w:rFonts w:ascii="Times New Roman" w:hAnsi="Times New Roman" w:cs="Times New Roman"/>
@@ -4408,7 +4526,7 @@
         </w:rPr>
       </w:pPr>
       <w:bookmarkStart w:id="10" w:name="_Toc23743"/>
-      <w:bookmarkStart w:id="11" w:name="_Toc24573"/>
+      <w:bookmarkStart w:id="11" w:name="_Toc1216"/>
       <w:r>
         <w:rPr>
           <w:rFonts w:ascii="Times New Roman" w:hAnsi="Times New Roman" w:cs="Times New Roman"/>
@@ -6369,7 +6487,7 @@
         </w:rPr>
       </w:pPr>
       <w:bookmarkStart w:id="13" w:name="_Toc5449"/>
-      <w:bookmarkStart w:id="14" w:name="_Toc2212"/>
+      <w:bookmarkStart w:id="14" w:name="_Toc32548"/>
       <w:r>
         <w:rPr>
           <w:rFonts w:ascii="Times New Roman" w:hAnsi="Times New Roman" w:cs="Times New Roman"/>
@@ -6404,7 +6522,7 @@
         </w:rPr>
       </w:pPr>
       <w:bookmarkStart w:id="15" w:name="_Toc3004"/>
-      <w:bookmarkStart w:id="16" w:name="_Toc28790"/>
+      <w:bookmarkStart w:id="16" w:name="_Toc9666"/>
       <w:r>
         <w:rPr>
           <w:rFonts w:ascii="Times New Roman" w:hAnsi="Times New Roman" w:cs="Times New Roman"/>
@@ -6877,7 +6995,7 @@
         </w:rPr>
       </w:pPr>
       <w:bookmarkStart w:id="17" w:name="_Toc30179"/>
-      <w:bookmarkStart w:id="18" w:name="_Toc10526"/>
+      <w:bookmarkStart w:id="18" w:name="_Toc27001"/>
       <w:r>
         <w:rPr>
           <w:rFonts w:ascii="Times New Roman" w:hAnsi="Times New Roman" w:cs="Times New Roman"/>
@@ -7330,7 +7448,7 @@
           <w:lang w:val="es-ES"/>
         </w:rPr>
       </w:pPr>
-      <w:bookmarkStart w:id="19" w:name="_Toc11903"/>
+      <w:bookmarkStart w:id="19" w:name="_Toc19658"/>
       <w:r>
         <w:rPr>
           <w:rFonts w:ascii="Times New Roman" w:hAnsi="Times New Roman" w:cs="Times New Roman"/>
@@ -7866,7 +7984,7 @@
           <w:szCs w:val="24"/>
         </w:rPr>
       </w:pPr>
-      <w:bookmarkStart w:id="20" w:name="_Toc20794"/>
+      <w:bookmarkStart w:id="20" w:name="_Toc22505"/>
       <w:r>
         <w:rPr>
           <w:rFonts w:ascii="Times New Roman" w:hAnsi="Times New Roman" w:cs="Times New Roman"/>
@@ -8009,7 +8127,7 @@
           <w:szCs w:val="24"/>
         </w:rPr>
       </w:pPr>
-      <w:bookmarkStart w:id="21" w:name="_Toc19875"/>
+      <w:bookmarkStart w:id="21" w:name="_Toc5644"/>
       <w:r>
         <w:rPr>
           <w:rFonts w:ascii="Times New Roman" w:hAnsi="Times New Roman" w:cs="Times New Roman"/>
@@ -8042,7 +8160,7 @@
           <w:szCs w:val="24"/>
         </w:rPr>
       </w:pPr>
-      <w:bookmarkStart w:id="22" w:name="_Toc29458"/>
+      <w:bookmarkStart w:id="22" w:name="_Toc274"/>
       <w:r>
         <w:rPr>
           <w:rFonts w:ascii="Times New Roman" w:hAnsi="Times New Roman" w:cs="Times New Roman"/>
@@ -9495,6 +9613,456 @@
     </w:tbl>
     <w:p>
       <w:pPr>
+        <w:ind w:left="1416"/>
+        <w:rPr>
+          <w:rFonts w:ascii="Times New Roman" w:hAnsi="Times New Roman" w:cs="Times New Roman"/>
+        </w:rPr>
+      </w:pPr>
+    </w:p>
+    <w:p>
+      <w:pPr>
+        <w:pStyle w:val="3"/>
+        <w:numPr>
+          <w:ilvl w:val="2"/>
+          <w:numId w:val="2"/>
+        </w:numPr>
+        <w:spacing w:line="360" w:lineRule="auto"/>
+        <w:ind w:left="1560" w:hanging="142"/>
+        <w:jc w:val="both"/>
+        <w:rPr>
+          <w:rFonts w:ascii="Times New Roman" w:hAnsi="Times New Roman" w:cs="Times New Roman"/>
+          <w:b/>
+          <w:bCs/>
+          <w:color w:val="auto"/>
+          <w:sz w:val="24"/>
+          <w:szCs w:val="24"/>
+        </w:rPr>
+      </w:pPr>
+      <w:bookmarkStart w:id="23" w:name="_Toc17378"/>
+      <w:r>
+        <w:rPr>
+          <w:rFonts w:ascii="Times New Roman" w:hAnsi="Times New Roman" w:cs="Times New Roman"/>
+          <w:b/>
+          <w:bCs/>
+          <w:color w:val="auto"/>
+          <w:sz w:val="24"/>
+          <w:szCs w:val="24"/>
+        </w:rPr>
+        <w:t>Definiciones de nomenclatura de los ítems:</w:t>
+      </w:r>
+      <w:bookmarkEnd w:id="23"/>
+    </w:p>
+    <w:p>
+      <w:pPr>
+        <w:ind w:left="1416"/>
+        <w:rPr>
+          <w:rFonts w:ascii="Times New Roman" w:hAnsi="Times New Roman" w:cs="Times New Roman"/>
+        </w:rPr>
+      </w:pPr>
+      <w:r>
+        <w:rPr>
+          <w:rFonts w:ascii="Times New Roman" w:hAnsi="Times New Roman" w:cs="Times New Roman"/>
+        </w:rPr>
+        <w:t>Teniendo en cuenta la clasificación tomada a los ítems de configuración se tomará la siguiente nomenclatura:</w:t>
+      </w:r>
+    </w:p>
+    <w:p>
+      <w:pPr>
+        <w:pStyle w:val="19"/>
+        <w:ind w:left="1996"/>
+        <w:rPr>
+          <w:rFonts w:ascii="Times New Roman" w:hAnsi="Times New Roman" w:cs="Times New Roman"/>
+        </w:rPr>
+      </w:pPr>
+    </w:p>
+    <w:p>
+      <w:pPr>
+        <w:pStyle w:val="19"/>
+        <w:numPr>
+          <w:ilvl w:val="0"/>
+          <w:numId w:val="12"/>
+        </w:numPr>
+        <w:rPr>
+          <w:rFonts w:ascii="Times New Roman" w:hAnsi="Times New Roman" w:cs="Times New Roman"/>
+        </w:rPr>
+      </w:pPr>
+      <w:r>
+        <w:rPr>
+          <w:rFonts w:ascii="Times New Roman" w:hAnsi="Times New Roman" w:cs="Times New Roman"/>
+          <w:b/>
+        </w:rPr>
+        <w:t>Ítems en evolución</w:t>
+      </w:r>
+      <w:r>
+        <w:rPr>
+          <w:rFonts w:ascii="Times New Roman" w:hAnsi="Times New Roman" w:cs="Times New Roman"/>
+        </w:rPr>
+        <w:t>:</w:t>
+      </w:r>
+    </w:p>
+    <w:p>
+      <w:pPr>
+        <w:pStyle w:val="19"/>
+        <w:numPr>
+          <w:ilvl w:val="1"/>
+          <w:numId w:val="12"/>
+        </w:numPr>
+        <w:rPr>
+          <w:rFonts w:ascii="Times New Roman" w:hAnsi="Times New Roman" w:cs="Times New Roman"/>
+        </w:rPr>
+      </w:pPr>
+      <w:r>
+        <w:rPr>
+          <w:rFonts w:ascii="Times New Roman" w:hAnsi="Times New Roman" w:cs="Times New Roman"/>
+        </w:rPr>
+        <w:t>Sea el caso de ítems de empresa →  [Iniciales del documento].[docx|*]</w:t>
+      </w:r>
+    </w:p>
+    <w:p>
+      <w:pPr>
+        <w:pStyle w:val="19"/>
+        <w:numPr>
+          <w:ilvl w:val="1"/>
+          <w:numId w:val="12"/>
+        </w:numPr>
+        <w:rPr>
+          <w:rFonts w:ascii="Times New Roman" w:hAnsi="Times New Roman" w:cs="Times New Roman"/>
+        </w:rPr>
+      </w:pPr>
+      <w:r>
+        <w:rPr>
+          <w:rFonts w:ascii="Times New Roman" w:hAnsi="Times New Roman" w:cs="Times New Roman"/>
+        </w:rPr>
+        <w:t>Sea el caso de ítems de proyecto  → [Iniciales del proyecto]_[Iniciales del documento].[docx|*]</w:t>
+      </w:r>
+    </w:p>
+    <w:p>
+      <w:pPr>
+        <w:pStyle w:val="19"/>
+        <w:numPr>
+          <w:ilvl w:val="0"/>
+          <w:numId w:val="12"/>
+        </w:numPr>
+        <w:rPr>
+          <w:rFonts w:ascii="Times New Roman" w:hAnsi="Times New Roman" w:cs="Times New Roman"/>
+          <w:color w:val="auto"/>
+        </w:rPr>
+      </w:pPr>
+      <w:r>
+        <w:rPr>
+          <w:rFonts w:ascii="Times New Roman" w:hAnsi="Times New Roman" w:cs="Times New Roman"/>
+          <w:b/>
+        </w:rPr>
+        <w:t>Ítems fuente:</w:t>
+      </w:r>
+    </w:p>
+    <w:p>
+      <w:pPr>
+        <w:pStyle w:val="19"/>
+        <w:numPr>
+          <w:ilvl w:val="1"/>
+          <w:numId w:val="12"/>
+        </w:numPr>
+        <w:rPr>
+          <w:rFonts w:ascii="Times New Roman" w:hAnsi="Times New Roman" w:cs="Times New Roman"/>
+          <w:color w:val="auto"/>
+        </w:rPr>
+      </w:pPr>
+      <w:r>
+        <w:rPr>
+          <w:rFonts w:ascii="Times New Roman" w:hAnsi="Times New Roman" w:cs="Times New Roman"/>
+          <w:color w:val="auto"/>
+        </w:rPr>
+        <w:t>Para los items de desarrollo de proyectos FrontEnd:</w:t>
+      </w:r>
+    </w:p>
+    <w:p>
+      <w:pPr>
+        <w:pStyle w:val="19"/>
+        <w:numPr>
+          <w:ilvl w:val="2"/>
+          <w:numId w:val="12"/>
+        </w:numPr>
+        <w:rPr>
+          <w:rFonts w:ascii="Times New Roman" w:hAnsi="Times New Roman" w:cs="Times New Roman"/>
+          <w:color w:val="auto"/>
+        </w:rPr>
+      </w:pPr>
+      <w:r>
+        <w:rPr>
+          <w:rFonts w:ascii="Times New Roman" w:hAnsi="Times New Roman" w:cs="Times New Roman"/>
+          <w:color w:val="auto"/>
+        </w:rPr>
+        <w:t>Todo item que cuente con más de 2 palabras, deberá ser nombrado en Kebab-case.</w:t>
+      </w:r>
+    </w:p>
+    <w:p>
+      <w:pPr>
+        <w:pStyle w:val="19"/>
+        <w:numPr>
+          <w:ilvl w:val="2"/>
+          <w:numId w:val="12"/>
+        </w:numPr>
+        <w:rPr>
+          <w:rFonts w:ascii="Times New Roman" w:hAnsi="Times New Roman" w:cs="Times New Roman"/>
+          <w:color w:val="auto"/>
+        </w:rPr>
+      </w:pPr>
+      <w:r>
+        <w:rPr>
+          <w:rFonts w:ascii="Times New Roman" w:hAnsi="Times New Roman" w:cs="Times New Roman"/>
+          <w:color w:val="auto"/>
+        </w:rPr>
+        <w:t>Los componentes: &lt;NOMBRE DEL COMPONENT O FEATURE&gt;.component.js</w:t>
+      </w:r>
+    </w:p>
+    <w:p>
+      <w:pPr>
+        <w:pStyle w:val="19"/>
+        <w:numPr>
+          <w:ilvl w:val="2"/>
+          <w:numId w:val="12"/>
+        </w:numPr>
+        <w:rPr>
+          <w:rFonts w:ascii="Times New Roman" w:hAnsi="Times New Roman" w:cs="Times New Roman"/>
+          <w:color w:val="auto"/>
+        </w:rPr>
+      </w:pPr>
+      <w:r>
+        <w:rPr>
+          <w:rFonts w:ascii="Times New Roman" w:hAnsi="Times New Roman" w:cs="Times New Roman"/>
+          <w:color w:val="auto"/>
+        </w:rPr>
+        <w:t>Las vistas o templates:  &lt;NOMBRE DEL COMPONENT O FEATURE&gt;.template.html</w:t>
+      </w:r>
+    </w:p>
+    <w:p>
+      <w:pPr>
+        <w:pStyle w:val="19"/>
+        <w:numPr>
+          <w:ilvl w:val="2"/>
+          <w:numId w:val="12"/>
+        </w:numPr>
+        <w:rPr>
+          <w:rFonts w:ascii="Times New Roman" w:hAnsi="Times New Roman" w:cs="Times New Roman"/>
+          <w:color w:val="auto"/>
+        </w:rPr>
+      </w:pPr>
+      <w:r>
+        <w:rPr>
+          <w:rFonts w:ascii="Times New Roman" w:hAnsi="Times New Roman" w:cs="Times New Roman"/>
+          <w:color w:val="auto"/>
+        </w:rPr>
+        <w:t>Los controladores &lt;NOMBRE DE COMPONENT O FEATURE&gt;.controller.js</w:t>
+      </w:r>
+    </w:p>
+    <w:p>
+      <w:pPr>
+        <w:pStyle w:val="19"/>
+        <w:numPr>
+          <w:ilvl w:val="2"/>
+          <w:numId w:val="12"/>
+        </w:numPr>
+        <w:rPr>
+          <w:rFonts w:ascii="Times New Roman" w:hAnsi="Times New Roman" w:cs="Times New Roman"/>
+          <w:color w:val="auto"/>
+        </w:rPr>
+      </w:pPr>
+      <w:r>
+        <w:rPr>
+          <w:rFonts w:ascii="Times New Roman" w:hAnsi="Times New Roman" w:cs="Times New Roman"/>
+          <w:color w:val="auto"/>
+        </w:rPr>
+        <w:t>Los services(servicios) &lt;NOMBRE DEL SERVICIO&gt;.service.js</w:t>
+      </w:r>
+    </w:p>
+    <w:p>
+      <w:pPr>
+        <w:pStyle w:val="19"/>
+        <w:numPr>
+          <w:ilvl w:val="1"/>
+          <w:numId w:val="12"/>
+        </w:numPr>
+        <w:rPr>
+          <w:rFonts w:ascii="Times New Roman" w:hAnsi="Times New Roman" w:cs="Times New Roman"/>
+          <w:color w:val="auto"/>
+        </w:rPr>
+      </w:pPr>
+      <w:r>
+        <w:rPr>
+          <w:rFonts w:ascii="Times New Roman" w:hAnsi="Times New Roman" w:cs="Times New Roman"/>
+          <w:color w:val="auto"/>
+        </w:rPr>
+        <w:t>Para los items de proyectos BackEnd:</w:t>
+      </w:r>
+    </w:p>
+    <w:p>
+      <w:pPr>
+        <w:pStyle w:val="19"/>
+        <w:numPr>
+          <w:ilvl w:val="2"/>
+          <w:numId w:val="12"/>
+        </w:numPr>
+        <w:rPr>
+          <w:rFonts w:ascii="Times New Roman" w:hAnsi="Times New Roman" w:cs="Times New Roman"/>
+          <w:color w:val="auto"/>
+        </w:rPr>
+      </w:pPr>
+      <w:r>
+        <w:rPr>
+          <w:rFonts w:ascii="Times New Roman" w:hAnsi="Times New Roman" w:cs="Times New Roman"/>
+          <w:color w:val="auto"/>
+        </w:rPr>
+        <w:t>Todo item con más de dos palabras deberá ser nombrado: [nombre del ítem en kebab-case].{js|json}</w:t>
+      </w:r>
+    </w:p>
+    <w:p>
+      <w:pPr>
+        <w:pStyle w:val="19"/>
+        <w:numPr>
+          <w:ilvl w:val="1"/>
+          <w:numId w:val="12"/>
+        </w:numPr>
+        <w:rPr>
+          <w:rFonts w:ascii="Times New Roman" w:hAnsi="Times New Roman" w:cs="Times New Roman"/>
+          <w:color w:val="00000A"/>
+        </w:rPr>
+      </w:pPr>
+      <w:r>
+        <w:rPr>
+          <w:rFonts w:ascii="Times New Roman" w:hAnsi="Times New Roman" w:cs="Times New Roman"/>
+          <w:color w:val="auto"/>
+        </w:rPr>
+        <w:t>Para los items de proyectos Móvil:</w:t>
+      </w:r>
+    </w:p>
+    <w:p>
+      <w:pPr>
+        <w:pStyle w:val="19"/>
+        <w:numPr>
+          <w:ilvl w:val="2"/>
+          <w:numId w:val="12"/>
+        </w:numPr>
+        <w:rPr>
+          <w:rFonts w:ascii="Times New Roman" w:hAnsi="Times New Roman" w:cs="Times New Roman"/>
+        </w:rPr>
+      </w:pPr>
+      <w:r>
+        <w:rPr>
+          <w:rFonts w:ascii="Times New Roman" w:hAnsi="Times New Roman" w:cs="Times New Roman"/>
+          <w:color w:val="00000A"/>
+        </w:rPr>
+        <w:t>Las clases hechas en JAVA las son expresadas del siguiente modo: [Nombre de la clase en PascalCase].java</w:t>
+      </w:r>
+    </w:p>
+    <w:p>
+      <w:pPr>
+        <w:pStyle w:val="19"/>
+        <w:numPr>
+          <w:ilvl w:val="2"/>
+          <w:numId w:val="12"/>
+        </w:numPr>
+        <w:rPr>
+          <w:rFonts w:ascii="Times New Roman" w:hAnsi="Times New Roman" w:cs="Times New Roman"/>
+        </w:rPr>
+      </w:pPr>
+      <w:r>
+        <w:rPr>
+          <w:rFonts w:ascii="Times New Roman" w:hAnsi="Times New Roman" w:cs="Times New Roman"/>
+          <w:color w:val="00000A"/>
+        </w:rPr>
+        <w:t>Los layouts y componentes gráficos o vistas serán nombrados en &lt;nombre del ítem en snake_case&gt;.{png|xml}</w:t>
+      </w:r>
+    </w:p>
+    <w:p>
+      <w:pPr>
+        <w:pStyle w:val="19"/>
+        <w:numPr>
+          <w:ilvl w:val="0"/>
+          <w:numId w:val="12"/>
+        </w:numPr>
+        <w:rPr>
+          <w:rFonts w:ascii="Times New Roman" w:hAnsi="Times New Roman" w:cs="Times New Roman"/>
+        </w:rPr>
+      </w:pPr>
+      <w:r>
+        <w:rPr>
+          <w:rFonts w:ascii="Times New Roman" w:hAnsi="Times New Roman" w:cs="Times New Roman"/>
+          <w:b/>
+        </w:rPr>
+        <w:t>Ítems de soporte:</w:t>
+      </w:r>
+      <w:r>
+        <w:rPr>
+          <w:rFonts w:ascii="Times New Roman" w:hAnsi="Times New Roman" w:cs="Times New Roman"/>
+        </w:rPr>
+        <w:t xml:space="preserve"> </w:t>
+      </w:r>
+    </w:p>
+    <w:p>
+      <w:pPr>
+        <w:pStyle w:val="19"/>
+        <w:numPr>
+          <w:ilvl w:val="1"/>
+          <w:numId w:val="12"/>
+        </w:numPr>
+        <w:rPr>
+          <w:rFonts w:ascii="Times New Roman" w:hAnsi="Times New Roman" w:cs="Times New Roman"/>
+        </w:rPr>
+      </w:pPr>
+      <w:r>
+        <w:rPr>
+          <w:rFonts w:ascii="Times New Roman" w:hAnsi="Times New Roman" w:cs="Times New Roman"/>
+        </w:rPr>
+        <w:t>Para los proyectos de Front-end ,Back-end y Android,los archivos de configuración serán nombrados: [nombre del archivo en kebab-case].[extesion]</w:t>
+      </w:r>
+    </w:p>
+    <w:p>
+      <w:pPr>
+        <w:pStyle w:val="19"/>
+        <w:numPr>
+          <w:ilvl w:val="0"/>
+          <w:numId w:val="12"/>
+        </w:numPr>
+        <w:rPr>
+          <w:rFonts w:ascii="Times New Roman" w:hAnsi="Times New Roman" w:cs="Times New Roman"/>
+        </w:rPr>
+      </w:pPr>
+      <w:r>
+        <w:rPr>
+          <w:rFonts w:ascii="Times New Roman" w:hAnsi="Times New Roman" w:cs="Times New Roman"/>
+          <w:b/>
+        </w:rPr>
+        <w:t>Ítem de Archivo:</w:t>
+      </w:r>
+      <w:r>
+        <w:rPr>
+          <w:rFonts w:ascii="Times New Roman" w:hAnsi="Times New Roman" w:cs="Times New Roman"/>
+        </w:rPr>
+        <w:t xml:space="preserve"> </w:t>
+      </w:r>
+    </w:p>
+    <w:p>
+      <w:pPr>
+        <w:pStyle w:val="19"/>
+        <w:numPr>
+          <w:ilvl w:val="1"/>
+          <w:numId w:val="12"/>
+        </w:numPr>
+        <w:rPr>
+          <w:rFonts w:ascii="Times New Roman" w:hAnsi="Times New Roman" w:cs="Times New Roman"/>
+          <w:color w:val="auto"/>
+        </w:rPr>
+      </w:pPr>
+      <w:r>
+        <w:rPr>
+          <w:rFonts w:ascii="Times New Roman" w:hAnsi="Times New Roman" w:cs="Times New Roman"/>
+        </w:rPr>
+        <w:t>Serán nombrados: [Iniciales del proyecto]_[Iniciales del documento].docx</w:t>
+      </w:r>
+    </w:p>
+    <w:p>
+      <w:pPr>
         <w:spacing w:line="360" w:lineRule="auto"/>
         <w:rPr>
           <w:rFonts w:ascii="Times New Roman" w:hAnsi="Times New Roman" w:cs="Times New Roman"/>
@@ -9519,14 +10087,13 @@
 
 <file path=word/numbering.xml><?xml version="1.0" encoding="utf-8"?>
 <w:numbering xmlns:wpc="http://schemas.microsoft.com/office/word/2010/wordprocessingCanvas" xmlns:mc="http://schemas.openxmlformats.org/markup-compatibility/2006" xmlns:o="urn:schemas-microsoft-com:office:office" xmlns:r="http://schemas.openxmlformats.org/officeDocument/2006/relationships" xmlns:m="http://schemas.openxmlformats.org/officeDocument/2006/math" xmlns:v="urn:schemas-microsoft-com:vml" xmlns:wp14="http://schemas.microsoft.com/office/word/2010/wordprocessingDrawing" xmlns:wp="http://schemas.openxmlformats.org/drawingml/2006/wordprocessingDrawing" xmlns:w10="urn:schemas-microsoft-com:office:word" xmlns:w="http://schemas.openxmlformats.org/wordprocessingml/2006/main" xmlns:w14="http://schemas.microsoft.com/office/word/2010/wordml" xmlns:wpg="http://schemas.microsoft.com/office/word/2010/wordprocessingGroup" xmlns:wpi="http://schemas.microsoft.com/office/word/2010/wordprocessingInk" xmlns:wne="http://schemas.microsoft.com/office/word/2006/wordml" xmlns:wps="http://schemas.microsoft.com/office/word/2010/wordprocessingShape" mc:Ignorable="w14 wp14">
-  <w:abstractNum w:abstractNumId="1478751723">
-    <w:nsid w:val="5823F5EB"/>
-    <w:multiLevelType w:val="multilevel"/>
-    <w:tmpl w:val="5823F5EB"/>
+  <w:abstractNum w:abstractNumId="1493448513">
+    <w:nsid w:val="59043741"/>
+    <w:multiLevelType w:val="singleLevel"/>
+    <w:tmpl w:val="59043741"/>
     <w:lvl w:ilvl="0" w:tentative="1">
       <w:start w:val="1"/>
       <w:numFmt w:val="decimal"/>
-      <w:pStyle w:val="12"/>
       <w:lvlText w:val="%1."/>
       <w:lvlJc w:val="left"/>
       <w:pPr>
@@ -9537,126 +10104,354 @@
       </w:pPr>
       <w:rPr>
         <w:rFonts w:hint="default"/>
+      </w:rPr>
+    </w:lvl>
+  </w:abstractNum>
+  <w:abstractNum w:abstractNumId="1493442277">
+    <w:nsid w:val="59041EE5"/>
+    <w:multiLevelType w:val="multilevel"/>
+    <w:tmpl w:val="59041EE5"/>
+    <w:lvl w:ilvl="0" w:tentative="1">
+      <w:start w:val="1"/>
+      <w:numFmt w:val="decimal"/>
+      <w:lvlText w:val="%1."/>
+      <w:lvlJc w:val="right"/>
+      <w:pPr>
+        <w:ind w:left="720" w:firstLine="360"/>
+      </w:pPr>
+      <w:rPr>
+        <w:u w:val="none"/>
       </w:rPr>
     </w:lvl>
     <w:lvl w:ilvl="1" w:tentative="1">
       <w:start w:val="1"/>
       <w:numFmt w:val="decimal"/>
       <w:lvlText w:val="%1.%2."/>
-      <w:lvlJc w:val="left"/>
-      <w:pPr>
-        <w:tabs>
-          <w:tab w:val="left" w:pos="567"/>
-        </w:tabs>
-        <w:ind w:left="567" w:hanging="567"/>
+      <w:lvlJc w:val="right"/>
+      <w:pPr>
+        <w:ind w:left="1440" w:firstLine="1080"/>
       </w:pPr>
       <w:rPr>
-        <w:rFonts w:hint="default"/>
+        <w:u w:val="none"/>
       </w:rPr>
     </w:lvl>
     <w:lvl w:ilvl="2" w:tentative="1">
       <w:start w:val="1"/>
       <w:numFmt w:val="decimal"/>
       <w:lvlText w:val="%1.%2.%3."/>
-      <w:lvlJc w:val="left"/>
-      <w:pPr>
-        <w:tabs>
-          <w:tab w:val="left" w:pos="709"/>
-        </w:tabs>
-        <w:ind w:left="709" w:hanging="709"/>
+      <w:lvlJc w:val="right"/>
+      <w:pPr>
+        <w:ind w:left="2160" w:firstLine="1800"/>
       </w:pPr>
       <w:rPr>
-        <w:rFonts w:hint="default"/>
+        <w:u w:val="none"/>
       </w:rPr>
     </w:lvl>
     <w:lvl w:ilvl="3" w:tentative="1">
       <w:start w:val="1"/>
       <w:numFmt w:val="decimal"/>
       <w:lvlText w:val="%1.%2.%3.%4."/>
-      <w:lvlJc w:val="left"/>
-      <w:pPr>
-        <w:tabs>
-          <w:tab w:val="left" w:pos="850"/>
-        </w:tabs>
-        <w:ind w:left="850" w:hanging="850"/>
+      <w:lvlJc w:val="right"/>
+      <w:pPr>
+        <w:ind w:left="2880" w:firstLine="2520"/>
       </w:pPr>
       <w:rPr>
-        <w:rFonts w:hint="default"/>
+        <w:u w:val="none"/>
       </w:rPr>
     </w:lvl>
     <w:lvl w:ilvl="4" w:tentative="1">
       <w:start w:val="1"/>
       <w:numFmt w:val="decimal"/>
       <w:lvlText w:val="%1.%2.%3.%4.%5."/>
-      <w:lvlJc w:val="left"/>
-      <w:pPr>
-        <w:tabs>
-          <w:tab w:val="left" w:pos="991"/>
-        </w:tabs>
-        <w:ind w:left="991" w:hanging="991"/>
+      <w:lvlJc w:val="right"/>
+      <w:pPr>
+        <w:ind w:left="3600" w:firstLine="3240"/>
       </w:pPr>
       <w:rPr>
-        <w:rFonts w:hint="default"/>
+        <w:u w:val="none"/>
       </w:rPr>
     </w:lvl>
     <w:lvl w:ilvl="5" w:tentative="1">
       <w:start w:val="1"/>
       <w:numFmt w:val="decimal"/>
       <w:lvlText w:val="%1.%2.%3.%4.%5.%6."/>
-      <w:lvlJc w:val="left"/>
-      <w:pPr>
-        <w:tabs>
-          <w:tab w:val="left" w:pos="1134"/>
-        </w:tabs>
-        <w:ind w:left="1134" w:hanging="1134"/>
+      <w:lvlJc w:val="right"/>
+      <w:pPr>
+        <w:ind w:left="4320" w:firstLine="3960"/>
       </w:pPr>
       <w:rPr>
-        <w:rFonts w:hint="default"/>
+        <w:u w:val="none"/>
       </w:rPr>
     </w:lvl>
     <w:lvl w:ilvl="6" w:tentative="1">
       <w:start w:val="1"/>
       <w:numFmt w:val="decimal"/>
       <w:lvlText w:val="%1.%2.%3.%4.%5.%6.%7."/>
-      <w:lvlJc w:val="left"/>
-      <w:pPr>
-        <w:tabs>
-          <w:tab w:val="left" w:pos="1275"/>
-        </w:tabs>
-        <w:ind w:left="1275" w:hanging="1275"/>
+      <w:lvlJc w:val="right"/>
+      <w:pPr>
+        <w:ind w:left="5040" w:firstLine="4680"/>
       </w:pPr>
       <w:rPr>
-        <w:rFonts w:hint="default"/>
+        <w:u w:val="none"/>
       </w:rPr>
     </w:lvl>
     <w:lvl w:ilvl="7" w:tentative="1">
       <w:start w:val="1"/>
       <w:numFmt w:val="decimal"/>
       <w:lvlText w:val="%1.%2.%3.%4.%5.%6.%7.%8."/>
-      <w:lvlJc w:val="left"/>
-      <w:pPr>
-        <w:tabs>
-          <w:tab w:val="left" w:pos="1418"/>
-        </w:tabs>
-        <w:ind w:left="1418" w:hanging="1418"/>
+      <w:lvlJc w:val="right"/>
+      <w:pPr>
+        <w:ind w:left="5760" w:firstLine="5400"/>
       </w:pPr>
       <w:rPr>
-        <w:rFonts w:hint="default"/>
+        <w:u w:val="none"/>
       </w:rPr>
     </w:lvl>
     <w:lvl w:ilvl="8" w:tentative="1">
       <w:start w:val="1"/>
       <w:numFmt w:val="decimal"/>
       <w:lvlText w:val="%1.%2.%3.%4.%5.%6.%7.%8.%9."/>
+      <w:lvlJc w:val="right"/>
+      <w:pPr>
+        <w:ind w:left="6480" w:firstLine="6120"/>
+      </w:pPr>
+      <w:rPr>
+        <w:u w:val="none"/>
+      </w:rPr>
+    </w:lvl>
+  </w:abstractNum>
+  <w:abstractNum w:abstractNumId="1493442354">
+    <w:nsid w:val="59041F32"/>
+    <w:multiLevelType w:val="multilevel"/>
+    <w:tmpl w:val="59041F32"/>
+    <w:lvl w:ilvl="0" w:tentative="1">
+      <w:start w:val="1"/>
+      <w:numFmt w:val="bullet"/>
+      <w:lvlText w:val="●"/>
       <w:lvlJc w:val="left"/>
       <w:pPr>
-        <w:tabs>
-          <w:tab w:val="left" w:pos="1558"/>
-        </w:tabs>
-        <w:ind w:left="1558" w:hanging="1558"/>
+        <w:ind w:left="1440" w:firstLine="1080"/>
       </w:pPr>
       <w:rPr>
-        <w:rFonts w:hint="default"/>
+        <w:u w:val="none"/>
+      </w:rPr>
+    </w:lvl>
+    <w:lvl w:ilvl="1" w:tentative="1">
+      <w:start w:val="1"/>
+      <w:numFmt w:val="bullet"/>
+      <w:lvlText w:val="○"/>
+      <w:lvlJc w:val="left"/>
+      <w:pPr>
+        <w:ind w:left="2160" w:firstLine="1800"/>
+      </w:pPr>
+      <w:rPr>
+        <w:u w:val="none"/>
+      </w:rPr>
+    </w:lvl>
+    <w:lvl w:ilvl="2" w:tentative="1">
+      <w:start w:val="1"/>
+      <w:numFmt w:val="bullet"/>
+      <w:lvlText w:val="■"/>
+      <w:lvlJc w:val="left"/>
+      <w:pPr>
+        <w:ind w:left="2880" w:firstLine="2520"/>
+      </w:pPr>
+      <w:rPr>
+        <w:u w:val="none"/>
+      </w:rPr>
+    </w:lvl>
+    <w:lvl w:ilvl="3" w:tentative="1">
+      <w:start w:val="1"/>
+      <w:numFmt w:val="bullet"/>
+      <w:lvlText w:val="●"/>
+      <w:lvlJc w:val="left"/>
+      <w:pPr>
+        <w:ind w:left="3600" w:firstLine="3240"/>
+      </w:pPr>
+      <w:rPr>
+        <w:u w:val="none"/>
+      </w:rPr>
+    </w:lvl>
+    <w:lvl w:ilvl="4" w:tentative="1">
+      <w:start w:val="1"/>
+      <w:numFmt w:val="bullet"/>
+      <w:lvlText w:val="○"/>
+      <w:lvlJc w:val="left"/>
+      <w:pPr>
+        <w:ind w:left="4320" w:firstLine="3960"/>
+      </w:pPr>
+      <w:rPr>
+        <w:u w:val="none"/>
+      </w:rPr>
+    </w:lvl>
+    <w:lvl w:ilvl="5" w:tentative="1">
+      <w:start w:val="1"/>
+      <w:numFmt w:val="bullet"/>
+      <w:lvlText w:val="■"/>
+      <w:lvlJc w:val="left"/>
+      <w:pPr>
+        <w:ind w:left="5040" w:firstLine="4680"/>
+      </w:pPr>
+      <w:rPr>
+        <w:u w:val="none"/>
+      </w:rPr>
+    </w:lvl>
+    <w:lvl w:ilvl="6" w:tentative="1">
+      <w:start w:val="1"/>
+      <w:numFmt w:val="bullet"/>
+      <w:lvlText w:val="●"/>
+      <w:lvlJc w:val="left"/>
+      <w:pPr>
+        <w:ind w:left="5760" w:firstLine="5400"/>
+      </w:pPr>
+      <w:rPr>
+        <w:u w:val="none"/>
+      </w:rPr>
+    </w:lvl>
+    <w:lvl w:ilvl="7" w:tentative="1">
+      <w:start w:val="1"/>
+      <w:numFmt w:val="bullet"/>
+      <w:lvlText w:val="○"/>
+      <w:lvlJc w:val="left"/>
+      <w:pPr>
+        <w:ind w:left="6480" w:firstLine="6120"/>
+      </w:pPr>
+      <w:rPr>
+        <w:u w:val="none"/>
+      </w:rPr>
+    </w:lvl>
+    <w:lvl w:ilvl="8" w:tentative="1">
+      <w:start w:val="1"/>
+      <w:numFmt w:val="bullet"/>
+      <w:lvlText w:val="■"/>
+      <w:lvlJc w:val="left"/>
+      <w:pPr>
+        <w:ind w:left="7200" w:firstLine="6840"/>
+      </w:pPr>
+      <w:rPr>
+        <w:u w:val="none"/>
+      </w:rPr>
+    </w:lvl>
+  </w:abstractNum>
+  <w:abstractNum w:abstractNumId="1493496483">
+    <w:nsid w:val="5904F2A3"/>
+    <w:multiLevelType w:val="multilevel"/>
+    <w:tmpl w:val="5904F2A3"/>
+    <w:lvl w:ilvl="0" w:tentative="1">
+      <w:start w:val="1"/>
+      <w:numFmt w:val="bullet"/>
+      <w:lvlText w:val=""/>
+      <w:lvlJc w:val="left"/>
+      <w:pPr>
+        <w:ind w:left="1440" w:firstLine="1080"/>
+      </w:pPr>
+      <w:rPr>
+        <w:rFonts w:hint="default" w:ascii="Wingdings" w:hAnsi="Wingdings" w:cs="Wingdings"/>
+        <w:u w:val="none"/>
+      </w:rPr>
+    </w:lvl>
+    <w:lvl w:ilvl="1" w:tentative="1">
+      <w:start w:val="1"/>
+      <w:numFmt w:val="bullet"/>
+      <w:lvlText w:val=""/>
+      <w:lvlJc w:val="left"/>
+      <w:pPr>
+        <w:ind w:left="2160" w:firstLine="1800"/>
+      </w:pPr>
+      <w:rPr>
+        <w:rFonts w:hint="default" w:ascii="Wingdings 2" w:hAnsi="Wingdings 2" w:cs="Wingdings 2"/>
+        <w:u w:val="none"/>
+      </w:rPr>
+    </w:lvl>
+    <w:lvl w:ilvl="2" w:tentative="1">
+      <w:start w:val="1"/>
+      <w:numFmt w:val="bullet"/>
+      <w:lvlText w:val="■"/>
+      <w:lvlJc w:val="left"/>
+      <w:pPr>
+        <w:ind w:left="2880" w:firstLine="2520"/>
+      </w:pPr>
+      <w:rPr>
+        <w:rFonts w:hint="default" w:ascii="OpenSymbol" w:hAnsi="OpenSymbol" w:cs="OpenSymbol"/>
+        <w:u w:val="none"/>
+      </w:rPr>
+    </w:lvl>
+    <w:lvl w:ilvl="3" w:tentative="1">
+      <w:start w:val="1"/>
+      <w:numFmt w:val="bullet"/>
+      <w:lvlText w:val=""/>
+      <w:lvlJc w:val="left"/>
+      <w:pPr>
+        <w:ind w:left="3600" w:firstLine="3240"/>
+      </w:pPr>
+      <w:rPr>
+        <w:rFonts w:hint="default" w:ascii="Wingdings" w:hAnsi="Wingdings" w:cs="Wingdings"/>
+        <w:u w:val="none"/>
+      </w:rPr>
+    </w:lvl>
+    <w:lvl w:ilvl="4" w:tentative="1">
+      <w:start w:val="1"/>
+      <w:numFmt w:val="bullet"/>
+      <w:lvlText w:val=""/>
+      <w:lvlJc w:val="left"/>
+      <w:pPr>
+        <w:ind w:left="4320" w:firstLine="3960"/>
+      </w:pPr>
+      <w:rPr>
+        <w:rFonts w:hint="default" w:ascii="Wingdings 2" w:hAnsi="Wingdings 2" w:cs="Wingdings 2"/>
+        <w:u w:val="none"/>
+      </w:rPr>
+    </w:lvl>
+    <w:lvl w:ilvl="5" w:tentative="1">
+      <w:start w:val="1"/>
+      <w:numFmt w:val="bullet"/>
+      <w:lvlText w:val="■"/>
+      <w:lvlJc w:val="left"/>
+      <w:pPr>
+        <w:ind w:left="5040" w:firstLine="4680"/>
+      </w:pPr>
+      <w:rPr>
+        <w:rFonts w:hint="default" w:ascii="OpenSymbol" w:hAnsi="OpenSymbol" w:cs="OpenSymbol"/>
+        <w:u w:val="none"/>
+      </w:rPr>
+    </w:lvl>
+    <w:lvl w:ilvl="6" w:tentative="1">
+      <w:start w:val="1"/>
+      <w:numFmt w:val="bullet"/>
+      <w:lvlText w:val=""/>
+      <w:lvlJc w:val="left"/>
+      <w:pPr>
+        <w:ind w:left="5760" w:firstLine="5400"/>
+      </w:pPr>
+      <w:rPr>
+        <w:rFonts w:hint="default" w:ascii="Wingdings" w:hAnsi="Wingdings" w:cs="Wingdings"/>
+        <w:u w:val="none"/>
+      </w:rPr>
+    </w:lvl>
+    <w:lvl w:ilvl="7" w:tentative="1">
+      <w:start w:val="1"/>
+      <w:numFmt w:val="bullet"/>
+      <w:lvlText w:val=""/>
+      <w:lvlJc w:val="left"/>
+      <w:pPr>
+        <w:ind w:left="6480" w:firstLine="6120"/>
+      </w:pPr>
+      <w:rPr>
+        <w:rFonts w:hint="default" w:ascii="Wingdings 2" w:hAnsi="Wingdings 2" w:cs="Wingdings 2"/>
+        <w:u w:val="none"/>
+      </w:rPr>
+    </w:lvl>
+    <w:lvl w:ilvl="8" w:tentative="1">
+      <w:start w:val="1"/>
+      <w:numFmt w:val="bullet"/>
+      <w:lvlText w:val="■"/>
+      <w:lvlJc w:val="left"/>
+      <w:pPr>
+        <w:ind w:left="7200" w:firstLine="6840"/>
+      </w:pPr>
+      <w:rPr>
+        <w:rFonts w:hint="default" w:ascii="OpenSymbol" w:hAnsi="OpenSymbol" w:cs="OpenSymbol"/>
+        <w:u w:val="none"/>
       </w:rPr>
     </w:lvl>
   </w:abstractNum>
@@ -9886,17 +10681,17 @@
       </w:rPr>
     </w:lvl>
   </w:abstractNum>
-  <w:abstractNum w:abstractNumId="1493442354">
-    <w:nsid w:val="59041F32"/>
+  <w:abstractNum w:abstractNumId="1493442387">
+    <w:nsid w:val="59041F53"/>
     <w:multiLevelType w:val="multilevel"/>
-    <w:tmpl w:val="59041F32"/>
+    <w:tmpl w:val="59041F53"/>
     <w:lvl w:ilvl="0" w:tentative="1">
       <w:start w:val="1"/>
       <w:numFmt w:val="bullet"/>
-      <w:lvlText w:val="●"/>
+      <w:lvlText w:val="-"/>
       <w:lvlJc w:val="left"/>
       <w:pPr>
-        <w:ind w:left="1440" w:firstLine="1080"/>
+        <w:ind w:left="2880" w:firstLine="2520"/>
       </w:pPr>
       <w:rPr>
         <w:u w:val="none"/>
@@ -9905,10 +10700,10 @@
     <w:lvl w:ilvl="1" w:tentative="1">
       <w:start w:val="1"/>
       <w:numFmt w:val="bullet"/>
-      <w:lvlText w:val="○"/>
+      <w:lvlText w:val="-"/>
       <w:lvlJc w:val="left"/>
       <w:pPr>
-        <w:ind w:left="2160" w:firstLine="1800"/>
+        <w:ind w:left="3600" w:firstLine="3240"/>
       </w:pPr>
       <w:rPr>
         <w:u w:val="none"/>
@@ -9917,10 +10712,10 @@
     <w:lvl w:ilvl="2" w:tentative="1">
       <w:start w:val="1"/>
       <w:numFmt w:val="bullet"/>
-      <w:lvlText w:val="■"/>
+      <w:lvlText w:val="-"/>
       <w:lvlJc w:val="left"/>
       <w:pPr>
-        <w:ind w:left="2880" w:firstLine="2520"/>
+        <w:ind w:left="4320" w:firstLine="3960"/>
       </w:pPr>
       <w:rPr>
         <w:u w:val="none"/>
@@ -9929,10 +10724,10 @@
     <w:lvl w:ilvl="3" w:tentative="1">
       <w:start w:val="1"/>
       <w:numFmt w:val="bullet"/>
-      <w:lvlText w:val="●"/>
+      <w:lvlText w:val="-"/>
       <w:lvlJc w:val="left"/>
       <w:pPr>
-        <w:ind w:left="3600" w:firstLine="3240"/>
+        <w:ind w:left="5040" w:firstLine="4680"/>
       </w:pPr>
       <w:rPr>
         <w:u w:val="none"/>
@@ -9941,10 +10736,10 @@
     <w:lvl w:ilvl="4" w:tentative="1">
       <w:start w:val="1"/>
       <w:numFmt w:val="bullet"/>
-      <w:lvlText w:val="○"/>
+      <w:lvlText w:val="-"/>
       <w:lvlJc w:val="left"/>
       <w:pPr>
-        <w:ind w:left="4320" w:firstLine="3960"/>
+        <w:ind w:left="5760" w:firstLine="5400"/>
       </w:pPr>
       <w:rPr>
         <w:u w:val="none"/>
@@ -9953,10 +10748,10 @@
     <w:lvl w:ilvl="5" w:tentative="1">
       <w:start w:val="1"/>
       <w:numFmt w:val="bullet"/>
-      <w:lvlText w:val="■"/>
+      <w:lvlText w:val="-"/>
       <w:lvlJc w:val="left"/>
       <w:pPr>
-        <w:ind w:left="5040" w:firstLine="4680"/>
+        <w:ind w:left="6480" w:firstLine="6120"/>
       </w:pPr>
       <w:rPr>
         <w:u w:val="none"/>
@@ -9965,10 +10760,10 @@
     <w:lvl w:ilvl="6" w:tentative="1">
       <w:start w:val="1"/>
       <w:numFmt w:val="bullet"/>
-      <w:lvlText w:val="●"/>
+      <w:lvlText w:val="-"/>
       <w:lvlJc w:val="left"/>
       <w:pPr>
-        <w:ind w:left="5760" w:firstLine="5400"/>
+        <w:ind w:left="7200" w:firstLine="6840"/>
       </w:pPr>
       <w:rPr>
         <w:u w:val="none"/>
@@ -9977,10 +10772,10 @@
     <w:lvl w:ilvl="7" w:tentative="1">
       <w:start w:val="1"/>
       <w:numFmt w:val="bullet"/>
-      <w:lvlText w:val="○"/>
+      <w:lvlText w:val="-"/>
       <w:lvlJc w:val="left"/>
       <w:pPr>
-        <w:ind w:left="6480" w:firstLine="6120"/>
+        <w:ind w:left="7920" w:firstLine="7560"/>
       </w:pPr>
       <w:rPr>
         <w:u w:val="none"/>
@@ -9989,10 +10784,10 @@
     <w:lvl w:ilvl="8" w:tentative="1">
       <w:start w:val="1"/>
       <w:numFmt w:val="bullet"/>
-      <w:lvlText w:val="■"/>
+      <w:lvlText w:val="-"/>
       <w:lvlJc w:val="left"/>
       <w:pPr>
-        <w:ind w:left="7200" w:firstLine="6840"/>
+        <w:ind w:left="8640" w:firstLine="8280"/>
       </w:pPr>
       <w:rPr>
         <w:u w:val="none"/>
@@ -10112,467 +10907,6 @@
       </w:rPr>
     </w:lvl>
   </w:abstractNum>
-  <w:abstractNum w:abstractNumId="1493442387">
-    <w:nsid w:val="59041F53"/>
-    <w:multiLevelType w:val="multilevel"/>
-    <w:tmpl w:val="59041F53"/>
-    <w:lvl w:ilvl="0" w:tentative="1">
-      <w:start w:val="1"/>
-      <w:numFmt w:val="bullet"/>
-      <w:lvlText w:val="-"/>
-      <w:lvlJc w:val="left"/>
-      <w:pPr>
-        <w:ind w:left="2880" w:firstLine="2520"/>
-      </w:pPr>
-      <w:rPr>
-        <w:u w:val="none"/>
-      </w:rPr>
-    </w:lvl>
-    <w:lvl w:ilvl="1" w:tentative="1">
-      <w:start w:val="1"/>
-      <w:numFmt w:val="bullet"/>
-      <w:lvlText w:val="-"/>
-      <w:lvlJc w:val="left"/>
-      <w:pPr>
-        <w:ind w:left="3600" w:firstLine="3240"/>
-      </w:pPr>
-      <w:rPr>
-        <w:u w:val="none"/>
-      </w:rPr>
-    </w:lvl>
-    <w:lvl w:ilvl="2" w:tentative="1">
-      <w:start w:val="1"/>
-      <w:numFmt w:val="bullet"/>
-      <w:lvlText w:val="-"/>
-      <w:lvlJc w:val="left"/>
-      <w:pPr>
-        <w:ind w:left="4320" w:firstLine="3960"/>
-      </w:pPr>
-      <w:rPr>
-        <w:u w:val="none"/>
-      </w:rPr>
-    </w:lvl>
-    <w:lvl w:ilvl="3" w:tentative="1">
-      <w:start w:val="1"/>
-      <w:numFmt w:val="bullet"/>
-      <w:lvlText w:val="-"/>
-      <w:lvlJc w:val="left"/>
-      <w:pPr>
-        <w:ind w:left="5040" w:firstLine="4680"/>
-      </w:pPr>
-      <w:rPr>
-        <w:u w:val="none"/>
-      </w:rPr>
-    </w:lvl>
-    <w:lvl w:ilvl="4" w:tentative="1">
-      <w:start w:val="1"/>
-      <w:numFmt w:val="bullet"/>
-      <w:lvlText w:val="-"/>
-      <w:lvlJc w:val="left"/>
-      <w:pPr>
-        <w:ind w:left="5760" w:firstLine="5400"/>
-      </w:pPr>
-      <w:rPr>
-        <w:u w:val="none"/>
-      </w:rPr>
-    </w:lvl>
-    <w:lvl w:ilvl="5" w:tentative="1">
-      <w:start w:val="1"/>
-      <w:numFmt w:val="bullet"/>
-      <w:lvlText w:val="-"/>
-      <w:lvlJc w:val="left"/>
-      <w:pPr>
-        <w:ind w:left="6480" w:firstLine="6120"/>
-      </w:pPr>
-      <w:rPr>
-        <w:u w:val="none"/>
-      </w:rPr>
-    </w:lvl>
-    <w:lvl w:ilvl="6" w:tentative="1">
-      <w:start w:val="1"/>
-      <w:numFmt w:val="bullet"/>
-      <w:lvlText w:val="-"/>
-      <w:lvlJc w:val="left"/>
-      <w:pPr>
-        <w:ind w:left="7200" w:firstLine="6840"/>
-      </w:pPr>
-      <w:rPr>
-        <w:u w:val="none"/>
-      </w:rPr>
-    </w:lvl>
-    <w:lvl w:ilvl="7" w:tentative="1">
-      <w:start w:val="1"/>
-      <w:numFmt w:val="bullet"/>
-      <w:lvlText w:val="-"/>
-      <w:lvlJc w:val="left"/>
-      <w:pPr>
-        <w:ind w:left="7920" w:firstLine="7560"/>
-      </w:pPr>
-      <w:rPr>
-        <w:u w:val="none"/>
-      </w:rPr>
-    </w:lvl>
-    <w:lvl w:ilvl="8" w:tentative="1">
-      <w:start w:val="1"/>
-      <w:numFmt w:val="bullet"/>
-      <w:lvlText w:val="-"/>
-      <w:lvlJc w:val="left"/>
-      <w:pPr>
-        <w:ind w:left="8640" w:firstLine="8280"/>
-      </w:pPr>
-      <w:rPr>
-        <w:u w:val="none"/>
-      </w:rPr>
-    </w:lvl>
-  </w:abstractNum>
-  <w:abstractNum w:abstractNumId="1493496483">
-    <w:nsid w:val="5904F2A3"/>
-    <w:multiLevelType w:val="multilevel"/>
-    <w:tmpl w:val="5904F2A3"/>
-    <w:lvl w:ilvl="0" w:tentative="1">
-      <w:start w:val="1"/>
-      <w:numFmt w:val="bullet"/>
-      <w:lvlText w:val=""/>
-      <w:lvlJc w:val="left"/>
-      <w:pPr>
-        <w:ind w:left="1440" w:firstLine="1080"/>
-      </w:pPr>
-      <w:rPr>
-        <w:rFonts w:hint="default" w:ascii="Wingdings" w:hAnsi="Wingdings" w:cs="Wingdings"/>
-        <w:u w:val="none"/>
-      </w:rPr>
-    </w:lvl>
-    <w:lvl w:ilvl="1" w:tentative="1">
-      <w:start w:val="1"/>
-      <w:numFmt w:val="bullet"/>
-      <w:lvlText w:val=""/>
-      <w:lvlJc w:val="left"/>
-      <w:pPr>
-        <w:ind w:left="2160" w:firstLine="1800"/>
-      </w:pPr>
-      <w:rPr>
-        <w:rFonts w:hint="default" w:ascii="Wingdings 2" w:hAnsi="Wingdings 2" w:cs="Wingdings 2"/>
-        <w:u w:val="none"/>
-      </w:rPr>
-    </w:lvl>
-    <w:lvl w:ilvl="2" w:tentative="1">
-      <w:start w:val="1"/>
-      <w:numFmt w:val="bullet"/>
-      <w:lvlText w:val="■"/>
-      <w:lvlJc w:val="left"/>
-      <w:pPr>
-        <w:ind w:left="2880" w:firstLine="2520"/>
-      </w:pPr>
-      <w:rPr>
-        <w:rFonts w:hint="default" w:ascii="OpenSymbol" w:hAnsi="OpenSymbol" w:cs="OpenSymbol"/>
-        <w:u w:val="none"/>
-      </w:rPr>
-    </w:lvl>
-    <w:lvl w:ilvl="3" w:tentative="1">
-      <w:start w:val="1"/>
-      <w:numFmt w:val="bullet"/>
-      <w:lvlText w:val=""/>
-      <w:lvlJc w:val="left"/>
-      <w:pPr>
-        <w:ind w:left="3600" w:firstLine="3240"/>
-      </w:pPr>
-      <w:rPr>
-        <w:rFonts w:hint="default" w:ascii="Wingdings" w:hAnsi="Wingdings" w:cs="Wingdings"/>
-        <w:u w:val="none"/>
-      </w:rPr>
-    </w:lvl>
-    <w:lvl w:ilvl="4" w:tentative="1">
-      <w:start w:val="1"/>
-      <w:numFmt w:val="bullet"/>
-      <w:lvlText w:val=""/>
-      <w:lvlJc w:val="left"/>
-      <w:pPr>
-        <w:ind w:left="4320" w:firstLine="3960"/>
-      </w:pPr>
-      <w:rPr>
-        <w:rFonts w:hint="default" w:ascii="Wingdings 2" w:hAnsi="Wingdings 2" w:cs="Wingdings 2"/>
-        <w:u w:val="none"/>
-      </w:rPr>
-    </w:lvl>
-    <w:lvl w:ilvl="5" w:tentative="1">
-      <w:start w:val="1"/>
-      <w:numFmt w:val="bullet"/>
-      <w:lvlText w:val="■"/>
-      <w:lvlJc w:val="left"/>
-      <w:pPr>
-        <w:ind w:left="5040" w:firstLine="4680"/>
-      </w:pPr>
-      <w:rPr>
-        <w:rFonts w:hint="default" w:ascii="OpenSymbol" w:hAnsi="OpenSymbol" w:cs="OpenSymbol"/>
-        <w:u w:val="none"/>
-      </w:rPr>
-    </w:lvl>
-    <w:lvl w:ilvl="6" w:tentative="1">
-      <w:start w:val="1"/>
-      <w:numFmt w:val="bullet"/>
-      <w:lvlText w:val=""/>
-      <w:lvlJc w:val="left"/>
-      <w:pPr>
-        <w:ind w:left="5760" w:firstLine="5400"/>
-      </w:pPr>
-      <w:rPr>
-        <w:rFonts w:hint="default" w:ascii="Wingdings" w:hAnsi="Wingdings" w:cs="Wingdings"/>
-        <w:u w:val="none"/>
-      </w:rPr>
-    </w:lvl>
-    <w:lvl w:ilvl="7" w:tentative="1">
-      <w:start w:val="1"/>
-      <w:numFmt w:val="bullet"/>
-      <w:lvlText w:val=""/>
-      <w:lvlJc w:val="left"/>
-      <w:pPr>
-        <w:ind w:left="6480" w:firstLine="6120"/>
-      </w:pPr>
-      <w:rPr>
-        <w:rFonts w:hint="default" w:ascii="Wingdings 2" w:hAnsi="Wingdings 2" w:cs="Wingdings 2"/>
-        <w:u w:val="none"/>
-      </w:rPr>
-    </w:lvl>
-    <w:lvl w:ilvl="8" w:tentative="1">
-      <w:start w:val="1"/>
-      <w:numFmt w:val="bullet"/>
-      <w:lvlText w:val="■"/>
-      <w:lvlJc w:val="left"/>
-      <w:pPr>
-        <w:ind w:left="7200" w:firstLine="6840"/>
-      </w:pPr>
-      <w:rPr>
-        <w:rFonts w:hint="default" w:ascii="OpenSymbol" w:hAnsi="OpenSymbol" w:cs="OpenSymbol"/>
-        <w:u w:val="none"/>
-      </w:rPr>
-    </w:lvl>
-  </w:abstractNum>
-  <w:abstractNum w:abstractNumId="946891957">
-    <w:nsid w:val="38706CB5"/>
-    <w:multiLevelType w:val="multilevel"/>
-    <w:tmpl w:val="38706CB5"/>
-    <w:lvl w:ilvl="0" w:tentative="1">
-      <w:start w:val="1"/>
-      <w:numFmt w:val="bullet"/>
-      <w:lvlText w:val=""/>
-      <w:lvlJc w:val="left"/>
-      <w:pPr>
-        <w:ind w:left="1429" w:hanging="360"/>
-      </w:pPr>
-      <w:rPr>
-        <w:rFonts w:hint="default" w:ascii="Symbol" w:hAnsi="Symbol"/>
-      </w:rPr>
-    </w:lvl>
-    <w:lvl w:ilvl="1" w:tentative="1">
-      <w:start w:val="1"/>
-      <w:numFmt w:val="bullet"/>
-      <w:lvlText w:val="o"/>
-      <w:lvlJc w:val="left"/>
-      <w:pPr>
-        <w:ind w:left="2149" w:hanging="360"/>
-      </w:pPr>
-      <w:rPr>
-        <w:rFonts w:hint="default" w:ascii="Courier New" w:hAnsi="Courier New" w:cs="Courier New"/>
-      </w:rPr>
-    </w:lvl>
-    <w:lvl w:ilvl="2" w:tentative="1">
-      <w:start w:val="1"/>
-      <w:numFmt w:val="bullet"/>
-      <w:lvlText w:val=""/>
-      <w:lvlJc w:val="left"/>
-      <w:pPr>
-        <w:ind w:left="2869" w:hanging="360"/>
-      </w:pPr>
-      <w:rPr>
-        <w:rFonts w:hint="default" w:ascii="Wingdings" w:hAnsi="Wingdings"/>
-      </w:rPr>
-    </w:lvl>
-    <w:lvl w:ilvl="3" w:tentative="1">
-      <w:start w:val="1"/>
-      <w:numFmt w:val="bullet"/>
-      <w:lvlText w:val=""/>
-      <w:lvlJc w:val="left"/>
-      <w:pPr>
-        <w:ind w:left="3589" w:hanging="360"/>
-      </w:pPr>
-      <w:rPr>
-        <w:rFonts w:hint="default" w:ascii="Symbol" w:hAnsi="Symbol"/>
-      </w:rPr>
-    </w:lvl>
-    <w:lvl w:ilvl="4" w:tentative="1">
-      <w:start w:val="1"/>
-      <w:numFmt w:val="bullet"/>
-      <w:lvlText w:val="o"/>
-      <w:lvlJc w:val="left"/>
-      <w:pPr>
-        <w:ind w:left="4309" w:hanging="360"/>
-      </w:pPr>
-      <w:rPr>
-        <w:rFonts w:hint="default" w:ascii="Courier New" w:hAnsi="Courier New" w:cs="Courier New"/>
-      </w:rPr>
-    </w:lvl>
-    <w:lvl w:ilvl="5" w:tentative="1">
-      <w:start w:val="1"/>
-      <w:numFmt w:val="bullet"/>
-      <w:lvlText w:val=""/>
-      <w:lvlJc w:val="left"/>
-      <w:pPr>
-        <w:ind w:left="5029" w:hanging="360"/>
-      </w:pPr>
-      <w:rPr>
-        <w:rFonts w:hint="default" w:ascii="Wingdings" w:hAnsi="Wingdings"/>
-      </w:rPr>
-    </w:lvl>
-    <w:lvl w:ilvl="6" w:tentative="1">
-      <w:start w:val="1"/>
-      <w:numFmt w:val="bullet"/>
-      <w:lvlText w:val=""/>
-      <w:lvlJc w:val="left"/>
-      <w:pPr>
-        <w:ind w:left="5749" w:hanging="360"/>
-      </w:pPr>
-      <w:rPr>
-        <w:rFonts w:hint="default" w:ascii="Symbol" w:hAnsi="Symbol"/>
-      </w:rPr>
-    </w:lvl>
-    <w:lvl w:ilvl="7" w:tentative="1">
-      <w:start w:val="1"/>
-      <w:numFmt w:val="bullet"/>
-      <w:lvlText w:val="o"/>
-      <w:lvlJc w:val="left"/>
-      <w:pPr>
-        <w:ind w:left="6469" w:hanging="360"/>
-      </w:pPr>
-      <w:rPr>
-        <w:rFonts w:hint="default" w:ascii="Courier New" w:hAnsi="Courier New" w:cs="Courier New"/>
-      </w:rPr>
-    </w:lvl>
-    <w:lvl w:ilvl="8" w:tentative="1">
-      <w:start w:val="1"/>
-      <w:numFmt w:val="bullet"/>
-      <w:lvlText w:val=""/>
-      <w:lvlJc w:val="left"/>
-      <w:pPr>
-        <w:ind w:left="7189" w:hanging="360"/>
-      </w:pPr>
-      <w:rPr>
-        <w:rFonts w:hint="default" w:ascii="Wingdings" w:hAnsi="Wingdings"/>
-      </w:rPr>
-    </w:lvl>
-  </w:abstractNum>
-  <w:abstractNum w:abstractNumId="1493442277">
-    <w:nsid w:val="59041EE5"/>
-    <w:multiLevelType w:val="multilevel"/>
-    <w:tmpl w:val="59041EE5"/>
-    <w:lvl w:ilvl="0" w:tentative="1">
-      <w:start w:val="1"/>
-      <w:numFmt w:val="decimal"/>
-      <w:lvlText w:val="%1."/>
-      <w:lvlJc w:val="right"/>
-      <w:pPr>
-        <w:ind w:left="720" w:firstLine="360"/>
-      </w:pPr>
-      <w:rPr>
-        <w:u w:val="none"/>
-      </w:rPr>
-    </w:lvl>
-    <w:lvl w:ilvl="1" w:tentative="1">
-      <w:start w:val="1"/>
-      <w:numFmt w:val="decimal"/>
-      <w:lvlText w:val="%1.%2."/>
-      <w:lvlJc w:val="right"/>
-      <w:pPr>
-        <w:ind w:left="1440" w:firstLine="1080"/>
-      </w:pPr>
-      <w:rPr>
-        <w:u w:val="none"/>
-      </w:rPr>
-    </w:lvl>
-    <w:lvl w:ilvl="2" w:tentative="1">
-      <w:start w:val="1"/>
-      <w:numFmt w:val="decimal"/>
-      <w:lvlText w:val="%1.%2.%3."/>
-      <w:lvlJc w:val="right"/>
-      <w:pPr>
-        <w:ind w:left="2160" w:firstLine="1800"/>
-      </w:pPr>
-      <w:rPr>
-        <w:u w:val="none"/>
-      </w:rPr>
-    </w:lvl>
-    <w:lvl w:ilvl="3" w:tentative="1">
-      <w:start w:val="1"/>
-      <w:numFmt w:val="decimal"/>
-      <w:lvlText w:val="%1.%2.%3.%4."/>
-      <w:lvlJc w:val="right"/>
-      <w:pPr>
-        <w:ind w:left="2880" w:firstLine="2520"/>
-      </w:pPr>
-      <w:rPr>
-        <w:u w:val="none"/>
-      </w:rPr>
-    </w:lvl>
-    <w:lvl w:ilvl="4" w:tentative="1">
-      <w:start w:val="1"/>
-      <w:numFmt w:val="decimal"/>
-      <w:lvlText w:val="%1.%2.%3.%4.%5."/>
-      <w:lvlJc w:val="right"/>
-      <w:pPr>
-        <w:ind w:left="3600" w:firstLine="3240"/>
-      </w:pPr>
-      <w:rPr>
-        <w:u w:val="none"/>
-      </w:rPr>
-    </w:lvl>
-    <w:lvl w:ilvl="5" w:tentative="1">
-      <w:start w:val="1"/>
-      <w:numFmt w:val="decimal"/>
-      <w:lvlText w:val="%1.%2.%3.%4.%5.%6."/>
-      <w:lvlJc w:val="right"/>
-      <w:pPr>
-        <w:ind w:left="4320" w:firstLine="3960"/>
-      </w:pPr>
-      <w:rPr>
-        <w:u w:val="none"/>
-      </w:rPr>
-    </w:lvl>
-    <w:lvl w:ilvl="6" w:tentative="1">
-      <w:start w:val="1"/>
-      <w:numFmt w:val="decimal"/>
-      <w:lvlText w:val="%1.%2.%3.%4.%5.%6.%7."/>
-      <w:lvlJc w:val="right"/>
-      <w:pPr>
-        <w:ind w:left="5040" w:firstLine="4680"/>
-      </w:pPr>
-      <w:rPr>
-        <w:u w:val="none"/>
-      </w:rPr>
-    </w:lvl>
-    <w:lvl w:ilvl="7" w:tentative="1">
-      <w:start w:val="1"/>
-      <w:numFmt w:val="decimal"/>
-      <w:lvlText w:val="%1.%2.%3.%4.%5.%6.%7.%8."/>
-      <w:lvlJc w:val="right"/>
-      <w:pPr>
-        <w:ind w:left="5760" w:firstLine="5400"/>
-      </w:pPr>
-      <w:rPr>
-        <w:u w:val="none"/>
-      </w:rPr>
-    </w:lvl>
-    <w:lvl w:ilvl="8" w:tentative="1">
-      <w:start w:val="1"/>
-      <w:numFmt w:val="decimal"/>
-      <w:lvlText w:val="%1.%2.%3.%4.%5.%6.%7.%8.%9."/>
-      <w:lvlJc w:val="right"/>
-      <w:pPr>
-        <w:ind w:left="6480" w:firstLine="6120"/>
-      </w:pPr>
-      <w:rPr>
-        <w:u w:val="none"/>
-      </w:rPr>
-    </w:lvl>
-  </w:abstractNum>
   <w:abstractNum w:abstractNumId="1493442343">
     <w:nsid w:val="59041F27"/>
     <w:multiLevelType w:val="multilevel"/>
@@ -10686,13 +11020,14 @@
       </w:rPr>
     </w:lvl>
   </w:abstractNum>
-  <w:abstractNum w:abstractNumId="1493448513">
-    <w:nsid w:val="59043741"/>
-    <w:multiLevelType w:val="singleLevel"/>
-    <w:tmpl w:val="59043741"/>
+  <w:abstractNum w:abstractNumId="1478751723">
+    <w:nsid w:val="5823F5EB"/>
+    <w:multiLevelType w:val="multilevel"/>
+    <w:tmpl w:val="5823F5EB"/>
     <w:lvl w:ilvl="0" w:tentative="1">
       <w:start w:val="1"/>
       <w:numFmt w:val="decimal"/>
+      <w:pStyle w:val="12"/>
       <w:lvlText w:val="%1."/>
       <w:lvlJc w:val="left"/>
       <w:pPr>
@@ -10700,6 +11035,126 @@
           <w:tab w:val="left" w:pos="425"/>
         </w:tabs>
         <w:ind w:left="425" w:hanging="425"/>
+      </w:pPr>
+      <w:rPr>
+        <w:rFonts w:hint="default"/>
+      </w:rPr>
+    </w:lvl>
+    <w:lvl w:ilvl="1" w:tentative="1">
+      <w:start w:val="1"/>
+      <w:numFmt w:val="decimal"/>
+      <w:lvlText w:val="%1.%2."/>
+      <w:lvlJc w:val="left"/>
+      <w:pPr>
+        <w:tabs>
+          <w:tab w:val="left" w:pos="567"/>
+        </w:tabs>
+        <w:ind w:left="567" w:hanging="567"/>
+      </w:pPr>
+      <w:rPr>
+        <w:rFonts w:hint="default"/>
+      </w:rPr>
+    </w:lvl>
+    <w:lvl w:ilvl="2" w:tentative="1">
+      <w:start w:val="1"/>
+      <w:numFmt w:val="decimal"/>
+      <w:lvlText w:val="%1.%2.%3."/>
+      <w:lvlJc w:val="left"/>
+      <w:pPr>
+        <w:tabs>
+          <w:tab w:val="left" w:pos="709"/>
+        </w:tabs>
+        <w:ind w:left="709" w:hanging="709"/>
+      </w:pPr>
+      <w:rPr>
+        <w:rFonts w:hint="default"/>
+      </w:rPr>
+    </w:lvl>
+    <w:lvl w:ilvl="3" w:tentative="1">
+      <w:start w:val="1"/>
+      <w:numFmt w:val="decimal"/>
+      <w:lvlText w:val="%1.%2.%3.%4."/>
+      <w:lvlJc w:val="left"/>
+      <w:pPr>
+        <w:tabs>
+          <w:tab w:val="left" w:pos="850"/>
+        </w:tabs>
+        <w:ind w:left="850" w:hanging="850"/>
+      </w:pPr>
+      <w:rPr>
+        <w:rFonts w:hint="default"/>
+      </w:rPr>
+    </w:lvl>
+    <w:lvl w:ilvl="4" w:tentative="1">
+      <w:start w:val="1"/>
+      <w:numFmt w:val="decimal"/>
+      <w:lvlText w:val="%1.%2.%3.%4.%5."/>
+      <w:lvlJc w:val="left"/>
+      <w:pPr>
+        <w:tabs>
+          <w:tab w:val="left" w:pos="991"/>
+        </w:tabs>
+        <w:ind w:left="991" w:hanging="991"/>
+      </w:pPr>
+      <w:rPr>
+        <w:rFonts w:hint="default"/>
+      </w:rPr>
+    </w:lvl>
+    <w:lvl w:ilvl="5" w:tentative="1">
+      <w:start w:val="1"/>
+      <w:numFmt w:val="decimal"/>
+      <w:lvlText w:val="%1.%2.%3.%4.%5.%6."/>
+      <w:lvlJc w:val="left"/>
+      <w:pPr>
+        <w:tabs>
+          <w:tab w:val="left" w:pos="1134"/>
+        </w:tabs>
+        <w:ind w:left="1134" w:hanging="1134"/>
+      </w:pPr>
+      <w:rPr>
+        <w:rFonts w:hint="default"/>
+      </w:rPr>
+    </w:lvl>
+    <w:lvl w:ilvl="6" w:tentative="1">
+      <w:start w:val="1"/>
+      <w:numFmt w:val="decimal"/>
+      <w:lvlText w:val="%1.%2.%3.%4.%5.%6.%7."/>
+      <w:lvlJc w:val="left"/>
+      <w:pPr>
+        <w:tabs>
+          <w:tab w:val="left" w:pos="1275"/>
+        </w:tabs>
+        <w:ind w:left="1275" w:hanging="1275"/>
+      </w:pPr>
+      <w:rPr>
+        <w:rFonts w:hint="default"/>
+      </w:rPr>
+    </w:lvl>
+    <w:lvl w:ilvl="7" w:tentative="1">
+      <w:start w:val="1"/>
+      <w:numFmt w:val="decimal"/>
+      <w:lvlText w:val="%1.%2.%3.%4.%5.%6.%7.%8."/>
+      <w:lvlJc w:val="left"/>
+      <w:pPr>
+        <w:tabs>
+          <w:tab w:val="left" w:pos="1418"/>
+        </w:tabs>
+        <w:ind w:left="1418" w:hanging="1418"/>
+      </w:pPr>
+      <w:rPr>
+        <w:rFonts w:hint="default"/>
+      </w:rPr>
+    </w:lvl>
+    <w:lvl w:ilvl="8" w:tentative="1">
+      <w:start w:val="1"/>
+      <w:numFmt w:val="decimal"/>
+      <w:lvlText w:val="%1.%2.%3.%4.%5.%6.%7.%8.%9."/>
+      <w:lvlJc w:val="left"/>
+      <w:pPr>
+        <w:tabs>
+          <w:tab w:val="left" w:pos="1558"/>
+        </w:tabs>
+        <w:ind w:left="1558" w:hanging="1558"/>
       </w:pPr>
       <w:rPr>
         <w:rFonts w:hint="default"/>
@@ -10813,6 +11268,119 @@
       <w:lvlJc w:val="left"/>
       <w:pPr>
         <w:ind w:left="7896" w:hanging="360"/>
+      </w:pPr>
+      <w:rPr>
+        <w:rFonts w:hint="default" w:ascii="Wingdings" w:hAnsi="Wingdings"/>
+      </w:rPr>
+    </w:lvl>
+  </w:abstractNum>
+  <w:abstractNum w:abstractNumId="946891957">
+    <w:nsid w:val="38706CB5"/>
+    <w:multiLevelType w:val="multilevel"/>
+    <w:tmpl w:val="38706CB5"/>
+    <w:lvl w:ilvl="0" w:tentative="1">
+      <w:start w:val="1"/>
+      <w:numFmt w:val="bullet"/>
+      <w:lvlText w:val=""/>
+      <w:lvlJc w:val="left"/>
+      <w:pPr>
+        <w:ind w:left="1429" w:hanging="360"/>
+      </w:pPr>
+      <w:rPr>
+        <w:rFonts w:hint="default" w:ascii="Symbol" w:hAnsi="Symbol"/>
+      </w:rPr>
+    </w:lvl>
+    <w:lvl w:ilvl="1" w:tentative="1">
+      <w:start w:val="1"/>
+      <w:numFmt w:val="bullet"/>
+      <w:lvlText w:val="o"/>
+      <w:lvlJc w:val="left"/>
+      <w:pPr>
+        <w:ind w:left="2149" w:hanging="360"/>
+      </w:pPr>
+      <w:rPr>
+        <w:rFonts w:hint="default" w:ascii="Courier New" w:hAnsi="Courier New" w:cs="Courier New"/>
+      </w:rPr>
+    </w:lvl>
+    <w:lvl w:ilvl="2" w:tentative="1">
+      <w:start w:val="1"/>
+      <w:numFmt w:val="bullet"/>
+      <w:lvlText w:val=""/>
+      <w:lvlJc w:val="left"/>
+      <w:pPr>
+        <w:ind w:left="2869" w:hanging="360"/>
+      </w:pPr>
+      <w:rPr>
+        <w:rFonts w:hint="default" w:ascii="Wingdings" w:hAnsi="Wingdings"/>
+      </w:rPr>
+    </w:lvl>
+    <w:lvl w:ilvl="3" w:tentative="1">
+      <w:start w:val="1"/>
+      <w:numFmt w:val="bullet"/>
+      <w:lvlText w:val=""/>
+      <w:lvlJc w:val="left"/>
+      <w:pPr>
+        <w:ind w:left="3589" w:hanging="360"/>
+      </w:pPr>
+      <w:rPr>
+        <w:rFonts w:hint="default" w:ascii="Symbol" w:hAnsi="Symbol"/>
+      </w:rPr>
+    </w:lvl>
+    <w:lvl w:ilvl="4" w:tentative="1">
+      <w:start w:val="1"/>
+      <w:numFmt w:val="bullet"/>
+      <w:lvlText w:val="o"/>
+      <w:lvlJc w:val="left"/>
+      <w:pPr>
+        <w:ind w:left="4309" w:hanging="360"/>
+      </w:pPr>
+      <w:rPr>
+        <w:rFonts w:hint="default" w:ascii="Courier New" w:hAnsi="Courier New" w:cs="Courier New"/>
+      </w:rPr>
+    </w:lvl>
+    <w:lvl w:ilvl="5" w:tentative="1">
+      <w:start w:val="1"/>
+      <w:numFmt w:val="bullet"/>
+      <w:lvlText w:val=""/>
+      <w:lvlJc w:val="left"/>
+      <w:pPr>
+        <w:ind w:left="5029" w:hanging="360"/>
+      </w:pPr>
+      <w:rPr>
+        <w:rFonts w:hint="default" w:ascii="Wingdings" w:hAnsi="Wingdings"/>
+      </w:rPr>
+    </w:lvl>
+    <w:lvl w:ilvl="6" w:tentative="1">
+      <w:start w:val="1"/>
+      <w:numFmt w:val="bullet"/>
+      <w:lvlText w:val=""/>
+      <w:lvlJc w:val="left"/>
+      <w:pPr>
+        <w:ind w:left="5749" w:hanging="360"/>
+      </w:pPr>
+      <w:rPr>
+        <w:rFonts w:hint="default" w:ascii="Symbol" w:hAnsi="Symbol"/>
+      </w:rPr>
+    </w:lvl>
+    <w:lvl w:ilvl="7" w:tentative="1">
+      <w:start w:val="1"/>
+      <w:numFmt w:val="bullet"/>
+      <w:lvlText w:val="o"/>
+      <w:lvlJc w:val="left"/>
+      <w:pPr>
+        <w:ind w:left="6469" w:hanging="360"/>
+      </w:pPr>
+      <w:rPr>
+        <w:rFonts w:hint="default" w:ascii="Courier New" w:hAnsi="Courier New" w:cs="Courier New"/>
+      </w:rPr>
+    </w:lvl>
+    <w:lvl w:ilvl="8" w:tentative="1">
+      <w:start w:val="1"/>
+      <w:numFmt w:val="bullet"/>
+      <w:lvlText w:val=""/>
+      <w:lvlJc w:val="left"/>
+      <w:pPr>
+        <w:ind w:left="7189" w:hanging="360"/>
       </w:pPr>
       <w:rPr>
         <w:rFonts w:hint="default" w:ascii="Wingdings" w:hAnsi="Wingdings"/>
@@ -10933,7 +11501,7 @@
     <w:lsdException w:qFormat="1" w:unhideWhenUsed="0" w:uiPriority="0" w:semiHidden="0" w:name="Title"/>
     <w:lsdException w:unhideWhenUsed="0" w:uiPriority="0" w:semiHidden="0" w:name="Closing"/>
     <w:lsdException w:unhideWhenUsed="0" w:uiPriority="0" w:semiHidden="0" w:name="Signature"/>
-    <w:lsdException w:qFormat="1" w:uiPriority="1" w:semiHidden="0" w:name="Default Paragraph Font"/>
+    <w:lsdException w:uiPriority="1" w:semiHidden="0" w:name="Default Paragraph Font"/>
     <w:lsdException w:unhideWhenUsed="0" w:uiPriority="0" w:semiHidden="0" w:name="Body Text"/>
     <w:lsdException w:unhideWhenUsed="0" w:uiPriority="0" w:semiHidden="0" w:name="Body Text Indent"/>
     <w:lsdException w:unhideWhenUsed="0" w:uiPriority="0" w:semiHidden="0" w:name="List Continue"/>
@@ -11096,7 +11664,6 @@
   <w:style w:type="character" w:default="1" w:styleId="8">
     <w:name w:val="Default Paragraph Font"/>
     <w:unhideWhenUsed/>
-    <w:qFormat/>
     <w:uiPriority w:val="1"/>
   </w:style>
   <w:style w:type="table" w:default="1" w:styleId="10">

</xml_diff>